<commit_message>
Navegando pela janela de trabalho
Aprendemos a lidar com o zoom e andar pela imagem, além de realocar ferramentas e alterar o workspace da maneira que quisermos.
</commit_message>
<xml_diff>
--- a/Formação Produção com Photoshop/Anotações/Anotações - Formação Produção com Photoshop.docx
+++ b/Formação Produção com Photoshop/Anotações/Anotações - Formação Produção com Photoshop.docx
@@ -144,6 +144,173 @@
           <w:szCs w:val="24"/>
         </w:rPr>
         <w:t>Sempre fazer todas as alterações de uma imagem em camadas novas, nunca na que a original está para não ter ações destrutivas, ou seja, acabar perdendo a imagem original.</w:t>
+      </w:r>
+    </w:p>
+    <w:p>
+      <w:pPr>
+        <w:pStyle w:val="PargrafodaLista"/>
+        <w:numPr>
+          <w:ilvl w:val="1"/>
+          <w:numId w:val="1"/>
+        </w:numPr>
+        <w:spacing w:line="360" w:lineRule="auto"/>
+        <w:jc w:val="both"/>
+        <w:rPr>
+          <w:rFonts w:ascii="Times New Roman" w:hAnsi="Times New Roman" w:cs="Times New Roman"/>
+          <w:b/>
+          <w:bCs/>
+          <w:sz w:val="24"/>
+          <w:szCs w:val="24"/>
+          <w:u w:val="single"/>
+        </w:rPr>
+      </w:pPr>
+      <w:r>
+        <w:rPr>
+          <w:rFonts w:ascii="Times New Roman" w:hAnsi="Times New Roman" w:cs="Times New Roman"/>
+          <w:sz w:val="24"/>
+          <w:szCs w:val="24"/>
+        </w:rPr>
+        <w:t xml:space="preserve"> </w:t>
+      </w:r>
+      <w:r>
+        <w:rPr>
+          <w:rFonts w:ascii="Times New Roman" w:hAnsi="Times New Roman" w:cs="Times New Roman"/>
+          <w:sz w:val="24"/>
+          <w:szCs w:val="24"/>
+        </w:rPr>
+        <w:t>Navegando pela janela de trabalho</w:t>
+      </w:r>
+      <w:r>
+        <w:rPr>
+          <w:rFonts w:ascii="Times New Roman" w:hAnsi="Times New Roman" w:cs="Times New Roman"/>
+          <w:sz w:val="24"/>
+          <w:szCs w:val="24"/>
+        </w:rPr>
+        <w:t>:</w:t>
+      </w:r>
+    </w:p>
+    <w:p>
+      <w:pPr>
+        <w:pStyle w:val="PargrafodaLista"/>
+        <w:numPr>
+          <w:ilvl w:val="2"/>
+          <w:numId w:val="1"/>
+        </w:numPr>
+        <w:spacing w:line="360" w:lineRule="auto"/>
+        <w:jc w:val="both"/>
+        <w:rPr>
+          <w:rFonts w:ascii="Times New Roman" w:hAnsi="Times New Roman" w:cs="Times New Roman"/>
+          <w:b/>
+          <w:bCs/>
+          <w:sz w:val="24"/>
+          <w:szCs w:val="24"/>
+          <w:u w:val="single"/>
+        </w:rPr>
+      </w:pPr>
+      <w:r>
+        <w:rPr>
+          <w:rFonts w:ascii="Times New Roman" w:hAnsi="Times New Roman" w:cs="Times New Roman"/>
+          <w:sz w:val="24"/>
+          <w:szCs w:val="24"/>
+        </w:rPr>
+        <w:t>Podemos dar zoom selecionando a ferramenta de lupa na barra de ferramentas a esquerda, aperando CTRL++ ou – ou ainda segurando ALT+SCROLL do mouse.</w:t>
+      </w:r>
+    </w:p>
+    <w:p>
+      <w:pPr>
+        <w:pStyle w:val="PargrafodaLista"/>
+        <w:numPr>
+          <w:ilvl w:val="2"/>
+          <w:numId w:val="1"/>
+        </w:numPr>
+        <w:spacing w:line="360" w:lineRule="auto"/>
+        <w:jc w:val="both"/>
+        <w:rPr>
+          <w:rFonts w:ascii="Times New Roman" w:hAnsi="Times New Roman" w:cs="Times New Roman"/>
+          <w:b/>
+          <w:bCs/>
+          <w:sz w:val="24"/>
+          <w:szCs w:val="24"/>
+          <w:u w:val="single"/>
+        </w:rPr>
+      </w:pPr>
+      <w:r>
+        <w:rPr>
+          <w:rFonts w:ascii="Times New Roman" w:hAnsi="Times New Roman" w:cs="Times New Roman"/>
+          <w:sz w:val="24"/>
+          <w:szCs w:val="24"/>
+        </w:rPr>
+        <w:t>CTRL+0=fit screen do zoom, ou seja, fa</w:t>
+      </w:r>
+      <w:r>
+        <w:rPr>
+          <w:rFonts w:ascii="Times New Roman" w:hAnsi="Times New Roman" w:cs="Times New Roman"/>
+          <w:sz w:val="24"/>
+          <w:szCs w:val="24"/>
+        </w:rPr>
+        <w:t>z a imagem caber certinho na tela disponível.</w:t>
+      </w:r>
+    </w:p>
+    <w:p>
+      <w:pPr>
+        <w:pStyle w:val="PargrafodaLista"/>
+        <w:numPr>
+          <w:ilvl w:val="2"/>
+          <w:numId w:val="1"/>
+        </w:numPr>
+        <w:spacing w:line="360" w:lineRule="auto"/>
+        <w:jc w:val="both"/>
+        <w:rPr>
+          <w:rFonts w:ascii="Times New Roman" w:hAnsi="Times New Roman" w:cs="Times New Roman"/>
+          <w:b/>
+          <w:bCs/>
+          <w:sz w:val="24"/>
+          <w:szCs w:val="24"/>
+          <w:u w:val="single"/>
+        </w:rPr>
+      </w:pPr>
+      <w:r>
+        <w:rPr>
+          <w:rFonts w:ascii="Times New Roman" w:hAnsi="Times New Roman" w:cs="Times New Roman"/>
+          <w:sz w:val="24"/>
+          <w:szCs w:val="24"/>
+        </w:rPr>
+        <w:t>CTRL+1=fill screen, faz a ima pr</w:t>
+      </w:r>
+      <w:r>
+        <w:rPr>
+          <w:rFonts w:ascii="Times New Roman" w:hAnsi="Times New Roman" w:cs="Times New Roman"/>
+          <w:sz w:val="24"/>
+          <w:szCs w:val="24"/>
+        </w:rPr>
+        <w:t>eencher a tela completamente criando barras de rolagem nas laterais.</w:t>
+      </w:r>
+    </w:p>
+    <w:p>
+      <w:pPr>
+        <w:pStyle w:val="PargrafodaLista"/>
+        <w:numPr>
+          <w:ilvl w:val="2"/>
+          <w:numId w:val="1"/>
+        </w:numPr>
+        <w:spacing w:line="360" w:lineRule="auto"/>
+        <w:jc w:val="both"/>
+        <w:rPr>
+          <w:rFonts w:ascii="Times New Roman" w:hAnsi="Times New Roman" w:cs="Times New Roman"/>
+          <w:b/>
+          <w:bCs/>
+          <w:sz w:val="24"/>
+          <w:szCs w:val="24"/>
+          <w:u w:val="single"/>
+        </w:rPr>
+      </w:pPr>
+      <w:r>
+        <w:rPr>
+          <w:rFonts w:ascii="Times New Roman" w:hAnsi="Times New Roman" w:cs="Times New Roman"/>
+          <w:sz w:val="24"/>
+          <w:szCs w:val="24"/>
+        </w:rPr>
+        <w:t>Para andar pela imagem sem usar as barras de rolagem ou ficar tirando e dando zoom, seguramos SPACE e a mão de navegação (atalho: H) aparece, nesse caso basta clicar e circular pela imagem.</w:t>
       </w:r>
     </w:p>
     <w:sectPr>

</xml_diff>

<commit_message>
Apagando o fundo com a borracha
Utilizamos a borracha para apagar totalmente o fundo de uma imagem
</commit_message>
<xml_diff>
--- a/Formação Produção com Photoshop/Anotações/Anotações - Formação Produção com Photoshop.docx
+++ b/Formação Produção com Photoshop/Anotações/Anotações - Formação Produção com Photoshop.docx
@@ -240,43 +240,7 @@
           <w:sz w:val="24"/>
           <w:szCs w:val="24"/>
         </w:rPr>
-        <w:t>CTRL+0=</w:t>
-      </w:r>
-      <w:proofErr w:type="spellStart"/>
-      <w:r>
-        <w:rPr>
-          <w:rFonts w:ascii="Times New Roman" w:hAnsi="Times New Roman" w:cs="Times New Roman"/>
-          <w:sz w:val="24"/>
-          <w:szCs w:val="24"/>
-        </w:rPr>
-        <w:t>fit</w:t>
-      </w:r>
-      <w:proofErr w:type="spellEnd"/>
-      <w:r>
-        <w:rPr>
-          <w:rFonts w:ascii="Times New Roman" w:hAnsi="Times New Roman" w:cs="Times New Roman"/>
-          <w:sz w:val="24"/>
-          <w:szCs w:val="24"/>
-        </w:rPr>
-        <w:t xml:space="preserve"> </w:t>
-      </w:r>
-      <w:proofErr w:type="spellStart"/>
-      <w:r>
-        <w:rPr>
-          <w:rFonts w:ascii="Times New Roman" w:hAnsi="Times New Roman" w:cs="Times New Roman"/>
-          <w:sz w:val="24"/>
-          <w:szCs w:val="24"/>
-        </w:rPr>
-        <w:t>screen</w:t>
-      </w:r>
-      <w:proofErr w:type="spellEnd"/>
-      <w:r>
-        <w:rPr>
-          <w:rFonts w:ascii="Times New Roman" w:hAnsi="Times New Roman" w:cs="Times New Roman"/>
-          <w:sz w:val="24"/>
-          <w:szCs w:val="24"/>
-        </w:rPr>
-        <w:t xml:space="preserve"> do zoom, ou seja, fa</w:t>
+        <w:t>CTRL+0=fit screen do zoom, ou seja, fa</w:t>
       </w:r>
       <w:r>
         <w:rPr>
@@ -311,43 +275,7 @@
           <w:sz w:val="24"/>
           <w:szCs w:val="24"/>
         </w:rPr>
-        <w:t>CTRL+1=</w:t>
-      </w:r>
-      <w:proofErr w:type="spellStart"/>
-      <w:r>
-        <w:rPr>
-          <w:rFonts w:ascii="Times New Roman" w:hAnsi="Times New Roman" w:cs="Times New Roman"/>
-          <w:sz w:val="24"/>
-          <w:szCs w:val="24"/>
-        </w:rPr>
-        <w:t>fill</w:t>
-      </w:r>
-      <w:proofErr w:type="spellEnd"/>
-      <w:r>
-        <w:rPr>
-          <w:rFonts w:ascii="Times New Roman" w:hAnsi="Times New Roman" w:cs="Times New Roman"/>
-          <w:sz w:val="24"/>
-          <w:szCs w:val="24"/>
-        </w:rPr>
-        <w:t xml:space="preserve"> </w:t>
-      </w:r>
-      <w:proofErr w:type="spellStart"/>
-      <w:r>
-        <w:rPr>
-          <w:rFonts w:ascii="Times New Roman" w:hAnsi="Times New Roman" w:cs="Times New Roman"/>
-          <w:sz w:val="24"/>
-          <w:szCs w:val="24"/>
-        </w:rPr>
-        <w:t>screen</w:t>
-      </w:r>
-      <w:proofErr w:type="spellEnd"/>
-      <w:r>
-        <w:rPr>
-          <w:rFonts w:ascii="Times New Roman" w:hAnsi="Times New Roman" w:cs="Times New Roman"/>
-          <w:sz w:val="24"/>
-          <w:szCs w:val="24"/>
-        </w:rPr>
-        <w:t>, faz a ima pr</w:t>
+        <w:t>CTRL+1=fill screen, faz a ima pr</w:t>
       </w:r>
       <w:r>
         <w:rPr>
@@ -843,7 +771,6 @@
         </w:rPr>
         <w:t xml:space="preserve">Preparação dos </w:t>
       </w:r>
-      <w:proofErr w:type="spellStart"/>
       <w:r>
         <w:rPr>
           <w:rFonts w:ascii="Times New Roman" w:hAnsi="Times New Roman" w:cs="Times New Roman"/>
@@ -864,19 +791,7 @@
           <w:szCs w:val="24"/>
           <w:u w:val="single"/>
         </w:rPr>
-        <w:t>ssets</w:t>
-      </w:r>
-      <w:proofErr w:type="spellEnd"/>
-      <w:r>
-        <w:rPr>
-          <w:rFonts w:ascii="Times New Roman" w:hAnsi="Times New Roman" w:cs="Times New Roman"/>
-          <w:b/>
-          <w:bCs/>
-          <w:sz w:val="24"/>
-          <w:szCs w:val="24"/>
-          <w:u w:val="single"/>
-        </w:rPr>
-        <w:t xml:space="preserve"> e </w:t>
+        <w:t xml:space="preserve">ssets e </w:t>
       </w:r>
       <w:r>
         <w:rPr>
@@ -995,6 +910,41 @@
           <w:u w:val="single"/>
         </w:rPr>
       </w:pPr>
+      <w:r>
+        <w:rPr>
+          <w:rFonts w:ascii="Times New Roman" w:hAnsi="Times New Roman" w:cs="Times New Roman"/>
+          <w:sz w:val="24"/>
+          <w:szCs w:val="24"/>
+        </w:rPr>
+        <w:t>Utilizamos a borracha (Atalho: E) para apagar totalmente o fundo de uma imagem e deixar somente o elemento que desejamos.</w:t>
+      </w:r>
+    </w:p>
+    <w:p>
+      <w:pPr>
+        <w:pStyle w:val="PargrafodaLista"/>
+        <w:numPr>
+          <w:ilvl w:val="2"/>
+          <w:numId w:val="1"/>
+        </w:numPr>
+        <w:spacing w:line="360" w:lineRule="auto"/>
+        <w:jc w:val="both"/>
+        <w:rPr>
+          <w:rFonts w:ascii="Times New Roman" w:hAnsi="Times New Roman" w:cs="Times New Roman"/>
+          <w:b/>
+          <w:bCs/>
+          <w:sz w:val="24"/>
+          <w:szCs w:val="24"/>
+          <w:u w:val="single"/>
+        </w:rPr>
+      </w:pPr>
+      <w:r>
+        <w:rPr>
+          <w:rFonts w:ascii="Times New Roman" w:hAnsi="Times New Roman" w:cs="Times New Roman"/>
+          <w:sz w:val="24"/>
+          <w:szCs w:val="24"/>
+        </w:rPr>
+        <w:t>Para ter uma melhor visualização do que está sendo deletado, criamos uma camada abaixo da imagem e pintamos ela inteira, de maneira que facilite a visualização do que está sendo apagado.</w:t>
+      </w:r>
     </w:p>
     <w:sectPr>
       <w:pgSz w:w="11906" w:h="16838"/>

</xml_diff>

<commit_message>
Resolução e modo de cor
Aprendemos muito sobre resolução, DPI, PPI, e vários espectros de cores diferentes além de tipo de impressão
</commit_message>
<xml_diff>
--- a/Formação Produção com Photoshop/Anotações/Anotações - Formação Produção com Photoshop.docx
+++ b/Formação Produção com Photoshop/Anotações/Anotações - Formação Produção com Photoshop.docx
@@ -240,7 +240,43 @@
           <w:sz w:val="24"/>
           <w:szCs w:val="24"/>
         </w:rPr>
-        <w:t>CTRL+0=fit screen do zoom, ou seja, fa</w:t>
+        <w:t>CTRL+0=</w:t>
+      </w:r>
+      <w:proofErr w:type="spellStart"/>
+      <w:r>
+        <w:rPr>
+          <w:rFonts w:ascii="Times New Roman" w:hAnsi="Times New Roman" w:cs="Times New Roman"/>
+          <w:sz w:val="24"/>
+          <w:szCs w:val="24"/>
+        </w:rPr>
+        <w:t>fit</w:t>
+      </w:r>
+      <w:proofErr w:type="spellEnd"/>
+      <w:r>
+        <w:rPr>
+          <w:rFonts w:ascii="Times New Roman" w:hAnsi="Times New Roman" w:cs="Times New Roman"/>
+          <w:sz w:val="24"/>
+          <w:szCs w:val="24"/>
+        </w:rPr>
+        <w:t xml:space="preserve"> </w:t>
+      </w:r>
+      <w:proofErr w:type="spellStart"/>
+      <w:r>
+        <w:rPr>
+          <w:rFonts w:ascii="Times New Roman" w:hAnsi="Times New Roman" w:cs="Times New Roman"/>
+          <w:sz w:val="24"/>
+          <w:szCs w:val="24"/>
+        </w:rPr>
+        <w:t>screen</w:t>
+      </w:r>
+      <w:proofErr w:type="spellEnd"/>
+      <w:r>
+        <w:rPr>
+          <w:rFonts w:ascii="Times New Roman" w:hAnsi="Times New Roman" w:cs="Times New Roman"/>
+          <w:sz w:val="24"/>
+          <w:szCs w:val="24"/>
+        </w:rPr>
+        <w:t xml:space="preserve"> do zoom, ou seja, fa</w:t>
       </w:r>
       <w:r>
         <w:rPr>
@@ -275,7 +311,43 @@
           <w:sz w:val="24"/>
           <w:szCs w:val="24"/>
         </w:rPr>
-        <w:t>CTRL+1=fill screen, faz a ima pr</w:t>
+        <w:t>CTRL+1=</w:t>
+      </w:r>
+      <w:proofErr w:type="spellStart"/>
+      <w:r>
+        <w:rPr>
+          <w:rFonts w:ascii="Times New Roman" w:hAnsi="Times New Roman" w:cs="Times New Roman"/>
+          <w:sz w:val="24"/>
+          <w:szCs w:val="24"/>
+        </w:rPr>
+        <w:t>fill</w:t>
+      </w:r>
+      <w:proofErr w:type="spellEnd"/>
+      <w:r>
+        <w:rPr>
+          <w:rFonts w:ascii="Times New Roman" w:hAnsi="Times New Roman" w:cs="Times New Roman"/>
+          <w:sz w:val="24"/>
+          <w:szCs w:val="24"/>
+        </w:rPr>
+        <w:t xml:space="preserve"> </w:t>
+      </w:r>
+      <w:proofErr w:type="spellStart"/>
+      <w:r>
+        <w:rPr>
+          <w:rFonts w:ascii="Times New Roman" w:hAnsi="Times New Roman" w:cs="Times New Roman"/>
+          <w:sz w:val="24"/>
+          <w:szCs w:val="24"/>
+        </w:rPr>
+        <w:t>screen</w:t>
+      </w:r>
+      <w:proofErr w:type="spellEnd"/>
+      <w:r>
+        <w:rPr>
+          <w:rFonts w:ascii="Times New Roman" w:hAnsi="Times New Roman" w:cs="Times New Roman"/>
+          <w:sz w:val="24"/>
+          <w:szCs w:val="24"/>
+        </w:rPr>
+        <w:t>, faz a ima pr</w:t>
       </w:r>
       <w:r>
         <w:rPr>
@@ -771,6 +843,7 @@
         </w:rPr>
         <w:t xml:space="preserve">Preparação dos </w:t>
       </w:r>
+      <w:proofErr w:type="spellStart"/>
       <w:r>
         <w:rPr>
           <w:rFonts w:ascii="Times New Roman" w:hAnsi="Times New Roman" w:cs="Times New Roman"/>
@@ -791,8 +864,9 @@
           <w:szCs w:val="24"/>
           <w:u w:val="single"/>
         </w:rPr>
-        <w:t xml:space="preserve">ssets e </w:t>
-      </w:r>
+        <w:t>ssets</w:t>
+      </w:r>
+      <w:proofErr w:type="spellEnd"/>
       <w:r>
         <w:rPr>
           <w:rFonts w:ascii="Times New Roman" w:hAnsi="Times New Roman" w:cs="Times New Roman"/>
@@ -802,7 +876,7 @@
           <w:szCs w:val="24"/>
           <w:u w:val="single"/>
         </w:rPr>
-        <w:t>F</w:t>
+        <w:t xml:space="preserve"> e </w:t>
       </w:r>
       <w:r>
         <w:rPr>
@@ -813,7 +887,7 @@
           <w:szCs w:val="24"/>
           <w:u w:val="single"/>
         </w:rPr>
-        <w:t xml:space="preserve">erramentas de </w:t>
+        <w:t>F</w:t>
       </w:r>
       <w:r>
         <w:rPr>
@@ -824,7 +898,7 @@
           <w:szCs w:val="24"/>
           <w:u w:val="single"/>
         </w:rPr>
-        <w:t>S</w:t>
+        <w:t xml:space="preserve">erramentas de </w:t>
       </w:r>
       <w:r>
         <w:rPr>
@@ -835,7 +909,7 @@
           <w:szCs w:val="24"/>
           <w:u w:val="single"/>
         </w:rPr>
-        <w:t>eleção</w:t>
+        <w:t>S</w:t>
       </w:r>
       <w:r>
         <w:rPr>
@@ -846,18 +920,9 @@
           <w:szCs w:val="24"/>
           <w:u w:val="single"/>
         </w:rPr>
-        <w:t>:</w:t>
-      </w:r>
-    </w:p>
-    <w:p>
-      <w:pPr>
-        <w:pStyle w:val="PargrafodaLista"/>
-        <w:numPr>
-          <w:ilvl w:val="1"/>
-          <w:numId w:val="1"/>
-        </w:numPr>
-        <w:spacing w:line="360" w:lineRule="auto"/>
-        <w:jc w:val="both"/>
+        <w:t>eleção</w:t>
+      </w:r>
+      <w:r>
         <w:rPr>
           <w:rFonts w:ascii="Times New Roman" w:hAnsi="Times New Roman" w:cs="Times New Roman"/>
           <w:b/>
@@ -866,29 +931,6 @@
           <w:szCs w:val="24"/>
           <w:u w:val="single"/>
         </w:rPr>
-      </w:pPr>
-      <w:r>
-        <w:rPr>
-          <w:rFonts w:ascii="Times New Roman" w:hAnsi="Times New Roman" w:cs="Times New Roman"/>
-          <w:sz w:val="24"/>
-          <w:szCs w:val="24"/>
-        </w:rPr>
-        <w:t xml:space="preserve"> </w:t>
-      </w:r>
-      <w:r>
-        <w:rPr>
-          <w:rFonts w:ascii="Times New Roman" w:hAnsi="Times New Roman" w:cs="Times New Roman"/>
-          <w:sz w:val="24"/>
-          <w:szCs w:val="24"/>
-        </w:rPr>
-        <w:t>Apagando o fundo com a borracha</w:t>
-      </w:r>
-      <w:r>
-        <w:rPr>
-          <w:rFonts w:ascii="Times New Roman" w:hAnsi="Times New Roman" w:cs="Times New Roman"/>
-          <w:sz w:val="24"/>
-          <w:szCs w:val="24"/>
-        </w:rPr>
         <w:t>:</w:t>
       </w:r>
     </w:p>
@@ -896,7 +938,7 @@
       <w:pPr>
         <w:pStyle w:val="PargrafodaLista"/>
         <w:numPr>
-          <w:ilvl w:val="2"/>
+          <w:ilvl w:val="1"/>
           <w:numId w:val="1"/>
         </w:numPr>
         <w:spacing w:line="360" w:lineRule="auto"/>
@@ -916,7 +958,23 @@
           <w:sz w:val="24"/>
           <w:szCs w:val="24"/>
         </w:rPr>
-        <w:t>Utilizamos a borracha (Atalho: E) para apagar totalmente o fundo de uma imagem e deixar somente o elemento que desejamos.</w:t>
+        <w:t xml:space="preserve"> </w:t>
+      </w:r>
+      <w:r>
+        <w:rPr>
+          <w:rFonts w:ascii="Times New Roman" w:hAnsi="Times New Roman" w:cs="Times New Roman"/>
+          <w:sz w:val="24"/>
+          <w:szCs w:val="24"/>
+        </w:rPr>
+        <w:t>Apagando o fundo com a borracha</w:t>
+      </w:r>
+      <w:r>
+        <w:rPr>
+          <w:rFonts w:ascii="Times New Roman" w:hAnsi="Times New Roman" w:cs="Times New Roman"/>
+          <w:sz w:val="24"/>
+          <w:szCs w:val="24"/>
+        </w:rPr>
+        <w:t>:</w:t>
       </w:r>
     </w:p>
     <w:p>
@@ -943,7 +1001,1407 @@
           <w:sz w:val="24"/>
           <w:szCs w:val="24"/>
         </w:rPr>
+        <w:t>Utilizamos a borracha (Atalho: E) para apagar totalmente o fundo de uma imagem e deixar somente o elemento que desejamos.</w:t>
+      </w:r>
+    </w:p>
+    <w:p>
+      <w:pPr>
+        <w:pStyle w:val="PargrafodaLista"/>
+        <w:numPr>
+          <w:ilvl w:val="2"/>
+          <w:numId w:val="1"/>
+        </w:numPr>
+        <w:spacing w:line="360" w:lineRule="auto"/>
+        <w:jc w:val="both"/>
+        <w:rPr>
+          <w:rFonts w:ascii="Times New Roman" w:hAnsi="Times New Roman" w:cs="Times New Roman"/>
+          <w:b/>
+          <w:bCs/>
+          <w:sz w:val="24"/>
+          <w:szCs w:val="24"/>
+          <w:u w:val="single"/>
+        </w:rPr>
+      </w:pPr>
+      <w:r>
+        <w:rPr>
+          <w:rFonts w:ascii="Times New Roman" w:hAnsi="Times New Roman" w:cs="Times New Roman"/>
+          <w:sz w:val="24"/>
+          <w:szCs w:val="24"/>
+        </w:rPr>
         <w:t>Para ter uma melhor visualização do que está sendo deletado, criamos uma camada abaixo da imagem e pintamos ela inteira, de maneira que facilite a visualização do que está sendo apagado.</w:t>
+      </w:r>
+    </w:p>
+    <w:p>
+      <w:pPr>
+        <w:pStyle w:val="PargrafodaLista"/>
+        <w:numPr>
+          <w:ilvl w:val="1"/>
+          <w:numId w:val="1"/>
+        </w:numPr>
+        <w:spacing w:line="360" w:lineRule="auto"/>
+        <w:jc w:val="both"/>
+        <w:rPr>
+          <w:rFonts w:ascii="Times New Roman" w:hAnsi="Times New Roman" w:cs="Times New Roman"/>
+          <w:b/>
+          <w:bCs/>
+          <w:sz w:val="24"/>
+          <w:szCs w:val="24"/>
+          <w:u w:val="single"/>
+        </w:rPr>
+      </w:pPr>
+      <w:r>
+        <w:rPr>
+          <w:rFonts w:ascii="Times New Roman" w:hAnsi="Times New Roman" w:cs="Times New Roman"/>
+          <w:sz w:val="24"/>
+          <w:szCs w:val="24"/>
+        </w:rPr>
+        <w:t xml:space="preserve"> Resolução e modo de cor:</w:t>
+      </w:r>
+    </w:p>
+    <w:p>
+      <w:pPr>
+        <w:pStyle w:val="PargrafodaLista"/>
+        <w:numPr>
+          <w:ilvl w:val="2"/>
+          <w:numId w:val="1"/>
+        </w:numPr>
+        <w:spacing w:line="360" w:lineRule="auto"/>
+        <w:jc w:val="both"/>
+        <w:rPr>
+          <w:rFonts w:ascii="Times New Roman" w:hAnsi="Times New Roman" w:cs="Times New Roman"/>
+          <w:sz w:val="24"/>
+          <w:szCs w:val="24"/>
+        </w:rPr>
+      </w:pPr>
+      <w:r>
+        <w:rPr>
+          <w:rFonts w:ascii="Times New Roman" w:hAnsi="Times New Roman" w:cs="Times New Roman"/>
+          <w:sz w:val="24"/>
+          <w:szCs w:val="24"/>
+        </w:rPr>
+        <w:lastRenderedPageBreak/>
+        <w:t xml:space="preserve">Embora no monitor do computador e na tela do smartphone a imagem esteja sendo visualizada sem problemas, quando impressa o resultado pode ser bem diferente. Caso a resolução para impressão não seja respeitada, a imagem pode sair </w:t>
+      </w:r>
+      <w:proofErr w:type="spellStart"/>
+      <w:r>
+        <w:rPr>
+          <w:rFonts w:ascii="Times New Roman" w:hAnsi="Times New Roman" w:cs="Times New Roman"/>
+          <w:sz w:val="24"/>
+          <w:szCs w:val="24"/>
+        </w:rPr>
+        <w:t>pixelada</w:t>
+      </w:r>
+      <w:proofErr w:type="spellEnd"/>
+      <w:r>
+        <w:rPr>
+          <w:rFonts w:ascii="Times New Roman" w:hAnsi="Times New Roman" w:cs="Times New Roman"/>
+          <w:sz w:val="24"/>
+          <w:szCs w:val="24"/>
+        </w:rPr>
+        <w:t xml:space="preserve"> ou reticulada, como a da direita. Mesmo que o seu material não seja impresso, pode haver problemas. É importante saber as dimensões em que o arquivo será utilizado para que não ocorram imprevistos.</w:t>
+      </w:r>
+    </w:p>
+    <w:p>
+      <w:pPr>
+        <w:spacing w:line="360" w:lineRule="auto"/>
+        <w:jc w:val="center"/>
+        <w:rPr>
+          <w:rFonts w:ascii="Times New Roman" w:hAnsi="Times New Roman" w:cs="Times New Roman"/>
+          <w:sz w:val="24"/>
+          <w:szCs w:val="24"/>
+        </w:rPr>
+      </w:pPr>
+      <w:r>
+        <w:rPr>
+          <w:noProof/>
+        </w:rPr>
+        <w:drawing>
+          <wp:inline distT="0" distB="0" distL="0" distR="0" wp14:anchorId="3EB4A0A7" wp14:editId="6485AB75">
+            <wp:extent cx="3047365" cy="2036474"/>
+            <wp:effectExtent l="0" t="0" r="635" b="1905"/>
+            <wp:docPr id="2" name="Imagem 2"/>
+            <wp:cNvGraphicFramePr>
+              <a:graphicFrameLocks xmlns:a="http://schemas.openxmlformats.org/drawingml/2006/main" noChangeAspect="1"/>
+            </wp:cNvGraphicFramePr>
+            <a:graphic xmlns:a="http://schemas.openxmlformats.org/drawingml/2006/main">
+              <a:graphicData uri="http://schemas.openxmlformats.org/drawingml/2006/picture">
+                <pic:pic xmlns:pic="http://schemas.openxmlformats.org/drawingml/2006/picture">
+                  <pic:nvPicPr>
+                    <pic:cNvPr id="0" name="Picture 3"/>
+                    <pic:cNvPicPr>
+                      <a:picLocks noChangeAspect="1" noChangeArrowheads="1"/>
+                    </pic:cNvPicPr>
+                  </pic:nvPicPr>
+                  <pic:blipFill>
+                    <a:blip r:embed="rId6" cstate="print">
+                      <a:extLst>
+                        <a:ext uri="{28A0092B-C50C-407E-A947-70E740481C1C}">
+                          <a14:useLocalDpi xmlns:a14="http://schemas.microsoft.com/office/drawing/2010/main" val="0"/>
+                        </a:ext>
+                      </a:extLst>
+                    </a:blip>
+                    <a:srcRect/>
+                    <a:stretch>
+                      <a:fillRect/>
+                    </a:stretch>
+                  </pic:blipFill>
+                  <pic:spPr bwMode="auto">
+                    <a:xfrm>
+                      <a:off x="0" y="0"/>
+                      <a:ext cx="3049723" cy="2038050"/>
+                    </a:xfrm>
+                    <a:prstGeom prst="rect">
+                      <a:avLst/>
+                    </a:prstGeom>
+                    <a:noFill/>
+                    <a:ln>
+                      <a:noFill/>
+                    </a:ln>
+                  </pic:spPr>
+                </pic:pic>
+              </a:graphicData>
+            </a:graphic>
+          </wp:inline>
+        </w:drawing>
+      </w:r>
+    </w:p>
+    <w:p>
+      <w:pPr>
+        <w:pStyle w:val="PargrafodaLista"/>
+        <w:numPr>
+          <w:ilvl w:val="2"/>
+          <w:numId w:val="1"/>
+        </w:numPr>
+        <w:spacing w:line="360" w:lineRule="auto"/>
+        <w:jc w:val="both"/>
+        <w:rPr>
+          <w:rFonts w:ascii="Times New Roman" w:hAnsi="Times New Roman" w:cs="Times New Roman"/>
+          <w:sz w:val="24"/>
+          <w:szCs w:val="24"/>
+        </w:rPr>
+      </w:pPr>
+      <w:r>
+        <w:rPr>
+          <w:rFonts w:ascii="Times New Roman" w:hAnsi="Times New Roman" w:cs="Times New Roman"/>
+          <w:sz w:val="24"/>
+          <w:szCs w:val="24"/>
+          <w:u w:val="single"/>
+        </w:rPr>
+        <w:t>Resolução</w:t>
+      </w:r>
+      <w:r>
+        <w:rPr>
+          <w:rFonts w:ascii="Times New Roman" w:hAnsi="Times New Roman" w:cs="Times New Roman"/>
+          <w:sz w:val="24"/>
+          <w:szCs w:val="24"/>
+        </w:rPr>
+        <w:t xml:space="preserve">: É a qualidade de uma imagem, ou seja, a sua capacidade de ser ampliada sem perder definição e expor seus pixels ou pontos. A resolução, seja para impressos ou tela, estará sempre atrelada à dimensões específicas do arquivo. Portanto, um documento de 250px x 250px com 72 DPI não poderá ser redimensionado para 1000px x 1000px sem perda de qualidade: a resolução cairá para um quarto de 72. </w:t>
+      </w:r>
+      <w:r>
+        <w:rPr>
+          <w:rFonts w:ascii="Times New Roman" w:hAnsi="Times New Roman" w:cs="Times New Roman"/>
+          <w:i/>
+          <w:iCs/>
+          <w:sz w:val="24"/>
+          <w:szCs w:val="24"/>
+        </w:rPr>
+        <w:t>Lembre-se de sempre criar seus trabalhos considerando suas dimensões finais e para o que ele será usado.</w:t>
+      </w:r>
+    </w:p>
+    <w:p>
+      <w:pPr>
+        <w:pStyle w:val="PargrafodaLista"/>
+        <w:numPr>
+          <w:ilvl w:val="2"/>
+          <w:numId w:val="1"/>
+        </w:numPr>
+        <w:spacing w:line="360" w:lineRule="auto"/>
+        <w:jc w:val="both"/>
+        <w:rPr>
+          <w:rFonts w:ascii="Times New Roman" w:hAnsi="Times New Roman" w:cs="Times New Roman"/>
+          <w:sz w:val="24"/>
+          <w:szCs w:val="24"/>
+        </w:rPr>
+      </w:pPr>
+      <w:r>
+        <w:rPr>
+          <w:rFonts w:ascii="Times New Roman" w:hAnsi="Times New Roman" w:cs="Times New Roman"/>
+          <w:sz w:val="24"/>
+          <w:szCs w:val="24"/>
+          <w:u w:val="single"/>
+        </w:rPr>
+        <w:t>Resolução para tela</w:t>
+      </w:r>
+      <w:r>
+        <w:rPr>
+          <w:rFonts w:ascii="Times New Roman" w:hAnsi="Times New Roman" w:cs="Times New Roman"/>
+          <w:sz w:val="24"/>
+          <w:szCs w:val="24"/>
+        </w:rPr>
+        <w:t>: Em telas e monitores, a resolução é definida pelo número de pixels em uma determinada área. Pixels são pequenos quadrados coloridos que, em conjunto, formam todas as cores de uma imagem e quanto maior o número deles, maior resolução e qualidade a imagem terá. A unidade que os mede se chama PPI - Pixels Per Inch (pixels por polegada, em inglês).</w:t>
+      </w:r>
+    </w:p>
+    <w:p>
+      <w:pPr>
+        <w:spacing w:line="360" w:lineRule="auto"/>
+        <w:jc w:val="center"/>
+        <w:rPr>
+          <w:rFonts w:ascii="Times New Roman" w:hAnsi="Times New Roman" w:cs="Times New Roman"/>
+          <w:sz w:val="24"/>
+          <w:szCs w:val="24"/>
+        </w:rPr>
+      </w:pPr>
+      <w:r>
+        <w:rPr>
+          <w:noProof/>
+        </w:rPr>
+        <w:lastRenderedPageBreak/>
+        <w:drawing>
+          <wp:inline distT="0" distB="0" distL="0" distR="0" wp14:anchorId="3F2FFCFA" wp14:editId="0DA20221">
+            <wp:extent cx="2771140" cy="2917778"/>
+            <wp:effectExtent l="0" t="0" r="0" b="0"/>
+            <wp:docPr id="3" name="Imagem 3"/>
+            <wp:cNvGraphicFramePr>
+              <a:graphicFrameLocks xmlns:a="http://schemas.openxmlformats.org/drawingml/2006/main" noChangeAspect="1"/>
+            </wp:cNvGraphicFramePr>
+            <a:graphic xmlns:a="http://schemas.openxmlformats.org/drawingml/2006/main">
+              <a:graphicData uri="http://schemas.openxmlformats.org/drawingml/2006/picture">
+                <pic:pic xmlns:pic="http://schemas.openxmlformats.org/drawingml/2006/picture">
+                  <pic:nvPicPr>
+                    <pic:cNvPr id="0" name="Picture 5"/>
+                    <pic:cNvPicPr>
+                      <a:picLocks noChangeAspect="1" noChangeArrowheads="1"/>
+                    </pic:cNvPicPr>
+                  </pic:nvPicPr>
+                  <pic:blipFill>
+                    <a:blip r:embed="rId7" cstate="print">
+                      <a:extLst>
+                        <a:ext uri="{28A0092B-C50C-407E-A947-70E740481C1C}">
+                          <a14:useLocalDpi xmlns:a14="http://schemas.microsoft.com/office/drawing/2010/main" val="0"/>
+                        </a:ext>
+                      </a:extLst>
+                    </a:blip>
+                    <a:srcRect/>
+                    <a:stretch>
+                      <a:fillRect/>
+                    </a:stretch>
+                  </pic:blipFill>
+                  <pic:spPr bwMode="auto">
+                    <a:xfrm>
+                      <a:off x="0" y="0"/>
+                      <a:ext cx="2779153" cy="2926215"/>
+                    </a:xfrm>
+                    <a:prstGeom prst="rect">
+                      <a:avLst/>
+                    </a:prstGeom>
+                    <a:noFill/>
+                    <a:ln>
+                      <a:noFill/>
+                    </a:ln>
+                  </pic:spPr>
+                </pic:pic>
+              </a:graphicData>
+            </a:graphic>
+          </wp:inline>
+        </w:drawing>
+      </w:r>
+      <w:r>
+        <w:rPr>
+          <w:rFonts w:ascii="Times New Roman" w:hAnsi="Times New Roman" w:cs="Times New Roman"/>
+          <w:sz w:val="24"/>
+          <w:szCs w:val="24"/>
+        </w:rPr>
+        <w:t>e</w:t>
+      </w:r>
+    </w:p>
+    <w:p>
+      <w:pPr>
+        <w:pStyle w:val="PargrafodaLista"/>
+        <w:numPr>
+          <w:ilvl w:val="2"/>
+          <w:numId w:val="1"/>
+        </w:numPr>
+        <w:spacing w:line="360" w:lineRule="auto"/>
+        <w:jc w:val="both"/>
+        <w:rPr>
+          <w:rFonts w:ascii="Times New Roman" w:hAnsi="Times New Roman" w:cs="Times New Roman"/>
+          <w:sz w:val="24"/>
+          <w:szCs w:val="24"/>
+        </w:rPr>
+      </w:pPr>
+      <w:r>
+        <w:rPr>
+          <w:rFonts w:ascii="Times New Roman" w:hAnsi="Times New Roman" w:cs="Times New Roman"/>
+          <w:sz w:val="24"/>
+          <w:szCs w:val="24"/>
+        </w:rPr>
+        <w:t>Quanto maior o PPI de uma imagem, mais pixels e capacidade de expansão sem perda de definição.</w:t>
+      </w:r>
+    </w:p>
+    <w:p>
+      <w:pPr>
+        <w:pStyle w:val="PargrafodaLista"/>
+        <w:numPr>
+          <w:ilvl w:val="2"/>
+          <w:numId w:val="1"/>
+        </w:numPr>
+        <w:spacing w:line="360" w:lineRule="auto"/>
+        <w:jc w:val="both"/>
+        <w:rPr>
+          <w:rFonts w:ascii="Times New Roman" w:hAnsi="Times New Roman" w:cs="Times New Roman"/>
+          <w:sz w:val="24"/>
+          <w:szCs w:val="24"/>
+        </w:rPr>
+      </w:pPr>
+      <w:r>
+        <w:rPr>
+          <w:rFonts w:ascii="Times New Roman" w:hAnsi="Times New Roman" w:cs="Times New Roman"/>
+          <w:sz w:val="24"/>
+          <w:szCs w:val="24"/>
+        </w:rPr>
+        <w:t>Por convenção, o valor padrão para resolução para tela é de 72 PPI. Mas como já dissemos antes, este número está diretamente ligado às dimensões da imagem.</w:t>
+      </w:r>
+    </w:p>
+    <w:p>
+      <w:pPr>
+        <w:spacing w:line="360" w:lineRule="auto"/>
+        <w:jc w:val="center"/>
+        <w:rPr>
+          <w:rFonts w:ascii="Times New Roman" w:hAnsi="Times New Roman" w:cs="Times New Roman"/>
+          <w:sz w:val="24"/>
+          <w:szCs w:val="24"/>
+        </w:rPr>
+      </w:pPr>
+      <w:r>
+        <w:rPr>
+          <w:noProof/>
+        </w:rPr>
+        <w:drawing>
+          <wp:inline distT="0" distB="0" distL="0" distR="0" wp14:anchorId="20EF6D91" wp14:editId="5B213AE7">
+            <wp:extent cx="2866390" cy="2866390"/>
+            <wp:effectExtent l="0" t="0" r="0" b="0"/>
+            <wp:docPr id="4" name="Imagem 4"/>
+            <wp:cNvGraphicFramePr>
+              <a:graphicFrameLocks xmlns:a="http://schemas.openxmlformats.org/drawingml/2006/main" noChangeAspect="1"/>
+            </wp:cNvGraphicFramePr>
+            <a:graphic xmlns:a="http://schemas.openxmlformats.org/drawingml/2006/main">
+              <a:graphicData uri="http://schemas.openxmlformats.org/drawingml/2006/picture">
+                <pic:pic xmlns:pic="http://schemas.openxmlformats.org/drawingml/2006/picture">
+                  <pic:nvPicPr>
+                    <pic:cNvPr id="0" name="Picture 7"/>
+                    <pic:cNvPicPr>
+                      <a:picLocks noChangeAspect="1" noChangeArrowheads="1"/>
+                    </pic:cNvPicPr>
+                  </pic:nvPicPr>
+                  <pic:blipFill>
+                    <a:blip r:embed="rId8" cstate="print">
+                      <a:extLst>
+                        <a:ext uri="{28A0092B-C50C-407E-A947-70E740481C1C}">
+                          <a14:useLocalDpi xmlns:a14="http://schemas.microsoft.com/office/drawing/2010/main" val="0"/>
+                        </a:ext>
+                      </a:extLst>
+                    </a:blip>
+                    <a:srcRect/>
+                    <a:stretch>
+                      <a:fillRect/>
+                    </a:stretch>
+                  </pic:blipFill>
+                  <pic:spPr bwMode="auto">
+                    <a:xfrm>
+                      <a:off x="0" y="0"/>
+                      <a:ext cx="2866390" cy="2866390"/>
+                    </a:xfrm>
+                    <a:prstGeom prst="rect">
+                      <a:avLst/>
+                    </a:prstGeom>
+                    <a:noFill/>
+                    <a:ln>
+                      <a:noFill/>
+                    </a:ln>
+                  </pic:spPr>
+                </pic:pic>
+              </a:graphicData>
+            </a:graphic>
+          </wp:inline>
+        </w:drawing>
+      </w:r>
+    </w:p>
+    <w:p>
+      <w:pPr>
+        <w:pStyle w:val="PargrafodaLista"/>
+        <w:numPr>
+          <w:ilvl w:val="2"/>
+          <w:numId w:val="1"/>
+        </w:numPr>
+        <w:spacing w:line="360" w:lineRule="auto"/>
+        <w:jc w:val="both"/>
+        <w:rPr>
+          <w:rFonts w:ascii="Times New Roman" w:hAnsi="Times New Roman" w:cs="Times New Roman"/>
+          <w:sz w:val="24"/>
+          <w:szCs w:val="24"/>
+        </w:rPr>
+      </w:pPr>
+      <w:r>
+        <w:rPr>
+          <w:rFonts w:ascii="Times New Roman" w:hAnsi="Times New Roman" w:cs="Times New Roman"/>
+          <w:sz w:val="24"/>
+          <w:szCs w:val="24"/>
+        </w:rPr>
+        <w:t xml:space="preserve">Se você redimensionar uma imagem com 250px x 250px e 72 DPI para as dimensões de 1000px x 1000px haverá </w:t>
+      </w:r>
+      <w:proofErr w:type="spellStart"/>
+      <w:r>
+        <w:rPr>
+          <w:rFonts w:ascii="Times New Roman" w:hAnsi="Times New Roman" w:cs="Times New Roman"/>
+          <w:sz w:val="24"/>
+          <w:szCs w:val="24"/>
+        </w:rPr>
+        <w:t>pixelização</w:t>
+      </w:r>
+      <w:proofErr w:type="spellEnd"/>
+      <w:r>
+        <w:rPr>
+          <w:rFonts w:ascii="Times New Roman" w:hAnsi="Times New Roman" w:cs="Times New Roman"/>
+          <w:sz w:val="24"/>
+          <w:szCs w:val="24"/>
+        </w:rPr>
+        <w:t>. Isso aconteceu porque ela não tem a resolução correta para essas dimensões. Para que não haja este tipo de problema, é preciso criar um documento novo com as 1000px x 1000px e 72 DPI.</w:t>
+      </w:r>
+    </w:p>
+    <w:p>
+      <w:pPr>
+        <w:pStyle w:val="PargrafodaLista"/>
+        <w:numPr>
+          <w:ilvl w:val="2"/>
+          <w:numId w:val="1"/>
+        </w:numPr>
+        <w:spacing w:line="360" w:lineRule="auto"/>
+        <w:jc w:val="both"/>
+        <w:rPr>
+          <w:rFonts w:ascii="Times New Roman" w:hAnsi="Times New Roman" w:cs="Times New Roman"/>
+          <w:sz w:val="24"/>
+          <w:szCs w:val="24"/>
+        </w:rPr>
+      </w:pPr>
+      <w:r>
+        <w:rPr>
+          <w:rFonts w:ascii="Times New Roman" w:hAnsi="Times New Roman" w:cs="Times New Roman"/>
+          <w:sz w:val="24"/>
+          <w:szCs w:val="24"/>
+          <w:u w:val="single"/>
+        </w:rPr>
+        <w:lastRenderedPageBreak/>
+        <w:t>Resolução para impressão</w:t>
+      </w:r>
+      <w:r>
+        <w:rPr>
+          <w:rFonts w:ascii="Times New Roman" w:hAnsi="Times New Roman" w:cs="Times New Roman"/>
+          <w:sz w:val="24"/>
+          <w:szCs w:val="24"/>
+        </w:rPr>
+        <w:t>: Imagens impressas podem necessitar de uma resolução maior do que aquelas visualizadas em tela. Esse valor não é padronizado como os 72 PPI: ele depende, principalmente, da distância em que a peça será vista. Quanto mais próximo do material, maior deverá ser a resolução.</w:t>
+      </w:r>
+    </w:p>
+    <w:p>
+      <w:pPr>
+        <w:pStyle w:val="PargrafodaLista"/>
+        <w:numPr>
+          <w:ilvl w:val="2"/>
+          <w:numId w:val="1"/>
+        </w:numPr>
+        <w:spacing w:line="360" w:lineRule="auto"/>
+        <w:jc w:val="both"/>
+        <w:rPr>
+          <w:rFonts w:ascii="Times New Roman" w:hAnsi="Times New Roman" w:cs="Times New Roman"/>
+          <w:sz w:val="24"/>
+          <w:szCs w:val="24"/>
+        </w:rPr>
+      </w:pPr>
+      <w:r>
+        <w:rPr>
+          <w:rFonts w:ascii="Times New Roman" w:hAnsi="Times New Roman" w:cs="Times New Roman"/>
+          <w:sz w:val="24"/>
+          <w:szCs w:val="24"/>
+        </w:rPr>
+        <w:t xml:space="preserve">Para entender como definir o valor, é preciso entender como se dá a impressão de uma imagem. Ela é feita por um processo em que pigmentos (tintas) são sobrepostos uns sobre os outros, gerando uma mistura de cores e o resultado aproximado daquilo que vemos em tela. Esses pigmentos, por sua vez, são impressos sobre o papel (ou outra mídia) em minúsculos pontos, também chamados de retículas. Assim como na resolução para tela, quanto maior o número deles, mais suave será a transição entre as cores e melhor acabada a impressão. A unidade, então, que mede a resolução de impressos se chama DPI - </w:t>
+      </w:r>
+      <w:proofErr w:type="spellStart"/>
+      <w:r>
+        <w:rPr>
+          <w:rFonts w:ascii="Times New Roman" w:hAnsi="Times New Roman" w:cs="Times New Roman"/>
+          <w:sz w:val="24"/>
+          <w:szCs w:val="24"/>
+        </w:rPr>
+        <w:t>Dots</w:t>
+      </w:r>
+      <w:proofErr w:type="spellEnd"/>
+      <w:r>
+        <w:rPr>
+          <w:rFonts w:ascii="Times New Roman" w:hAnsi="Times New Roman" w:cs="Times New Roman"/>
+          <w:sz w:val="24"/>
+          <w:szCs w:val="24"/>
+        </w:rPr>
+        <w:t xml:space="preserve"> Per Inch (pontos por polegada, em inglês). Assim como no caso dos pixels, quanto mais pontos, mais qualidade terá o impresso.</w:t>
+      </w:r>
+    </w:p>
+    <w:p>
+      <w:pPr>
+        <w:spacing w:line="360" w:lineRule="auto"/>
+        <w:jc w:val="center"/>
+        <w:rPr>
+          <w:rFonts w:ascii="Times New Roman" w:hAnsi="Times New Roman" w:cs="Times New Roman"/>
+          <w:sz w:val="24"/>
+          <w:szCs w:val="24"/>
+        </w:rPr>
+      </w:pPr>
+      <w:r>
+        <w:rPr>
+          <w:noProof/>
+        </w:rPr>
+        <w:drawing>
+          <wp:inline distT="0" distB="0" distL="0" distR="0" wp14:anchorId="06F725E3" wp14:editId="7E6503EB">
+            <wp:extent cx="2085340" cy="2195688"/>
+            <wp:effectExtent l="0" t="0" r="0" b="0"/>
+            <wp:docPr id="5" name="Imagem 5"/>
+            <wp:cNvGraphicFramePr>
+              <a:graphicFrameLocks xmlns:a="http://schemas.openxmlformats.org/drawingml/2006/main" noChangeAspect="1"/>
+            </wp:cNvGraphicFramePr>
+            <a:graphic xmlns:a="http://schemas.openxmlformats.org/drawingml/2006/main">
+              <a:graphicData uri="http://schemas.openxmlformats.org/drawingml/2006/picture">
+                <pic:pic xmlns:pic="http://schemas.openxmlformats.org/drawingml/2006/picture">
+                  <pic:nvPicPr>
+                    <pic:cNvPr id="0" name="Picture 9"/>
+                    <pic:cNvPicPr>
+                      <a:picLocks noChangeAspect="1" noChangeArrowheads="1"/>
+                    </pic:cNvPicPr>
+                  </pic:nvPicPr>
+                  <pic:blipFill>
+                    <a:blip r:embed="rId9" cstate="print">
+                      <a:extLst>
+                        <a:ext uri="{28A0092B-C50C-407E-A947-70E740481C1C}">
+                          <a14:useLocalDpi xmlns:a14="http://schemas.microsoft.com/office/drawing/2010/main" val="0"/>
+                        </a:ext>
+                      </a:extLst>
+                    </a:blip>
+                    <a:srcRect/>
+                    <a:stretch>
+                      <a:fillRect/>
+                    </a:stretch>
+                  </pic:blipFill>
+                  <pic:spPr bwMode="auto">
+                    <a:xfrm>
+                      <a:off x="0" y="0"/>
+                      <a:ext cx="2088281" cy="2198785"/>
+                    </a:xfrm>
+                    <a:prstGeom prst="rect">
+                      <a:avLst/>
+                    </a:prstGeom>
+                    <a:noFill/>
+                    <a:ln>
+                      <a:noFill/>
+                    </a:ln>
+                  </pic:spPr>
+                </pic:pic>
+              </a:graphicData>
+            </a:graphic>
+          </wp:inline>
+        </w:drawing>
+      </w:r>
+    </w:p>
+    <w:p>
+      <w:pPr>
+        <w:pStyle w:val="PargrafodaLista"/>
+        <w:numPr>
+          <w:ilvl w:val="2"/>
+          <w:numId w:val="1"/>
+        </w:numPr>
+        <w:spacing w:line="360" w:lineRule="auto"/>
+        <w:jc w:val="both"/>
+        <w:rPr>
+          <w:rFonts w:ascii="Times New Roman" w:hAnsi="Times New Roman" w:cs="Times New Roman"/>
+          <w:sz w:val="24"/>
+          <w:szCs w:val="24"/>
+        </w:rPr>
+      </w:pPr>
+      <w:r>
+        <w:rPr>
+          <w:rFonts w:ascii="Times New Roman" w:hAnsi="Times New Roman" w:cs="Times New Roman"/>
+          <w:sz w:val="24"/>
+          <w:szCs w:val="24"/>
+        </w:rPr>
+        <w:t>Uma imagem colorida impressa é gerada a partir de pontos sobrepostos nas cores ciano, magenta, amarelo e preto.</w:t>
+      </w:r>
+    </w:p>
+    <w:p>
+      <w:pPr>
+        <w:pStyle w:val="PargrafodaLista"/>
+        <w:numPr>
+          <w:ilvl w:val="2"/>
+          <w:numId w:val="1"/>
+        </w:numPr>
+        <w:spacing w:line="360" w:lineRule="auto"/>
+        <w:jc w:val="both"/>
+        <w:rPr>
+          <w:rFonts w:ascii="Times New Roman" w:hAnsi="Times New Roman" w:cs="Times New Roman"/>
+          <w:sz w:val="24"/>
+          <w:szCs w:val="24"/>
+        </w:rPr>
+      </w:pPr>
+      <w:r>
+        <w:rPr>
+          <w:rFonts w:ascii="Times New Roman" w:hAnsi="Times New Roman" w:cs="Times New Roman"/>
+          <w:sz w:val="24"/>
+          <w:szCs w:val="24"/>
+        </w:rPr>
+        <w:t xml:space="preserve">Um valor muito comum de resolução de impressão - e que já vem definido no </w:t>
+      </w:r>
+      <w:proofErr w:type="spellStart"/>
+      <w:r>
+        <w:rPr>
+          <w:rFonts w:ascii="Times New Roman" w:hAnsi="Times New Roman" w:cs="Times New Roman"/>
+          <w:sz w:val="24"/>
+          <w:szCs w:val="24"/>
+        </w:rPr>
+        <w:t>preset</w:t>
+      </w:r>
+      <w:proofErr w:type="spellEnd"/>
+      <w:r>
+        <w:rPr>
+          <w:rFonts w:ascii="Times New Roman" w:hAnsi="Times New Roman" w:cs="Times New Roman"/>
+          <w:sz w:val="24"/>
+          <w:szCs w:val="24"/>
+        </w:rPr>
+        <w:t xml:space="preserve"> Print do </w:t>
+      </w:r>
+      <w:proofErr w:type="spellStart"/>
+      <w:r>
+        <w:rPr>
+          <w:rFonts w:ascii="Times New Roman" w:hAnsi="Times New Roman" w:cs="Times New Roman"/>
+          <w:sz w:val="24"/>
+          <w:szCs w:val="24"/>
+        </w:rPr>
+        <w:t>Photosop</w:t>
+      </w:r>
+      <w:proofErr w:type="spellEnd"/>
+      <w:r>
+        <w:rPr>
+          <w:rFonts w:ascii="Times New Roman" w:hAnsi="Times New Roman" w:cs="Times New Roman"/>
+          <w:sz w:val="24"/>
+          <w:szCs w:val="24"/>
+        </w:rPr>
+        <w:t xml:space="preserve"> - é o de 300 DPI. Materiais que serão visualizados a curta distância - a alguns centímetros, por exemplo - pedem muitos DPI porque a nossa visão conseguirá identificá-los individualmente caso sejam poucos. O mesmo não acontece à longas distâncias: o cérebro humano agrupa os pontos, de </w:t>
+      </w:r>
+      <w:r>
+        <w:rPr>
+          <w:rFonts w:ascii="Times New Roman" w:hAnsi="Times New Roman" w:cs="Times New Roman"/>
+          <w:sz w:val="24"/>
+          <w:szCs w:val="24"/>
+        </w:rPr>
+        <w:lastRenderedPageBreak/>
+        <w:t>modo que 300 DPI não serão mais necessários. Cartazes, banners e outdoors e demais materiais podem ter resoluções de 150 DPI, 75 DPI e 15 DPI, respectivamente, a depender das suas dimensões.</w:t>
+      </w:r>
+    </w:p>
+    <w:p>
+      <w:pPr>
+        <w:pStyle w:val="PargrafodaLista"/>
+        <w:numPr>
+          <w:ilvl w:val="2"/>
+          <w:numId w:val="1"/>
+        </w:numPr>
+        <w:spacing w:line="360" w:lineRule="auto"/>
+        <w:jc w:val="both"/>
+        <w:rPr>
+          <w:rFonts w:ascii="Times New Roman" w:hAnsi="Times New Roman" w:cs="Times New Roman"/>
+          <w:sz w:val="24"/>
+          <w:szCs w:val="24"/>
+        </w:rPr>
+      </w:pPr>
+      <w:r>
+        <w:rPr>
+          <w:rFonts w:ascii="Times New Roman" w:hAnsi="Times New Roman" w:cs="Times New Roman"/>
+          <w:sz w:val="24"/>
+          <w:szCs w:val="24"/>
+          <w:u w:val="single"/>
+        </w:rPr>
+        <w:t>Modos de cor</w:t>
+      </w:r>
+      <w:r>
+        <w:rPr>
+          <w:rFonts w:ascii="Times New Roman" w:hAnsi="Times New Roman" w:cs="Times New Roman"/>
+          <w:sz w:val="24"/>
+          <w:szCs w:val="24"/>
+        </w:rPr>
+        <w:t>: Modos de cor são as maneiras como as cores que vemos são geradas. Os mais importantes e recorrentes são o RGB e o CMYK. Não são os únicos que existem, mas atendem grande parte dos trabalhos gráficos e vamos saber mais sobre eles a seguir.</w:t>
+      </w:r>
+    </w:p>
+    <w:p>
+      <w:pPr>
+        <w:pStyle w:val="PargrafodaLista"/>
+        <w:numPr>
+          <w:ilvl w:val="2"/>
+          <w:numId w:val="1"/>
+        </w:numPr>
+        <w:spacing w:line="360" w:lineRule="auto"/>
+        <w:jc w:val="both"/>
+        <w:rPr>
+          <w:rFonts w:ascii="Times New Roman" w:hAnsi="Times New Roman" w:cs="Times New Roman"/>
+          <w:sz w:val="24"/>
+          <w:szCs w:val="24"/>
+        </w:rPr>
+      </w:pPr>
+      <w:r>
+        <w:rPr>
+          <w:rFonts w:ascii="Times New Roman" w:hAnsi="Times New Roman" w:cs="Times New Roman"/>
+          <w:sz w:val="24"/>
+          <w:szCs w:val="24"/>
+          <w:u w:val="single"/>
+        </w:rPr>
+        <w:t>RGB</w:t>
+      </w:r>
+      <w:r>
+        <w:rPr>
+          <w:rFonts w:ascii="Times New Roman" w:hAnsi="Times New Roman" w:cs="Times New Roman"/>
+          <w:sz w:val="24"/>
+          <w:szCs w:val="24"/>
+        </w:rPr>
+        <w:t>: Monitores, televisões, smartphones e demais aparelhos utilizam este modo para compor todos as cores exibidas em tela. O RGB produz o seu espectro de cores a partir da mistura de três canais de luz: vermelho (R), verde (G) e azul (B). Ele é conhecido como aditivo, já que é preciso se adicionar luz (vermelha, verde ou azul) à mistura para que se tenha a cor desejada. Quanto mais luz, mais clara a cor resultante vai ficando. Não à toa, o branco é a soma dos valores máximos delas e o preto a ausência das três. A intensidade de cada um dos canais pode ser definido entre valores que vão de 0 a 255.</w:t>
+      </w:r>
+    </w:p>
+    <w:p>
+      <w:pPr>
+        <w:spacing w:line="360" w:lineRule="auto"/>
+        <w:jc w:val="center"/>
+        <w:rPr>
+          <w:rFonts w:ascii="Times New Roman" w:hAnsi="Times New Roman" w:cs="Times New Roman"/>
+          <w:sz w:val="24"/>
+          <w:szCs w:val="24"/>
+        </w:rPr>
+      </w:pPr>
+      <w:r>
+        <w:rPr>
+          <w:noProof/>
+        </w:rPr>
+        <w:drawing>
+          <wp:inline distT="0" distB="0" distL="0" distR="0" wp14:anchorId="1C608E4B" wp14:editId="7AF1F9EC">
+            <wp:extent cx="3380740" cy="2423447"/>
+            <wp:effectExtent l="0" t="0" r="0" b="0"/>
+            <wp:docPr id="6" name="Imagem 6"/>
+            <wp:cNvGraphicFramePr>
+              <a:graphicFrameLocks xmlns:a="http://schemas.openxmlformats.org/drawingml/2006/main" noChangeAspect="1"/>
+            </wp:cNvGraphicFramePr>
+            <a:graphic xmlns:a="http://schemas.openxmlformats.org/drawingml/2006/main">
+              <a:graphicData uri="http://schemas.openxmlformats.org/drawingml/2006/picture">
+                <pic:pic xmlns:pic="http://schemas.openxmlformats.org/drawingml/2006/picture">
+                  <pic:nvPicPr>
+                    <pic:cNvPr id="0" name="Picture 11"/>
+                    <pic:cNvPicPr>
+                      <a:picLocks noChangeAspect="1" noChangeArrowheads="1"/>
+                    </pic:cNvPicPr>
+                  </pic:nvPicPr>
+                  <pic:blipFill>
+                    <a:blip r:embed="rId10">
+                      <a:extLst>
+                        <a:ext uri="{28A0092B-C50C-407E-A947-70E740481C1C}">
+                          <a14:useLocalDpi xmlns:a14="http://schemas.microsoft.com/office/drawing/2010/main" val="0"/>
+                        </a:ext>
+                      </a:extLst>
+                    </a:blip>
+                    <a:srcRect/>
+                    <a:stretch>
+                      <a:fillRect/>
+                    </a:stretch>
+                  </pic:blipFill>
+                  <pic:spPr bwMode="auto">
+                    <a:xfrm>
+                      <a:off x="0" y="0"/>
+                      <a:ext cx="3384723" cy="2426302"/>
+                    </a:xfrm>
+                    <a:prstGeom prst="rect">
+                      <a:avLst/>
+                    </a:prstGeom>
+                    <a:noFill/>
+                    <a:ln>
+                      <a:noFill/>
+                    </a:ln>
+                  </pic:spPr>
+                </pic:pic>
+              </a:graphicData>
+            </a:graphic>
+          </wp:inline>
+        </w:drawing>
+      </w:r>
+    </w:p>
+    <w:p>
+      <w:pPr>
+        <w:pStyle w:val="PargrafodaLista"/>
+        <w:numPr>
+          <w:ilvl w:val="2"/>
+          <w:numId w:val="1"/>
+        </w:numPr>
+        <w:spacing w:line="360" w:lineRule="auto"/>
+        <w:jc w:val="both"/>
+        <w:rPr>
+          <w:rFonts w:ascii="Times New Roman" w:hAnsi="Times New Roman" w:cs="Times New Roman"/>
+          <w:sz w:val="24"/>
+          <w:szCs w:val="24"/>
+        </w:rPr>
+      </w:pPr>
+      <w:r>
+        <w:rPr>
+          <w:rFonts w:ascii="Times New Roman" w:hAnsi="Times New Roman" w:cs="Times New Roman"/>
+          <w:sz w:val="24"/>
+          <w:szCs w:val="24"/>
+        </w:rPr>
+        <w:t>O vermelho puro, no sistema RGB, é obtido pelos valores R255 G0 B0.</w:t>
+      </w:r>
+    </w:p>
+    <w:p>
+      <w:pPr>
+        <w:spacing w:line="360" w:lineRule="auto"/>
+        <w:jc w:val="center"/>
+        <w:rPr>
+          <w:rFonts w:ascii="Times New Roman" w:hAnsi="Times New Roman" w:cs="Times New Roman"/>
+          <w:sz w:val="24"/>
+          <w:szCs w:val="24"/>
+        </w:rPr>
+      </w:pPr>
+      <w:r>
+        <w:rPr>
+          <w:noProof/>
+        </w:rPr>
+        <w:lastRenderedPageBreak/>
+        <w:drawing>
+          <wp:inline distT="0" distB="0" distL="0" distR="0" wp14:anchorId="3120D1A2" wp14:editId="798B3930">
+            <wp:extent cx="2904490" cy="2082052"/>
+            <wp:effectExtent l="0" t="0" r="0" b="0"/>
+            <wp:docPr id="7" name="Imagem 7"/>
+            <wp:cNvGraphicFramePr>
+              <a:graphicFrameLocks xmlns:a="http://schemas.openxmlformats.org/drawingml/2006/main" noChangeAspect="1"/>
+            </wp:cNvGraphicFramePr>
+            <a:graphic xmlns:a="http://schemas.openxmlformats.org/drawingml/2006/main">
+              <a:graphicData uri="http://schemas.openxmlformats.org/drawingml/2006/picture">
+                <pic:pic xmlns:pic="http://schemas.openxmlformats.org/drawingml/2006/picture">
+                  <pic:nvPicPr>
+                    <pic:cNvPr id="0" name="Picture 13"/>
+                    <pic:cNvPicPr>
+                      <a:picLocks noChangeAspect="1" noChangeArrowheads="1"/>
+                    </pic:cNvPicPr>
+                  </pic:nvPicPr>
+                  <pic:blipFill>
+                    <a:blip r:embed="rId11">
+                      <a:extLst>
+                        <a:ext uri="{28A0092B-C50C-407E-A947-70E740481C1C}">
+                          <a14:useLocalDpi xmlns:a14="http://schemas.microsoft.com/office/drawing/2010/main" val="0"/>
+                        </a:ext>
+                      </a:extLst>
+                    </a:blip>
+                    <a:srcRect/>
+                    <a:stretch>
+                      <a:fillRect/>
+                    </a:stretch>
+                  </pic:blipFill>
+                  <pic:spPr bwMode="auto">
+                    <a:xfrm>
+                      <a:off x="0" y="0"/>
+                      <a:ext cx="2909022" cy="2085301"/>
+                    </a:xfrm>
+                    <a:prstGeom prst="rect">
+                      <a:avLst/>
+                    </a:prstGeom>
+                    <a:noFill/>
+                    <a:ln>
+                      <a:noFill/>
+                    </a:ln>
+                  </pic:spPr>
+                </pic:pic>
+              </a:graphicData>
+            </a:graphic>
+          </wp:inline>
+        </w:drawing>
+      </w:r>
+    </w:p>
+    <w:p>
+      <w:pPr>
+        <w:pStyle w:val="PargrafodaLista"/>
+        <w:numPr>
+          <w:ilvl w:val="2"/>
+          <w:numId w:val="1"/>
+        </w:numPr>
+        <w:spacing w:line="360" w:lineRule="auto"/>
+        <w:jc w:val="both"/>
+        <w:rPr>
+          <w:rFonts w:ascii="Times New Roman" w:hAnsi="Times New Roman" w:cs="Times New Roman"/>
+          <w:sz w:val="24"/>
+          <w:szCs w:val="24"/>
+        </w:rPr>
+      </w:pPr>
+      <w:r>
+        <w:rPr>
+          <w:rFonts w:ascii="Times New Roman" w:hAnsi="Times New Roman" w:cs="Times New Roman"/>
+          <w:sz w:val="24"/>
+          <w:szCs w:val="24"/>
+        </w:rPr>
+        <w:t>O amarelo, por sua vez, é a combinação de vermelho e verde.</w:t>
+      </w:r>
+    </w:p>
+    <w:p>
+      <w:pPr>
+        <w:spacing w:line="360" w:lineRule="auto"/>
+        <w:jc w:val="center"/>
+        <w:rPr>
+          <w:rFonts w:ascii="Times New Roman" w:hAnsi="Times New Roman" w:cs="Times New Roman"/>
+          <w:sz w:val="24"/>
+          <w:szCs w:val="24"/>
+        </w:rPr>
+      </w:pPr>
+      <w:r>
+        <w:rPr>
+          <w:noProof/>
+        </w:rPr>
+        <w:drawing>
+          <wp:inline distT="0" distB="0" distL="0" distR="0" wp14:anchorId="770135C6" wp14:editId="58ACA6A9">
+            <wp:extent cx="2828290" cy="2027429"/>
+            <wp:effectExtent l="0" t="0" r="0" b="0"/>
+            <wp:docPr id="8" name="Imagem 8"/>
+            <wp:cNvGraphicFramePr>
+              <a:graphicFrameLocks xmlns:a="http://schemas.openxmlformats.org/drawingml/2006/main" noChangeAspect="1"/>
+            </wp:cNvGraphicFramePr>
+            <a:graphic xmlns:a="http://schemas.openxmlformats.org/drawingml/2006/main">
+              <a:graphicData uri="http://schemas.openxmlformats.org/drawingml/2006/picture">
+                <pic:pic xmlns:pic="http://schemas.openxmlformats.org/drawingml/2006/picture">
+                  <pic:nvPicPr>
+                    <pic:cNvPr id="0" name="Picture 15"/>
+                    <pic:cNvPicPr>
+                      <a:picLocks noChangeAspect="1" noChangeArrowheads="1"/>
+                    </pic:cNvPicPr>
+                  </pic:nvPicPr>
+                  <pic:blipFill>
+                    <a:blip r:embed="rId12">
+                      <a:extLst>
+                        <a:ext uri="{28A0092B-C50C-407E-A947-70E740481C1C}">
+                          <a14:useLocalDpi xmlns:a14="http://schemas.microsoft.com/office/drawing/2010/main" val="0"/>
+                        </a:ext>
+                      </a:extLst>
+                    </a:blip>
+                    <a:srcRect/>
+                    <a:stretch>
+                      <a:fillRect/>
+                    </a:stretch>
+                  </pic:blipFill>
+                  <pic:spPr bwMode="auto">
+                    <a:xfrm>
+                      <a:off x="0" y="0"/>
+                      <a:ext cx="2831946" cy="2030050"/>
+                    </a:xfrm>
+                    <a:prstGeom prst="rect">
+                      <a:avLst/>
+                    </a:prstGeom>
+                    <a:noFill/>
+                    <a:ln>
+                      <a:noFill/>
+                    </a:ln>
+                  </pic:spPr>
+                </pic:pic>
+              </a:graphicData>
+            </a:graphic>
+          </wp:inline>
+        </w:drawing>
+      </w:r>
+    </w:p>
+    <w:p>
+      <w:pPr>
+        <w:pStyle w:val="PargrafodaLista"/>
+        <w:numPr>
+          <w:ilvl w:val="2"/>
+          <w:numId w:val="1"/>
+        </w:numPr>
+        <w:spacing w:line="360" w:lineRule="auto"/>
+        <w:jc w:val="both"/>
+        <w:rPr>
+          <w:rFonts w:ascii="Times New Roman" w:hAnsi="Times New Roman" w:cs="Times New Roman"/>
+          <w:sz w:val="24"/>
+          <w:szCs w:val="24"/>
+        </w:rPr>
+      </w:pPr>
+      <w:r>
+        <w:rPr>
+          <w:rFonts w:ascii="Times New Roman" w:hAnsi="Times New Roman" w:cs="Times New Roman"/>
+          <w:sz w:val="24"/>
+          <w:szCs w:val="24"/>
+        </w:rPr>
+        <w:t>O preto, como falamos, é a ausência de luz. Logo, todas cores estão zeradas.</w:t>
+      </w:r>
+    </w:p>
+    <w:p>
+      <w:pPr>
+        <w:pStyle w:val="PargrafodaLista"/>
+        <w:numPr>
+          <w:ilvl w:val="2"/>
+          <w:numId w:val="1"/>
+        </w:numPr>
+        <w:spacing w:line="360" w:lineRule="auto"/>
+        <w:jc w:val="both"/>
+        <w:rPr>
+          <w:rFonts w:ascii="Times New Roman" w:hAnsi="Times New Roman" w:cs="Times New Roman"/>
+          <w:sz w:val="24"/>
+          <w:szCs w:val="24"/>
+        </w:rPr>
+      </w:pPr>
+      <w:r>
+        <w:rPr>
+          <w:rFonts w:ascii="Times New Roman" w:hAnsi="Times New Roman" w:cs="Times New Roman"/>
+          <w:sz w:val="24"/>
+          <w:szCs w:val="24"/>
+          <w:u w:val="single"/>
+        </w:rPr>
+        <w:t>CMYK</w:t>
+      </w:r>
+      <w:r>
+        <w:rPr>
+          <w:rFonts w:ascii="Times New Roman" w:hAnsi="Times New Roman" w:cs="Times New Roman"/>
+          <w:sz w:val="24"/>
+          <w:szCs w:val="24"/>
+        </w:rPr>
+        <w:t xml:space="preserve">: Específico para produção gráfica, o CMYK gera suas cores a partir da combinação dos pigmentos ciano (C), magenta (M), amarelo (Y) e preto (K). Diferentemente do RGB, este modo é </w:t>
+      </w:r>
+      <w:proofErr w:type="spellStart"/>
+      <w:r>
+        <w:rPr>
+          <w:rFonts w:ascii="Times New Roman" w:hAnsi="Times New Roman" w:cs="Times New Roman"/>
+          <w:sz w:val="24"/>
+          <w:szCs w:val="24"/>
+        </w:rPr>
+        <w:t>substrativo</w:t>
+      </w:r>
+      <w:proofErr w:type="spellEnd"/>
+      <w:r>
+        <w:rPr>
+          <w:rFonts w:ascii="Times New Roman" w:hAnsi="Times New Roman" w:cs="Times New Roman"/>
+          <w:sz w:val="24"/>
+          <w:szCs w:val="24"/>
+        </w:rPr>
+        <w:t>, uma vez que ele absorve a luz e quanto mais partes se adiciona de cada pigmento, mais escura a cor resultante vai ficando.</w:t>
+      </w:r>
+    </w:p>
+    <w:p>
+      <w:pPr>
+        <w:spacing w:line="360" w:lineRule="auto"/>
+        <w:jc w:val="center"/>
+        <w:rPr>
+          <w:rFonts w:ascii="Times New Roman" w:hAnsi="Times New Roman" w:cs="Times New Roman"/>
+          <w:sz w:val="24"/>
+          <w:szCs w:val="24"/>
+        </w:rPr>
+      </w:pPr>
+      <w:r>
+        <w:rPr>
+          <w:noProof/>
+        </w:rPr>
+        <w:drawing>
+          <wp:inline distT="0" distB="0" distL="0" distR="0" wp14:anchorId="71E56757" wp14:editId="38AC9A1B">
+            <wp:extent cx="2656840" cy="1494629"/>
+            <wp:effectExtent l="0" t="0" r="0" b="0"/>
+            <wp:docPr id="9" name="Imagem 9"/>
+            <wp:cNvGraphicFramePr>
+              <a:graphicFrameLocks xmlns:a="http://schemas.openxmlformats.org/drawingml/2006/main" noChangeAspect="1"/>
+            </wp:cNvGraphicFramePr>
+            <a:graphic xmlns:a="http://schemas.openxmlformats.org/drawingml/2006/main">
+              <a:graphicData uri="http://schemas.openxmlformats.org/drawingml/2006/picture">
+                <pic:pic xmlns:pic="http://schemas.openxmlformats.org/drawingml/2006/picture">
+                  <pic:nvPicPr>
+                    <pic:cNvPr id="0" name="Picture 17"/>
+                    <pic:cNvPicPr>
+                      <a:picLocks noChangeAspect="1" noChangeArrowheads="1"/>
+                    </pic:cNvPicPr>
+                  </pic:nvPicPr>
+                  <pic:blipFill>
+                    <a:blip r:embed="rId13" cstate="print">
+                      <a:extLst>
+                        <a:ext uri="{28A0092B-C50C-407E-A947-70E740481C1C}">
+                          <a14:useLocalDpi xmlns:a14="http://schemas.microsoft.com/office/drawing/2010/main" val="0"/>
+                        </a:ext>
+                      </a:extLst>
+                    </a:blip>
+                    <a:srcRect/>
+                    <a:stretch>
+                      <a:fillRect/>
+                    </a:stretch>
+                  </pic:blipFill>
+                  <pic:spPr bwMode="auto">
+                    <a:xfrm>
+                      <a:off x="0" y="0"/>
+                      <a:ext cx="2664045" cy="1498682"/>
+                    </a:xfrm>
+                    <a:prstGeom prst="rect">
+                      <a:avLst/>
+                    </a:prstGeom>
+                    <a:noFill/>
+                    <a:ln>
+                      <a:noFill/>
+                    </a:ln>
+                  </pic:spPr>
+                </pic:pic>
+              </a:graphicData>
+            </a:graphic>
+          </wp:inline>
+        </w:drawing>
+      </w:r>
+    </w:p>
+    <w:p>
+      <w:pPr>
+        <w:pStyle w:val="PargrafodaLista"/>
+        <w:numPr>
+          <w:ilvl w:val="2"/>
+          <w:numId w:val="1"/>
+        </w:numPr>
+        <w:spacing w:line="360" w:lineRule="auto"/>
+        <w:jc w:val="both"/>
+        <w:rPr>
+          <w:rFonts w:ascii="Times New Roman" w:hAnsi="Times New Roman" w:cs="Times New Roman"/>
+          <w:sz w:val="24"/>
+          <w:szCs w:val="24"/>
+        </w:rPr>
+      </w:pPr>
+      <w:r>
+        <w:rPr>
+          <w:rFonts w:ascii="Times New Roman" w:hAnsi="Times New Roman" w:cs="Times New Roman"/>
+          <w:sz w:val="24"/>
+          <w:szCs w:val="24"/>
+          <w:u w:val="single"/>
+        </w:rPr>
+        <w:lastRenderedPageBreak/>
+        <w:t xml:space="preserve">Gama ou </w:t>
+      </w:r>
+      <w:proofErr w:type="spellStart"/>
+      <w:r>
+        <w:rPr>
+          <w:rFonts w:ascii="Times New Roman" w:hAnsi="Times New Roman" w:cs="Times New Roman"/>
+          <w:sz w:val="24"/>
+          <w:szCs w:val="24"/>
+          <w:u w:val="single"/>
+        </w:rPr>
+        <w:t>gamut</w:t>
+      </w:r>
+      <w:proofErr w:type="spellEnd"/>
+      <w:r>
+        <w:rPr>
+          <w:rFonts w:ascii="Times New Roman" w:hAnsi="Times New Roman" w:cs="Times New Roman"/>
+          <w:sz w:val="24"/>
+          <w:szCs w:val="24"/>
+        </w:rPr>
+        <w:t xml:space="preserve">: É espectro de cores máximo que um determinado modo consegue reproduzir. Cores fora do </w:t>
+      </w:r>
+      <w:proofErr w:type="spellStart"/>
+      <w:r>
+        <w:rPr>
+          <w:rFonts w:ascii="Times New Roman" w:hAnsi="Times New Roman" w:cs="Times New Roman"/>
+          <w:sz w:val="24"/>
+          <w:szCs w:val="24"/>
+        </w:rPr>
+        <w:t>gamut</w:t>
+      </w:r>
+      <w:proofErr w:type="spellEnd"/>
+      <w:r>
+        <w:rPr>
+          <w:rFonts w:ascii="Times New Roman" w:hAnsi="Times New Roman" w:cs="Times New Roman"/>
+          <w:sz w:val="24"/>
+          <w:szCs w:val="24"/>
+        </w:rPr>
+        <w:t xml:space="preserve"> não serão exibidas ou impressas.</w:t>
+      </w:r>
+    </w:p>
+    <w:p>
+      <w:pPr>
+        <w:spacing w:line="360" w:lineRule="auto"/>
+        <w:jc w:val="center"/>
+        <w:rPr>
+          <w:rFonts w:ascii="Times New Roman" w:hAnsi="Times New Roman" w:cs="Times New Roman"/>
+          <w:sz w:val="24"/>
+          <w:szCs w:val="24"/>
+        </w:rPr>
+      </w:pPr>
+      <w:r>
+        <w:rPr>
+          <w:noProof/>
+        </w:rPr>
+        <w:drawing>
+          <wp:inline distT="0" distB="0" distL="0" distR="0" wp14:anchorId="46450896" wp14:editId="5C5E19CB">
+            <wp:extent cx="1999615" cy="2230756"/>
+            <wp:effectExtent l="0" t="0" r="635" b="0"/>
+            <wp:docPr id="10" name="Imagem 10"/>
+            <wp:cNvGraphicFramePr>
+              <a:graphicFrameLocks xmlns:a="http://schemas.openxmlformats.org/drawingml/2006/main" noChangeAspect="1"/>
+            </wp:cNvGraphicFramePr>
+            <a:graphic xmlns:a="http://schemas.openxmlformats.org/drawingml/2006/main">
+              <a:graphicData uri="http://schemas.openxmlformats.org/drawingml/2006/picture">
+                <pic:pic xmlns:pic="http://schemas.openxmlformats.org/drawingml/2006/picture">
+                  <pic:nvPicPr>
+                    <pic:cNvPr id="0" name="Picture 19"/>
+                    <pic:cNvPicPr>
+                      <a:picLocks noChangeAspect="1" noChangeArrowheads="1"/>
+                    </pic:cNvPicPr>
+                  </pic:nvPicPr>
+                  <pic:blipFill>
+                    <a:blip r:embed="rId14" cstate="print">
+                      <a:extLst>
+                        <a:ext uri="{28A0092B-C50C-407E-A947-70E740481C1C}">
+                          <a14:useLocalDpi xmlns:a14="http://schemas.microsoft.com/office/drawing/2010/main" val="0"/>
+                        </a:ext>
+                      </a:extLst>
+                    </a:blip>
+                    <a:srcRect/>
+                    <a:stretch>
+                      <a:fillRect/>
+                    </a:stretch>
+                  </pic:blipFill>
+                  <pic:spPr bwMode="auto">
+                    <a:xfrm>
+                      <a:off x="0" y="0"/>
+                      <a:ext cx="2002178" cy="2233615"/>
+                    </a:xfrm>
+                    <a:prstGeom prst="rect">
+                      <a:avLst/>
+                    </a:prstGeom>
+                    <a:noFill/>
+                    <a:ln>
+                      <a:noFill/>
+                    </a:ln>
+                  </pic:spPr>
+                </pic:pic>
+              </a:graphicData>
+            </a:graphic>
+          </wp:inline>
+        </w:drawing>
+      </w:r>
+    </w:p>
+    <w:p>
+      <w:pPr>
+        <w:pStyle w:val="PargrafodaLista"/>
+        <w:numPr>
+          <w:ilvl w:val="2"/>
+          <w:numId w:val="1"/>
+        </w:numPr>
+        <w:spacing w:line="360" w:lineRule="auto"/>
+        <w:jc w:val="both"/>
+        <w:rPr>
+          <w:rFonts w:ascii="Times New Roman" w:hAnsi="Times New Roman" w:cs="Times New Roman"/>
+          <w:sz w:val="24"/>
+          <w:szCs w:val="24"/>
+        </w:rPr>
+      </w:pPr>
+      <w:r>
+        <w:rPr>
+          <w:rFonts w:ascii="Times New Roman" w:hAnsi="Times New Roman" w:cs="Times New Roman"/>
+          <w:sz w:val="24"/>
+          <w:szCs w:val="24"/>
+        </w:rPr>
+        <w:t>Dependendo de qual modo você escolher trabalhar, uma cor específica pode não existir. Alguns verdes, por exemplo, são difíceis de serem atingidos pelo CMYK.</w:t>
+      </w:r>
+    </w:p>
+    <w:p>
+      <w:pPr>
+        <w:spacing w:line="360" w:lineRule="auto"/>
+        <w:jc w:val="center"/>
+        <w:rPr>
+          <w:rFonts w:ascii="Times New Roman" w:hAnsi="Times New Roman" w:cs="Times New Roman"/>
+          <w:sz w:val="24"/>
+          <w:szCs w:val="24"/>
+        </w:rPr>
+      </w:pPr>
+      <w:r>
+        <w:rPr>
+          <w:noProof/>
+        </w:rPr>
+        <w:drawing>
+          <wp:inline distT="0" distB="0" distL="0" distR="0" wp14:anchorId="597DD402" wp14:editId="4DBE8FDD">
+            <wp:extent cx="3237865" cy="2322171"/>
+            <wp:effectExtent l="0" t="0" r="635" b="2540"/>
+            <wp:docPr id="11" name="Imagem 11"/>
+            <wp:cNvGraphicFramePr>
+              <a:graphicFrameLocks xmlns:a="http://schemas.openxmlformats.org/drawingml/2006/main" noChangeAspect="1"/>
+            </wp:cNvGraphicFramePr>
+            <a:graphic xmlns:a="http://schemas.openxmlformats.org/drawingml/2006/main">
+              <a:graphicData uri="http://schemas.openxmlformats.org/drawingml/2006/picture">
+                <pic:pic xmlns:pic="http://schemas.openxmlformats.org/drawingml/2006/picture">
+                  <pic:nvPicPr>
+                    <pic:cNvPr id="0" name="Picture 21"/>
+                    <pic:cNvPicPr>
+                      <a:picLocks noChangeAspect="1" noChangeArrowheads="1"/>
+                    </pic:cNvPicPr>
+                  </pic:nvPicPr>
+                  <pic:blipFill>
+                    <a:blip r:embed="rId15">
+                      <a:extLst>
+                        <a:ext uri="{28A0092B-C50C-407E-A947-70E740481C1C}">
+                          <a14:useLocalDpi xmlns:a14="http://schemas.microsoft.com/office/drawing/2010/main" val="0"/>
+                        </a:ext>
+                      </a:extLst>
+                    </a:blip>
+                    <a:srcRect/>
+                    <a:stretch>
+                      <a:fillRect/>
+                    </a:stretch>
+                  </pic:blipFill>
+                  <pic:spPr bwMode="auto">
+                    <a:xfrm>
+                      <a:off x="0" y="0"/>
+                      <a:ext cx="3241249" cy="2324598"/>
+                    </a:xfrm>
+                    <a:prstGeom prst="rect">
+                      <a:avLst/>
+                    </a:prstGeom>
+                    <a:noFill/>
+                    <a:ln>
+                      <a:noFill/>
+                    </a:ln>
+                  </pic:spPr>
+                </pic:pic>
+              </a:graphicData>
+            </a:graphic>
+          </wp:inline>
+        </w:drawing>
+      </w:r>
+    </w:p>
+    <w:p>
+      <w:pPr>
+        <w:pStyle w:val="PargrafodaLista"/>
+        <w:numPr>
+          <w:ilvl w:val="2"/>
+          <w:numId w:val="1"/>
+        </w:numPr>
+        <w:spacing w:line="360" w:lineRule="auto"/>
+        <w:jc w:val="both"/>
+        <w:rPr>
+          <w:rFonts w:ascii="Times New Roman" w:hAnsi="Times New Roman" w:cs="Times New Roman"/>
+          <w:sz w:val="24"/>
+          <w:szCs w:val="24"/>
+        </w:rPr>
+      </w:pPr>
+      <w:r>
+        <w:rPr>
+          <w:rFonts w:ascii="Times New Roman" w:hAnsi="Times New Roman" w:cs="Times New Roman"/>
+          <w:sz w:val="24"/>
+          <w:szCs w:val="24"/>
+        </w:rPr>
+        <w:t xml:space="preserve">O Photoshop indica por meio de uma exclamação que a cor escolhida está fora do </w:t>
+      </w:r>
+      <w:proofErr w:type="spellStart"/>
+      <w:r>
+        <w:rPr>
+          <w:rFonts w:ascii="Times New Roman" w:hAnsi="Times New Roman" w:cs="Times New Roman"/>
+          <w:sz w:val="24"/>
+          <w:szCs w:val="24"/>
+        </w:rPr>
+        <w:t>gamut</w:t>
+      </w:r>
+      <w:proofErr w:type="spellEnd"/>
+      <w:r>
+        <w:rPr>
+          <w:rFonts w:ascii="Times New Roman" w:hAnsi="Times New Roman" w:cs="Times New Roman"/>
+          <w:sz w:val="24"/>
+          <w:szCs w:val="24"/>
+        </w:rPr>
+        <w:t xml:space="preserve"> de impressão (que é o espectro atingido pela mistura CMYK). Nesse caso, a impressora não conseguirá reproduzir este matiz específico de vermelho e o trocará por outro. Portanto, fique atento para escolher apenas cores viáveis quando trabalhar com impressos e evite surpresas.</w:t>
       </w:r>
     </w:p>
     <w:sectPr>

</xml_diff>

<commit_message>
Seleção com a Ferramenta Marqee
Aprendemos a utilizar a ferramenta marqee para fazer seleções, inverter e deletar o fundo de uma imagem.
</commit_message>
<xml_diff>
--- a/Formação Produção com Photoshop/Anotações/Anotações - Formação Produção com Photoshop.docx
+++ b/Formação Produção com Photoshop/Anotações/Anotações - Formação Produção com Photoshop.docx
@@ -240,43 +240,7 @@
           <w:sz w:val="24"/>
           <w:szCs w:val="24"/>
         </w:rPr>
-        <w:t>CTRL+0=</w:t>
-      </w:r>
-      <w:proofErr w:type="spellStart"/>
-      <w:r>
-        <w:rPr>
-          <w:rFonts w:ascii="Times New Roman" w:hAnsi="Times New Roman" w:cs="Times New Roman"/>
-          <w:sz w:val="24"/>
-          <w:szCs w:val="24"/>
-        </w:rPr>
-        <w:t>fit</w:t>
-      </w:r>
-      <w:proofErr w:type="spellEnd"/>
-      <w:r>
-        <w:rPr>
-          <w:rFonts w:ascii="Times New Roman" w:hAnsi="Times New Roman" w:cs="Times New Roman"/>
-          <w:sz w:val="24"/>
-          <w:szCs w:val="24"/>
-        </w:rPr>
-        <w:t xml:space="preserve"> </w:t>
-      </w:r>
-      <w:proofErr w:type="spellStart"/>
-      <w:r>
-        <w:rPr>
-          <w:rFonts w:ascii="Times New Roman" w:hAnsi="Times New Roman" w:cs="Times New Roman"/>
-          <w:sz w:val="24"/>
-          <w:szCs w:val="24"/>
-        </w:rPr>
-        <w:t>screen</w:t>
-      </w:r>
-      <w:proofErr w:type="spellEnd"/>
-      <w:r>
-        <w:rPr>
-          <w:rFonts w:ascii="Times New Roman" w:hAnsi="Times New Roman" w:cs="Times New Roman"/>
-          <w:sz w:val="24"/>
-          <w:szCs w:val="24"/>
-        </w:rPr>
-        <w:t xml:space="preserve"> do zoom, ou seja, fa</w:t>
+        <w:t>CTRL+0=fit screen do zoom, ou seja, fa</w:t>
       </w:r>
       <w:r>
         <w:rPr>
@@ -311,43 +275,7 @@
           <w:sz w:val="24"/>
           <w:szCs w:val="24"/>
         </w:rPr>
-        <w:t>CTRL+1=</w:t>
-      </w:r>
-      <w:proofErr w:type="spellStart"/>
-      <w:r>
-        <w:rPr>
-          <w:rFonts w:ascii="Times New Roman" w:hAnsi="Times New Roman" w:cs="Times New Roman"/>
-          <w:sz w:val="24"/>
-          <w:szCs w:val="24"/>
-        </w:rPr>
-        <w:t>fill</w:t>
-      </w:r>
-      <w:proofErr w:type="spellEnd"/>
-      <w:r>
-        <w:rPr>
-          <w:rFonts w:ascii="Times New Roman" w:hAnsi="Times New Roman" w:cs="Times New Roman"/>
-          <w:sz w:val="24"/>
-          <w:szCs w:val="24"/>
-        </w:rPr>
-        <w:t xml:space="preserve"> </w:t>
-      </w:r>
-      <w:proofErr w:type="spellStart"/>
-      <w:r>
-        <w:rPr>
-          <w:rFonts w:ascii="Times New Roman" w:hAnsi="Times New Roman" w:cs="Times New Roman"/>
-          <w:sz w:val="24"/>
-          <w:szCs w:val="24"/>
-        </w:rPr>
-        <w:t>screen</w:t>
-      </w:r>
-      <w:proofErr w:type="spellEnd"/>
-      <w:r>
-        <w:rPr>
-          <w:rFonts w:ascii="Times New Roman" w:hAnsi="Times New Roman" w:cs="Times New Roman"/>
-          <w:sz w:val="24"/>
-          <w:szCs w:val="24"/>
-        </w:rPr>
-        <w:t>, faz a ima pr</w:t>
+        <w:t>CTRL+1=fill screen, faz a ima pr</w:t>
       </w:r>
       <w:r>
         <w:rPr>
@@ -843,7 +771,6 @@
         </w:rPr>
         <w:t xml:space="preserve">Preparação dos </w:t>
       </w:r>
-      <w:proofErr w:type="spellStart"/>
       <w:r>
         <w:rPr>
           <w:rFonts w:ascii="Times New Roman" w:hAnsi="Times New Roman" w:cs="Times New Roman"/>
@@ -864,9 +791,8 @@
           <w:szCs w:val="24"/>
           <w:u w:val="single"/>
         </w:rPr>
-        <w:t>ssets</w:t>
-      </w:r>
-      <w:proofErr w:type="spellEnd"/>
+        <w:t xml:space="preserve">ssets e </w:t>
+      </w:r>
       <w:r>
         <w:rPr>
           <w:rFonts w:ascii="Times New Roman" w:hAnsi="Times New Roman" w:cs="Times New Roman"/>
@@ -876,7 +802,7 @@
           <w:szCs w:val="24"/>
           <w:u w:val="single"/>
         </w:rPr>
-        <w:t xml:space="preserve"> e </w:t>
+        <w:t>F</w:t>
       </w:r>
       <w:r>
         <w:rPr>
@@ -887,7 +813,7 @@
           <w:szCs w:val="24"/>
           <w:u w:val="single"/>
         </w:rPr>
-        <w:t>F</w:t>
+        <w:t xml:space="preserve">erramentas de </w:t>
       </w:r>
       <w:r>
         <w:rPr>
@@ -898,7 +824,7 @@
           <w:szCs w:val="24"/>
           <w:u w:val="single"/>
         </w:rPr>
-        <w:t xml:space="preserve">erramentas de </w:t>
+        <w:t>S</w:t>
       </w:r>
       <w:r>
         <w:rPr>
@@ -909,7 +835,7 @@
           <w:szCs w:val="24"/>
           <w:u w:val="single"/>
         </w:rPr>
-        <w:t>S</w:t>
+        <w:t>eleção</w:t>
       </w:r>
       <w:r>
         <w:rPr>
@@ -920,9 +846,18 @@
           <w:szCs w:val="24"/>
           <w:u w:val="single"/>
         </w:rPr>
-        <w:t>eleção</w:t>
-      </w:r>
-      <w:r>
+        <w:t>:</w:t>
+      </w:r>
+    </w:p>
+    <w:p>
+      <w:pPr>
+        <w:pStyle w:val="PargrafodaLista"/>
+        <w:numPr>
+          <w:ilvl w:val="1"/>
+          <w:numId w:val="1"/>
+        </w:numPr>
+        <w:spacing w:line="360" w:lineRule="auto"/>
+        <w:jc w:val="both"/>
         <w:rPr>
           <w:rFonts w:ascii="Times New Roman" w:hAnsi="Times New Roman" w:cs="Times New Roman"/>
           <w:b/>
@@ -931,6 +866,29 @@
           <w:szCs w:val="24"/>
           <w:u w:val="single"/>
         </w:rPr>
+      </w:pPr>
+      <w:r>
+        <w:rPr>
+          <w:rFonts w:ascii="Times New Roman" w:hAnsi="Times New Roman" w:cs="Times New Roman"/>
+          <w:sz w:val="24"/>
+          <w:szCs w:val="24"/>
+        </w:rPr>
+        <w:t xml:space="preserve"> </w:t>
+      </w:r>
+      <w:r>
+        <w:rPr>
+          <w:rFonts w:ascii="Times New Roman" w:hAnsi="Times New Roman" w:cs="Times New Roman"/>
+          <w:sz w:val="24"/>
+          <w:szCs w:val="24"/>
+        </w:rPr>
+        <w:t>Apagando o fundo com a borracha</w:t>
+      </w:r>
+      <w:r>
+        <w:rPr>
+          <w:rFonts w:ascii="Times New Roman" w:hAnsi="Times New Roman" w:cs="Times New Roman"/>
+          <w:sz w:val="24"/>
+          <w:szCs w:val="24"/>
+        </w:rPr>
         <w:t>:</w:t>
       </w:r>
     </w:p>
@@ -938,7 +896,7 @@
       <w:pPr>
         <w:pStyle w:val="PargrafodaLista"/>
         <w:numPr>
-          <w:ilvl w:val="1"/>
+          <w:ilvl w:val="2"/>
           <w:numId w:val="1"/>
         </w:numPr>
         <w:spacing w:line="360" w:lineRule="auto"/>
@@ -958,23 +916,7 @@
           <w:sz w:val="24"/>
           <w:szCs w:val="24"/>
         </w:rPr>
-        <w:t xml:space="preserve"> </w:t>
-      </w:r>
-      <w:r>
-        <w:rPr>
-          <w:rFonts w:ascii="Times New Roman" w:hAnsi="Times New Roman" w:cs="Times New Roman"/>
-          <w:sz w:val="24"/>
-          <w:szCs w:val="24"/>
-        </w:rPr>
-        <w:t>Apagando o fundo com a borracha</w:t>
-      </w:r>
-      <w:r>
-        <w:rPr>
-          <w:rFonts w:ascii="Times New Roman" w:hAnsi="Times New Roman" w:cs="Times New Roman"/>
-          <w:sz w:val="24"/>
-          <w:szCs w:val="24"/>
-        </w:rPr>
-        <w:t>:</w:t>
+        <w:t>Utilizamos a borracha (Atalho: E) para apagar totalmente o fundo de uma imagem e deixar somente o elemento que desejamos.</w:t>
       </w:r>
     </w:p>
     <w:p>
@@ -1001,14 +943,14 @@
           <w:sz w:val="24"/>
           <w:szCs w:val="24"/>
         </w:rPr>
-        <w:t>Utilizamos a borracha (Atalho: E) para apagar totalmente o fundo de uma imagem e deixar somente o elemento que desejamos.</w:t>
-      </w:r>
-    </w:p>
-    <w:p>
-      <w:pPr>
-        <w:pStyle w:val="PargrafodaLista"/>
-        <w:numPr>
-          <w:ilvl w:val="2"/>
+        <w:t>Para ter uma melhor visualização do que está sendo deletado, criamos uma camada abaixo da imagem e pintamos ela inteira, de maneira que facilite a visualização do que está sendo apagado.</w:t>
+      </w:r>
+    </w:p>
+    <w:p>
+      <w:pPr>
+        <w:pStyle w:val="PargrafodaLista"/>
+        <w:numPr>
+          <w:ilvl w:val="1"/>
           <w:numId w:val="1"/>
         </w:numPr>
         <w:spacing w:line="360" w:lineRule="auto"/>
@@ -1028,33 +970,6 @@
           <w:sz w:val="24"/>
           <w:szCs w:val="24"/>
         </w:rPr>
-        <w:t>Para ter uma melhor visualização do que está sendo deletado, criamos uma camada abaixo da imagem e pintamos ela inteira, de maneira que facilite a visualização do que está sendo apagado.</w:t>
-      </w:r>
-    </w:p>
-    <w:p>
-      <w:pPr>
-        <w:pStyle w:val="PargrafodaLista"/>
-        <w:numPr>
-          <w:ilvl w:val="1"/>
-          <w:numId w:val="1"/>
-        </w:numPr>
-        <w:spacing w:line="360" w:lineRule="auto"/>
-        <w:jc w:val="both"/>
-        <w:rPr>
-          <w:rFonts w:ascii="Times New Roman" w:hAnsi="Times New Roman" w:cs="Times New Roman"/>
-          <w:b/>
-          <w:bCs/>
-          <w:sz w:val="24"/>
-          <w:szCs w:val="24"/>
-          <w:u w:val="single"/>
-        </w:rPr>
-      </w:pPr>
-      <w:r>
-        <w:rPr>
-          <w:rFonts w:ascii="Times New Roman" w:hAnsi="Times New Roman" w:cs="Times New Roman"/>
-          <w:sz w:val="24"/>
-          <w:szCs w:val="24"/>
-        </w:rPr>
         <w:t xml:space="preserve"> Resolução e modo de cor:</w:t>
       </w:r>
     </w:p>
@@ -1080,25 +995,7 @@
           <w:szCs w:val="24"/>
         </w:rPr>
         <w:lastRenderedPageBreak/>
-        <w:t xml:space="preserve">Embora no monitor do computador e na tela do smartphone a imagem esteja sendo visualizada sem problemas, quando impressa o resultado pode ser bem diferente. Caso a resolução para impressão não seja respeitada, a imagem pode sair </w:t>
-      </w:r>
-      <w:proofErr w:type="spellStart"/>
-      <w:r>
-        <w:rPr>
-          <w:rFonts w:ascii="Times New Roman" w:hAnsi="Times New Roman" w:cs="Times New Roman"/>
-          <w:sz w:val="24"/>
-          <w:szCs w:val="24"/>
-        </w:rPr>
-        <w:t>pixelada</w:t>
-      </w:r>
-      <w:proofErr w:type="spellEnd"/>
-      <w:r>
-        <w:rPr>
-          <w:rFonts w:ascii="Times New Roman" w:hAnsi="Times New Roman" w:cs="Times New Roman"/>
-          <w:sz w:val="24"/>
-          <w:szCs w:val="24"/>
-        </w:rPr>
-        <w:t xml:space="preserve"> ou reticulada, como a da direita. Mesmo que o seu material não seja impresso, pode haver problemas. É importante saber as dimensões em que o arquivo será utilizado para que não ocorram imprevistos.</w:t>
+        <w:t>Embora no monitor do computador e na tela do smartphone a imagem esteja sendo visualizada sem problemas, quando impressa o resultado pode ser bem diferente. Caso a resolução para impressão não seja respeitada, a imagem pode sair pixelada ou reticulada, como a da direita. Mesmo que o seu material não seja impresso, pode haver problemas. É importante saber as dimensões em que o arquivo será utilizado para que não ocorram imprevistos.</w:t>
       </w:r>
     </w:p>
     <w:p>
@@ -1447,25 +1344,7 @@
           <w:sz w:val="24"/>
           <w:szCs w:val="24"/>
         </w:rPr>
-        <w:t xml:space="preserve">Se você redimensionar uma imagem com 250px x 250px e 72 DPI para as dimensões de 1000px x 1000px haverá </w:t>
-      </w:r>
-      <w:proofErr w:type="spellStart"/>
-      <w:r>
-        <w:rPr>
-          <w:rFonts w:ascii="Times New Roman" w:hAnsi="Times New Roman" w:cs="Times New Roman"/>
-          <w:sz w:val="24"/>
-          <w:szCs w:val="24"/>
-        </w:rPr>
-        <w:t>pixelização</w:t>
-      </w:r>
-      <w:proofErr w:type="spellEnd"/>
-      <w:r>
-        <w:rPr>
-          <w:rFonts w:ascii="Times New Roman" w:hAnsi="Times New Roman" w:cs="Times New Roman"/>
-          <w:sz w:val="24"/>
-          <w:szCs w:val="24"/>
-        </w:rPr>
-        <w:t>. Isso aconteceu porque ela não tem a resolução correta para essas dimensões. Para que não haja este tipo de problema, é preciso criar um documento novo com as 1000px x 1000px e 72 DPI.</w:t>
+        <w:t>Se você redimensionar uma imagem com 250px x 250px e 72 DPI para as dimensões de 1000px x 1000px haverá pixelização. Isso aconteceu porque ela não tem a resolução correta para essas dimensões. Para que não haja este tipo de problema, é preciso criar um documento novo com as 1000px x 1000px e 72 DPI.</w:t>
       </w:r>
     </w:p>
     <w:p>
@@ -1523,25 +1402,7 @@
           <w:sz w:val="24"/>
           <w:szCs w:val="24"/>
         </w:rPr>
-        <w:t xml:space="preserve">Para entender como definir o valor, é preciso entender como se dá a impressão de uma imagem. Ela é feita por um processo em que pigmentos (tintas) são sobrepostos uns sobre os outros, gerando uma mistura de cores e o resultado aproximado daquilo que vemos em tela. Esses pigmentos, por sua vez, são impressos sobre o papel (ou outra mídia) em minúsculos pontos, também chamados de retículas. Assim como na resolução para tela, quanto maior o número deles, mais suave será a transição entre as cores e melhor acabada a impressão. A unidade, então, que mede a resolução de impressos se chama DPI - </w:t>
-      </w:r>
-      <w:proofErr w:type="spellStart"/>
-      <w:r>
-        <w:rPr>
-          <w:rFonts w:ascii="Times New Roman" w:hAnsi="Times New Roman" w:cs="Times New Roman"/>
-          <w:sz w:val="24"/>
-          <w:szCs w:val="24"/>
-        </w:rPr>
-        <w:t>Dots</w:t>
-      </w:r>
-      <w:proofErr w:type="spellEnd"/>
-      <w:r>
-        <w:rPr>
-          <w:rFonts w:ascii="Times New Roman" w:hAnsi="Times New Roman" w:cs="Times New Roman"/>
-          <w:sz w:val="24"/>
-          <w:szCs w:val="24"/>
-        </w:rPr>
-        <w:t xml:space="preserve"> Per Inch (pontos por polegada, em inglês). Assim como no caso dos pixels, quanto mais pontos, mais qualidade terá o impresso.</w:t>
+        <w:t>Para entender como definir o valor, é preciso entender como se dá a impressão de uma imagem. Ela é feita por um processo em que pigmentos (tintas) são sobrepostos uns sobre os outros, gerando uma mistura de cores e o resultado aproximado daquilo que vemos em tela. Esses pigmentos, por sua vez, são impressos sobre o papel (ou outra mídia) em minúsculos pontos, também chamados de retículas. Assim como na resolução para tela, quanto maior o número deles, mais suave será a transição entre as cores e melhor acabada a impressão. A unidade, então, que mede a resolução de impressos se chama DPI - Dots Per Inch (pontos por polegada, em inglês). Assim como no caso dos pixels, quanto mais pontos, mais qualidade terá o impresso.</w:t>
       </w:r>
     </w:p>
     <w:p>
@@ -1653,43 +1514,7 @@
           <w:sz w:val="24"/>
           <w:szCs w:val="24"/>
         </w:rPr>
-        <w:t xml:space="preserve">Um valor muito comum de resolução de impressão - e que já vem definido no </w:t>
-      </w:r>
-      <w:proofErr w:type="spellStart"/>
-      <w:r>
-        <w:rPr>
-          <w:rFonts w:ascii="Times New Roman" w:hAnsi="Times New Roman" w:cs="Times New Roman"/>
-          <w:sz w:val="24"/>
-          <w:szCs w:val="24"/>
-        </w:rPr>
-        <w:t>preset</w:t>
-      </w:r>
-      <w:proofErr w:type="spellEnd"/>
-      <w:r>
-        <w:rPr>
-          <w:rFonts w:ascii="Times New Roman" w:hAnsi="Times New Roman" w:cs="Times New Roman"/>
-          <w:sz w:val="24"/>
-          <w:szCs w:val="24"/>
-        </w:rPr>
-        <w:t xml:space="preserve"> Print do </w:t>
-      </w:r>
-      <w:proofErr w:type="spellStart"/>
-      <w:r>
-        <w:rPr>
-          <w:rFonts w:ascii="Times New Roman" w:hAnsi="Times New Roman" w:cs="Times New Roman"/>
-          <w:sz w:val="24"/>
-          <w:szCs w:val="24"/>
-        </w:rPr>
-        <w:t>Photosop</w:t>
-      </w:r>
-      <w:proofErr w:type="spellEnd"/>
-      <w:r>
-        <w:rPr>
-          <w:rFonts w:ascii="Times New Roman" w:hAnsi="Times New Roman" w:cs="Times New Roman"/>
-          <w:sz w:val="24"/>
-          <w:szCs w:val="24"/>
-        </w:rPr>
-        <w:t xml:space="preserve"> - é o de 300 DPI. Materiais que serão visualizados a curta distância - a alguns centímetros, por exemplo - pedem muitos DPI porque a nossa visão conseguirá identificá-los individualmente caso sejam poucos. O mesmo não acontece à longas distâncias: o cérebro humano agrupa os pontos, de </w:t>
+        <w:t xml:space="preserve">Um valor muito comum de resolução de impressão - e que já vem definido no preset Print do Photosop - é o de 300 DPI. Materiais que serão visualizados a curta distância - a alguns centímetros, por exemplo - pedem muitos DPI porque a nossa visão conseguirá identificá-los individualmente caso sejam poucos. O mesmo não acontece à longas distâncias: o cérebro humano agrupa os pontos, de </w:t>
       </w:r>
       <w:r>
         <w:rPr>
@@ -2062,25 +1887,7 @@
           <w:sz w:val="24"/>
           <w:szCs w:val="24"/>
         </w:rPr>
-        <w:t xml:space="preserve">: Específico para produção gráfica, o CMYK gera suas cores a partir da combinação dos pigmentos ciano (C), magenta (M), amarelo (Y) e preto (K). Diferentemente do RGB, este modo é </w:t>
-      </w:r>
-      <w:proofErr w:type="spellStart"/>
-      <w:r>
-        <w:rPr>
-          <w:rFonts w:ascii="Times New Roman" w:hAnsi="Times New Roman" w:cs="Times New Roman"/>
-          <w:sz w:val="24"/>
-          <w:szCs w:val="24"/>
-        </w:rPr>
-        <w:t>substrativo</w:t>
-      </w:r>
-      <w:proofErr w:type="spellEnd"/>
-      <w:r>
-        <w:rPr>
-          <w:rFonts w:ascii="Times New Roman" w:hAnsi="Times New Roman" w:cs="Times New Roman"/>
-          <w:sz w:val="24"/>
-          <w:szCs w:val="24"/>
-        </w:rPr>
-        <w:t>, uma vez que ele absorve a luz e quanto mais partes se adiciona de cada pigmento, mais escura a cor resultante vai ficando.</w:t>
+        <w:t>: Específico para produção gráfica, o CMYK gera suas cores a partir da combinação dos pigmentos ciano (C), magenta (M), amarelo (Y) e preto (K). Diferentemente do RGB, este modo é substrativo, uma vez que ele absorve a luz e quanto mais partes se adiciona de cada pigmento, mais escura a cor resultante vai ficando.</w:t>
       </w:r>
     </w:p>
     <w:p>
@@ -2170,44 +1977,15 @@
           <w:u w:val="single"/>
         </w:rPr>
         <w:lastRenderedPageBreak/>
-        <w:t xml:space="preserve">Gama ou </w:t>
-      </w:r>
-      <w:proofErr w:type="spellStart"/>
-      <w:r>
-        <w:rPr>
-          <w:rFonts w:ascii="Times New Roman" w:hAnsi="Times New Roman" w:cs="Times New Roman"/>
-          <w:sz w:val="24"/>
-          <w:szCs w:val="24"/>
-          <w:u w:val="single"/>
-        </w:rPr>
-        <w:t>gamut</w:t>
-      </w:r>
-      <w:proofErr w:type="spellEnd"/>
-      <w:r>
-        <w:rPr>
-          <w:rFonts w:ascii="Times New Roman" w:hAnsi="Times New Roman" w:cs="Times New Roman"/>
-          <w:sz w:val="24"/>
-          <w:szCs w:val="24"/>
-        </w:rPr>
-        <w:t xml:space="preserve">: É espectro de cores máximo que um determinado modo consegue reproduzir. Cores fora do </w:t>
-      </w:r>
-      <w:proofErr w:type="spellStart"/>
-      <w:r>
-        <w:rPr>
-          <w:rFonts w:ascii="Times New Roman" w:hAnsi="Times New Roman" w:cs="Times New Roman"/>
-          <w:sz w:val="24"/>
-          <w:szCs w:val="24"/>
-        </w:rPr>
-        <w:t>gamut</w:t>
-      </w:r>
-      <w:proofErr w:type="spellEnd"/>
-      <w:r>
-        <w:rPr>
-          <w:rFonts w:ascii="Times New Roman" w:hAnsi="Times New Roman" w:cs="Times New Roman"/>
-          <w:sz w:val="24"/>
-          <w:szCs w:val="24"/>
-        </w:rPr>
-        <w:t xml:space="preserve"> não serão exibidas ou impressas.</w:t>
+        <w:t>Gama ou gamut</w:t>
+      </w:r>
+      <w:r>
+        <w:rPr>
+          <w:rFonts w:ascii="Times New Roman" w:hAnsi="Times New Roman" w:cs="Times New Roman"/>
+          <w:sz w:val="24"/>
+          <w:szCs w:val="24"/>
+        </w:rPr>
+        <w:t>: É espectro de cores máximo que um determinado modo consegue reproduzir. Cores fora do gamut não serão exibidas ou impressas.</w:t>
       </w:r>
     </w:p>
     <w:p>
@@ -2383,25 +2161,283 @@
           <w:sz w:val="24"/>
           <w:szCs w:val="24"/>
         </w:rPr>
-        <w:t xml:space="preserve">O Photoshop indica por meio de uma exclamação que a cor escolhida está fora do </w:t>
-      </w:r>
-      <w:proofErr w:type="spellStart"/>
-      <w:r>
-        <w:rPr>
-          <w:rFonts w:ascii="Times New Roman" w:hAnsi="Times New Roman" w:cs="Times New Roman"/>
-          <w:sz w:val="24"/>
-          <w:szCs w:val="24"/>
-        </w:rPr>
-        <w:t>gamut</w:t>
-      </w:r>
-      <w:proofErr w:type="spellEnd"/>
-      <w:r>
-        <w:rPr>
-          <w:rFonts w:ascii="Times New Roman" w:hAnsi="Times New Roman" w:cs="Times New Roman"/>
-          <w:sz w:val="24"/>
-          <w:szCs w:val="24"/>
-        </w:rPr>
-        <w:t xml:space="preserve"> de impressão (que é o espectro atingido pela mistura CMYK). Nesse caso, a impressora não conseguirá reproduzir este matiz específico de vermelho e o trocará por outro. Portanto, fique atento para escolher apenas cores viáveis quando trabalhar com impressos e evite surpresas.</w:t>
+        <w:t>O Photoshop indica por meio de uma exclamação que a cor escolhida está fora do gamut de impressão (que é o espectro atingido pela mistura CMYK). Nesse caso, a impressora não conseguirá reproduzir este matiz específico de vermelho e o trocará por outro. Portanto, fique atento para escolher apenas cores viáveis quando trabalhar com impressos e evite surpresas.</w:t>
+      </w:r>
+    </w:p>
+    <w:p>
+      <w:pPr>
+        <w:pStyle w:val="PargrafodaLista"/>
+        <w:numPr>
+          <w:ilvl w:val="1"/>
+          <w:numId w:val="1"/>
+        </w:numPr>
+        <w:spacing w:line="360" w:lineRule="auto"/>
+        <w:jc w:val="both"/>
+        <w:rPr>
+          <w:rFonts w:ascii="Times New Roman" w:hAnsi="Times New Roman" w:cs="Times New Roman"/>
+          <w:sz w:val="24"/>
+          <w:szCs w:val="24"/>
+        </w:rPr>
+      </w:pPr>
+      <w:r>
+        <w:rPr>
+          <w:rFonts w:ascii="Times New Roman" w:hAnsi="Times New Roman" w:cs="Times New Roman"/>
+          <w:sz w:val="24"/>
+          <w:szCs w:val="24"/>
+        </w:rPr>
+        <w:t xml:space="preserve"> Seleção com a Ferramenta Marqee:</w:t>
+      </w:r>
+    </w:p>
+    <w:p>
+      <w:pPr>
+        <w:pStyle w:val="PargrafodaLista"/>
+        <w:numPr>
+          <w:ilvl w:val="2"/>
+          <w:numId w:val="1"/>
+        </w:numPr>
+        <w:spacing w:line="360" w:lineRule="auto"/>
+        <w:jc w:val="both"/>
+        <w:rPr>
+          <w:rFonts w:ascii="Times New Roman" w:hAnsi="Times New Roman" w:cs="Times New Roman"/>
+          <w:sz w:val="24"/>
+          <w:szCs w:val="24"/>
+        </w:rPr>
+      </w:pPr>
+      <w:r>
+        <w:rPr>
+          <w:rFonts w:ascii="Times New Roman" w:hAnsi="Times New Roman" w:cs="Times New Roman"/>
+          <w:sz w:val="24"/>
+          <w:szCs w:val="24"/>
+        </w:rPr>
+        <w:lastRenderedPageBreak/>
+        <w:t xml:space="preserve">Existe a opção retangular, elíptica e em linhas dessa ferramenta (atalho: M). </w:t>
+      </w:r>
+    </w:p>
+    <w:p>
+      <w:pPr>
+        <w:spacing w:line="360" w:lineRule="auto"/>
+        <w:jc w:val="center"/>
+        <w:rPr>
+          <w:rFonts w:ascii="Times New Roman" w:hAnsi="Times New Roman" w:cs="Times New Roman"/>
+          <w:sz w:val="24"/>
+          <w:szCs w:val="24"/>
+        </w:rPr>
+      </w:pPr>
+      <w:r>
+        <w:rPr>
+          <w:rFonts w:ascii="Times New Roman" w:hAnsi="Times New Roman" w:cs="Times New Roman"/>
+          <w:sz w:val="24"/>
+          <w:szCs w:val="24"/>
+        </w:rPr>
+        <w:drawing>
+          <wp:inline distT="0" distB="0" distL="0" distR="0" wp14:anchorId="34974F72" wp14:editId="2BCF8C27">
+            <wp:extent cx="2133898" cy="1114581"/>
+            <wp:effectExtent l="0" t="0" r="0" b="9525"/>
+            <wp:docPr id="14" name="Imagem 14"/>
+            <wp:cNvGraphicFramePr>
+              <a:graphicFrameLocks xmlns:a="http://schemas.openxmlformats.org/drawingml/2006/main" noChangeAspect="1"/>
+            </wp:cNvGraphicFramePr>
+            <a:graphic xmlns:a="http://schemas.openxmlformats.org/drawingml/2006/main">
+              <a:graphicData uri="http://schemas.openxmlformats.org/drawingml/2006/picture">
+                <pic:pic xmlns:pic="http://schemas.openxmlformats.org/drawingml/2006/picture">
+                  <pic:nvPicPr>
+                    <pic:cNvPr id="1" name=""/>
+                    <pic:cNvPicPr/>
+                  </pic:nvPicPr>
+                  <pic:blipFill>
+                    <a:blip r:embed="rId16"/>
+                    <a:stretch>
+                      <a:fillRect/>
+                    </a:stretch>
+                  </pic:blipFill>
+                  <pic:spPr>
+                    <a:xfrm>
+                      <a:off x="0" y="0"/>
+                      <a:ext cx="2133898" cy="1114581"/>
+                    </a:xfrm>
+                    <a:prstGeom prst="rect">
+                      <a:avLst/>
+                    </a:prstGeom>
+                  </pic:spPr>
+                </pic:pic>
+              </a:graphicData>
+            </a:graphic>
+          </wp:inline>
+        </w:drawing>
+      </w:r>
+    </w:p>
+    <w:p>
+      <w:pPr>
+        <w:pStyle w:val="PargrafodaLista"/>
+        <w:numPr>
+          <w:ilvl w:val="2"/>
+          <w:numId w:val="1"/>
+        </w:numPr>
+        <w:spacing w:line="360" w:lineRule="auto"/>
+        <w:jc w:val="both"/>
+        <w:rPr>
+          <w:rFonts w:ascii="Times New Roman" w:hAnsi="Times New Roman" w:cs="Times New Roman"/>
+          <w:sz w:val="24"/>
+          <w:szCs w:val="24"/>
+        </w:rPr>
+      </w:pPr>
+      <w:r>
+        <w:rPr>
+          <w:rFonts w:ascii="Times New Roman" w:hAnsi="Times New Roman" w:cs="Times New Roman"/>
+          <w:sz w:val="24"/>
+          <w:szCs w:val="24"/>
+        </w:rPr>
+        <w:t>Ao selecionar a ferramenta, na barra superior escolhemos a segunda opção. Ela vai permitir com que cada desenho de elipse (escolhemos esse por ser uma calabresa na imagem, então ela é elíptica) seja acrescentado ao feito anterior, nos permitindo selecionar o pedaço inteiro.</w:t>
+      </w:r>
+    </w:p>
+    <w:p>
+      <w:pPr>
+        <w:pStyle w:val="PargrafodaLista"/>
+        <w:numPr>
+          <w:ilvl w:val="2"/>
+          <w:numId w:val="1"/>
+        </w:numPr>
+        <w:spacing w:line="360" w:lineRule="auto"/>
+        <w:jc w:val="both"/>
+        <w:rPr>
+          <w:rFonts w:ascii="Times New Roman" w:hAnsi="Times New Roman" w:cs="Times New Roman"/>
+          <w:sz w:val="24"/>
+          <w:szCs w:val="24"/>
+        </w:rPr>
+      </w:pPr>
+      <w:r>
+        <w:rPr>
+          <w:rFonts w:ascii="Times New Roman" w:hAnsi="Times New Roman" w:cs="Times New Roman"/>
+          <w:sz w:val="24"/>
+          <w:szCs w:val="24"/>
+        </w:rPr>
+        <w:t>Ao preencher a seleção em todo o pedaço da calabresa, clicamos na aba de seleção e escolhemos inverter (atalho: CTRL+SHIFT+I), desse modo ele inverte a seleção para tudo o que não é a calabresa.</w:t>
+      </w:r>
+    </w:p>
+    <w:p>
+      <w:pPr>
+        <w:spacing w:line="360" w:lineRule="auto"/>
+        <w:jc w:val="center"/>
+        <w:rPr>
+          <w:rFonts w:ascii="Times New Roman" w:hAnsi="Times New Roman" w:cs="Times New Roman"/>
+          <w:sz w:val="24"/>
+          <w:szCs w:val="24"/>
+        </w:rPr>
+      </w:pPr>
+      <w:r>
+        <w:rPr>
+          <w:rFonts w:ascii="Times New Roman" w:hAnsi="Times New Roman" w:cs="Times New Roman"/>
+          <w:sz w:val="24"/>
+          <w:szCs w:val="24"/>
+        </w:rPr>
+        <w:drawing>
+          <wp:inline distT="0" distB="0" distL="0" distR="0" wp14:anchorId="7944E688" wp14:editId="7B06965D">
+            <wp:extent cx="1609725" cy="3419002"/>
+            <wp:effectExtent l="0" t="0" r="0" b="0"/>
+            <wp:docPr id="15" name="Imagem 15"/>
+            <wp:cNvGraphicFramePr>
+              <a:graphicFrameLocks xmlns:a="http://schemas.openxmlformats.org/drawingml/2006/main" noChangeAspect="1"/>
+            </wp:cNvGraphicFramePr>
+            <a:graphic xmlns:a="http://schemas.openxmlformats.org/drawingml/2006/main">
+              <a:graphicData uri="http://schemas.openxmlformats.org/drawingml/2006/picture">
+                <pic:pic xmlns:pic="http://schemas.openxmlformats.org/drawingml/2006/picture">
+                  <pic:nvPicPr>
+                    <pic:cNvPr id="1" name=""/>
+                    <pic:cNvPicPr/>
+                  </pic:nvPicPr>
+                  <pic:blipFill>
+                    <a:blip r:embed="rId17"/>
+                    <a:stretch>
+                      <a:fillRect/>
+                    </a:stretch>
+                  </pic:blipFill>
+                  <pic:spPr>
+                    <a:xfrm>
+                      <a:off x="0" y="0"/>
+                      <a:ext cx="1616449" cy="3433284"/>
+                    </a:xfrm>
+                    <a:prstGeom prst="rect">
+                      <a:avLst/>
+                    </a:prstGeom>
+                  </pic:spPr>
+                </pic:pic>
+              </a:graphicData>
+            </a:graphic>
+          </wp:inline>
+        </w:drawing>
+      </w:r>
+    </w:p>
+    <w:p>
+      <w:pPr>
+        <w:pStyle w:val="PargrafodaLista"/>
+        <w:numPr>
+          <w:ilvl w:val="2"/>
+          <w:numId w:val="1"/>
+        </w:numPr>
+        <w:spacing w:line="360" w:lineRule="auto"/>
+        <w:jc w:val="both"/>
+        <w:rPr>
+          <w:rFonts w:ascii="Times New Roman" w:hAnsi="Times New Roman" w:cs="Times New Roman"/>
+          <w:sz w:val="24"/>
+          <w:szCs w:val="24"/>
+        </w:rPr>
+      </w:pPr>
+      <w:r>
+        <w:rPr>
+          <w:rFonts w:ascii="Times New Roman" w:hAnsi="Times New Roman" w:cs="Times New Roman"/>
+          <w:sz w:val="24"/>
+          <w:szCs w:val="24"/>
+        </w:rPr>
+        <w:t>Ao apertar o delete do teclado, todo o fundo é removido sobrando somente a calabresa que queríamos desde o início.</w:t>
+      </w:r>
+    </w:p>
+    <w:p>
+      <w:pPr>
+        <w:pStyle w:val="PargrafodaLista"/>
+        <w:numPr>
+          <w:ilvl w:val="2"/>
+          <w:numId w:val="1"/>
+        </w:numPr>
+        <w:spacing w:line="360" w:lineRule="auto"/>
+        <w:jc w:val="both"/>
+        <w:rPr>
+          <w:rFonts w:ascii="Times New Roman" w:hAnsi="Times New Roman" w:cs="Times New Roman"/>
+          <w:sz w:val="24"/>
+          <w:szCs w:val="24"/>
+        </w:rPr>
+      </w:pPr>
+      <w:r>
+        <w:rPr>
+          <w:rFonts w:ascii="Times New Roman" w:hAnsi="Times New Roman" w:cs="Times New Roman"/>
+          <w:sz w:val="24"/>
+          <w:szCs w:val="24"/>
+        </w:rPr>
+        <w:t>No final criamos um novo arquivo de 1000x1000 com 72 ppi e jogamos as duas calabresas para ele.</w:t>
+      </w:r>
+    </w:p>
+    <w:p>
+      <w:pPr>
+        <w:pStyle w:val="PargrafodaLista"/>
+        <w:numPr>
+          <w:ilvl w:val="2"/>
+          <w:numId w:val="1"/>
+        </w:numPr>
+        <w:spacing w:line="360" w:lineRule="auto"/>
+        <w:jc w:val="both"/>
+        <w:rPr>
+          <w:rFonts w:ascii="Times New Roman" w:hAnsi="Times New Roman" w:cs="Times New Roman"/>
+          <w:sz w:val="24"/>
+          <w:szCs w:val="24"/>
+        </w:rPr>
+      </w:pPr>
+      <w:r>
+        <w:rPr>
+          <w:rFonts w:ascii="Times New Roman" w:hAnsi="Times New Roman" w:cs="Times New Roman"/>
+          <w:sz w:val="24"/>
+          <w:szCs w:val="24"/>
+        </w:rPr>
+        <w:lastRenderedPageBreak/>
+        <w:t>O primeiro arquivo criado foi somente para tratar as imagens da calabresa, o nosso verdadeiro arquivo acabou de ser criado.</w:t>
       </w:r>
     </w:p>
     <w:sectPr>

</xml_diff>

<commit_message>
Seleção com a ferramenta Varinha Mágica
Aprendemos sobre a ferramenta de seleção nova e removemos o fundo da pizza. Também mudei o nome do arquivo do salame para reconhecer melhor
</commit_message>
<xml_diff>
--- a/Formação Produção com Photoshop/Anotações/Anotações - Formação Produção com Photoshop.docx
+++ b/Formação Produção com Photoshop/Anotações/Anotações - Formação Produção com Photoshop.docx
@@ -2438,6 +2438,550 @@
         </w:rPr>
         <w:lastRenderedPageBreak/>
         <w:t>O primeiro arquivo criado foi somente para tratar as imagens da calabresa, o nosso verdadeiro arquivo acabou de ser criado.</w:t>
+      </w:r>
+    </w:p>
+    <w:p>
+      <w:pPr>
+        <w:pStyle w:val="PargrafodaLista"/>
+        <w:numPr>
+          <w:ilvl w:val="1"/>
+          <w:numId w:val="1"/>
+        </w:numPr>
+        <w:spacing w:line="360" w:lineRule="auto"/>
+        <w:jc w:val="both"/>
+        <w:rPr>
+          <w:rFonts w:ascii="Times New Roman" w:hAnsi="Times New Roman" w:cs="Times New Roman"/>
+          <w:sz w:val="24"/>
+          <w:szCs w:val="24"/>
+        </w:rPr>
+      </w:pPr>
+      <w:r>
+        <w:rPr>
+          <w:rFonts w:ascii="Times New Roman" w:hAnsi="Times New Roman" w:cs="Times New Roman"/>
+          <w:sz w:val="24"/>
+          <w:szCs w:val="24"/>
+        </w:rPr>
+        <w:t xml:space="preserve"> </w:t>
+      </w:r>
+      <w:r>
+        <w:rPr>
+          <w:rFonts w:ascii="Times New Roman" w:hAnsi="Times New Roman" w:cs="Times New Roman"/>
+          <w:sz w:val="24"/>
+          <w:szCs w:val="24"/>
+        </w:rPr>
+        <w:t>Seleção com a ferramenta Varinha Mágica</w:t>
+      </w:r>
+      <w:r>
+        <w:rPr>
+          <w:rFonts w:ascii="Times New Roman" w:hAnsi="Times New Roman" w:cs="Times New Roman"/>
+          <w:sz w:val="24"/>
+          <w:szCs w:val="24"/>
+        </w:rPr>
+        <w:t>:</w:t>
+      </w:r>
+    </w:p>
+    <w:p>
+      <w:pPr>
+        <w:pStyle w:val="PargrafodaLista"/>
+        <w:numPr>
+          <w:ilvl w:val="2"/>
+          <w:numId w:val="1"/>
+        </w:numPr>
+        <w:spacing w:line="360" w:lineRule="auto"/>
+        <w:jc w:val="both"/>
+        <w:rPr>
+          <w:rFonts w:ascii="Times New Roman" w:hAnsi="Times New Roman" w:cs="Times New Roman"/>
+          <w:sz w:val="24"/>
+          <w:szCs w:val="24"/>
+        </w:rPr>
+      </w:pPr>
+      <w:r>
+        <w:rPr>
+          <w:rFonts w:ascii="Times New Roman" w:hAnsi="Times New Roman" w:cs="Times New Roman"/>
+          <w:sz w:val="24"/>
+          <w:szCs w:val="24"/>
+        </w:rPr>
+        <w:t>As opções na barra superior que aparecem dessa ferramenta são bem úteis e temos que nos preocupar com a “tolerância”, pois ela indica como o photoshop fará a seleção.</w:t>
+      </w:r>
+    </w:p>
+    <w:p>
+      <w:pPr>
+        <w:spacing w:line="360" w:lineRule="auto"/>
+        <w:jc w:val="center"/>
+        <w:rPr>
+          <w:rFonts w:ascii="Times New Roman" w:hAnsi="Times New Roman" w:cs="Times New Roman"/>
+          <w:sz w:val="24"/>
+          <w:szCs w:val="24"/>
+        </w:rPr>
+      </w:pPr>
+      <w:r>
+        <w:rPr>
+          <w:rFonts w:ascii="Times New Roman" w:hAnsi="Times New Roman" w:cs="Times New Roman"/>
+          <w:sz w:val="24"/>
+          <w:szCs w:val="24"/>
+        </w:rPr>
+        <w:drawing>
+          <wp:inline distT="0" distB="0" distL="0" distR="0" wp14:anchorId="4ACE656B" wp14:editId="739E147E">
+            <wp:extent cx="4267200" cy="1333500"/>
+            <wp:effectExtent l="0" t="0" r="0" b="0"/>
+            <wp:docPr id="16" name="Imagem 16"/>
+            <wp:cNvGraphicFramePr>
+              <a:graphicFrameLocks xmlns:a="http://schemas.openxmlformats.org/drawingml/2006/main" noChangeAspect="1"/>
+            </wp:cNvGraphicFramePr>
+            <a:graphic xmlns:a="http://schemas.openxmlformats.org/drawingml/2006/main">
+              <a:graphicData uri="http://schemas.openxmlformats.org/drawingml/2006/picture">
+                <pic:pic xmlns:pic="http://schemas.openxmlformats.org/drawingml/2006/picture">
+                  <pic:nvPicPr>
+                    <pic:cNvPr id="1" name=""/>
+                    <pic:cNvPicPr/>
+                  </pic:nvPicPr>
+                  <pic:blipFill>
+                    <a:blip r:embed="rId18"/>
+                    <a:stretch>
+                      <a:fillRect/>
+                    </a:stretch>
+                  </pic:blipFill>
+                  <pic:spPr>
+                    <a:xfrm>
+                      <a:off x="0" y="0"/>
+                      <a:ext cx="4274958" cy="1335924"/>
+                    </a:xfrm>
+                    <a:prstGeom prst="rect">
+                      <a:avLst/>
+                    </a:prstGeom>
+                  </pic:spPr>
+                </pic:pic>
+              </a:graphicData>
+            </a:graphic>
+          </wp:inline>
+        </w:drawing>
+      </w:r>
+    </w:p>
+    <w:p>
+      <w:pPr>
+        <w:pStyle w:val="PargrafodaLista"/>
+        <w:numPr>
+          <w:ilvl w:val="2"/>
+          <w:numId w:val="1"/>
+        </w:numPr>
+        <w:spacing w:line="360" w:lineRule="auto"/>
+        <w:jc w:val="both"/>
+        <w:rPr>
+          <w:rFonts w:ascii="Times New Roman" w:hAnsi="Times New Roman" w:cs="Times New Roman"/>
+          <w:sz w:val="24"/>
+          <w:szCs w:val="24"/>
+        </w:rPr>
+      </w:pPr>
+      <w:r>
+        <w:rPr>
+          <w:rFonts w:ascii="Times New Roman" w:hAnsi="Times New Roman" w:cs="Times New Roman"/>
+          <w:sz w:val="24"/>
+          <w:szCs w:val="24"/>
+        </w:rPr>
+        <w:t>Quanto maior a tolerância menor a distância de cor entre os pixels que ele considera.</w:t>
+      </w:r>
+      <w:r>
+        <w:rPr>
+          <w:rFonts w:ascii="Times New Roman" w:hAnsi="Times New Roman" w:cs="Times New Roman"/>
+          <w:sz w:val="24"/>
+          <w:szCs w:val="24"/>
+        </w:rPr>
+        <w:t xml:space="preserve"> Por exemplo, com tolerância 32 ele não aceita a borda da pizza que tem a cor meio parecida com o fundo e não seleciona ela, invadindo a pizza:</w:t>
+      </w:r>
+    </w:p>
+    <w:p>
+      <w:pPr>
+        <w:spacing w:line="360" w:lineRule="auto"/>
+        <w:jc w:val="center"/>
+        <w:rPr>
+          <w:rFonts w:ascii="Times New Roman" w:hAnsi="Times New Roman" w:cs="Times New Roman"/>
+          <w:sz w:val="24"/>
+          <w:szCs w:val="24"/>
+        </w:rPr>
+      </w:pPr>
+      <w:r>
+        <w:rPr>
+          <w:rFonts w:ascii="Times New Roman" w:hAnsi="Times New Roman" w:cs="Times New Roman"/>
+          <w:sz w:val="24"/>
+          <w:szCs w:val="24"/>
+        </w:rPr>
+        <w:drawing>
+          <wp:inline distT="0" distB="0" distL="0" distR="0" wp14:anchorId="23C0840D" wp14:editId="46C7A148">
+            <wp:extent cx="2277110" cy="2259793"/>
+            <wp:effectExtent l="0" t="0" r="8890" b="7620"/>
+            <wp:docPr id="17" name="Imagem 17"/>
+            <wp:cNvGraphicFramePr>
+              <a:graphicFrameLocks xmlns:a="http://schemas.openxmlformats.org/drawingml/2006/main" noChangeAspect="1"/>
+            </wp:cNvGraphicFramePr>
+            <a:graphic xmlns:a="http://schemas.openxmlformats.org/drawingml/2006/main">
+              <a:graphicData uri="http://schemas.openxmlformats.org/drawingml/2006/picture">
+                <pic:pic xmlns:pic="http://schemas.openxmlformats.org/drawingml/2006/picture">
+                  <pic:nvPicPr>
+                    <pic:cNvPr id="1" name=""/>
+                    <pic:cNvPicPr/>
+                  </pic:nvPicPr>
+                  <pic:blipFill>
+                    <a:blip r:embed="rId19"/>
+                    <a:stretch>
+                      <a:fillRect/>
+                    </a:stretch>
+                  </pic:blipFill>
+                  <pic:spPr>
+                    <a:xfrm>
+                      <a:off x="0" y="0"/>
+                      <a:ext cx="2281294" cy="2263945"/>
+                    </a:xfrm>
+                    <a:prstGeom prst="rect">
+                      <a:avLst/>
+                    </a:prstGeom>
+                  </pic:spPr>
+                </pic:pic>
+              </a:graphicData>
+            </a:graphic>
+          </wp:inline>
+        </w:drawing>
+      </w:r>
+    </w:p>
+    <w:p>
+      <w:pPr>
+        <w:pStyle w:val="PargrafodaLista"/>
+        <w:numPr>
+          <w:ilvl w:val="2"/>
+          <w:numId w:val="1"/>
+        </w:numPr>
+        <w:spacing w:line="360" w:lineRule="auto"/>
+        <w:jc w:val="both"/>
+        <w:rPr>
+          <w:rFonts w:ascii="Times New Roman" w:hAnsi="Times New Roman" w:cs="Times New Roman"/>
+          <w:sz w:val="24"/>
+          <w:szCs w:val="24"/>
+        </w:rPr>
+      </w:pPr>
+      <w:r>
+        <w:rPr>
+          <w:rFonts w:ascii="Times New Roman" w:hAnsi="Times New Roman" w:cs="Times New Roman"/>
+          <w:sz w:val="24"/>
+          <w:szCs w:val="24"/>
+        </w:rPr>
+        <w:t>Ao mudar para 16 ele já fica mais preciso, apesar de não perfeito:</w:t>
+      </w:r>
+    </w:p>
+    <w:p>
+      <w:pPr>
+        <w:spacing w:line="360" w:lineRule="auto"/>
+        <w:jc w:val="center"/>
+        <w:rPr>
+          <w:rFonts w:ascii="Times New Roman" w:hAnsi="Times New Roman" w:cs="Times New Roman"/>
+          <w:sz w:val="24"/>
+          <w:szCs w:val="24"/>
+        </w:rPr>
+      </w:pPr>
+      <w:r>
+        <w:rPr>
+          <w:rFonts w:ascii="Times New Roman" w:hAnsi="Times New Roman" w:cs="Times New Roman"/>
+          <w:sz w:val="24"/>
+          <w:szCs w:val="24"/>
+        </w:rPr>
+        <w:lastRenderedPageBreak/>
+        <w:drawing>
+          <wp:inline distT="0" distB="0" distL="0" distR="0" wp14:anchorId="26E9D6D0" wp14:editId="1B6C8D2B">
+            <wp:extent cx="3162935" cy="3092648"/>
+            <wp:effectExtent l="0" t="0" r="0" b="0"/>
+            <wp:docPr id="18" name="Imagem 18"/>
+            <wp:cNvGraphicFramePr>
+              <a:graphicFrameLocks xmlns:a="http://schemas.openxmlformats.org/drawingml/2006/main" noChangeAspect="1"/>
+            </wp:cNvGraphicFramePr>
+            <a:graphic xmlns:a="http://schemas.openxmlformats.org/drawingml/2006/main">
+              <a:graphicData uri="http://schemas.openxmlformats.org/drawingml/2006/picture">
+                <pic:pic xmlns:pic="http://schemas.openxmlformats.org/drawingml/2006/picture">
+                  <pic:nvPicPr>
+                    <pic:cNvPr id="1" name=""/>
+                    <pic:cNvPicPr/>
+                  </pic:nvPicPr>
+                  <pic:blipFill>
+                    <a:blip r:embed="rId20"/>
+                    <a:stretch>
+                      <a:fillRect/>
+                    </a:stretch>
+                  </pic:blipFill>
+                  <pic:spPr>
+                    <a:xfrm>
+                      <a:off x="0" y="0"/>
+                      <a:ext cx="3168066" cy="3097665"/>
+                    </a:xfrm>
+                    <a:prstGeom prst="rect">
+                      <a:avLst/>
+                    </a:prstGeom>
+                  </pic:spPr>
+                </pic:pic>
+              </a:graphicData>
+            </a:graphic>
+          </wp:inline>
+        </w:drawing>
+      </w:r>
+    </w:p>
+    <w:p>
+      <w:pPr>
+        <w:pStyle w:val="PargrafodaLista"/>
+        <w:numPr>
+          <w:ilvl w:val="2"/>
+          <w:numId w:val="1"/>
+        </w:numPr>
+        <w:spacing w:line="360" w:lineRule="auto"/>
+        <w:jc w:val="both"/>
+        <w:rPr>
+          <w:rFonts w:ascii="Times New Roman" w:hAnsi="Times New Roman" w:cs="Times New Roman"/>
+          <w:sz w:val="24"/>
+          <w:szCs w:val="24"/>
+        </w:rPr>
+      </w:pPr>
+      <w:r>
+        <w:rPr>
+          <w:rFonts w:ascii="Times New Roman" w:hAnsi="Times New Roman" w:cs="Times New Roman"/>
+          <w:sz w:val="24"/>
+          <w:szCs w:val="24"/>
+        </w:rPr>
+        <w:t>Entretanto, não tem como definir um valor perfeito e, para corrigir essas falhas na seleção, utilizamos uma ferramenta relacionada a varinha mágica (clica e segura na ferramenta da barra lateral esquerda) e selecionamos então a ferramenta de seleção rápida:</w:t>
+      </w:r>
+    </w:p>
+    <w:p>
+      <w:pPr>
+        <w:spacing w:line="360" w:lineRule="auto"/>
+        <w:jc w:val="center"/>
+        <w:rPr>
+          <w:rFonts w:ascii="Times New Roman" w:hAnsi="Times New Roman" w:cs="Times New Roman"/>
+          <w:sz w:val="24"/>
+          <w:szCs w:val="24"/>
+        </w:rPr>
+      </w:pPr>
+      <w:r>
+        <w:rPr>
+          <w:rFonts w:ascii="Times New Roman" w:hAnsi="Times New Roman" w:cs="Times New Roman"/>
+          <w:sz w:val="24"/>
+          <w:szCs w:val="24"/>
+        </w:rPr>
+        <w:drawing>
+          <wp:inline distT="0" distB="0" distL="0" distR="0" wp14:anchorId="73F6A403" wp14:editId="57FF00B3">
+            <wp:extent cx="2486372" cy="2019582"/>
+            <wp:effectExtent l="0" t="0" r="9525" b="0"/>
+            <wp:docPr id="19" name="Imagem 19"/>
+            <wp:cNvGraphicFramePr>
+              <a:graphicFrameLocks xmlns:a="http://schemas.openxmlformats.org/drawingml/2006/main" noChangeAspect="1"/>
+            </wp:cNvGraphicFramePr>
+            <a:graphic xmlns:a="http://schemas.openxmlformats.org/drawingml/2006/main">
+              <a:graphicData uri="http://schemas.openxmlformats.org/drawingml/2006/picture">
+                <pic:pic xmlns:pic="http://schemas.openxmlformats.org/drawingml/2006/picture">
+                  <pic:nvPicPr>
+                    <pic:cNvPr id="1" name=""/>
+                    <pic:cNvPicPr/>
+                  </pic:nvPicPr>
+                  <pic:blipFill>
+                    <a:blip r:embed="rId21"/>
+                    <a:stretch>
+                      <a:fillRect/>
+                    </a:stretch>
+                  </pic:blipFill>
+                  <pic:spPr>
+                    <a:xfrm>
+                      <a:off x="0" y="0"/>
+                      <a:ext cx="2486372" cy="2019582"/>
+                    </a:xfrm>
+                    <a:prstGeom prst="rect">
+                      <a:avLst/>
+                    </a:prstGeom>
+                  </pic:spPr>
+                </pic:pic>
+              </a:graphicData>
+            </a:graphic>
+          </wp:inline>
+        </w:drawing>
+      </w:r>
+    </w:p>
+    <w:p>
+      <w:pPr>
+        <w:pStyle w:val="PargrafodaLista"/>
+        <w:numPr>
+          <w:ilvl w:val="2"/>
+          <w:numId w:val="1"/>
+        </w:numPr>
+        <w:spacing w:line="360" w:lineRule="auto"/>
+        <w:jc w:val="both"/>
+        <w:rPr>
+          <w:rFonts w:ascii="Times New Roman" w:hAnsi="Times New Roman" w:cs="Times New Roman"/>
+          <w:sz w:val="24"/>
+          <w:szCs w:val="24"/>
+        </w:rPr>
+      </w:pPr>
+      <w:r>
+        <w:rPr>
+          <w:rFonts w:ascii="Times New Roman" w:hAnsi="Times New Roman" w:cs="Times New Roman"/>
+          <w:sz w:val="24"/>
+          <w:szCs w:val="24"/>
+        </w:rPr>
+        <w:t>Ela funciona como a borracha, clicando e arrastando. Na parte superior existem 3 opções: nova seleção, adicionar a seleção e subtrair da seleção (selecionada), respectivamente. Como no nosso caso queremos retirar parte da pizza que foi selecionada junto com o fundo, escolhemos a de subtrair da seleção.</w:t>
+      </w:r>
+      <w:r>
+        <w:rPr>
+          <w:rFonts w:ascii="Times New Roman" w:hAnsi="Times New Roman" w:cs="Times New Roman"/>
+          <w:sz w:val="24"/>
+          <w:szCs w:val="24"/>
+        </w:rPr>
+        <w:t xml:space="preserve"> Além disso podemos alterar o tamanho do pincel de seleção clicando no circulo ao lado, ou utilizando os mesmos atalhos da borracha (teclas: ‘[‘ e ‘]’).</w:t>
+      </w:r>
+    </w:p>
+    <w:p>
+      <w:pPr>
+        <w:spacing w:line="360" w:lineRule="auto"/>
+        <w:jc w:val="center"/>
+        <w:rPr>
+          <w:rFonts w:ascii="Times New Roman" w:hAnsi="Times New Roman" w:cs="Times New Roman"/>
+          <w:sz w:val="24"/>
+          <w:szCs w:val="24"/>
+        </w:rPr>
+      </w:pPr>
+      <w:r>
+        <w:rPr>
+          <w:rFonts w:ascii="Times New Roman" w:hAnsi="Times New Roman" w:cs="Times New Roman"/>
+          <w:sz w:val="24"/>
+          <w:szCs w:val="24"/>
+        </w:rPr>
+        <w:lastRenderedPageBreak/>
+        <w:drawing>
+          <wp:inline distT="0" distB="0" distL="0" distR="0" wp14:anchorId="653F208B" wp14:editId="537E7EB5">
+            <wp:extent cx="1647702" cy="1762125"/>
+            <wp:effectExtent l="0" t="0" r="0" b="0"/>
+            <wp:docPr id="20" name="Imagem 20"/>
+            <wp:cNvGraphicFramePr>
+              <a:graphicFrameLocks xmlns:a="http://schemas.openxmlformats.org/drawingml/2006/main" noChangeAspect="1"/>
+            </wp:cNvGraphicFramePr>
+            <a:graphic xmlns:a="http://schemas.openxmlformats.org/drawingml/2006/main">
+              <a:graphicData uri="http://schemas.openxmlformats.org/drawingml/2006/picture">
+                <pic:pic xmlns:pic="http://schemas.openxmlformats.org/drawingml/2006/picture">
+                  <pic:nvPicPr>
+                    <pic:cNvPr id="1" name=""/>
+                    <pic:cNvPicPr/>
+                  </pic:nvPicPr>
+                  <pic:blipFill>
+                    <a:blip r:embed="rId22"/>
+                    <a:stretch>
+                      <a:fillRect/>
+                    </a:stretch>
+                  </pic:blipFill>
+                  <pic:spPr>
+                    <a:xfrm>
+                      <a:off x="0" y="0"/>
+                      <a:ext cx="1649690" cy="1764251"/>
+                    </a:xfrm>
+                    <a:prstGeom prst="rect">
+                      <a:avLst/>
+                    </a:prstGeom>
+                  </pic:spPr>
+                </pic:pic>
+              </a:graphicData>
+            </a:graphic>
+          </wp:inline>
+        </w:drawing>
+      </w:r>
+    </w:p>
+    <w:p>
+      <w:pPr>
+        <w:pStyle w:val="PargrafodaLista"/>
+        <w:numPr>
+          <w:ilvl w:val="2"/>
+          <w:numId w:val="1"/>
+        </w:numPr>
+        <w:spacing w:line="360" w:lineRule="auto"/>
+        <w:jc w:val="both"/>
+        <w:rPr>
+          <w:rFonts w:ascii="Times New Roman" w:hAnsi="Times New Roman" w:cs="Times New Roman"/>
+          <w:sz w:val="24"/>
+          <w:szCs w:val="24"/>
+        </w:rPr>
+      </w:pPr>
+      <w:r>
+        <w:rPr>
+          <w:rFonts w:ascii="Times New Roman" w:hAnsi="Times New Roman" w:cs="Times New Roman"/>
+          <w:sz w:val="24"/>
+          <w:szCs w:val="24"/>
+        </w:rPr>
+        <w:t>Ao passar para o projeto oficial ela ficou muito grande. Utilizamos o atalho CTRL+T, com a camada do elemento que queremos, para redimensionar ele:</w:t>
+      </w:r>
+    </w:p>
+    <w:p>
+      <w:pPr>
+        <w:spacing w:line="360" w:lineRule="auto"/>
+        <w:jc w:val="center"/>
+        <w:rPr>
+          <w:rFonts w:ascii="Times New Roman" w:hAnsi="Times New Roman" w:cs="Times New Roman"/>
+          <w:sz w:val="24"/>
+          <w:szCs w:val="24"/>
+        </w:rPr>
+      </w:pPr>
+      <w:r>
+        <w:rPr>
+          <w:rFonts w:ascii="Times New Roman" w:hAnsi="Times New Roman" w:cs="Times New Roman"/>
+          <w:sz w:val="24"/>
+          <w:szCs w:val="24"/>
+        </w:rPr>
+        <w:drawing>
+          <wp:inline distT="0" distB="0" distL="0" distR="0" wp14:anchorId="45EA40F1" wp14:editId="1C6E088D">
+            <wp:extent cx="3666490" cy="1908696"/>
+            <wp:effectExtent l="0" t="0" r="0" b="0"/>
+            <wp:docPr id="21" name="Imagem 21"/>
+            <wp:cNvGraphicFramePr>
+              <a:graphicFrameLocks xmlns:a="http://schemas.openxmlformats.org/drawingml/2006/main" noChangeAspect="1"/>
+            </wp:cNvGraphicFramePr>
+            <a:graphic xmlns:a="http://schemas.openxmlformats.org/drawingml/2006/main">
+              <a:graphicData uri="http://schemas.openxmlformats.org/drawingml/2006/picture">
+                <pic:pic xmlns:pic="http://schemas.openxmlformats.org/drawingml/2006/picture">
+                  <pic:nvPicPr>
+                    <pic:cNvPr id="1" name=""/>
+                    <pic:cNvPicPr/>
+                  </pic:nvPicPr>
+                  <pic:blipFill>
+                    <a:blip r:embed="rId23"/>
+                    <a:stretch>
+                      <a:fillRect/>
+                    </a:stretch>
+                  </pic:blipFill>
+                  <pic:spPr>
+                    <a:xfrm>
+                      <a:off x="0" y="0"/>
+                      <a:ext cx="3672168" cy="1911652"/>
+                    </a:xfrm>
+                    <a:prstGeom prst="rect">
+                      <a:avLst/>
+                    </a:prstGeom>
+                  </pic:spPr>
+                </pic:pic>
+              </a:graphicData>
+            </a:graphic>
+          </wp:inline>
+        </w:drawing>
+      </w:r>
+    </w:p>
+    <w:p>
+      <w:pPr>
+        <w:pStyle w:val="PargrafodaLista"/>
+        <w:numPr>
+          <w:ilvl w:val="2"/>
+          <w:numId w:val="1"/>
+        </w:numPr>
+        <w:spacing w:line="360" w:lineRule="auto"/>
+        <w:jc w:val="both"/>
+        <w:rPr>
+          <w:rFonts w:ascii="Times New Roman" w:hAnsi="Times New Roman" w:cs="Times New Roman"/>
+          <w:sz w:val="24"/>
+          <w:szCs w:val="24"/>
+        </w:rPr>
+      </w:pPr>
+      <w:r>
+        <w:rPr>
+          <w:rFonts w:ascii="Times New Roman" w:hAnsi="Times New Roman" w:cs="Times New Roman"/>
+          <w:sz w:val="24"/>
+          <w:szCs w:val="24"/>
+        </w:rPr>
+        <w:t>Segurando ALT e arrastando um dos pontos ele faz o redimensionamento a partir do centro da imagem e não do ponto oposto ao clicado.</w:t>
       </w:r>
     </w:p>
     <w:sectPr>

</xml_diff>

<commit_message>
Conceito de ações não-destrutivas e máscara de camada
Aprendemos na prática a fazer ações não destrutivas utilizando máscaras
</commit_message>
<xml_diff>
--- a/Formação Produção com Photoshop/Anotações/Anotações - Formação Produção com Photoshop.docx
+++ b/Formação Produção com Photoshop/Anotações/Anotações - Formação Produção com Photoshop.docx
@@ -2982,6 +2982,372 @@
           <w:szCs w:val="24"/>
         </w:rPr>
         <w:t>Segurando ALT e arrastando um dos pontos ele faz o redimensionamento a partir do centro da imagem e não do ponto oposto ao clicado.</w:t>
+      </w:r>
+    </w:p>
+    <w:p>
+      <w:pPr>
+        <w:pStyle w:val="PargrafodaLista"/>
+        <w:numPr>
+          <w:ilvl w:val="1"/>
+          <w:numId w:val="1"/>
+        </w:numPr>
+        <w:spacing w:line="360" w:lineRule="auto"/>
+        <w:jc w:val="both"/>
+        <w:rPr>
+          <w:rFonts w:ascii="Times New Roman" w:hAnsi="Times New Roman" w:cs="Times New Roman"/>
+          <w:sz w:val="24"/>
+          <w:szCs w:val="24"/>
+        </w:rPr>
+      </w:pPr>
+      <w:r>
+        <w:rPr>
+          <w:rFonts w:ascii="Times New Roman" w:hAnsi="Times New Roman" w:cs="Times New Roman"/>
+          <w:sz w:val="24"/>
+          <w:szCs w:val="24"/>
+        </w:rPr>
+        <w:t xml:space="preserve"> </w:t>
+      </w:r>
+      <w:r>
+        <w:rPr>
+          <w:rFonts w:ascii="Times New Roman" w:hAnsi="Times New Roman" w:cs="Times New Roman"/>
+          <w:sz w:val="24"/>
+          <w:szCs w:val="24"/>
+        </w:rPr>
+        <w:t>Conceito de ações não-destrutivas e máscara de camada</w:t>
+      </w:r>
+      <w:r>
+        <w:rPr>
+          <w:rFonts w:ascii="Times New Roman" w:hAnsi="Times New Roman" w:cs="Times New Roman"/>
+          <w:sz w:val="24"/>
+          <w:szCs w:val="24"/>
+        </w:rPr>
+        <w:t>:</w:t>
+      </w:r>
+    </w:p>
+    <w:p>
+      <w:pPr>
+        <w:pStyle w:val="PargrafodaLista"/>
+        <w:numPr>
+          <w:ilvl w:val="2"/>
+          <w:numId w:val="1"/>
+        </w:numPr>
+        <w:spacing w:line="360" w:lineRule="auto"/>
+        <w:jc w:val="both"/>
+        <w:rPr>
+          <w:rFonts w:ascii="Times New Roman" w:hAnsi="Times New Roman" w:cs="Times New Roman"/>
+          <w:sz w:val="24"/>
+          <w:szCs w:val="24"/>
+        </w:rPr>
+      </w:pPr>
+      <w:r>
+        <w:rPr>
+          <w:rFonts w:ascii="Times New Roman" w:hAnsi="Times New Roman" w:cs="Times New Roman"/>
+          <w:sz w:val="24"/>
+          <w:szCs w:val="24"/>
+        </w:rPr>
+        <w:t>Ao clicar na thumbnail da camada com o CTRL apertado selecionamos todo o elemento do mesmo modo que antes.</w:t>
+      </w:r>
+    </w:p>
+    <w:p>
+      <w:pPr>
+        <w:pStyle w:val="PargrafodaLista"/>
+        <w:numPr>
+          <w:ilvl w:val="2"/>
+          <w:numId w:val="1"/>
+        </w:numPr>
+        <w:spacing w:line="360" w:lineRule="auto"/>
+        <w:jc w:val="both"/>
+        <w:rPr>
+          <w:rFonts w:ascii="Times New Roman" w:hAnsi="Times New Roman" w:cs="Times New Roman"/>
+          <w:sz w:val="24"/>
+          <w:szCs w:val="24"/>
+        </w:rPr>
+      </w:pPr>
+      <w:r>
+        <w:rPr>
+          <w:rFonts w:ascii="Times New Roman" w:hAnsi="Times New Roman" w:cs="Times New Roman"/>
+          <w:sz w:val="24"/>
+          <w:szCs w:val="24"/>
+        </w:rPr>
+        <w:t>A atitude que tomamos anteriormente de selecionar o fundo e deletar ele foi uma ação destrutiva, ou seja, perdemos aquela informação da imagem original.</w:t>
+      </w:r>
+    </w:p>
+    <w:p>
+      <w:pPr>
+        <w:pStyle w:val="PargrafodaLista"/>
+        <w:numPr>
+          <w:ilvl w:val="2"/>
+          <w:numId w:val="1"/>
+        </w:numPr>
+        <w:spacing w:line="360" w:lineRule="auto"/>
+        <w:jc w:val="both"/>
+        <w:rPr>
+          <w:rFonts w:ascii="Times New Roman" w:hAnsi="Times New Roman" w:cs="Times New Roman"/>
+          <w:sz w:val="24"/>
+          <w:szCs w:val="24"/>
+        </w:rPr>
+      </w:pPr>
+      <w:r>
+        <w:rPr>
+          <w:rFonts w:ascii="Times New Roman" w:hAnsi="Times New Roman" w:cs="Times New Roman"/>
+          <w:sz w:val="24"/>
+          <w:szCs w:val="24"/>
+        </w:rPr>
+        <w:t>Para tomar uma ação de preservação nós fazermos a mesma seleção que antes e então criamos uma máscara para essa camada:</w:t>
+      </w:r>
+    </w:p>
+    <w:p>
+      <w:pPr>
+        <w:spacing w:line="360" w:lineRule="auto"/>
+        <w:jc w:val="center"/>
+        <w:rPr>
+          <w:rFonts w:ascii="Times New Roman" w:hAnsi="Times New Roman" w:cs="Times New Roman"/>
+          <w:sz w:val="24"/>
+          <w:szCs w:val="24"/>
+        </w:rPr>
+      </w:pPr>
+      <w:r>
+        <w:rPr>
+          <w:rFonts w:ascii="Times New Roman" w:hAnsi="Times New Roman" w:cs="Times New Roman"/>
+          <w:sz w:val="24"/>
+          <w:szCs w:val="24"/>
+        </w:rPr>
+        <w:lastRenderedPageBreak/>
+        <w:drawing>
+          <wp:inline distT="0" distB="0" distL="0" distR="0" wp14:anchorId="043A4306" wp14:editId="7C71A165">
+            <wp:extent cx="2237740" cy="1204937"/>
+            <wp:effectExtent l="0" t="0" r="0" b="0"/>
+            <wp:docPr id="22" name="Imagem 22"/>
+            <wp:cNvGraphicFramePr>
+              <a:graphicFrameLocks xmlns:a="http://schemas.openxmlformats.org/drawingml/2006/main" noChangeAspect="1"/>
+            </wp:cNvGraphicFramePr>
+            <a:graphic xmlns:a="http://schemas.openxmlformats.org/drawingml/2006/main">
+              <a:graphicData uri="http://schemas.openxmlformats.org/drawingml/2006/picture">
+                <pic:pic xmlns:pic="http://schemas.openxmlformats.org/drawingml/2006/picture">
+                  <pic:nvPicPr>
+                    <pic:cNvPr id="1" name=""/>
+                    <pic:cNvPicPr/>
+                  </pic:nvPicPr>
+                  <pic:blipFill>
+                    <a:blip r:embed="rId24"/>
+                    <a:stretch>
+                      <a:fillRect/>
+                    </a:stretch>
+                  </pic:blipFill>
+                  <pic:spPr>
+                    <a:xfrm>
+                      <a:off x="0" y="0"/>
+                      <a:ext cx="2246590" cy="1209702"/>
+                    </a:xfrm>
+                    <a:prstGeom prst="rect">
+                      <a:avLst/>
+                    </a:prstGeom>
+                  </pic:spPr>
+                </pic:pic>
+              </a:graphicData>
+            </a:graphic>
+          </wp:inline>
+        </w:drawing>
+      </w:r>
+    </w:p>
+    <w:p>
+      <w:pPr>
+        <w:pStyle w:val="PargrafodaLista"/>
+        <w:numPr>
+          <w:ilvl w:val="2"/>
+          <w:numId w:val="1"/>
+        </w:numPr>
+        <w:spacing w:line="360" w:lineRule="auto"/>
+        <w:jc w:val="both"/>
+        <w:rPr>
+          <w:rFonts w:ascii="Times New Roman" w:hAnsi="Times New Roman" w:cs="Times New Roman"/>
+          <w:sz w:val="24"/>
+          <w:szCs w:val="24"/>
+        </w:rPr>
+      </w:pPr>
+      <w:r>
+        <w:rPr>
+          <w:rFonts w:ascii="Times New Roman" w:hAnsi="Times New Roman" w:cs="Times New Roman"/>
+          <w:sz w:val="24"/>
+          <w:szCs w:val="24"/>
+        </w:rPr>
+        <w:t>Dessa forma a imagem original é preservada, mas ainda assim removemos o fundo (parte preta da camada).</w:t>
+      </w:r>
+    </w:p>
+    <w:p>
+      <w:pPr>
+        <w:pStyle w:val="PargrafodaLista"/>
+        <w:numPr>
+          <w:ilvl w:val="2"/>
+          <w:numId w:val="1"/>
+        </w:numPr>
+        <w:spacing w:line="360" w:lineRule="auto"/>
+        <w:jc w:val="both"/>
+        <w:rPr>
+          <w:rFonts w:ascii="Times New Roman" w:hAnsi="Times New Roman" w:cs="Times New Roman"/>
+          <w:sz w:val="24"/>
+          <w:szCs w:val="24"/>
+        </w:rPr>
+      </w:pPr>
+      <w:r>
+        <w:rPr>
+          <w:rFonts w:ascii="Times New Roman" w:hAnsi="Times New Roman" w:cs="Times New Roman"/>
+          <w:sz w:val="24"/>
+          <w:szCs w:val="24"/>
+        </w:rPr>
+        <w:t>Camadas trabalham com informações positivas e negativas, isto é, o que está preto está oculto e o que está branco, visível.</w:t>
+      </w:r>
+      <w:r>
+        <w:rPr>
+          <w:rFonts w:ascii="Times New Roman" w:hAnsi="Times New Roman" w:cs="Times New Roman"/>
+          <w:sz w:val="24"/>
+          <w:szCs w:val="24"/>
+        </w:rPr>
+        <w:t xml:space="preserve"> Se quisermos trazer de volta ou remover mais elementos dessa imagem, isto é, ocultar elementos na máscara ou trazer elementos de volta, podemos utilizar tanto o pincel quanto a borracha.</w:t>
+      </w:r>
+    </w:p>
+    <w:p>
+      <w:pPr>
+        <w:pStyle w:val="PargrafodaLista"/>
+        <w:numPr>
+          <w:ilvl w:val="2"/>
+          <w:numId w:val="1"/>
+        </w:numPr>
+        <w:spacing w:line="360" w:lineRule="auto"/>
+        <w:jc w:val="both"/>
+        <w:rPr>
+          <w:rFonts w:ascii="Times New Roman" w:hAnsi="Times New Roman" w:cs="Times New Roman"/>
+          <w:sz w:val="24"/>
+          <w:szCs w:val="24"/>
+        </w:rPr>
+      </w:pPr>
+      <w:r>
+        <w:rPr>
+          <w:rFonts w:ascii="Times New Roman" w:hAnsi="Times New Roman" w:cs="Times New Roman"/>
+          <w:sz w:val="24"/>
+          <w:szCs w:val="24"/>
+        </w:rPr>
+        <w:t>Quando a borracha está com a cor foreground branca, ocultamos elementos na máscara, quando ela está preta exibimos ele:</w:t>
+      </w:r>
+    </w:p>
+    <w:p>
+      <w:pPr>
+        <w:spacing w:line="360" w:lineRule="auto"/>
+        <w:jc w:val="center"/>
+        <w:rPr>
+          <w:rFonts w:ascii="Times New Roman" w:hAnsi="Times New Roman" w:cs="Times New Roman"/>
+          <w:sz w:val="24"/>
+          <w:szCs w:val="24"/>
+        </w:rPr>
+      </w:pPr>
+      <w:r>
+        <w:rPr>
+          <w:rFonts w:ascii="Times New Roman" w:hAnsi="Times New Roman" w:cs="Times New Roman"/>
+          <w:sz w:val="24"/>
+          <w:szCs w:val="24"/>
+        </w:rPr>
+        <w:drawing>
+          <wp:inline distT="0" distB="0" distL="0" distR="0" wp14:anchorId="29125099" wp14:editId="3EAACDD5">
+            <wp:extent cx="409632" cy="571580"/>
+            <wp:effectExtent l="0" t="0" r="9525" b="0"/>
+            <wp:docPr id="24" name="Imagem 24"/>
+            <wp:cNvGraphicFramePr>
+              <a:graphicFrameLocks xmlns:a="http://schemas.openxmlformats.org/drawingml/2006/main" noChangeAspect="1"/>
+            </wp:cNvGraphicFramePr>
+            <a:graphic xmlns:a="http://schemas.openxmlformats.org/drawingml/2006/main">
+              <a:graphicData uri="http://schemas.openxmlformats.org/drawingml/2006/picture">
+                <pic:pic xmlns:pic="http://schemas.openxmlformats.org/drawingml/2006/picture">
+                  <pic:nvPicPr>
+                    <pic:cNvPr id="1" name=""/>
+                    <pic:cNvPicPr/>
+                  </pic:nvPicPr>
+                  <pic:blipFill>
+                    <a:blip r:embed="rId25"/>
+                    <a:stretch>
+                      <a:fillRect/>
+                    </a:stretch>
+                  </pic:blipFill>
+                  <pic:spPr>
+                    <a:xfrm>
+                      <a:off x="0" y="0"/>
+                      <a:ext cx="409632" cy="571580"/>
+                    </a:xfrm>
+                    <a:prstGeom prst="rect">
+                      <a:avLst/>
+                    </a:prstGeom>
+                  </pic:spPr>
+                </pic:pic>
+              </a:graphicData>
+            </a:graphic>
+          </wp:inline>
+        </w:drawing>
+      </w:r>
+    </w:p>
+    <w:p>
+      <w:pPr>
+        <w:spacing w:line="360" w:lineRule="auto"/>
+        <w:jc w:val="center"/>
+        <w:rPr>
+          <w:rFonts w:ascii="Times New Roman" w:hAnsi="Times New Roman" w:cs="Times New Roman"/>
+          <w:sz w:val="24"/>
+          <w:szCs w:val="24"/>
+        </w:rPr>
+      </w:pPr>
+      <w:r>
+        <w:rPr>
+          <w:rFonts w:ascii="Times New Roman" w:hAnsi="Times New Roman" w:cs="Times New Roman"/>
+          <w:sz w:val="24"/>
+          <w:szCs w:val="24"/>
+        </w:rPr>
+        <w:t>Canto inferior esquerdo</w:t>
+      </w:r>
+    </w:p>
+    <w:p>
+      <w:pPr>
+        <w:pStyle w:val="PargrafodaLista"/>
+        <w:numPr>
+          <w:ilvl w:val="2"/>
+          <w:numId w:val="1"/>
+        </w:numPr>
+        <w:spacing w:line="360" w:lineRule="auto"/>
+        <w:jc w:val="both"/>
+        <w:rPr>
+          <w:rFonts w:ascii="Times New Roman" w:hAnsi="Times New Roman" w:cs="Times New Roman"/>
+          <w:sz w:val="24"/>
+          <w:szCs w:val="24"/>
+        </w:rPr>
+      </w:pPr>
+      <w:r>
+        <w:rPr>
+          <w:rFonts w:ascii="Times New Roman" w:hAnsi="Times New Roman" w:cs="Times New Roman"/>
+          <w:sz w:val="24"/>
+          <w:szCs w:val="24"/>
+        </w:rPr>
+        <w:t>Podemos inverter as cores clicando nas setas ou apertando X.</w:t>
+      </w:r>
+    </w:p>
+    <w:p>
+      <w:pPr>
+        <w:pStyle w:val="PargrafodaLista"/>
+        <w:numPr>
+          <w:ilvl w:val="2"/>
+          <w:numId w:val="1"/>
+        </w:numPr>
+        <w:spacing w:line="360" w:lineRule="auto"/>
+        <w:jc w:val="both"/>
+        <w:rPr>
+          <w:rFonts w:ascii="Times New Roman" w:hAnsi="Times New Roman" w:cs="Times New Roman"/>
+          <w:sz w:val="24"/>
+          <w:szCs w:val="24"/>
+        </w:rPr>
+      </w:pPr>
+      <w:r>
+        <w:rPr>
+          <w:rFonts w:ascii="Times New Roman" w:hAnsi="Times New Roman" w:cs="Times New Roman"/>
+          <w:sz w:val="24"/>
+          <w:szCs w:val="24"/>
+        </w:rPr>
+        <w:t>No caso do pincel/brush, a lógica é invertida.</w:t>
       </w:r>
     </w:p>
     <w:sectPr>

</xml_diff>

<commit_message>
Seleção e limpeza de cabelo com a ferramenta Lasso
Aprendemos a usar o laço e começamos a tirar o fundo do personagem que usaremos
</commit_message>
<xml_diff>
--- a/Formação Produção com Photoshop/Anotações/Anotações - Formação Produção com Photoshop.docx
+++ b/Formação Produção com Photoshop/Anotações/Anotações - Formação Produção com Photoshop.docx
@@ -3348,6 +3348,171 @@
           <w:szCs w:val="24"/>
         </w:rPr>
         <w:t>No caso do pincel/brush, a lógica é invertida.</w:t>
+      </w:r>
+    </w:p>
+    <w:p>
+      <w:pPr>
+        <w:pStyle w:val="PargrafodaLista"/>
+        <w:numPr>
+          <w:ilvl w:val="1"/>
+          <w:numId w:val="1"/>
+        </w:numPr>
+        <w:spacing w:line="360" w:lineRule="auto"/>
+        <w:jc w:val="both"/>
+        <w:rPr>
+          <w:rFonts w:ascii="Times New Roman" w:hAnsi="Times New Roman" w:cs="Times New Roman"/>
+          <w:sz w:val="24"/>
+          <w:szCs w:val="24"/>
+        </w:rPr>
+      </w:pPr>
+      <w:r>
+        <w:rPr>
+          <w:rFonts w:ascii="Times New Roman" w:hAnsi="Times New Roman" w:cs="Times New Roman"/>
+          <w:sz w:val="24"/>
+          <w:szCs w:val="24"/>
+        </w:rPr>
+        <w:t xml:space="preserve"> </w:t>
+      </w:r>
+      <w:r>
+        <w:rPr>
+          <w:rFonts w:ascii="Times New Roman" w:hAnsi="Times New Roman" w:cs="Times New Roman"/>
+          <w:sz w:val="24"/>
+          <w:szCs w:val="24"/>
+        </w:rPr>
+        <w:t>Seleção e limpeza de cabelo com a ferramenta Lasso</w:t>
+      </w:r>
+      <w:r>
+        <w:rPr>
+          <w:rFonts w:ascii="Times New Roman" w:hAnsi="Times New Roman" w:cs="Times New Roman"/>
+          <w:sz w:val="24"/>
+          <w:szCs w:val="24"/>
+        </w:rPr>
+        <w:t>:</w:t>
+      </w:r>
+    </w:p>
+    <w:p>
+      <w:pPr>
+        <w:pStyle w:val="PargrafodaLista"/>
+        <w:numPr>
+          <w:ilvl w:val="2"/>
+          <w:numId w:val="1"/>
+        </w:numPr>
+        <w:spacing w:line="360" w:lineRule="auto"/>
+        <w:jc w:val="both"/>
+        <w:rPr>
+          <w:rFonts w:ascii="Times New Roman" w:hAnsi="Times New Roman" w:cs="Times New Roman"/>
+          <w:sz w:val="24"/>
+          <w:szCs w:val="24"/>
+        </w:rPr>
+      </w:pPr>
+      <w:r>
+        <w:rPr>
+          <w:rFonts w:ascii="Times New Roman" w:hAnsi="Times New Roman" w:cs="Times New Roman"/>
+          <w:sz w:val="24"/>
+          <w:szCs w:val="24"/>
+        </w:rPr>
+        <w:t>Utilizamos o laço em poligonal para fazer uma seleção extensa e mais orgânica do nosso objeto de trabalho. Ele é o ideal para isso quando o personagem tem cabelo e afins.</w:t>
+      </w:r>
+    </w:p>
+    <w:p>
+      <w:pPr>
+        <w:pStyle w:val="PargrafodaLista"/>
+        <w:numPr>
+          <w:ilvl w:val="2"/>
+          <w:numId w:val="1"/>
+        </w:numPr>
+        <w:spacing w:line="360" w:lineRule="auto"/>
+        <w:jc w:val="both"/>
+        <w:rPr>
+          <w:rFonts w:ascii="Times New Roman" w:hAnsi="Times New Roman" w:cs="Times New Roman"/>
+          <w:sz w:val="24"/>
+          <w:szCs w:val="24"/>
+        </w:rPr>
+      </w:pPr>
+      <w:r>
+        <w:rPr>
+          <w:rFonts w:ascii="Times New Roman" w:hAnsi="Times New Roman" w:cs="Times New Roman"/>
+          <w:sz w:val="24"/>
+          <w:szCs w:val="24"/>
+        </w:rPr>
+        <w:t>A partir da seleção existe essa opção na parte superior:</w:t>
+      </w:r>
+    </w:p>
+    <w:p>
+      <w:pPr>
+        <w:spacing w:line="360" w:lineRule="auto"/>
+        <w:jc w:val="center"/>
+        <w:rPr>
+          <w:rFonts w:ascii="Times New Roman" w:hAnsi="Times New Roman" w:cs="Times New Roman"/>
+          <w:sz w:val="24"/>
+          <w:szCs w:val="24"/>
+        </w:rPr>
+      </w:pPr>
+      <w:r>
+        <w:rPr>
+          <w:rFonts w:ascii="Times New Roman" w:hAnsi="Times New Roman" w:cs="Times New Roman"/>
+          <w:sz w:val="24"/>
+          <w:szCs w:val="24"/>
+        </w:rPr>
+        <w:drawing>
+          <wp:inline distT="0" distB="0" distL="0" distR="0" wp14:anchorId="6C56EAB4" wp14:editId="5D76F632">
+            <wp:extent cx="1381318" cy="447737"/>
+            <wp:effectExtent l="0" t="0" r="9525" b="0"/>
+            <wp:docPr id="25" name="Imagem 25"/>
+            <wp:cNvGraphicFramePr>
+              <a:graphicFrameLocks xmlns:a="http://schemas.openxmlformats.org/drawingml/2006/main" noChangeAspect="1"/>
+            </wp:cNvGraphicFramePr>
+            <a:graphic xmlns:a="http://schemas.openxmlformats.org/drawingml/2006/main">
+              <a:graphicData uri="http://schemas.openxmlformats.org/drawingml/2006/picture">
+                <pic:pic xmlns:pic="http://schemas.openxmlformats.org/drawingml/2006/picture">
+                  <pic:nvPicPr>
+                    <pic:cNvPr id="1" name=""/>
+                    <pic:cNvPicPr/>
+                  </pic:nvPicPr>
+                  <pic:blipFill>
+                    <a:blip r:embed="rId26"/>
+                    <a:stretch>
+                      <a:fillRect/>
+                    </a:stretch>
+                  </pic:blipFill>
+                  <pic:spPr>
+                    <a:xfrm>
+                      <a:off x="0" y="0"/>
+                      <a:ext cx="1381318" cy="447737"/>
+                    </a:xfrm>
+                    <a:prstGeom prst="rect">
+                      <a:avLst/>
+                    </a:prstGeom>
+                  </pic:spPr>
+                </pic:pic>
+              </a:graphicData>
+            </a:graphic>
+          </wp:inline>
+        </w:drawing>
+      </w:r>
+    </w:p>
+    <w:p>
+      <w:pPr>
+        <w:pStyle w:val="PargrafodaLista"/>
+        <w:numPr>
+          <w:ilvl w:val="2"/>
+          <w:numId w:val="1"/>
+        </w:numPr>
+        <w:spacing w:line="360" w:lineRule="auto"/>
+        <w:jc w:val="both"/>
+        <w:rPr>
+          <w:rFonts w:ascii="Times New Roman" w:hAnsi="Times New Roman" w:cs="Times New Roman"/>
+          <w:sz w:val="24"/>
+          <w:szCs w:val="24"/>
+        </w:rPr>
+      </w:pPr>
+      <w:r>
+        <w:rPr>
+          <w:rFonts w:ascii="Times New Roman" w:hAnsi="Times New Roman" w:cs="Times New Roman"/>
+          <w:sz w:val="24"/>
+          <w:szCs w:val="24"/>
+        </w:rPr>
+        <w:t>Nela podemos fazer toda a configuração para suavizar e melhorar a seleção que fizemos.</w:t>
       </w:r>
     </w:p>
     <w:sectPr>

</xml_diff>

<commit_message>
Outra opção de laço
Aprendemos sobre o laço magnético
</commit_message>
<xml_diff>
--- a/Formação Produção com Photoshop/Anotações/Anotações - Formação Produção com Photoshop.docx
+++ b/Formação Produção com Photoshop/Anotações/Anotações - Formação Produção com Photoshop.docx
@@ -240,7 +240,43 @@
           <w:sz w:val="24"/>
           <w:szCs w:val="24"/>
         </w:rPr>
-        <w:t>CTRL+0=fit screen do zoom, ou seja, fa</w:t>
+        <w:t>CTRL+0=</w:t>
+      </w:r>
+      <w:proofErr w:type="spellStart"/>
+      <w:r>
+        <w:rPr>
+          <w:rFonts w:ascii="Times New Roman" w:hAnsi="Times New Roman" w:cs="Times New Roman"/>
+          <w:sz w:val="24"/>
+          <w:szCs w:val="24"/>
+        </w:rPr>
+        <w:t>fit</w:t>
+      </w:r>
+      <w:proofErr w:type="spellEnd"/>
+      <w:r>
+        <w:rPr>
+          <w:rFonts w:ascii="Times New Roman" w:hAnsi="Times New Roman" w:cs="Times New Roman"/>
+          <w:sz w:val="24"/>
+          <w:szCs w:val="24"/>
+        </w:rPr>
+        <w:t xml:space="preserve"> </w:t>
+      </w:r>
+      <w:proofErr w:type="spellStart"/>
+      <w:r>
+        <w:rPr>
+          <w:rFonts w:ascii="Times New Roman" w:hAnsi="Times New Roman" w:cs="Times New Roman"/>
+          <w:sz w:val="24"/>
+          <w:szCs w:val="24"/>
+        </w:rPr>
+        <w:t>screen</w:t>
+      </w:r>
+      <w:proofErr w:type="spellEnd"/>
+      <w:r>
+        <w:rPr>
+          <w:rFonts w:ascii="Times New Roman" w:hAnsi="Times New Roman" w:cs="Times New Roman"/>
+          <w:sz w:val="24"/>
+          <w:szCs w:val="24"/>
+        </w:rPr>
+        <w:t xml:space="preserve"> do zoom, ou seja, fa</w:t>
       </w:r>
       <w:r>
         <w:rPr>
@@ -275,7 +311,43 @@
           <w:sz w:val="24"/>
           <w:szCs w:val="24"/>
         </w:rPr>
-        <w:t>CTRL+1=fill screen, faz a ima pr</w:t>
+        <w:t>CTRL+1=</w:t>
+      </w:r>
+      <w:proofErr w:type="spellStart"/>
+      <w:r>
+        <w:rPr>
+          <w:rFonts w:ascii="Times New Roman" w:hAnsi="Times New Roman" w:cs="Times New Roman"/>
+          <w:sz w:val="24"/>
+          <w:szCs w:val="24"/>
+        </w:rPr>
+        <w:t>fill</w:t>
+      </w:r>
+      <w:proofErr w:type="spellEnd"/>
+      <w:r>
+        <w:rPr>
+          <w:rFonts w:ascii="Times New Roman" w:hAnsi="Times New Roman" w:cs="Times New Roman"/>
+          <w:sz w:val="24"/>
+          <w:szCs w:val="24"/>
+        </w:rPr>
+        <w:t xml:space="preserve"> </w:t>
+      </w:r>
+      <w:proofErr w:type="spellStart"/>
+      <w:r>
+        <w:rPr>
+          <w:rFonts w:ascii="Times New Roman" w:hAnsi="Times New Roman" w:cs="Times New Roman"/>
+          <w:sz w:val="24"/>
+          <w:szCs w:val="24"/>
+        </w:rPr>
+        <w:t>screen</w:t>
+      </w:r>
+      <w:proofErr w:type="spellEnd"/>
+      <w:r>
+        <w:rPr>
+          <w:rFonts w:ascii="Times New Roman" w:hAnsi="Times New Roman" w:cs="Times New Roman"/>
+          <w:sz w:val="24"/>
+          <w:szCs w:val="24"/>
+        </w:rPr>
+        <w:t>, faz a ima pr</w:t>
       </w:r>
       <w:r>
         <w:rPr>
@@ -771,6 +843,7 @@
         </w:rPr>
         <w:t xml:space="preserve">Preparação dos </w:t>
       </w:r>
+      <w:proofErr w:type="spellStart"/>
       <w:r>
         <w:rPr>
           <w:rFonts w:ascii="Times New Roman" w:hAnsi="Times New Roman" w:cs="Times New Roman"/>
@@ -791,8 +864,9 @@
           <w:szCs w:val="24"/>
           <w:u w:val="single"/>
         </w:rPr>
-        <w:t xml:space="preserve">ssets e </w:t>
-      </w:r>
+        <w:t>ssets</w:t>
+      </w:r>
+      <w:proofErr w:type="spellEnd"/>
       <w:r>
         <w:rPr>
           <w:rFonts w:ascii="Times New Roman" w:hAnsi="Times New Roman" w:cs="Times New Roman"/>
@@ -802,7 +876,7 @@
           <w:szCs w:val="24"/>
           <w:u w:val="single"/>
         </w:rPr>
-        <w:t>F</w:t>
+        <w:t xml:space="preserve"> e </w:t>
       </w:r>
       <w:r>
         <w:rPr>
@@ -813,7 +887,7 @@
           <w:szCs w:val="24"/>
           <w:u w:val="single"/>
         </w:rPr>
-        <w:t xml:space="preserve">erramentas de </w:t>
+        <w:t>F</w:t>
       </w:r>
       <w:r>
         <w:rPr>
@@ -824,7 +898,7 @@
           <w:szCs w:val="24"/>
           <w:u w:val="single"/>
         </w:rPr>
-        <w:t>S</w:t>
+        <w:t xml:space="preserve">erramentas de </w:t>
       </w:r>
       <w:r>
         <w:rPr>
@@ -835,7 +909,7 @@
           <w:szCs w:val="24"/>
           <w:u w:val="single"/>
         </w:rPr>
-        <w:t>eleção</w:t>
+        <w:t>S</w:t>
       </w:r>
       <w:r>
         <w:rPr>
@@ -846,18 +920,9 @@
           <w:szCs w:val="24"/>
           <w:u w:val="single"/>
         </w:rPr>
-        <w:t>:</w:t>
-      </w:r>
-    </w:p>
-    <w:p>
-      <w:pPr>
-        <w:pStyle w:val="PargrafodaLista"/>
-        <w:numPr>
-          <w:ilvl w:val="1"/>
-          <w:numId w:val="1"/>
-        </w:numPr>
-        <w:spacing w:line="360" w:lineRule="auto"/>
-        <w:jc w:val="both"/>
+        <w:t>eleção</w:t>
+      </w:r>
+      <w:r>
         <w:rPr>
           <w:rFonts w:ascii="Times New Roman" w:hAnsi="Times New Roman" w:cs="Times New Roman"/>
           <w:b/>
@@ -866,29 +931,6 @@
           <w:szCs w:val="24"/>
           <w:u w:val="single"/>
         </w:rPr>
-      </w:pPr>
-      <w:r>
-        <w:rPr>
-          <w:rFonts w:ascii="Times New Roman" w:hAnsi="Times New Roman" w:cs="Times New Roman"/>
-          <w:sz w:val="24"/>
-          <w:szCs w:val="24"/>
-        </w:rPr>
-        <w:t xml:space="preserve"> </w:t>
-      </w:r>
-      <w:r>
-        <w:rPr>
-          <w:rFonts w:ascii="Times New Roman" w:hAnsi="Times New Roman" w:cs="Times New Roman"/>
-          <w:sz w:val="24"/>
-          <w:szCs w:val="24"/>
-        </w:rPr>
-        <w:t>Apagando o fundo com a borracha</w:t>
-      </w:r>
-      <w:r>
-        <w:rPr>
-          <w:rFonts w:ascii="Times New Roman" w:hAnsi="Times New Roman" w:cs="Times New Roman"/>
-          <w:sz w:val="24"/>
-          <w:szCs w:val="24"/>
-        </w:rPr>
         <w:t>:</w:t>
       </w:r>
     </w:p>
@@ -896,7 +938,7 @@
       <w:pPr>
         <w:pStyle w:val="PargrafodaLista"/>
         <w:numPr>
-          <w:ilvl w:val="2"/>
+          <w:ilvl w:val="1"/>
           <w:numId w:val="1"/>
         </w:numPr>
         <w:spacing w:line="360" w:lineRule="auto"/>
@@ -916,7 +958,23 @@
           <w:sz w:val="24"/>
           <w:szCs w:val="24"/>
         </w:rPr>
-        <w:t>Utilizamos a borracha (Atalho: E) para apagar totalmente o fundo de uma imagem e deixar somente o elemento que desejamos.</w:t>
+        <w:t xml:space="preserve"> </w:t>
+      </w:r>
+      <w:r>
+        <w:rPr>
+          <w:rFonts w:ascii="Times New Roman" w:hAnsi="Times New Roman" w:cs="Times New Roman"/>
+          <w:sz w:val="24"/>
+          <w:szCs w:val="24"/>
+        </w:rPr>
+        <w:t>Apagando o fundo com a borracha</w:t>
+      </w:r>
+      <w:r>
+        <w:rPr>
+          <w:rFonts w:ascii="Times New Roman" w:hAnsi="Times New Roman" w:cs="Times New Roman"/>
+          <w:sz w:val="24"/>
+          <w:szCs w:val="24"/>
+        </w:rPr>
+        <w:t>:</w:t>
       </w:r>
     </w:p>
     <w:p>
@@ -943,14 +1001,14 @@
           <w:sz w:val="24"/>
           <w:szCs w:val="24"/>
         </w:rPr>
-        <w:t>Para ter uma melhor visualização do que está sendo deletado, criamos uma camada abaixo da imagem e pintamos ela inteira, de maneira que facilite a visualização do que está sendo apagado.</w:t>
-      </w:r>
-    </w:p>
-    <w:p>
-      <w:pPr>
-        <w:pStyle w:val="PargrafodaLista"/>
-        <w:numPr>
-          <w:ilvl w:val="1"/>
+        <w:t>Utilizamos a borracha (Atalho: E) para apagar totalmente o fundo de uma imagem e deixar somente o elemento que desejamos.</w:t>
+      </w:r>
+    </w:p>
+    <w:p>
+      <w:pPr>
+        <w:pStyle w:val="PargrafodaLista"/>
+        <w:numPr>
+          <w:ilvl w:val="2"/>
           <w:numId w:val="1"/>
         </w:numPr>
         <w:spacing w:line="360" w:lineRule="auto"/>
@@ -970,6 +1028,33 @@
           <w:sz w:val="24"/>
           <w:szCs w:val="24"/>
         </w:rPr>
+        <w:t>Para ter uma melhor visualização do que está sendo deletado, criamos uma camada abaixo da imagem e pintamos ela inteira, de maneira que facilite a visualização do que está sendo apagado.</w:t>
+      </w:r>
+    </w:p>
+    <w:p>
+      <w:pPr>
+        <w:pStyle w:val="PargrafodaLista"/>
+        <w:numPr>
+          <w:ilvl w:val="1"/>
+          <w:numId w:val="1"/>
+        </w:numPr>
+        <w:spacing w:line="360" w:lineRule="auto"/>
+        <w:jc w:val="both"/>
+        <w:rPr>
+          <w:rFonts w:ascii="Times New Roman" w:hAnsi="Times New Roman" w:cs="Times New Roman"/>
+          <w:b/>
+          <w:bCs/>
+          <w:sz w:val="24"/>
+          <w:szCs w:val="24"/>
+          <w:u w:val="single"/>
+        </w:rPr>
+      </w:pPr>
+      <w:r>
+        <w:rPr>
+          <w:rFonts w:ascii="Times New Roman" w:hAnsi="Times New Roman" w:cs="Times New Roman"/>
+          <w:sz w:val="24"/>
+          <w:szCs w:val="24"/>
+        </w:rPr>
         <w:t xml:space="preserve"> Resolução e modo de cor:</w:t>
       </w:r>
     </w:p>
@@ -995,7 +1080,25 @@
           <w:szCs w:val="24"/>
         </w:rPr>
         <w:lastRenderedPageBreak/>
-        <w:t>Embora no monitor do computador e na tela do smartphone a imagem esteja sendo visualizada sem problemas, quando impressa o resultado pode ser bem diferente. Caso a resolução para impressão não seja respeitada, a imagem pode sair pixelada ou reticulada, como a da direita. Mesmo que o seu material não seja impresso, pode haver problemas. É importante saber as dimensões em que o arquivo será utilizado para que não ocorram imprevistos.</w:t>
+        <w:t xml:space="preserve">Embora no monitor do computador e na tela do smartphone a imagem esteja sendo visualizada sem problemas, quando impressa o resultado pode ser bem diferente. Caso a resolução para impressão não seja respeitada, a imagem pode sair </w:t>
+      </w:r>
+      <w:proofErr w:type="spellStart"/>
+      <w:r>
+        <w:rPr>
+          <w:rFonts w:ascii="Times New Roman" w:hAnsi="Times New Roman" w:cs="Times New Roman"/>
+          <w:sz w:val="24"/>
+          <w:szCs w:val="24"/>
+        </w:rPr>
+        <w:t>pixelada</w:t>
+      </w:r>
+      <w:proofErr w:type="spellEnd"/>
+      <w:r>
+        <w:rPr>
+          <w:rFonts w:ascii="Times New Roman" w:hAnsi="Times New Roman" w:cs="Times New Roman"/>
+          <w:sz w:val="24"/>
+          <w:szCs w:val="24"/>
+        </w:rPr>
+        <w:t xml:space="preserve"> ou reticulada, como a da direita. Mesmo que o seu material não seja impresso, pode haver problemas. É importante saber as dimensões em que o arquivo será utilizado para que não ocorram imprevistos.</w:t>
       </w:r>
     </w:p>
     <w:p>
@@ -1344,7 +1447,25 @@
           <w:sz w:val="24"/>
           <w:szCs w:val="24"/>
         </w:rPr>
-        <w:t>Se você redimensionar uma imagem com 250px x 250px e 72 DPI para as dimensões de 1000px x 1000px haverá pixelização. Isso aconteceu porque ela não tem a resolução correta para essas dimensões. Para que não haja este tipo de problema, é preciso criar um documento novo com as 1000px x 1000px e 72 DPI.</w:t>
+        <w:t xml:space="preserve">Se você redimensionar uma imagem com 250px x 250px e 72 DPI para as dimensões de 1000px x 1000px haverá </w:t>
+      </w:r>
+      <w:proofErr w:type="spellStart"/>
+      <w:r>
+        <w:rPr>
+          <w:rFonts w:ascii="Times New Roman" w:hAnsi="Times New Roman" w:cs="Times New Roman"/>
+          <w:sz w:val="24"/>
+          <w:szCs w:val="24"/>
+        </w:rPr>
+        <w:t>pixelização</w:t>
+      </w:r>
+      <w:proofErr w:type="spellEnd"/>
+      <w:r>
+        <w:rPr>
+          <w:rFonts w:ascii="Times New Roman" w:hAnsi="Times New Roman" w:cs="Times New Roman"/>
+          <w:sz w:val="24"/>
+          <w:szCs w:val="24"/>
+        </w:rPr>
+        <w:t>. Isso aconteceu porque ela não tem a resolução correta para essas dimensões. Para que não haja este tipo de problema, é preciso criar um documento novo com as 1000px x 1000px e 72 DPI.</w:t>
       </w:r>
     </w:p>
     <w:p>
@@ -1402,7 +1523,25 @@
           <w:sz w:val="24"/>
           <w:szCs w:val="24"/>
         </w:rPr>
-        <w:t>Para entender como definir o valor, é preciso entender como se dá a impressão de uma imagem. Ela é feita por um processo em que pigmentos (tintas) são sobrepostos uns sobre os outros, gerando uma mistura de cores e o resultado aproximado daquilo que vemos em tela. Esses pigmentos, por sua vez, são impressos sobre o papel (ou outra mídia) em minúsculos pontos, também chamados de retículas. Assim como na resolução para tela, quanto maior o número deles, mais suave será a transição entre as cores e melhor acabada a impressão. A unidade, então, que mede a resolução de impressos se chama DPI - Dots Per Inch (pontos por polegada, em inglês). Assim como no caso dos pixels, quanto mais pontos, mais qualidade terá o impresso.</w:t>
+        <w:t xml:space="preserve">Para entender como definir o valor, é preciso entender como se dá a impressão de uma imagem. Ela é feita por um processo em que pigmentos (tintas) são sobrepostos uns sobre os outros, gerando uma mistura de cores e o resultado aproximado daquilo que vemos em tela. Esses pigmentos, por sua vez, são impressos sobre o papel (ou outra mídia) em minúsculos pontos, também chamados de retículas. Assim como na resolução para tela, quanto maior o número deles, mais suave será a transição entre as cores e melhor acabada a impressão. A unidade, então, que mede a resolução de impressos se chama DPI - </w:t>
+      </w:r>
+      <w:proofErr w:type="spellStart"/>
+      <w:r>
+        <w:rPr>
+          <w:rFonts w:ascii="Times New Roman" w:hAnsi="Times New Roman" w:cs="Times New Roman"/>
+          <w:sz w:val="24"/>
+          <w:szCs w:val="24"/>
+        </w:rPr>
+        <w:t>Dots</w:t>
+      </w:r>
+      <w:proofErr w:type="spellEnd"/>
+      <w:r>
+        <w:rPr>
+          <w:rFonts w:ascii="Times New Roman" w:hAnsi="Times New Roman" w:cs="Times New Roman"/>
+          <w:sz w:val="24"/>
+          <w:szCs w:val="24"/>
+        </w:rPr>
+        <w:t xml:space="preserve"> Per Inch (pontos por polegada, em inglês). Assim como no caso dos pixels, quanto mais pontos, mais qualidade terá o impresso.</w:t>
       </w:r>
     </w:p>
     <w:p>
@@ -1514,7 +1653,43 @@
           <w:sz w:val="24"/>
           <w:szCs w:val="24"/>
         </w:rPr>
-        <w:t xml:space="preserve">Um valor muito comum de resolução de impressão - e que já vem definido no preset Print do Photosop - é o de 300 DPI. Materiais que serão visualizados a curta distância - a alguns centímetros, por exemplo - pedem muitos DPI porque a nossa visão conseguirá identificá-los individualmente caso sejam poucos. O mesmo não acontece à longas distâncias: o cérebro humano agrupa os pontos, de </w:t>
+        <w:t xml:space="preserve">Um valor muito comum de resolução de impressão - e que já vem definido no </w:t>
+      </w:r>
+      <w:proofErr w:type="spellStart"/>
+      <w:r>
+        <w:rPr>
+          <w:rFonts w:ascii="Times New Roman" w:hAnsi="Times New Roman" w:cs="Times New Roman"/>
+          <w:sz w:val="24"/>
+          <w:szCs w:val="24"/>
+        </w:rPr>
+        <w:t>preset</w:t>
+      </w:r>
+      <w:proofErr w:type="spellEnd"/>
+      <w:r>
+        <w:rPr>
+          <w:rFonts w:ascii="Times New Roman" w:hAnsi="Times New Roman" w:cs="Times New Roman"/>
+          <w:sz w:val="24"/>
+          <w:szCs w:val="24"/>
+        </w:rPr>
+        <w:t xml:space="preserve"> Print do </w:t>
+      </w:r>
+      <w:proofErr w:type="spellStart"/>
+      <w:r>
+        <w:rPr>
+          <w:rFonts w:ascii="Times New Roman" w:hAnsi="Times New Roman" w:cs="Times New Roman"/>
+          <w:sz w:val="24"/>
+          <w:szCs w:val="24"/>
+        </w:rPr>
+        <w:t>Photosop</w:t>
+      </w:r>
+      <w:proofErr w:type="spellEnd"/>
+      <w:r>
+        <w:rPr>
+          <w:rFonts w:ascii="Times New Roman" w:hAnsi="Times New Roman" w:cs="Times New Roman"/>
+          <w:sz w:val="24"/>
+          <w:szCs w:val="24"/>
+        </w:rPr>
+        <w:t xml:space="preserve"> - é o de 300 DPI. Materiais que serão visualizados a curta distância - a alguns centímetros, por exemplo - pedem muitos DPI porque a nossa visão conseguirá identificá-los individualmente caso sejam poucos. O mesmo não acontece à longas distâncias: o cérebro humano agrupa os pontos, de </w:t>
       </w:r>
       <w:r>
         <w:rPr>
@@ -1887,7 +2062,25 @@
           <w:sz w:val="24"/>
           <w:szCs w:val="24"/>
         </w:rPr>
-        <w:t>: Específico para produção gráfica, o CMYK gera suas cores a partir da combinação dos pigmentos ciano (C), magenta (M), amarelo (Y) e preto (K). Diferentemente do RGB, este modo é substrativo, uma vez que ele absorve a luz e quanto mais partes se adiciona de cada pigmento, mais escura a cor resultante vai ficando.</w:t>
+        <w:t xml:space="preserve">: Específico para produção gráfica, o CMYK gera suas cores a partir da combinação dos pigmentos ciano (C), magenta (M), amarelo (Y) e preto (K). Diferentemente do RGB, este modo é </w:t>
+      </w:r>
+      <w:proofErr w:type="spellStart"/>
+      <w:r>
+        <w:rPr>
+          <w:rFonts w:ascii="Times New Roman" w:hAnsi="Times New Roman" w:cs="Times New Roman"/>
+          <w:sz w:val="24"/>
+          <w:szCs w:val="24"/>
+        </w:rPr>
+        <w:t>substrativo</w:t>
+      </w:r>
+      <w:proofErr w:type="spellEnd"/>
+      <w:r>
+        <w:rPr>
+          <w:rFonts w:ascii="Times New Roman" w:hAnsi="Times New Roman" w:cs="Times New Roman"/>
+          <w:sz w:val="24"/>
+          <w:szCs w:val="24"/>
+        </w:rPr>
+        <w:t>, uma vez que ele absorve a luz e quanto mais partes se adiciona de cada pigmento, mais escura a cor resultante vai ficando.</w:t>
       </w:r>
     </w:p>
     <w:p>
@@ -1977,15 +2170,44 @@
           <w:u w:val="single"/>
         </w:rPr>
         <w:lastRenderedPageBreak/>
-        <w:t>Gama ou gamut</w:t>
-      </w:r>
-      <w:r>
-        <w:rPr>
-          <w:rFonts w:ascii="Times New Roman" w:hAnsi="Times New Roman" w:cs="Times New Roman"/>
-          <w:sz w:val="24"/>
-          <w:szCs w:val="24"/>
-        </w:rPr>
-        <w:t>: É espectro de cores máximo que um determinado modo consegue reproduzir. Cores fora do gamut não serão exibidas ou impressas.</w:t>
+        <w:t xml:space="preserve">Gama ou </w:t>
+      </w:r>
+      <w:proofErr w:type="spellStart"/>
+      <w:r>
+        <w:rPr>
+          <w:rFonts w:ascii="Times New Roman" w:hAnsi="Times New Roman" w:cs="Times New Roman"/>
+          <w:sz w:val="24"/>
+          <w:szCs w:val="24"/>
+          <w:u w:val="single"/>
+        </w:rPr>
+        <w:t>gamut</w:t>
+      </w:r>
+      <w:proofErr w:type="spellEnd"/>
+      <w:r>
+        <w:rPr>
+          <w:rFonts w:ascii="Times New Roman" w:hAnsi="Times New Roman" w:cs="Times New Roman"/>
+          <w:sz w:val="24"/>
+          <w:szCs w:val="24"/>
+        </w:rPr>
+        <w:t xml:space="preserve">: É espectro de cores máximo que um determinado modo consegue reproduzir. Cores fora do </w:t>
+      </w:r>
+      <w:proofErr w:type="spellStart"/>
+      <w:r>
+        <w:rPr>
+          <w:rFonts w:ascii="Times New Roman" w:hAnsi="Times New Roman" w:cs="Times New Roman"/>
+          <w:sz w:val="24"/>
+          <w:szCs w:val="24"/>
+        </w:rPr>
+        <w:t>gamut</w:t>
+      </w:r>
+      <w:proofErr w:type="spellEnd"/>
+      <w:r>
+        <w:rPr>
+          <w:rFonts w:ascii="Times New Roman" w:hAnsi="Times New Roman" w:cs="Times New Roman"/>
+          <w:sz w:val="24"/>
+          <w:szCs w:val="24"/>
+        </w:rPr>
+        <w:t xml:space="preserve"> não serão exibidas ou impressas.</w:t>
       </w:r>
     </w:p>
     <w:p>
@@ -2161,7 +2383,25 @@
           <w:sz w:val="24"/>
           <w:szCs w:val="24"/>
         </w:rPr>
-        <w:t>O Photoshop indica por meio de uma exclamação que a cor escolhida está fora do gamut de impressão (que é o espectro atingido pela mistura CMYK). Nesse caso, a impressora não conseguirá reproduzir este matiz específico de vermelho e o trocará por outro. Portanto, fique atento para escolher apenas cores viáveis quando trabalhar com impressos e evite surpresas.</w:t>
+        <w:t xml:space="preserve">O Photoshop indica por meio de uma exclamação que a cor escolhida está fora do </w:t>
+      </w:r>
+      <w:proofErr w:type="spellStart"/>
+      <w:r>
+        <w:rPr>
+          <w:rFonts w:ascii="Times New Roman" w:hAnsi="Times New Roman" w:cs="Times New Roman"/>
+          <w:sz w:val="24"/>
+          <w:szCs w:val="24"/>
+        </w:rPr>
+        <w:t>gamut</w:t>
+      </w:r>
+      <w:proofErr w:type="spellEnd"/>
+      <w:r>
+        <w:rPr>
+          <w:rFonts w:ascii="Times New Roman" w:hAnsi="Times New Roman" w:cs="Times New Roman"/>
+          <w:sz w:val="24"/>
+          <w:szCs w:val="24"/>
+        </w:rPr>
+        <w:t xml:space="preserve"> de impressão (que é o espectro atingido pela mistura CMYK). Nesse caso, a impressora não conseguirá reproduzir este matiz específico de vermelho e o trocará por outro. Portanto, fique atento para escolher apenas cores viáveis quando trabalhar com impressos e evite surpresas.</w:t>
       </w:r>
     </w:p>
     <w:p>
@@ -2185,7 +2425,25 @@
           <w:sz w:val="24"/>
           <w:szCs w:val="24"/>
         </w:rPr>
-        <w:t xml:space="preserve"> Seleção com a Ferramenta Marqee:</w:t>
+        <w:t xml:space="preserve"> Seleção com a Ferramenta </w:t>
+      </w:r>
+      <w:proofErr w:type="spellStart"/>
+      <w:r>
+        <w:rPr>
+          <w:rFonts w:ascii="Times New Roman" w:hAnsi="Times New Roman" w:cs="Times New Roman"/>
+          <w:sz w:val="24"/>
+          <w:szCs w:val="24"/>
+        </w:rPr>
+        <w:t>Marqee</w:t>
+      </w:r>
+      <w:proofErr w:type="spellEnd"/>
+      <w:r>
+        <w:rPr>
+          <w:rFonts w:ascii="Times New Roman" w:hAnsi="Times New Roman" w:cs="Times New Roman"/>
+          <w:sz w:val="24"/>
+          <w:szCs w:val="24"/>
+        </w:rPr>
+        <w:t>:</w:t>
       </w:r>
     </w:p>
     <w:p>
@@ -2412,7 +2670,25 @@
           <w:sz w:val="24"/>
           <w:szCs w:val="24"/>
         </w:rPr>
-        <w:t>No final criamos um novo arquivo de 1000x1000 com 72 ppi e jogamos as duas calabresas para ele.</w:t>
+        <w:t xml:space="preserve">No final criamos um novo arquivo de 1000x1000 com 72 </w:t>
+      </w:r>
+      <w:proofErr w:type="spellStart"/>
+      <w:r>
+        <w:rPr>
+          <w:rFonts w:ascii="Times New Roman" w:hAnsi="Times New Roman" w:cs="Times New Roman"/>
+          <w:sz w:val="24"/>
+          <w:szCs w:val="24"/>
+        </w:rPr>
+        <w:t>ppi</w:t>
+      </w:r>
+      <w:proofErr w:type="spellEnd"/>
+      <w:r>
+        <w:rPr>
+          <w:rFonts w:ascii="Times New Roman" w:hAnsi="Times New Roman" w:cs="Times New Roman"/>
+          <w:sz w:val="24"/>
+          <w:szCs w:val="24"/>
+        </w:rPr>
+        <w:t xml:space="preserve"> e jogamos as duas calabresas para ele.</w:t>
       </w:r>
     </w:p>
     <w:p>
@@ -2501,7 +2777,25 @@
           <w:sz w:val="24"/>
           <w:szCs w:val="24"/>
         </w:rPr>
-        <w:t>As opções na barra superior que aparecem dessa ferramenta são bem úteis e temos que nos preocupar com a “tolerância”, pois ela indica como o photoshop fará a seleção.</w:t>
+        <w:t xml:space="preserve">As opções na barra superior que aparecem dessa ferramenta são bem úteis e temos que nos preocupar com a “tolerância”, pois ela indica como o </w:t>
+      </w:r>
+      <w:proofErr w:type="spellStart"/>
+      <w:r>
+        <w:rPr>
+          <w:rFonts w:ascii="Times New Roman" w:hAnsi="Times New Roman" w:cs="Times New Roman"/>
+          <w:sz w:val="24"/>
+          <w:szCs w:val="24"/>
+        </w:rPr>
+        <w:t>photoshop</w:t>
+      </w:r>
+      <w:proofErr w:type="spellEnd"/>
+      <w:r>
+        <w:rPr>
+          <w:rFonts w:ascii="Times New Roman" w:hAnsi="Times New Roman" w:cs="Times New Roman"/>
+          <w:sz w:val="24"/>
+          <w:szCs w:val="24"/>
+        </w:rPr>
+        <w:t xml:space="preserve"> fará a seleção.</w:t>
       </w:r>
     </w:p>
     <w:p>
@@ -3045,7 +3339,25 @@
           <w:sz w:val="24"/>
           <w:szCs w:val="24"/>
         </w:rPr>
-        <w:t>Ao clicar na thumbnail da camada com o CTRL apertado selecionamos todo o elemento do mesmo modo que antes.</w:t>
+        <w:t xml:space="preserve">Ao clicar na </w:t>
+      </w:r>
+      <w:proofErr w:type="spellStart"/>
+      <w:r>
+        <w:rPr>
+          <w:rFonts w:ascii="Times New Roman" w:hAnsi="Times New Roman" w:cs="Times New Roman"/>
+          <w:sz w:val="24"/>
+          <w:szCs w:val="24"/>
+        </w:rPr>
+        <w:t>thumbnail</w:t>
+      </w:r>
+      <w:proofErr w:type="spellEnd"/>
+      <w:r>
+        <w:rPr>
+          <w:rFonts w:ascii="Times New Roman" w:hAnsi="Times New Roman" w:cs="Times New Roman"/>
+          <w:sz w:val="24"/>
+          <w:szCs w:val="24"/>
+        </w:rPr>
+        <w:t xml:space="preserve"> da camada com o CTRL apertado selecionamos todo o elemento do mesmo modo que antes.</w:t>
       </w:r>
     </w:p>
     <w:p>
@@ -3227,7 +3539,25 @@
           <w:sz w:val="24"/>
           <w:szCs w:val="24"/>
         </w:rPr>
-        <w:t>Quando a borracha está com a cor foreground branca, ocultamos elementos na máscara, quando ela está preta exibimos ele:</w:t>
+        <w:t xml:space="preserve">Quando a borracha está com a cor </w:t>
+      </w:r>
+      <w:proofErr w:type="spellStart"/>
+      <w:r>
+        <w:rPr>
+          <w:rFonts w:ascii="Times New Roman" w:hAnsi="Times New Roman" w:cs="Times New Roman"/>
+          <w:sz w:val="24"/>
+          <w:szCs w:val="24"/>
+        </w:rPr>
+        <w:t>foreground</w:t>
+      </w:r>
+      <w:proofErr w:type="spellEnd"/>
+      <w:r>
+        <w:rPr>
+          <w:rFonts w:ascii="Times New Roman" w:hAnsi="Times New Roman" w:cs="Times New Roman"/>
+          <w:sz w:val="24"/>
+          <w:szCs w:val="24"/>
+        </w:rPr>
+        <w:t xml:space="preserve"> branca, ocultamos elementos na máscara, quando ela está preta exibimos ele:</w:t>
       </w:r>
     </w:p>
     <w:p>
@@ -3347,7 +3677,25 @@
           <w:sz w:val="24"/>
           <w:szCs w:val="24"/>
         </w:rPr>
-        <w:t>No caso do pincel/brush, a lógica é invertida.</w:t>
+        <w:t>No caso do pincel/</w:t>
+      </w:r>
+      <w:proofErr w:type="spellStart"/>
+      <w:r>
+        <w:rPr>
+          <w:rFonts w:ascii="Times New Roman" w:hAnsi="Times New Roman" w:cs="Times New Roman"/>
+          <w:sz w:val="24"/>
+          <w:szCs w:val="24"/>
+        </w:rPr>
+        <w:t>brush</w:t>
+      </w:r>
+      <w:proofErr w:type="spellEnd"/>
+      <w:r>
+        <w:rPr>
+          <w:rFonts w:ascii="Times New Roman" w:hAnsi="Times New Roman" w:cs="Times New Roman"/>
+          <w:sz w:val="24"/>
+          <w:szCs w:val="24"/>
+        </w:rPr>
+        <w:t>, a lógica é invertida.</w:t>
       </w:r>
     </w:p>
     <w:p>
@@ -3513,6 +3861,229 @@
           <w:szCs w:val="24"/>
         </w:rPr>
         <w:t>Nela podemos fazer toda a configuração para suavizar e melhorar a seleção que fizemos.</w:t>
+      </w:r>
+    </w:p>
+    <w:p>
+      <w:pPr>
+        <w:pStyle w:val="PargrafodaLista"/>
+        <w:numPr>
+          <w:ilvl w:val="1"/>
+          <w:numId w:val="1"/>
+        </w:numPr>
+        <w:spacing w:line="360" w:lineRule="auto"/>
+        <w:jc w:val="both"/>
+        <w:rPr>
+          <w:rFonts w:ascii="Times New Roman" w:hAnsi="Times New Roman" w:cs="Times New Roman"/>
+          <w:sz w:val="24"/>
+          <w:szCs w:val="24"/>
+        </w:rPr>
+      </w:pPr>
+      <w:r>
+        <w:rPr>
+          <w:rFonts w:ascii="Times New Roman" w:hAnsi="Times New Roman" w:cs="Times New Roman"/>
+          <w:sz w:val="24"/>
+          <w:szCs w:val="24"/>
+        </w:rPr>
+        <w:t xml:space="preserve"> Outra opção de laço:</w:t>
+      </w:r>
+    </w:p>
+    <w:p>
+      <w:pPr>
+        <w:pStyle w:val="PargrafodaLista"/>
+        <w:numPr>
+          <w:ilvl w:val="2"/>
+          <w:numId w:val="1"/>
+        </w:numPr>
+        <w:spacing w:line="360" w:lineRule="auto"/>
+        <w:jc w:val="both"/>
+        <w:rPr>
+          <w:rFonts w:ascii="Times New Roman" w:hAnsi="Times New Roman" w:cs="Times New Roman"/>
+          <w:sz w:val="24"/>
+          <w:szCs w:val="24"/>
+        </w:rPr>
+      </w:pPr>
+      <w:r>
+        <w:rPr>
+          <w:rFonts w:ascii="Times New Roman" w:hAnsi="Times New Roman" w:cs="Times New Roman"/>
+          <w:sz w:val="24"/>
+          <w:szCs w:val="24"/>
+        </w:rPr>
+        <w:t xml:space="preserve">Além dos dois tipos de Lasso que analisamos em aula, há ainda um terceiro: </w:t>
+      </w:r>
+      <w:proofErr w:type="spellStart"/>
+      <w:r>
+        <w:rPr>
+          <w:rFonts w:ascii="Times New Roman" w:hAnsi="Times New Roman" w:cs="Times New Roman"/>
+          <w:sz w:val="24"/>
+          <w:szCs w:val="24"/>
+        </w:rPr>
+        <w:t>Magnetic</w:t>
+      </w:r>
+      <w:proofErr w:type="spellEnd"/>
+      <w:r>
+        <w:rPr>
+          <w:rFonts w:ascii="Times New Roman" w:hAnsi="Times New Roman" w:cs="Times New Roman"/>
+          <w:sz w:val="24"/>
+          <w:szCs w:val="24"/>
+        </w:rPr>
+        <w:t xml:space="preserve"> Lasso. Essa opção é adequada para a rápida seleção </w:t>
+      </w:r>
+      <w:r>
+        <w:rPr>
+          <w:rFonts w:ascii="Times New Roman" w:hAnsi="Times New Roman" w:cs="Times New Roman"/>
+          <w:sz w:val="24"/>
+          <w:szCs w:val="24"/>
+        </w:rPr>
+        <w:lastRenderedPageBreak/>
+        <w:t>de objetos com arestas complexas e bem definidas sobre planos de fundo de alto contraste (ou seja, quando o limite da forma é facilmente perceptível). A seleção vai se ajustando conforme você for conduzindo o mouse. Caso o ponto marcado na imagem (indicado por um quadrado) não seja posicionado onde desejar, ele pode ser apagado com a tecla Delete. Para obter a definição exata da posição clique com o mouse.</w:t>
+      </w:r>
+    </w:p>
+    <w:p>
+      <w:pPr>
+        <w:spacing w:line="360" w:lineRule="auto"/>
+        <w:jc w:val="center"/>
+        <w:rPr>
+          <w:rFonts w:ascii="Times New Roman" w:hAnsi="Times New Roman" w:cs="Times New Roman"/>
+          <w:sz w:val="24"/>
+          <w:szCs w:val="24"/>
+        </w:rPr>
+      </w:pPr>
+      <w:r>
+        <w:rPr>
+          <w:noProof/>
+        </w:rPr>
+        <w:drawing>
+          <wp:inline distT="0" distB="0" distL="0" distR="0" wp14:anchorId="20111685" wp14:editId="6F58E5FD">
+            <wp:extent cx="3613507" cy="2609850"/>
+            <wp:effectExtent l="0" t="0" r="6350" b="0"/>
+            <wp:docPr id="26" name="Imagem 26"/>
+            <wp:cNvGraphicFramePr>
+              <a:graphicFrameLocks xmlns:a="http://schemas.openxmlformats.org/drawingml/2006/main" noChangeAspect="1"/>
+            </wp:cNvGraphicFramePr>
+            <a:graphic xmlns:a="http://schemas.openxmlformats.org/drawingml/2006/main">
+              <a:graphicData uri="http://schemas.openxmlformats.org/drawingml/2006/picture">
+                <pic:pic xmlns:pic="http://schemas.openxmlformats.org/drawingml/2006/picture">
+                  <pic:nvPicPr>
+                    <pic:cNvPr id="0" name="Picture 23"/>
+                    <pic:cNvPicPr>
+                      <a:picLocks noChangeAspect="1" noChangeArrowheads="1"/>
+                    </pic:cNvPicPr>
+                  </pic:nvPicPr>
+                  <pic:blipFill>
+                    <a:blip r:embed="rId27" cstate="print">
+                      <a:extLst>
+                        <a:ext uri="{28A0092B-C50C-407E-A947-70E740481C1C}">
+                          <a14:useLocalDpi xmlns:a14="http://schemas.microsoft.com/office/drawing/2010/main" val="0"/>
+                        </a:ext>
+                      </a:extLst>
+                    </a:blip>
+                    <a:srcRect/>
+                    <a:stretch>
+                      <a:fillRect/>
+                    </a:stretch>
+                  </pic:blipFill>
+                  <pic:spPr bwMode="auto">
+                    <a:xfrm>
+                      <a:off x="0" y="0"/>
+                      <a:ext cx="3629618" cy="2621486"/>
+                    </a:xfrm>
+                    <a:prstGeom prst="rect">
+                      <a:avLst/>
+                    </a:prstGeom>
+                    <a:noFill/>
+                    <a:ln>
+                      <a:noFill/>
+                    </a:ln>
+                  </pic:spPr>
+                </pic:pic>
+              </a:graphicData>
+            </a:graphic>
+          </wp:inline>
+        </w:drawing>
+      </w:r>
+    </w:p>
+    <w:p>
+      <w:pPr>
+        <w:pStyle w:val="PargrafodaLista"/>
+        <w:numPr>
+          <w:ilvl w:val="2"/>
+          <w:numId w:val="1"/>
+        </w:numPr>
+        <w:spacing w:line="360" w:lineRule="auto"/>
+        <w:jc w:val="both"/>
+        <w:rPr>
+          <w:rFonts w:ascii="Times New Roman" w:hAnsi="Times New Roman" w:cs="Times New Roman"/>
+          <w:sz w:val="24"/>
+          <w:szCs w:val="24"/>
+        </w:rPr>
+      </w:pPr>
+      <w:r>
+        <w:rPr>
+          <w:rFonts w:ascii="Times New Roman" w:hAnsi="Times New Roman" w:cs="Times New Roman"/>
+          <w:sz w:val="24"/>
+          <w:szCs w:val="24"/>
+        </w:rPr>
+        <w:t>O desenho da forma vai sendo feito seguindo o caminho delineado pelo mouse.</w:t>
+      </w:r>
+    </w:p>
+    <w:p>
+      <w:pPr>
+        <w:pStyle w:val="PargrafodaLista"/>
+        <w:numPr>
+          <w:ilvl w:val="2"/>
+          <w:numId w:val="1"/>
+        </w:numPr>
+        <w:spacing w:line="360" w:lineRule="auto"/>
+        <w:jc w:val="both"/>
+        <w:rPr>
+          <w:rFonts w:ascii="Times New Roman" w:hAnsi="Times New Roman" w:cs="Times New Roman"/>
+          <w:sz w:val="24"/>
+          <w:szCs w:val="24"/>
+        </w:rPr>
+      </w:pPr>
+      <w:r>
+        <w:rPr>
+          <w:rFonts w:ascii="Times New Roman" w:hAnsi="Times New Roman" w:cs="Times New Roman"/>
+          <w:sz w:val="24"/>
+          <w:szCs w:val="24"/>
+        </w:rPr>
+        <w:t xml:space="preserve">Enquanto que a </w:t>
+      </w:r>
+      <w:proofErr w:type="spellStart"/>
+      <w:r>
+        <w:rPr>
+          <w:rFonts w:ascii="Times New Roman" w:hAnsi="Times New Roman" w:cs="Times New Roman"/>
+          <w:sz w:val="24"/>
+          <w:szCs w:val="24"/>
+        </w:rPr>
+        <w:t>Polygonal</w:t>
+      </w:r>
+      <w:proofErr w:type="spellEnd"/>
+      <w:r>
+        <w:rPr>
+          <w:rFonts w:ascii="Times New Roman" w:hAnsi="Times New Roman" w:cs="Times New Roman"/>
+          <w:sz w:val="24"/>
+          <w:szCs w:val="24"/>
+        </w:rPr>
+        <w:t xml:space="preserve"> Lasso constrói a seleção acompanhando exatamente o desenho que você fizer, a </w:t>
+      </w:r>
+      <w:proofErr w:type="spellStart"/>
+      <w:r>
+        <w:rPr>
+          <w:rFonts w:ascii="Times New Roman" w:hAnsi="Times New Roman" w:cs="Times New Roman"/>
+          <w:sz w:val="24"/>
+          <w:szCs w:val="24"/>
+        </w:rPr>
+        <w:t>Magnetic</w:t>
+      </w:r>
+      <w:proofErr w:type="spellEnd"/>
+      <w:r>
+        <w:rPr>
+          <w:rFonts w:ascii="Times New Roman" w:hAnsi="Times New Roman" w:cs="Times New Roman"/>
+          <w:sz w:val="24"/>
+          <w:szCs w:val="24"/>
+        </w:rPr>
+        <w:t xml:space="preserve"> reconhece as diferenças entre os tons dos pixels e vai formando o caminho baseando-se justamente nesta diferença e na direção do seu movimento do mouse.</w:t>
       </w:r>
     </w:p>
     <w:sectPr>

</xml_diff>

<commit_message>
Finalizando a seleção com a ferramenta Lasso
Trouxemos as mãos do personagem de volta usando o laço normalmente.
</commit_message>
<xml_diff>
--- a/Formação Produção com Photoshop/Anotações/Anotações - Formação Produção com Photoshop.docx
+++ b/Formação Produção com Photoshop/Anotações/Anotações - Formação Produção com Photoshop.docx
@@ -1195,7 +1195,25 @@
           <w:sz w:val="24"/>
           <w:szCs w:val="24"/>
         </w:rPr>
-        <w:t xml:space="preserve">: É a qualidade de uma imagem, ou seja, a sua capacidade de ser ampliada sem perder definição e expor seus pixels ou pontos. A resolução, seja para impressos ou tela, estará sempre atrelada à dimensões específicas do arquivo. Portanto, um documento de 250px x 250px com 72 DPI não poderá ser redimensionado para 1000px x 1000px sem perda de qualidade: a resolução cairá para um quarto de 72. </w:t>
+        <w:t xml:space="preserve">: É a qualidade de uma imagem, ou seja, a sua capacidade de ser ampliada sem perder definição e expor seus pixels ou pontos. A resolução, seja para impressos ou tela, estará sempre atrelada </w:t>
+      </w:r>
+      <w:proofErr w:type="gramStart"/>
+      <w:r>
+        <w:rPr>
+          <w:rFonts w:ascii="Times New Roman" w:hAnsi="Times New Roman" w:cs="Times New Roman"/>
+          <w:sz w:val="24"/>
+          <w:szCs w:val="24"/>
+        </w:rPr>
+        <w:t>à</w:t>
+      </w:r>
+      <w:proofErr w:type="gramEnd"/>
+      <w:r>
+        <w:rPr>
+          <w:rFonts w:ascii="Times New Roman" w:hAnsi="Times New Roman" w:cs="Times New Roman"/>
+          <w:sz w:val="24"/>
+          <w:szCs w:val="24"/>
+        </w:rPr>
+        <w:t xml:space="preserve"> dimensões específicas do arquivo. Portanto, um documento de 250px x 250px com 72 DPI não poderá ser redimensionado para 1000px x 1000px sem perda de qualidade: a resolução cairá para um quarto de 72. </w:t>
       </w:r>
       <w:r>
         <w:rPr>
@@ -1764,7 +1782,25 @@
           <w:sz w:val="24"/>
           <w:szCs w:val="24"/>
         </w:rPr>
-        <w:t>: Monitores, televisões, smartphones e demais aparelhos utilizam este modo para compor todos as cores exibidas em tela. O RGB produz o seu espectro de cores a partir da mistura de três canais de luz: vermelho (R), verde (G) e azul (B). Ele é conhecido como aditivo, já que é preciso se adicionar luz (vermelha, verde ou azul) à mistura para que se tenha a cor desejada. Quanto mais luz, mais clara a cor resultante vai ficando. Não à toa, o branco é a soma dos valores máximos delas e o preto a ausência das três. A intensidade de cada um dos canais pode ser definido entre valores que vão de 0 a 255.</w:t>
+        <w:t xml:space="preserve">: Monitores, televisões, smartphones e demais aparelhos utilizam este modo para compor todos as cores exibidas em tela. O RGB produz o seu espectro de cores a partir da mistura de três canais de luz: vermelho (R), verde (G) e azul (B). Ele é conhecido como aditivo, já que é preciso se adicionar luz (vermelha, verde ou azul) à mistura para que se tenha a cor desejada. Quanto mais luz, mais clara a cor resultante vai ficando. Não à toa, o branco é a soma dos valores máximos delas e o preto a ausência das três. A intensidade de cada um dos canais pode ser </w:t>
+      </w:r>
+      <w:proofErr w:type="gramStart"/>
+      <w:r>
+        <w:rPr>
+          <w:rFonts w:ascii="Times New Roman" w:hAnsi="Times New Roman" w:cs="Times New Roman"/>
+          <w:sz w:val="24"/>
+          <w:szCs w:val="24"/>
+        </w:rPr>
+        <w:t>definido</w:t>
+      </w:r>
+      <w:proofErr w:type="gramEnd"/>
+      <w:r>
+        <w:rPr>
+          <w:rFonts w:ascii="Times New Roman" w:hAnsi="Times New Roman" w:cs="Times New Roman"/>
+          <w:sz w:val="24"/>
+          <w:szCs w:val="24"/>
+        </w:rPr>
+        <w:t xml:space="preserve"> entre valores que vão de 0 a 255.</w:t>
       </w:r>
     </w:p>
     <w:p>
@@ -3935,7 +3971,25 @@
           <w:szCs w:val="24"/>
         </w:rPr>
         <w:lastRenderedPageBreak/>
-        <w:t>de objetos com arestas complexas e bem definidas sobre planos de fundo de alto contraste (ou seja, quando o limite da forma é facilmente perceptível). A seleção vai se ajustando conforme você for conduzindo o mouse. Caso o ponto marcado na imagem (indicado por um quadrado) não seja posicionado onde desejar, ele pode ser apagado com a tecla Delete. Para obter a definição exata da posição clique com o mouse.</w:t>
+        <w:t xml:space="preserve">de objetos com arestas complexas e bem definidas sobre planos de fundo de alto contraste (ou seja, quando o limite da forma é facilmente perceptível). A seleção vai se ajustando conforme você for conduzindo o mouse. Caso o ponto marcado na imagem (indicado por um quadrado) não seja posicionado onde desejar, ele pode ser apagado com a </w:t>
+      </w:r>
+      <w:proofErr w:type="gramStart"/>
+      <w:r>
+        <w:rPr>
+          <w:rFonts w:ascii="Times New Roman" w:hAnsi="Times New Roman" w:cs="Times New Roman"/>
+          <w:sz w:val="24"/>
+          <w:szCs w:val="24"/>
+        </w:rPr>
+        <w:t>tecla Delete</w:t>
+      </w:r>
+      <w:proofErr w:type="gramEnd"/>
+      <w:r>
+        <w:rPr>
+          <w:rFonts w:ascii="Times New Roman" w:hAnsi="Times New Roman" w:cs="Times New Roman"/>
+          <w:sz w:val="24"/>
+          <w:szCs w:val="24"/>
+        </w:rPr>
+        <w:t>. Para obter a definição exata da posição clique com o mouse.</w:t>
       </w:r>
     </w:p>
     <w:p>
@@ -4084,6 +4138,70 @@
           <w:szCs w:val="24"/>
         </w:rPr>
         <w:t xml:space="preserve"> reconhece as diferenças entre os tons dos pixels e vai formando o caminho baseando-se justamente nesta diferença e na direção do seu movimento do mouse.</w:t>
+      </w:r>
+    </w:p>
+    <w:p>
+      <w:pPr>
+        <w:pStyle w:val="PargrafodaLista"/>
+        <w:numPr>
+          <w:ilvl w:val="1"/>
+          <w:numId w:val="1"/>
+        </w:numPr>
+        <w:spacing w:line="360" w:lineRule="auto"/>
+        <w:jc w:val="both"/>
+        <w:rPr>
+          <w:rFonts w:ascii="Times New Roman" w:hAnsi="Times New Roman" w:cs="Times New Roman"/>
+          <w:sz w:val="24"/>
+          <w:szCs w:val="24"/>
+        </w:rPr>
+      </w:pPr>
+      <w:r>
+        <w:rPr>
+          <w:rFonts w:ascii="Times New Roman" w:hAnsi="Times New Roman" w:cs="Times New Roman"/>
+          <w:sz w:val="24"/>
+          <w:szCs w:val="24"/>
+        </w:rPr>
+        <w:t xml:space="preserve"> </w:t>
+      </w:r>
+      <w:r>
+        <w:rPr>
+          <w:rFonts w:ascii="Times New Roman" w:hAnsi="Times New Roman" w:cs="Times New Roman"/>
+          <w:sz w:val="24"/>
+          <w:szCs w:val="24"/>
+        </w:rPr>
+        <w:t>Finalizando a seleção com a ferramenta Lasso</w:t>
+      </w:r>
+      <w:r>
+        <w:rPr>
+          <w:rFonts w:ascii="Times New Roman" w:hAnsi="Times New Roman" w:cs="Times New Roman"/>
+          <w:sz w:val="24"/>
+          <w:szCs w:val="24"/>
+        </w:rPr>
+        <w:t>:</w:t>
+      </w:r>
+    </w:p>
+    <w:p>
+      <w:pPr>
+        <w:pStyle w:val="PargrafodaLista"/>
+        <w:numPr>
+          <w:ilvl w:val="2"/>
+          <w:numId w:val="1"/>
+        </w:numPr>
+        <w:spacing w:line="360" w:lineRule="auto"/>
+        <w:jc w:val="both"/>
+        <w:rPr>
+          <w:rFonts w:ascii="Times New Roman" w:hAnsi="Times New Roman" w:cs="Times New Roman"/>
+          <w:sz w:val="24"/>
+          <w:szCs w:val="24"/>
+        </w:rPr>
+      </w:pPr>
+      <w:r>
+        <w:rPr>
+          <w:rFonts w:ascii="Times New Roman" w:hAnsi="Times New Roman" w:cs="Times New Roman"/>
+          <w:sz w:val="24"/>
+          <w:szCs w:val="24"/>
+        </w:rPr>
+        <w:t>Trouxemos as mãos do personagem de volta usando o laço normalmente.</w:t>
       </w:r>
     </w:p>
     <w:sectPr>

</xml_diff>

<commit_message>
Acrescentando o texto e trabalhando com biblioteca de cores
Colocamos o texto e aprendemos um pouco sobre bibliotecas
</commit_message>
<xml_diff>
--- a/Formação Produção com Photoshop/Anotações/Anotações - Formação Produção com Photoshop.docx
+++ b/Formação Produção com Photoshop/Anotações/Anotações - Formação Produção com Photoshop.docx
@@ -1173,25 +1173,7 @@
           <w:sz w:val="24"/>
           <w:szCs w:val="24"/>
         </w:rPr>
-        <w:t xml:space="preserve">: É a qualidade de uma imagem, ou seja, a sua capacidade de ser ampliada sem perder definição e expor seus pixels ou pontos. A resolução, seja para impressos ou tela, estará sempre atrelada </w:t>
-      </w:r>
-      <w:proofErr w:type="gramStart"/>
-      <w:r>
-        <w:rPr>
-          <w:rFonts w:ascii="Times New Roman" w:hAnsi="Times New Roman" w:cs="Times New Roman"/>
-          <w:sz w:val="24"/>
-          <w:szCs w:val="24"/>
-        </w:rPr>
-        <w:t>à</w:t>
-      </w:r>
-      <w:proofErr w:type="gramEnd"/>
-      <w:r>
-        <w:rPr>
-          <w:rFonts w:ascii="Times New Roman" w:hAnsi="Times New Roman" w:cs="Times New Roman"/>
-          <w:sz w:val="24"/>
-          <w:szCs w:val="24"/>
-        </w:rPr>
-        <w:t xml:space="preserve"> dimensões específicas do arquivo. Portanto, um documento de 250px x 250px com 72 DPI não poderá ser redimensionado para 1000px x 1000px sem perda de qualidade: a resolução cairá para um quarto de 72. </w:t>
+        <w:t xml:space="preserve">: É a qualidade de uma imagem, ou seja, a sua capacidade de ser ampliada sem perder definição e expor seus pixels ou pontos. A resolução, seja para impressos ou tela, estará sempre atrelada à dimensões específicas do arquivo. Portanto, um documento de 250px x 250px com 72 DPI não poderá ser redimensionado para 1000px x 1000px sem perda de qualidade: a resolução cairá para um quarto de 72. </w:t>
       </w:r>
       <w:r>
         <w:rPr>
@@ -1760,25 +1742,7 @@
           <w:sz w:val="24"/>
           <w:szCs w:val="24"/>
         </w:rPr>
-        <w:t xml:space="preserve">: Monitores, televisões, smartphones e demais aparelhos utilizam este modo para compor todos as cores exibidas em tela. O RGB produz o seu espectro de cores a partir da mistura de três canais de luz: vermelho (R), verde (G) e azul (B). Ele é conhecido como aditivo, já que é preciso se adicionar luz (vermelha, verde ou azul) à mistura para que se tenha a cor desejada. Quanto mais luz, mais clara a cor resultante vai ficando. Não à toa, o branco é a soma dos valores máximos delas e o preto a ausência das três. A intensidade de cada um dos canais pode ser </w:t>
-      </w:r>
-      <w:proofErr w:type="gramStart"/>
-      <w:r>
-        <w:rPr>
-          <w:rFonts w:ascii="Times New Roman" w:hAnsi="Times New Roman" w:cs="Times New Roman"/>
-          <w:sz w:val="24"/>
-          <w:szCs w:val="24"/>
-        </w:rPr>
-        <w:t>definido</w:t>
-      </w:r>
-      <w:proofErr w:type="gramEnd"/>
-      <w:r>
-        <w:rPr>
-          <w:rFonts w:ascii="Times New Roman" w:hAnsi="Times New Roman" w:cs="Times New Roman"/>
-          <w:sz w:val="24"/>
-          <w:szCs w:val="24"/>
-        </w:rPr>
-        <w:t xml:space="preserve"> entre valores que vão de 0 a 255.</w:t>
+        <w:t>: Monitores, televisões, smartphones e demais aparelhos utilizam este modo para compor todos as cores exibidas em tela. O RGB produz o seu espectro de cores a partir da mistura de três canais de luz: vermelho (R), verde (G) e azul (B). Ele é conhecido como aditivo, já que é preciso se adicionar luz (vermelha, verde ou azul) à mistura para que se tenha a cor desejada. Quanto mais luz, mais clara a cor resultante vai ficando. Não à toa, o branco é a soma dos valores máximos delas e o preto a ausência das três. A intensidade de cada um dos canais pode ser definido entre valores que vão de 0 a 255.</w:t>
       </w:r>
     </w:p>
     <w:p>
@@ -3960,25 +3924,7 @@
           <w:szCs w:val="24"/>
         </w:rPr>
         <w:lastRenderedPageBreak/>
-        <w:t xml:space="preserve">de objetos com arestas complexas e bem definidas sobre planos de fundo de alto contraste (ou seja, quando o limite da forma é facilmente perceptível). A seleção vai se ajustando conforme você for conduzindo o mouse. Caso o ponto marcado na imagem (indicado por um quadrado) não seja posicionado onde desejar, ele pode ser apagado com a </w:t>
-      </w:r>
-      <w:proofErr w:type="gramStart"/>
-      <w:r>
-        <w:rPr>
-          <w:rFonts w:ascii="Times New Roman" w:hAnsi="Times New Roman" w:cs="Times New Roman"/>
-          <w:sz w:val="24"/>
-          <w:szCs w:val="24"/>
-        </w:rPr>
-        <w:t>tecla Delete</w:t>
-      </w:r>
-      <w:proofErr w:type="gramEnd"/>
-      <w:r>
-        <w:rPr>
-          <w:rFonts w:ascii="Times New Roman" w:hAnsi="Times New Roman" w:cs="Times New Roman"/>
-          <w:sz w:val="24"/>
-          <w:szCs w:val="24"/>
-        </w:rPr>
-        <w:t>. Para obter a definição exata da posição clique com o mouse.</w:t>
+        <w:t>de objetos com arestas complexas e bem definidas sobre planos de fundo de alto contraste (ou seja, quando o limite da forma é facilmente perceptível). A seleção vai se ajustando conforme você for conduzindo o mouse. Caso o ponto marcado na imagem (indicado por um quadrado) não seja posicionado onde desejar, ele pode ser apagado com a tecla Delete. Para obter a definição exata da posição clique com o mouse.</w:t>
       </w:r>
     </w:p>
     <w:p>
@@ -5587,6 +5533,68 @@
           <w:szCs w:val="24"/>
         </w:rPr>
       </w:pPr>
+      <w:r>
+        <w:rPr>
+          <w:rFonts w:ascii="Times New Roman" w:hAnsi="Times New Roman" w:cs="Times New Roman"/>
+          <w:sz w:val="24"/>
+          <w:szCs w:val="24"/>
+        </w:rPr>
+        <w:t xml:space="preserve">Colocamos os textos em </w:t>
+      </w:r>
+      <w:proofErr w:type="spellStart"/>
+      <w:r>
+        <w:rPr>
+          <w:rFonts w:ascii="Times New Roman" w:hAnsi="Times New Roman" w:cs="Times New Roman"/>
+          <w:sz w:val="24"/>
+          <w:szCs w:val="24"/>
+        </w:rPr>
+        <w:t>font</w:t>
+      </w:r>
+      <w:proofErr w:type="spellEnd"/>
+      <w:r>
+        <w:rPr>
+          <w:rFonts w:ascii="Times New Roman" w:hAnsi="Times New Roman" w:cs="Times New Roman"/>
+          <w:sz w:val="24"/>
+          <w:szCs w:val="24"/>
+        </w:rPr>
+        <w:t xml:space="preserve"> </w:t>
+      </w:r>
+      <w:proofErr w:type="spellStart"/>
+      <w:r>
+        <w:rPr>
+          <w:rFonts w:ascii="Times New Roman" w:hAnsi="Times New Roman" w:cs="Times New Roman"/>
+          <w:sz w:val="24"/>
+          <w:szCs w:val="24"/>
+        </w:rPr>
+        <w:t>gotham</w:t>
+      </w:r>
+      <w:proofErr w:type="spellEnd"/>
+      <w:r>
+        <w:rPr>
+          <w:rFonts w:ascii="Times New Roman" w:hAnsi="Times New Roman" w:cs="Times New Roman"/>
+          <w:sz w:val="24"/>
+          <w:szCs w:val="24"/>
+        </w:rPr>
+        <w:t xml:space="preserve"> e </w:t>
+      </w:r>
+      <w:proofErr w:type="spellStart"/>
+      <w:r>
+        <w:rPr>
+          <w:rFonts w:ascii="Times New Roman" w:hAnsi="Times New Roman" w:cs="Times New Roman"/>
+          <w:sz w:val="24"/>
+          <w:szCs w:val="24"/>
+        </w:rPr>
+        <w:t>oraqle</w:t>
+      </w:r>
+      <w:proofErr w:type="spellEnd"/>
+      <w:r>
+        <w:rPr>
+          <w:rFonts w:ascii="Times New Roman" w:hAnsi="Times New Roman" w:cs="Times New Roman"/>
+          <w:sz w:val="24"/>
+          <w:szCs w:val="24"/>
+        </w:rPr>
+        <w:t xml:space="preserve"> para a propaganda. Podemos criar bibliotecas e colocar as cores e tudo mais que usaremos no projeto todo para não ter que ficar digitando toda vez, facilitando a vida.</w:t>
+      </w:r>
     </w:p>
     <w:sectPr>
       <w:pgSz w:w="11906" w:h="16838"/>

</xml_diff>

<commit_message>
Pen Tool: Construindo forma
Aprendemos a usar o pen tool para criar linhas retas ou onduladas
</commit_message>
<xml_diff>
--- a/Formação Produção com Photoshop/Anotações/Anotações - Formação Produção com Photoshop.docx
+++ b/Formação Produção com Photoshop/Anotações/Anotações - Formação Produção com Photoshop.docx
@@ -240,43 +240,7 @@
           <w:sz w:val="24"/>
           <w:szCs w:val="24"/>
         </w:rPr>
-        <w:t>CTRL+0=</w:t>
-      </w:r>
-      <w:proofErr w:type="spellStart"/>
-      <w:r>
-        <w:rPr>
-          <w:rFonts w:ascii="Times New Roman" w:hAnsi="Times New Roman" w:cs="Times New Roman"/>
-          <w:sz w:val="24"/>
-          <w:szCs w:val="24"/>
-        </w:rPr>
-        <w:t>fit</w:t>
-      </w:r>
-      <w:proofErr w:type="spellEnd"/>
-      <w:r>
-        <w:rPr>
-          <w:rFonts w:ascii="Times New Roman" w:hAnsi="Times New Roman" w:cs="Times New Roman"/>
-          <w:sz w:val="24"/>
-          <w:szCs w:val="24"/>
-        </w:rPr>
-        <w:t xml:space="preserve"> </w:t>
-      </w:r>
-      <w:proofErr w:type="spellStart"/>
-      <w:r>
-        <w:rPr>
-          <w:rFonts w:ascii="Times New Roman" w:hAnsi="Times New Roman" w:cs="Times New Roman"/>
-          <w:sz w:val="24"/>
-          <w:szCs w:val="24"/>
-        </w:rPr>
-        <w:t>screen</w:t>
-      </w:r>
-      <w:proofErr w:type="spellEnd"/>
-      <w:r>
-        <w:rPr>
-          <w:rFonts w:ascii="Times New Roman" w:hAnsi="Times New Roman" w:cs="Times New Roman"/>
-          <w:sz w:val="24"/>
-          <w:szCs w:val="24"/>
-        </w:rPr>
-        <w:t xml:space="preserve"> do zoom, ou seja, fa</w:t>
+        <w:t>CTRL+0=fit screen do zoom, ou seja, fa</w:t>
       </w:r>
       <w:r>
         <w:rPr>
@@ -311,43 +275,7 @@
           <w:sz w:val="24"/>
           <w:szCs w:val="24"/>
         </w:rPr>
-        <w:t>CTRL+1=</w:t>
-      </w:r>
-      <w:proofErr w:type="spellStart"/>
-      <w:r>
-        <w:rPr>
-          <w:rFonts w:ascii="Times New Roman" w:hAnsi="Times New Roman" w:cs="Times New Roman"/>
-          <w:sz w:val="24"/>
-          <w:szCs w:val="24"/>
-        </w:rPr>
-        <w:t>fill</w:t>
-      </w:r>
-      <w:proofErr w:type="spellEnd"/>
-      <w:r>
-        <w:rPr>
-          <w:rFonts w:ascii="Times New Roman" w:hAnsi="Times New Roman" w:cs="Times New Roman"/>
-          <w:sz w:val="24"/>
-          <w:szCs w:val="24"/>
-        </w:rPr>
-        <w:t xml:space="preserve"> </w:t>
-      </w:r>
-      <w:proofErr w:type="spellStart"/>
-      <w:r>
-        <w:rPr>
-          <w:rFonts w:ascii="Times New Roman" w:hAnsi="Times New Roman" w:cs="Times New Roman"/>
-          <w:sz w:val="24"/>
-          <w:szCs w:val="24"/>
-        </w:rPr>
-        <w:t>screen</w:t>
-      </w:r>
-      <w:proofErr w:type="spellEnd"/>
-      <w:r>
-        <w:rPr>
-          <w:rFonts w:ascii="Times New Roman" w:hAnsi="Times New Roman" w:cs="Times New Roman"/>
-          <w:sz w:val="24"/>
-          <w:szCs w:val="24"/>
-        </w:rPr>
-        <w:t>, faz a ima pr</w:t>
+        <w:t>CTRL+1=fill screen, faz a ima pr</w:t>
       </w:r>
       <w:r>
         <w:rPr>
@@ -832,7 +760,6 @@
         </w:rPr>
         <w:t xml:space="preserve">Aula 2 – Preparação dos </w:t>
       </w:r>
-      <w:proofErr w:type="spellStart"/>
       <w:r>
         <w:rPr>
           <w:rFonts w:ascii="Times New Roman" w:hAnsi="Times New Roman" w:cs="Times New Roman"/>
@@ -853,9 +780,8 @@
           <w:szCs w:val="24"/>
           <w:u w:val="single"/>
         </w:rPr>
-        <w:t>ssets</w:t>
-      </w:r>
-      <w:proofErr w:type="spellEnd"/>
+        <w:t xml:space="preserve">ssets e </w:t>
+      </w:r>
       <w:r>
         <w:rPr>
           <w:rFonts w:ascii="Times New Roman" w:hAnsi="Times New Roman" w:cs="Times New Roman"/>
@@ -865,7 +791,7 @@
           <w:szCs w:val="24"/>
           <w:u w:val="single"/>
         </w:rPr>
-        <w:t xml:space="preserve"> e </w:t>
+        <w:t>F</w:t>
       </w:r>
       <w:r>
         <w:rPr>
@@ -876,7 +802,7 @@
           <w:szCs w:val="24"/>
           <w:u w:val="single"/>
         </w:rPr>
-        <w:t>F</w:t>
+        <w:t xml:space="preserve">erramentas de </w:t>
       </w:r>
       <w:r>
         <w:rPr>
@@ -887,7 +813,7 @@
           <w:szCs w:val="24"/>
           <w:u w:val="single"/>
         </w:rPr>
-        <w:t xml:space="preserve">erramentas de </w:t>
+        <w:t>S</w:t>
       </w:r>
       <w:r>
         <w:rPr>
@@ -898,9 +824,18 @@
           <w:szCs w:val="24"/>
           <w:u w:val="single"/>
         </w:rPr>
-        <w:t>S</w:t>
-      </w:r>
-      <w:r>
+        <w:t>eleção:</w:t>
+      </w:r>
+    </w:p>
+    <w:p>
+      <w:pPr>
+        <w:pStyle w:val="PargrafodaLista"/>
+        <w:numPr>
+          <w:ilvl w:val="1"/>
+          <w:numId w:val="1"/>
+        </w:numPr>
+        <w:spacing w:line="360" w:lineRule="auto"/>
+        <w:jc w:val="both"/>
         <w:rPr>
           <w:rFonts w:ascii="Times New Roman" w:hAnsi="Times New Roman" w:cs="Times New Roman"/>
           <w:b/>
@@ -909,14 +844,37 @@
           <w:szCs w:val="24"/>
           <w:u w:val="single"/>
         </w:rPr>
-        <w:t>eleção:</w:t>
-      </w:r>
-    </w:p>
-    <w:p>
-      <w:pPr>
-        <w:pStyle w:val="PargrafodaLista"/>
-        <w:numPr>
-          <w:ilvl w:val="1"/>
+      </w:pPr>
+      <w:r>
+        <w:rPr>
+          <w:rFonts w:ascii="Times New Roman" w:hAnsi="Times New Roman" w:cs="Times New Roman"/>
+          <w:sz w:val="24"/>
+          <w:szCs w:val="24"/>
+        </w:rPr>
+        <w:t xml:space="preserve"> </w:t>
+      </w:r>
+      <w:r>
+        <w:rPr>
+          <w:rFonts w:ascii="Times New Roman" w:hAnsi="Times New Roman" w:cs="Times New Roman"/>
+          <w:sz w:val="24"/>
+          <w:szCs w:val="24"/>
+        </w:rPr>
+        <w:t>Apagando o fundo com a borracha</w:t>
+      </w:r>
+      <w:r>
+        <w:rPr>
+          <w:rFonts w:ascii="Times New Roman" w:hAnsi="Times New Roman" w:cs="Times New Roman"/>
+          <w:sz w:val="24"/>
+          <w:szCs w:val="24"/>
+        </w:rPr>
+        <w:t>:</w:t>
+      </w:r>
+    </w:p>
+    <w:p>
+      <w:pPr>
+        <w:pStyle w:val="PargrafodaLista"/>
+        <w:numPr>
+          <w:ilvl w:val="2"/>
           <w:numId w:val="1"/>
         </w:numPr>
         <w:spacing w:line="360" w:lineRule="auto"/>
@@ -936,23 +894,7 @@
           <w:sz w:val="24"/>
           <w:szCs w:val="24"/>
         </w:rPr>
-        <w:t xml:space="preserve"> </w:t>
-      </w:r>
-      <w:r>
-        <w:rPr>
-          <w:rFonts w:ascii="Times New Roman" w:hAnsi="Times New Roman" w:cs="Times New Roman"/>
-          <w:sz w:val="24"/>
-          <w:szCs w:val="24"/>
-        </w:rPr>
-        <w:t>Apagando o fundo com a borracha</w:t>
-      </w:r>
-      <w:r>
-        <w:rPr>
-          <w:rFonts w:ascii="Times New Roman" w:hAnsi="Times New Roman" w:cs="Times New Roman"/>
-          <w:sz w:val="24"/>
-          <w:szCs w:val="24"/>
-        </w:rPr>
-        <w:t>:</w:t>
+        <w:t>Utilizamos a borracha (Atalho: E) para apagar totalmente o fundo de uma imagem e deixar somente o elemento que desejamos.</w:t>
       </w:r>
     </w:p>
     <w:p>
@@ -979,14 +921,14 @@
           <w:sz w:val="24"/>
           <w:szCs w:val="24"/>
         </w:rPr>
-        <w:t>Utilizamos a borracha (Atalho: E) para apagar totalmente o fundo de uma imagem e deixar somente o elemento que desejamos.</w:t>
-      </w:r>
-    </w:p>
-    <w:p>
-      <w:pPr>
-        <w:pStyle w:val="PargrafodaLista"/>
-        <w:numPr>
-          <w:ilvl w:val="2"/>
+        <w:t>Para ter uma melhor visualização do que está sendo deletado, criamos uma camada abaixo da imagem e pintamos ela inteira, de maneira que facilite a visualização do que está sendo apagado.</w:t>
+      </w:r>
+    </w:p>
+    <w:p>
+      <w:pPr>
+        <w:pStyle w:val="PargrafodaLista"/>
+        <w:numPr>
+          <w:ilvl w:val="1"/>
           <w:numId w:val="1"/>
         </w:numPr>
         <w:spacing w:line="360" w:lineRule="auto"/>
@@ -1006,33 +948,6 @@
           <w:sz w:val="24"/>
           <w:szCs w:val="24"/>
         </w:rPr>
-        <w:t>Para ter uma melhor visualização do que está sendo deletado, criamos uma camada abaixo da imagem e pintamos ela inteira, de maneira que facilite a visualização do que está sendo apagado.</w:t>
-      </w:r>
-    </w:p>
-    <w:p>
-      <w:pPr>
-        <w:pStyle w:val="PargrafodaLista"/>
-        <w:numPr>
-          <w:ilvl w:val="1"/>
-          <w:numId w:val="1"/>
-        </w:numPr>
-        <w:spacing w:line="360" w:lineRule="auto"/>
-        <w:jc w:val="both"/>
-        <w:rPr>
-          <w:rFonts w:ascii="Times New Roman" w:hAnsi="Times New Roman" w:cs="Times New Roman"/>
-          <w:b/>
-          <w:bCs/>
-          <w:sz w:val="24"/>
-          <w:szCs w:val="24"/>
-          <w:u w:val="single"/>
-        </w:rPr>
-      </w:pPr>
-      <w:r>
-        <w:rPr>
-          <w:rFonts w:ascii="Times New Roman" w:hAnsi="Times New Roman" w:cs="Times New Roman"/>
-          <w:sz w:val="24"/>
-          <w:szCs w:val="24"/>
-        </w:rPr>
         <w:t xml:space="preserve"> Resolução e modo de cor:</w:t>
       </w:r>
     </w:p>
@@ -1058,25 +973,7 @@
           <w:szCs w:val="24"/>
         </w:rPr>
         <w:lastRenderedPageBreak/>
-        <w:t xml:space="preserve">Embora no monitor do computador e na tela do smartphone a imagem esteja sendo visualizada sem problemas, quando impressa o resultado pode ser bem diferente. Caso a resolução para impressão não seja respeitada, a imagem pode sair </w:t>
-      </w:r>
-      <w:proofErr w:type="spellStart"/>
-      <w:r>
-        <w:rPr>
-          <w:rFonts w:ascii="Times New Roman" w:hAnsi="Times New Roman" w:cs="Times New Roman"/>
-          <w:sz w:val="24"/>
-          <w:szCs w:val="24"/>
-        </w:rPr>
-        <w:t>pixelada</w:t>
-      </w:r>
-      <w:proofErr w:type="spellEnd"/>
-      <w:r>
-        <w:rPr>
-          <w:rFonts w:ascii="Times New Roman" w:hAnsi="Times New Roman" w:cs="Times New Roman"/>
-          <w:sz w:val="24"/>
-          <w:szCs w:val="24"/>
-        </w:rPr>
-        <w:t xml:space="preserve"> ou reticulada, como a da direita. Mesmo que o seu material não seja impresso, pode haver problemas. É importante saber as dimensões em que o arquivo será utilizado para que não ocorram imprevistos.</w:t>
+        <w:t>Embora no monitor do computador e na tela do smartphone a imagem esteja sendo visualizada sem problemas, quando impressa o resultado pode ser bem diferente. Caso a resolução para impressão não seja respeitada, a imagem pode sair pixelada ou reticulada, como a da direita. Mesmo que o seu material não seja impresso, pode haver problemas. É importante saber as dimensões em que o arquivo será utilizado para que não ocorram imprevistos.</w:t>
       </w:r>
     </w:p>
     <w:p>
@@ -1173,25 +1070,7 @@
           <w:sz w:val="24"/>
           <w:szCs w:val="24"/>
         </w:rPr>
-        <w:t xml:space="preserve">: É a qualidade de uma imagem, ou seja, a sua capacidade de ser ampliada sem perder definição e expor seus pixels ou pontos. A resolução, seja para impressos ou tela, estará sempre atrelada </w:t>
-      </w:r>
-      <w:proofErr w:type="gramStart"/>
-      <w:r>
-        <w:rPr>
-          <w:rFonts w:ascii="Times New Roman" w:hAnsi="Times New Roman" w:cs="Times New Roman"/>
-          <w:sz w:val="24"/>
-          <w:szCs w:val="24"/>
-        </w:rPr>
-        <w:t>à</w:t>
-      </w:r>
-      <w:proofErr w:type="gramEnd"/>
-      <w:r>
-        <w:rPr>
-          <w:rFonts w:ascii="Times New Roman" w:hAnsi="Times New Roman" w:cs="Times New Roman"/>
-          <w:sz w:val="24"/>
-          <w:szCs w:val="24"/>
-        </w:rPr>
-        <w:t xml:space="preserve"> dimensões específicas do arquivo. Portanto, um documento de 250px x 250px com 72 DPI não poderá ser redimensionado para 1000px x 1000px sem perda de qualidade: a resolução cairá para um quarto de 72. </w:t>
+        <w:t xml:space="preserve">: É a qualidade de uma imagem, ou seja, a sua capacidade de ser ampliada sem perder definição e expor seus pixels ou pontos. A resolução, seja para impressos ou tela, estará sempre atrelada à dimensões específicas do arquivo. Portanto, um documento de 250px x 250px com 72 DPI não poderá ser redimensionado para 1000px x 1000px sem perda de qualidade: a resolução cairá para um quarto de 72. </w:t>
       </w:r>
       <w:r>
         <w:rPr>
@@ -1443,25 +1322,7 @@
           <w:sz w:val="24"/>
           <w:szCs w:val="24"/>
         </w:rPr>
-        <w:t xml:space="preserve">Se você redimensionar uma imagem com 250px x 250px e 72 DPI para as dimensões de 1000px x 1000px haverá </w:t>
-      </w:r>
-      <w:proofErr w:type="spellStart"/>
-      <w:r>
-        <w:rPr>
-          <w:rFonts w:ascii="Times New Roman" w:hAnsi="Times New Roman" w:cs="Times New Roman"/>
-          <w:sz w:val="24"/>
-          <w:szCs w:val="24"/>
-        </w:rPr>
-        <w:t>pixelização</w:t>
-      </w:r>
-      <w:proofErr w:type="spellEnd"/>
-      <w:r>
-        <w:rPr>
-          <w:rFonts w:ascii="Times New Roman" w:hAnsi="Times New Roman" w:cs="Times New Roman"/>
-          <w:sz w:val="24"/>
-          <w:szCs w:val="24"/>
-        </w:rPr>
-        <w:t>. Isso aconteceu porque ela não tem a resolução correta para essas dimensões. Para que não haja este tipo de problema, é preciso criar um documento novo com as 1000px x 1000px e 72 DPI.</w:t>
+        <w:t>Se você redimensionar uma imagem com 250px x 250px e 72 DPI para as dimensões de 1000px x 1000px haverá pixelização. Isso aconteceu porque ela não tem a resolução correta para essas dimensões. Para que não haja este tipo de problema, é preciso criar um documento novo com as 1000px x 1000px e 72 DPI.</w:t>
       </w:r>
     </w:p>
     <w:p>
@@ -1519,25 +1380,7 @@
           <w:sz w:val="24"/>
           <w:szCs w:val="24"/>
         </w:rPr>
-        <w:t xml:space="preserve">Para entender como definir o valor, é preciso entender como se dá a impressão de uma imagem. Ela é feita por um processo em que pigmentos (tintas) são sobrepostos uns sobre os outros, gerando uma mistura de cores e o resultado aproximado daquilo que vemos em tela. Esses pigmentos, por sua vez, são impressos sobre o papel (ou outra mídia) em minúsculos pontos, também chamados de retículas. Assim como na resolução para tela, quanto maior o número deles, mais suave será a transição entre as cores e melhor acabada a impressão. A unidade, então, que mede a resolução de impressos se chama DPI - </w:t>
-      </w:r>
-      <w:proofErr w:type="spellStart"/>
-      <w:r>
-        <w:rPr>
-          <w:rFonts w:ascii="Times New Roman" w:hAnsi="Times New Roman" w:cs="Times New Roman"/>
-          <w:sz w:val="24"/>
-          <w:szCs w:val="24"/>
-        </w:rPr>
-        <w:t>Dots</w:t>
-      </w:r>
-      <w:proofErr w:type="spellEnd"/>
-      <w:r>
-        <w:rPr>
-          <w:rFonts w:ascii="Times New Roman" w:hAnsi="Times New Roman" w:cs="Times New Roman"/>
-          <w:sz w:val="24"/>
-          <w:szCs w:val="24"/>
-        </w:rPr>
-        <w:t xml:space="preserve"> Per Inch (pontos por polegada, em inglês). Assim como no caso dos pixels, quanto mais pontos, mais qualidade terá o impresso.</w:t>
+        <w:t>Para entender como definir o valor, é preciso entender como se dá a impressão de uma imagem. Ela é feita por um processo em que pigmentos (tintas) são sobrepostos uns sobre os outros, gerando uma mistura de cores e o resultado aproximado daquilo que vemos em tela. Esses pigmentos, por sua vez, são impressos sobre o papel (ou outra mídia) em minúsculos pontos, também chamados de retículas. Assim como na resolução para tela, quanto maior o número deles, mais suave será a transição entre as cores e melhor acabada a impressão. A unidade, então, que mede a resolução de impressos se chama DPI - Dots Per Inch (pontos por polegada, em inglês). Assim como no caso dos pixels, quanto mais pontos, mais qualidade terá o impresso.</w:t>
       </w:r>
     </w:p>
     <w:p>
@@ -1649,43 +1492,7 @@
           <w:sz w:val="24"/>
           <w:szCs w:val="24"/>
         </w:rPr>
-        <w:t xml:space="preserve">Um valor muito comum de resolução de impressão - e que já vem definido no </w:t>
-      </w:r>
-      <w:proofErr w:type="spellStart"/>
-      <w:r>
-        <w:rPr>
-          <w:rFonts w:ascii="Times New Roman" w:hAnsi="Times New Roman" w:cs="Times New Roman"/>
-          <w:sz w:val="24"/>
-          <w:szCs w:val="24"/>
-        </w:rPr>
-        <w:t>preset</w:t>
-      </w:r>
-      <w:proofErr w:type="spellEnd"/>
-      <w:r>
-        <w:rPr>
-          <w:rFonts w:ascii="Times New Roman" w:hAnsi="Times New Roman" w:cs="Times New Roman"/>
-          <w:sz w:val="24"/>
-          <w:szCs w:val="24"/>
-        </w:rPr>
-        <w:t xml:space="preserve"> Print do </w:t>
-      </w:r>
-      <w:proofErr w:type="spellStart"/>
-      <w:r>
-        <w:rPr>
-          <w:rFonts w:ascii="Times New Roman" w:hAnsi="Times New Roman" w:cs="Times New Roman"/>
-          <w:sz w:val="24"/>
-          <w:szCs w:val="24"/>
-        </w:rPr>
-        <w:t>Photosop</w:t>
-      </w:r>
-      <w:proofErr w:type="spellEnd"/>
-      <w:r>
-        <w:rPr>
-          <w:rFonts w:ascii="Times New Roman" w:hAnsi="Times New Roman" w:cs="Times New Roman"/>
-          <w:sz w:val="24"/>
-          <w:szCs w:val="24"/>
-        </w:rPr>
-        <w:t xml:space="preserve"> - é o de 300 DPI. Materiais que serão visualizados a curta distância - a alguns centímetros, por exemplo - pedem muitos DPI porque a nossa visão conseguirá identificá-los individualmente caso sejam poucos. O mesmo não acontece à longas distâncias: o cérebro humano agrupa os pontos, de </w:t>
+        <w:t xml:space="preserve">Um valor muito comum de resolução de impressão - e que já vem definido no preset Print do Photosop - é o de 300 DPI. Materiais que serão visualizados a curta distância - a alguns centímetros, por exemplo - pedem muitos DPI porque a nossa visão conseguirá identificá-los individualmente caso sejam poucos. O mesmo não acontece à longas distâncias: o cérebro humano agrupa os pontos, de </w:t>
       </w:r>
       <w:r>
         <w:rPr>
@@ -1760,25 +1567,7 @@
           <w:sz w:val="24"/>
           <w:szCs w:val="24"/>
         </w:rPr>
-        <w:t xml:space="preserve">: Monitores, televisões, smartphones e demais aparelhos utilizam este modo para compor todos as cores exibidas em tela. O RGB produz o seu espectro de cores a partir da mistura de três canais de luz: vermelho (R), verde (G) e azul (B). Ele é conhecido como aditivo, já que é preciso se adicionar luz (vermelha, verde ou azul) à mistura para que se tenha a cor desejada. Quanto mais luz, mais clara a cor resultante vai ficando. Não à toa, o branco é a soma dos valores máximos delas e o preto a ausência das três. A intensidade de cada um dos canais pode ser </w:t>
-      </w:r>
-      <w:proofErr w:type="gramStart"/>
-      <w:r>
-        <w:rPr>
-          <w:rFonts w:ascii="Times New Roman" w:hAnsi="Times New Roman" w:cs="Times New Roman"/>
-          <w:sz w:val="24"/>
-          <w:szCs w:val="24"/>
-        </w:rPr>
-        <w:t>definido</w:t>
-      </w:r>
-      <w:proofErr w:type="gramEnd"/>
-      <w:r>
-        <w:rPr>
-          <w:rFonts w:ascii="Times New Roman" w:hAnsi="Times New Roman" w:cs="Times New Roman"/>
-          <w:sz w:val="24"/>
-          <w:szCs w:val="24"/>
-        </w:rPr>
-        <w:t xml:space="preserve"> entre valores que vão de 0 a 255.</w:t>
+        <w:t>: Monitores, televisões, smartphones e demais aparelhos utilizam este modo para compor todos as cores exibidas em tela. O RGB produz o seu espectro de cores a partir da mistura de três canais de luz: vermelho (R), verde (G) e azul (B). Ele é conhecido como aditivo, já que é preciso se adicionar luz (vermelha, verde ou azul) à mistura para que se tenha a cor desejada. Quanto mais luz, mais clara a cor resultante vai ficando. Não à toa, o branco é a soma dos valores máximos delas e o preto a ausência das três. A intensidade de cada um dos canais pode ser definido entre valores que vão de 0 a 255.</w:t>
       </w:r>
     </w:p>
     <w:p>
@@ -2076,25 +1865,7 @@
           <w:sz w:val="24"/>
           <w:szCs w:val="24"/>
         </w:rPr>
-        <w:t xml:space="preserve">: Específico para produção gráfica, o CMYK gera suas cores a partir da combinação dos pigmentos ciano (C), magenta (M), amarelo (Y) e preto (K). Diferentemente do RGB, este modo é </w:t>
-      </w:r>
-      <w:proofErr w:type="spellStart"/>
-      <w:r>
-        <w:rPr>
-          <w:rFonts w:ascii="Times New Roman" w:hAnsi="Times New Roman" w:cs="Times New Roman"/>
-          <w:sz w:val="24"/>
-          <w:szCs w:val="24"/>
-        </w:rPr>
-        <w:t>substrativo</w:t>
-      </w:r>
-      <w:proofErr w:type="spellEnd"/>
-      <w:r>
-        <w:rPr>
-          <w:rFonts w:ascii="Times New Roman" w:hAnsi="Times New Roman" w:cs="Times New Roman"/>
-          <w:sz w:val="24"/>
-          <w:szCs w:val="24"/>
-        </w:rPr>
-        <w:t>, uma vez que ele absorve a luz e quanto mais partes se adiciona de cada pigmento, mais escura a cor resultante vai ficando.</w:t>
+        <w:t>: Específico para produção gráfica, o CMYK gera suas cores a partir da combinação dos pigmentos ciano (C), magenta (M), amarelo (Y) e preto (K). Diferentemente do RGB, este modo é substrativo, uma vez que ele absorve a luz e quanto mais partes se adiciona de cada pigmento, mais escura a cor resultante vai ficando.</w:t>
       </w:r>
     </w:p>
     <w:p>
@@ -2184,44 +1955,15 @@
           <w:u w:val="single"/>
         </w:rPr>
         <w:lastRenderedPageBreak/>
-        <w:t xml:space="preserve">Gama ou </w:t>
-      </w:r>
-      <w:proofErr w:type="spellStart"/>
-      <w:r>
-        <w:rPr>
-          <w:rFonts w:ascii="Times New Roman" w:hAnsi="Times New Roman" w:cs="Times New Roman"/>
-          <w:sz w:val="24"/>
-          <w:szCs w:val="24"/>
-          <w:u w:val="single"/>
-        </w:rPr>
-        <w:t>gamut</w:t>
-      </w:r>
-      <w:proofErr w:type="spellEnd"/>
-      <w:r>
-        <w:rPr>
-          <w:rFonts w:ascii="Times New Roman" w:hAnsi="Times New Roman" w:cs="Times New Roman"/>
-          <w:sz w:val="24"/>
-          <w:szCs w:val="24"/>
-        </w:rPr>
-        <w:t xml:space="preserve">: É espectro de cores máximo que um determinado modo consegue reproduzir. Cores fora do </w:t>
-      </w:r>
-      <w:proofErr w:type="spellStart"/>
-      <w:r>
-        <w:rPr>
-          <w:rFonts w:ascii="Times New Roman" w:hAnsi="Times New Roman" w:cs="Times New Roman"/>
-          <w:sz w:val="24"/>
-          <w:szCs w:val="24"/>
-        </w:rPr>
-        <w:t>gamut</w:t>
-      </w:r>
-      <w:proofErr w:type="spellEnd"/>
-      <w:r>
-        <w:rPr>
-          <w:rFonts w:ascii="Times New Roman" w:hAnsi="Times New Roman" w:cs="Times New Roman"/>
-          <w:sz w:val="24"/>
-          <w:szCs w:val="24"/>
-        </w:rPr>
-        <w:t xml:space="preserve"> não serão exibidas ou impressas.</w:t>
+        <w:t>Gama ou gamut</w:t>
+      </w:r>
+      <w:r>
+        <w:rPr>
+          <w:rFonts w:ascii="Times New Roman" w:hAnsi="Times New Roman" w:cs="Times New Roman"/>
+          <w:sz w:val="24"/>
+          <w:szCs w:val="24"/>
+        </w:rPr>
+        <w:t>: É espectro de cores máximo que um determinado modo consegue reproduzir. Cores fora do gamut não serão exibidas ou impressas.</w:t>
       </w:r>
     </w:p>
     <w:p>
@@ -2397,25 +2139,7 @@
           <w:sz w:val="24"/>
           <w:szCs w:val="24"/>
         </w:rPr>
-        <w:t xml:space="preserve">O Photoshop indica por meio de uma exclamação que a cor escolhida está fora do </w:t>
-      </w:r>
-      <w:proofErr w:type="spellStart"/>
-      <w:r>
-        <w:rPr>
-          <w:rFonts w:ascii="Times New Roman" w:hAnsi="Times New Roman" w:cs="Times New Roman"/>
-          <w:sz w:val="24"/>
-          <w:szCs w:val="24"/>
-        </w:rPr>
-        <w:t>gamut</w:t>
-      </w:r>
-      <w:proofErr w:type="spellEnd"/>
-      <w:r>
-        <w:rPr>
-          <w:rFonts w:ascii="Times New Roman" w:hAnsi="Times New Roman" w:cs="Times New Roman"/>
-          <w:sz w:val="24"/>
-          <w:szCs w:val="24"/>
-        </w:rPr>
-        <w:t xml:space="preserve"> de impressão (que é o espectro atingido pela mistura CMYK). Nesse caso, a impressora não conseguirá reproduzir este matiz específico de vermelho e o trocará por outro. Portanto, fique atento para escolher apenas cores viáveis quando trabalhar com impressos e evite surpresas.</w:t>
+        <w:t>O Photoshop indica por meio de uma exclamação que a cor escolhida está fora do gamut de impressão (que é o espectro atingido pela mistura CMYK). Nesse caso, a impressora não conseguirá reproduzir este matiz específico de vermelho e o trocará por outro. Portanto, fique atento para escolher apenas cores viáveis quando trabalhar com impressos e evite surpresas.</w:t>
       </w:r>
     </w:p>
     <w:p>
@@ -2439,25 +2163,7 @@
           <w:sz w:val="24"/>
           <w:szCs w:val="24"/>
         </w:rPr>
-        <w:t xml:space="preserve"> Seleção com a Ferramenta </w:t>
-      </w:r>
-      <w:proofErr w:type="spellStart"/>
-      <w:r>
-        <w:rPr>
-          <w:rFonts w:ascii="Times New Roman" w:hAnsi="Times New Roman" w:cs="Times New Roman"/>
-          <w:sz w:val="24"/>
-          <w:szCs w:val="24"/>
-        </w:rPr>
-        <w:t>Marqee</w:t>
-      </w:r>
-      <w:proofErr w:type="spellEnd"/>
-      <w:r>
-        <w:rPr>
-          <w:rFonts w:ascii="Times New Roman" w:hAnsi="Times New Roman" w:cs="Times New Roman"/>
-          <w:sz w:val="24"/>
-          <w:szCs w:val="24"/>
-        </w:rPr>
-        <w:t>:</w:t>
+        <w:t xml:space="preserve"> Seleção com a Ferramenta Marqee:</w:t>
       </w:r>
     </w:p>
     <w:p>
@@ -2686,25 +2392,7 @@
           <w:sz w:val="24"/>
           <w:szCs w:val="24"/>
         </w:rPr>
-        <w:t xml:space="preserve">No final criamos um novo arquivo de 1000x1000 com 72 </w:t>
-      </w:r>
-      <w:proofErr w:type="spellStart"/>
-      <w:r>
-        <w:rPr>
-          <w:rFonts w:ascii="Times New Roman" w:hAnsi="Times New Roman" w:cs="Times New Roman"/>
-          <w:sz w:val="24"/>
-          <w:szCs w:val="24"/>
-        </w:rPr>
-        <w:t>ppi</w:t>
-      </w:r>
-      <w:proofErr w:type="spellEnd"/>
-      <w:r>
-        <w:rPr>
-          <w:rFonts w:ascii="Times New Roman" w:hAnsi="Times New Roman" w:cs="Times New Roman"/>
-          <w:sz w:val="24"/>
-          <w:szCs w:val="24"/>
-        </w:rPr>
-        <w:t xml:space="preserve"> e jogamos as duas calabresas para ele.</w:t>
+        <w:t>No final criamos um novo arquivo de 1000x1000 com 72 ppi e jogamos as duas calabresas para ele.</w:t>
       </w:r>
     </w:p>
     <w:p>
@@ -2793,25 +2481,7 @@
           <w:sz w:val="24"/>
           <w:szCs w:val="24"/>
         </w:rPr>
-        <w:t xml:space="preserve">As opções na barra superior que aparecem dessa ferramenta são bem úteis e temos que nos preocupar com a “tolerância”, pois ela indica como o </w:t>
-      </w:r>
-      <w:proofErr w:type="spellStart"/>
-      <w:r>
-        <w:rPr>
-          <w:rFonts w:ascii="Times New Roman" w:hAnsi="Times New Roman" w:cs="Times New Roman"/>
-          <w:sz w:val="24"/>
-          <w:szCs w:val="24"/>
-        </w:rPr>
-        <w:t>photoshop</w:t>
-      </w:r>
-      <w:proofErr w:type="spellEnd"/>
-      <w:r>
-        <w:rPr>
-          <w:rFonts w:ascii="Times New Roman" w:hAnsi="Times New Roman" w:cs="Times New Roman"/>
-          <w:sz w:val="24"/>
-          <w:szCs w:val="24"/>
-        </w:rPr>
-        <w:t xml:space="preserve"> fará a seleção.</w:t>
+        <w:t>As opções na barra superior que aparecem dessa ferramenta são bem úteis e temos que nos preocupar com a “tolerância”, pois ela indica como o photoshop fará a seleção.</w:t>
       </w:r>
     </w:p>
     <w:p>
@@ -3361,25 +3031,7 @@
           <w:sz w:val="24"/>
           <w:szCs w:val="24"/>
         </w:rPr>
-        <w:t xml:space="preserve">Ao clicar na </w:t>
-      </w:r>
-      <w:proofErr w:type="spellStart"/>
-      <w:r>
-        <w:rPr>
-          <w:rFonts w:ascii="Times New Roman" w:hAnsi="Times New Roman" w:cs="Times New Roman"/>
-          <w:sz w:val="24"/>
-          <w:szCs w:val="24"/>
-        </w:rPr>
-        <w:t>thumbnail</w:t>
-      </w:r>
-      <w:proofErr w:type="spellEnd"/>
-      <w:r>
-        <w:rPr>
-          <w:rFonts w:ascii="Times New Roman" w:hAnsi="Times New Roman" w:cs="Times New Roman"/>
-          <w:sz w:val="24"/>
-          <w:szCs w:val="24"/>
-        </w:rPr>
-        <w:t xml:space="preserve"> da camada com o CTRL apertado selecionamos todo o elemento do mesmo modo que antes.</w:t>
+        <w:t>Ao clicar na thumbnail da camada com o CTRL apertado selecionamos todo o elemento do mesmo modo que antes.</w:t>
       </w:r>
     </w:p>
     <w:p>
@@ -3562,25 +3214,7 @@
           <w:sz w:val="24"/>
           <w:szCs w:val="24"/>
         </w:rPr>
-        <w:t xml:space="preserve">Quando a borracha está com a cor </w:t>
-      </w:r>
-      <w:proofErr w:type="spellStart"/>
-      <w:r>
-        <w:rPr>
-          <w:rFonts w:ascii="Times New Roman" w:hAnsi="Times New Roman" w:cs="Times New Roman"/>
-          <w:sz w:val="24"/>
-          <w:szCs w:val="24"/>
-        </w:rPr>
-        <w:t>foreground</w:t>
-      </w:r>
-      <w:proofErr w:type="spellEnd"/>
-      <w:r>
-        <w:rPr>
-          <w:rFonts w:ascii="Times New Roman" w:hAnsi="Times New Roman" w:cs="Times New Roman"/>
-          <w:sz w:val="24"/>
-          <w:szCs w:val="24"/>
-        </w:rPr>
-        <w:t xml:space="preserve"> branca, ocultamos elementos na máscara, quando ela está preta exibimos ele:</w:t>
+        <w:t>Quando a borracha está com a cor foreground branca, ocultamos elementos na máscara, quando ela está preta exibimos ele:</w:t>
       </w:r>
     </w:p>
     <w:p>
@@ -3701,25 +3335,7 @@
           <w:sz w:val="24"/>
           <w:szCs w:val="24"/>
         </w:rPr>
-        <w:t>No caso do pincel/</w:t>
-      </w:r>
-      <w:proofErr w:type="spellStart"/>
-      <w:r>
-        <w:rPr>
-          <w:rFonts w:ascii="Times New Roman" w:hAnsi="Times New Roman" w:cs="Times New Roman"/>
-          <w:sz w:val="24"/>
-          <w:szCs w:val="24"/>
-        </w:rPr>
-        <w:t>brush</w:t>
-      </w:r>
-      <w:proofErr w:type="spellEnd"/>
-      <w:r>
-        <w:rPr>
-          <w:rFonts w:ascii="Times New Roman" w:hAnsi="Times New Roman" w:cs="Times New Roman"/>
-          <w:sz w:val="24"/>
-          <w:szCs w:val="24"/>
-        </w:rPr>
-        <w:t>, a lógica é invertida.</w:t>
+        <w:t>No caso do pincel/brush, a lógica é invertida.</w:t>
       </w:r>
     </w:p>
     <w:p>
@@ -3933,25 +3549,7 @@
           <w:sz w:val="24"/>
           <w:szCs w:val="24"/>
         </w:rPr>
-        <w:t xml:space="preserve">Além dos dois tipos de Lasso que analisamos em aula, há ainda um terceiro: </w:t>
-      </w:r>
-      <w:proofErr w:type="spellStart"/>
-      <w:r>
-        <w:rPr>
-          <w:rFonts w:ascii="Times New Roman" w:hAnsi="Times New Roman" w:cs="Times New Roman"/>
-          <w:sz w:val="24"/>
-          <w:szCs w:val="24"/>
-        </w:rPr>
-        <w:t>Magnetic</w:t>
-      </w:r>
-      <w:proofErr w:type="spellEnd"/>
-      <w:r>
-        <w:rPr>
-          <w:rFonts w:ascii="Times New Roman" w:hAnsi="Times New Roman" w:cs="Times New Roman"/>
-          <w:sz w:val="24"/>
-          <w:szCs w:val="24"/>
-        </w:rPr>
-        <w:t xml:space="preserve"> Lasso. Essa opção é adequada para a rápida seleção </w:t>
+        <w:t xml:space="preserve">Além dos dois tipos de Lasso que analisamos em aula, há ainda um terceiro: Magnetic Lasso. Essa opção é adequada para a rápida seleção </w:t>
       </w:r>
       <w:r>
         <w:rPr>
@@ -3960,25 +3558,7 @@
           <w:szCs w:val="24"/>
         </w:rPr>
         <w:lastRenderedPageBreak/>
-        <w:t xml:space="preserve">de objetos com arestas complexas e bem definidas sobre planos de fundo de alto contraste (ou seja, quando o limite da forma é facilmente perceptível). A seleção vai se ajustando conforme você for conduzindo o mouse. Caso o ponto marcado na imagem (indicado por um quadrado) não seja posicionado onde desejar, ele pode ser apagado com a </w:t>
-      </w:r>
-      <w:proofErr w:type="gramStart"/>
-      <w:r>
-        <w:rPr>
-          <w:rFonts w:ascii="Times New Roman" w:hAnsi="Times New Roman" w:cs="Times New Roman"/>
-          <w:sz w:val="24"/>
-          <w:szCs w:val="24"/>
-        </w:rPr>
-        <w:t>tecla Delete</w:t>
-      </w:r>
-      <w:proofErr w:type="gramEnd"/>
-      <w:r>
-        <w:rPr>
-          <w:rFonts w:ascii="Times New Roman" w:hAnsi="Times New Roman" w:cs="Times New Roman"/>
-          <w:sz w:val="24"/>
-          <w:szCs w:val="24"/>
-        </w:rPr>
-        <w:t>. Para obter a definição exata da posição clique com o mouse.</w:t>
+        <w:t>de objetos com arestas complexas e bem definidas sobre planos de fundo de alto contraste (ou seja, quando o limite da forma é facilmente perceptível). A seleção vai se ajustando conforme você for conduzindo o mouse. Caso o ponto marcado na imagem (indicado por um quadrado) não seja posicionado onde desejar, ele pode ser apagado com a tecla Delete. Para obter a definição exata da posição clique com o mouse.</w:t>
       </w:r>
     </w:p>
     <w:p>
@@ -4090,43 +3670,7 @@
           <w:sz w:val="24"/>
           <w:szCs w:val="24"/>
         </w:rPr>
-        <w:t xml:space="preserve">Enquanto que a </w:t>
-      </w:r>
-      <w:proofErr w:type="spellStart"/>
-      <w:r>
-        <w:rPr>
-          <w:rFonts w:ascii="Times New Roman" w:hAnsi="Times New Roman" w:cs="Times New Roman"/>
-          <w:sz w:val="24"/>
-          <w:szCs w:val="24"/>
-        </w:rPr>
-        <w:t>Polygonal</w:t>
-      </w:r>
-      <w:proofErr w:type="spellEnd"/>
-      <w:r>
-        <w:rPr>
-          <w:rFonts w:ascii="Times New Roman" w:hAnsi="Times New Roman" w:cs="Times New Roman"/>
-          <w:sz w:val="24"/>
-          <w:szCs w:val="24"/>
-        </w:rPr>
-        <w:t xml:space="preserve"> Lasso constrói a seleção acompanhando exatamente o desenho que você fizer, a </w:t>
-      </w:r>
-      <w:proofErr w:type="spellStart"/>
-      <w:r>
-        <w:rPr>
-          <w:rFonts w:ascii="Times New Roman" w:hAnsi="Times New Roman" w:cs="Times New Roman"/>
-          <w:sz w:val="24"/>
-          <w:szCs w:val="24"/>
-        </w:rPr>
-        <w:t>Magnetic</w:t>
-      </w:r>
-      <w:proofErr w:type="spellEnd"/>
-      <w:r>
-        <w:rPr>
-          <w:rFonts w:ascii="Times New Roman" w:hAnsi="Times New Roman" w:cs="Times New Roman"/>
-          <w:sz w:val="24"/>
-          <w:szCs w:val="24"/>
-        </w:rPr>
-        <w:t xml:space="preserve"> reconhece as diferenças entre os tons dos pixels e vai formando o caminho baseando-se justamente nesta diferença e na direção do seu movimento do mouse.</w:t>
+        <w:t>Enquanto que a Polygonal Lasso constrói a seleção acompanhando exatamente o desenho que você fizer, a Magnetic reconhece as diferenças entre os tons dos pixels e vai formando o caminho baseando-se justamente nesta diferença e na direção do seu movimento do mouse.</w:t>
       </w:r>
     </w:p>
     <w:p>
@@ -4302,79 +3846,7 @@
           <w:sz w:val="24"/>
           <w:szCs w:val="24"/>
         </w:rPr>
-        <w:t xml:space="preserve">Ferramentas de seleção </w:t>
-      </w:r>
-      <w:proofErr w:type="spellStart"/>
-      <w:r>
-        <w:rPr>
-          <w:rFonts w:ascii="Times New Roman" w:hAnsi="Times New Roman" w:cs="Times New Roman"/>
-          <w:sz w:val="24"/>
-          <w:szCs w:val="24"/>
-        </w:rPr>
-        <w:t>Marqee</w:t>
-      </w:r>
-      <w:proofErr w:type="spellEnd"/>
-      <w:r>
-        <w:rPr>
-          <w:rFonts w:ascii="Times New Roman" w:hAnsi="Times New Roman" w:cs="Times New Roman"/>
-          <w:sz w:val="24"/>
-          <w:szCs w:val="24"/>
-        </w:rPr>
-        <w:t xml:space="preserve">, Magic </w:t>
-      </w:r>
-      <w:proofErr w:type="spellStart"/>
-      <w:r>
-        <w:rPr>
-          <w:rFonts w:ascii="Times New Roman" w:hAnsi="Times New Roman" w:cs="Times New Roman"/>
-          <w:sz w:val="24"/>
-          <w:szCs w:val="24"/>
-        </w:rPr>
-        <w:t>Wand</w:t>
-      </w:r>
-      <w:proofErr w:type="spellEnd"/>
-      <w:r>
-        <w:rPr>
-          <w:rFonts w:ascii="Times New Roman" w:hAnsi="Times New Roman" w:cs="Times New Roman"/>
-          <w:sz w:val="24"/>
-          <w:szCs w:val="24"/>
-        </w:rPr>
-        <w:t xml:space="preserve">, </w:t>
-      </w:r>
-      <w:proofErr w:type="spellStart"/>
-      <w:r>
-        <w:rPr>
-          <w:rFonts w:ascii="Times New Roman" w:hAnsi="Times New Roman" w:cs="Times New Roman"/>
-          <w:sz w:val="24"/>
-          <w:szCs w:val="24"/>
-        </w:rPr>
-        <w:t>Quick</w:t>
-      </w:r>
-      <w:proofErr w:type="spellEnd"/>
-      <w:r>
-        <w:rPr>
-          <w:rFonts w:ascii="Times New Roman" w:hAnsi="Times New Roman" w:cs="Times New Roman"/>
-          <w:sz w:val="24"/>
-          <w:szCs w:val="24"/>
-        </w:rPr>
-        <w:t xml:space="preserve"> </w:t>
-      </w:r>
-      <w:proofErr w:type="spellStart"/>
-      <w:r>
-        <w:rPr>
-          <w:rFonts w:ascii="Times New Roman" w:hAnsi="Times New Roman" w:cs="Times New Roman"/>
-          <w:sz w:val="24"/>
-          <w:szCs w:val="24"/>
-        </w:rPr>
-        <w:t>Selection</w:t>
-      </w:r>
-      <w:proofErr w:type="spellEnd"/>
-      <w:r>
-        <w:rPr>
-          <w:rFonts w:ascii="Times New Roman" w:hAnsi="Times New Roman" w:cs="Times New Roman"/>
-          <w:sz w:val="24"/>
-          <w:szCs w:val="24"/>
-        </w:rPr>
-        <w:t xml:space="preserve"> e Lasso</w:t>
+        <w:t>Ferramentas de seleção Marqee, Magic Wand, Quick Selection e Lasso</w:t>
       </w:r>
       <w:r>
         <w:rPr>
@@ -4439,25 +3911,7 @@
           <w:szCs w:val="24"/>
         </w:rPr>
         <w:lastRenderedPageBreak/>
-        <w:t xml:space="preserve">O que são </w:t>
-      </w:r>
-      <w:proofErr w:type="spellStart"/>
-      <w:r>
-        <w:rPr>
-          <w:rFonts w:ascii="Times New Roman" w:hAnsi="Times New Roman" w:cs="Times New Roman"/>
-          <w:sz w:val="24"/>
-          <w:szCs w:val="24"/>
-        </w:rPr>
-        <w:t>foreground</w:t>
-      </w:r>
-      <w:proofErr w:type="spellEnd"/>
-      <w:r>
-        <w:rPr>
-          <w:rFonts w:ascii="Times New Roman" w:hAnsi="Times New Roman" w:cs="Times New Roman"/>
-          <w:sz w:val="24"/>
-          <w:szCs w:val="24"/>
-        </w:rPr>
-        <w:t xml:space="preserve"> e background.</w:t>
+        <w:t>O que são foreground e background.</w:t>
       </w:r>
     </w:p>
     <w:p>
@@ -4581,25 +4035,7 @@
           <w:sz w:val="24"/>
           <w:szCs w:val="24"/>
         </w:rPr>
-        <w:t xml:space="preserve">Essa ferramenta tem várias funcionalidades permitindo fazer um gradiente com as cores de </w:t>
-      </w:r>
-      <w:proofErr w:type="spellStart"/>
-      <w:r>
-        <w:rPr>
-          <w:rFonts w:ascii="Times New Roman" w:hAnsi="Times New Roman" w:cs="Times New Roman"/>
-          <w:sz w:val="24"/>
-          <w:szCs w:val="24"/>
-        </w:rPr>
-        <w:t>fore</w:t>
-      </w:r>
-      <w:proofErr w:type="spellEnd"/>
-      <w:r>
-        <w:rPr>
-          <w:rFonts w:ascii="Times New Roman" w:hAnsi="Times New Roman" w:cs="Times New Roman"/>
-          <w:sz w:val="24"/>
-          <w:szCs w:val="24"/>
-        </w:rPr>
-        <w:t xml:space="preserve"> e background (canto inferior esquerdo) de diversas formas, desde linear até totalmente circular.</w:t>
+        <w:t>Essa ferramenta tem várias funcionalidades permitindo fazer um gradiente com as cores de fore e background (canto inferior esquerdo) de diversas formas, desde linear até totalmente circular.</w:t>
       </w:r>
     </w:p>
     <w:p>
@@ -4769,67 +4205,31 @@
           <w:sz w:val="24"/>
           <w:szCs w:val="24"/>
         </w:rPr>
-        <w:t xml:space="preserve">, utilizamos a seleção </w:t>
-      </w:r>
-      <w:proofErr w:type="spellStart"/>
-      <w:r>
-        <w:rPr>
-          <w:rFonts w:ascii="Times New Roman" w:hAnsi="Times New Roman" w:cs="Times New Roman"/>
-          <w:sz w:val="24"/>
-          <w:szCs w:val="24"/>
-        </w:rPr>
-        <w:t>maqee</w:t>
-      </w:r>
-      <w:proofErr w:type="spellEnd"/>
-      <w:r>
-        <w:rPr>
-          <w:rFonts w:ascii="Times New Roman" w:hAnsi="Times New Roman" w:cs="Times New Roman"/>
-          <w:sz w:val="24"/>
-          <w:szCs w:val="24"/>
-        </w:rPr>
-        <w:t xml:space="preserve"> (atalho: M) e selecionamos a partir da régua até o final da imagem.</w:t>
-      </w:r>
-    </w:p>
-    <w:p>
-      <w:pPr>
-        <w:pStyle w:val="PargrafodaLista"/>
-        <w:numPr>
-          <w:ilvl w:val="2"/>
-          <w:numId w:val="1"/>
-        </w:numPr>
-        <w:spacing w:line="360" w:lineRule="auto"/>
-        <w:jc w:val="both"/>
-        <w:rPr>
-          <w:rFonts w:ascii="Times New Roman" w:hAnsi="Times New Roman" w:cs="Times New Roman"/>
-          <w:sz w:val="24"/>
-          <w:szCs w:val="24"/>
-        </w:rPr>
-      </w:pPr>
-      <w:r>
-        <w:rPr>
-          <w:rFonts w:ascii="Times New Roman" w:hAnsi="Times New Roman" w:cs="Times New Roman"/>
-          <w:sz w:val="24"/>
-          <w:szCs w:val="24"/>
-        </w:rPr>
-        <w:t xml:space="preserve">Selecionamos a ferramenta de balde novamente, voltamos a cor </w:t>
-      </w:r>
-      <w:proofErr w:type="spellStart"/>
-      <w:r>
-        <w:rPr>
-          <w:rFonts w:ascii="Times New Roman" w:hAnsi="Times New Roman" w:cs="Times New Roman"/>
-          <w:sz w:val="24"/>
-          <w:szCs w:val="24"/>
-        </w:rPr>
-        <w:t>foreground</w:t>
-      </w:r>
-      <w:proofErr w:type="spellEnd"/>
-      <w:r>
-        <w:rPr>
-          <w:rFonts w:ascii="Times New Roman" w:hAnsi="Times New Roman" w:cs="Times New Roman"/>
-          <w:sz w:val="24"/>
-          <w:szCs w:val="24"/>
-        </w:rPr>
-        <w:t xml:space="preserve"> para branco e pintamos a área selecionada:</w:t>
+        <w:t>, utilizamos a seleção maqee (atalho: M) e selecionamos a partir da régua até o final da imagem.</w:t>
+      </w:r>
+    </w:p>
+    <w:p>
+      <w:pPr>
+        <w:pStyle w:val="PargrafodaLista"/>
+        <w:numPr>
+          <w:ilvl w:val="2"/>
+          <w:numId w:val="1"/>
+        </w:numPr>
+        <w:spacing w:line="360" w:lineRule="auto"/>
+        <w:jc w:val="both"/>
+        <w:rPr>
+          <w:rFonts w:ascii="Times New Roman" w:hAnsi="Times New Roman" w:cs="Times New Roman"/>
+          <w:sz w:val="24"/>
+          <w:szCs w:val="24"/>
+        </w:rPr>
+      </w:pPr>
+      <w:r>
+        <w:rPr>
+          <w:rFonts w:ascii="Times New Roman" w:hAnsi="Times New Roman" w:cs="Times New Roman"/>
+          <w:sz w:val="24"/>
+          <w:szCs w:val="24"/>
+        </w:rPr>
+        <w:t>Selecionamos a ferramenta de balde novamente, voltamos a cor foreground para branco e pintamos a área selecionada:</w:t>
       </w:r>
     </w:p>
     <w:p>
@@ -5040,67 +4440,31 @@
           <w:sz w:val="24"/>
           <w:szCs w:val="24"/>
         </w:rPr>
-        <w:t xml:space="preserve"> Ferramenta </w:t>
-      </w:r>
-      <w:proofErr w:type="spellStart"/>
-      <w:r>
-        <w:rPr>
-          <w:rFonts w:ascii="Times New Roman" w:hAnsi="Times New Roman" w:cs="Times New Roman"/>
-          <w:sz w:val="24"/>
-          <w:szCs w:val="24"/>
-        </w:rPr>
-        <w:t>Gradient</w:t>
-      </w:r>
-      <w:proofErr w:type="spellEnd"/>
-      <w:r>
-        <w:rPr>
-          <w:rFonts w:ascii="Times New Roman" w:hAnsi="Times New Roman" w:cs="Times New Roman"/>
-          <w:sz w:val="24"/>
-          <w:szCs w:val="24"/>
-        </w:rPr>
-        <w:t>:</w:t>
-      </w:r>
-    </w:p>
-    <w:p>
-      <w:pPr>
-        <w:pStyle w:val="PargrafodaLista"/>
-        <w:numPr>
-          <w:ilvl w:val="2"/>
-          <w:numId w:val="1"/>
-        </w:numPr>
-        <w:spacing w:line="360" w:lineRule="auto"/>
-        <w:jc w:val="both"/>
-        <w:rPr>
-          <w:rFonts w:ascii="Times New Roman" w:hAnsi="Times New Roman" w:cs="Times New Roman"/>
-          <w:sz w:val="24"/>
-          <w:szCs w:val="24"/>
-        </w:rPr>
-      </w:pPr>
-      <w:r>
-        <w:rPr>
-          <w:rFonts w:ascii="Times New Roman" w:hAnsi="Times New Roman" w:cs="Times New Roman"/>
-          <w:sz w:val="24"/>
-          <w:szCs w:val="24"/>
-        </w:rPr>
-        <w:t xml:space="preserve">O </w:t>
-      </w:r>
-      <w:proofErr w:type="spellStart"/>
-      <w:r>
-        <w:rPr>
-          <w:rFonts w:ascii="Times New Roman" w:hAnsi="Times New Roman" w:cs="Times New Roman"/>
-          <w:sz w:val="24"/>
-          <w:szCs w:val="24"/>
-        </w:rPr>
-        <w:t>Gradient</w:t>
-      </w:r>
-      <w:proofErr w:type="spellEnd"/>
-      <w:r>
-        <w:rPr>
-          <w:rFonts w:ascii="Times New Roman" w:hAnsi="Times New Roman" w:cs="Times New Roman"/>
-          <w:sz w:val="24"/>
-          <w:szCs w:val="24"/>
-        </w:rPr>
-        <w:t xml:space="preserve"> pode ser usado para preencher camadas com cores em degradê, semelhante ao que fizemos em aula. No caso, do fundo da nossa composição, mudamos apenas o tipo de gradiente: do linear para o radial. Você pode ainda promover outros ajustes, escolhendo mais do que duas cores para compô-lo, bem como determinar o quanto de cada uma delas vai estar presente e como vai se dar a transição entre elas. Vamos considerar o degradê abaixo como base:</w:t>
+        <w:t xml:space="preserve"> Ferramenta Gradient:</w:t>
+      </w:r>
+    </w:p>
+    <w:p>
+      <w:pPr>
+        <w:pStyle w:val="PargrafodaLista"/>
+        <w:numPr>
+          <w:ilvl w:val="2"/>
+          <w:numId w:val="1"/>
+        </w:numPr>
+        <w:spacing w:line="360" w:lineRule="auto"/>
+        <w:jc w:val="both"/>
+        <w:rPr>
+          <w:rFonts w:ascii="Times New Roman" w:hAnsi="Times New Roman" w:cs="Times New Roman"/>
+          <w:sz w:val="24"/>
+          <w:szCs w:val="24"/>
+        </w:rPr>
+      </w:pPr>
+      <w:r>
+        <w:rPr>
+          <w:rFonts w:ascii="Times New Roman" w:hAnsi="Times New Roman" w:cs="Times New Roman"/>
+          <w:sz w:val="24"/>
+          <w:szCs w:val="24"/>
+        </w:rPr>
+        <w:t>O Gradient pode ser usado para preencher camadas com cores em degradê, semelhante ao que fizemos em aula. No caso, do fundo da nossa composição, mudamos apenas o tipo de gradiente: do linear para o radial. Você pode ainda promover outros ajustes, escolhendo mais do que duas cores para compô-lo, bem como determinar o quanto de cada uma delas vai estar presente e como vai se dar a transição entre elas. Vamos considerar o degradê abaixo como base:</w:t>
       </w:r>
     </w:p>
     <w:p>
@@ -5277,25 +4641,7 @@
           <w:sz w:val="24"/>
           <w:szCs w:val="24"/>
         </w:rPr>
-        <w:t xml:space="preserve">Ao mudar uma das amostras de cor de posição você definirá o quanto dela estará presente no degradê. O reposicionamento pode ser feito de maneira manual ou você pode indicar </w:t>
-      </w:r>
-      <w:proofErr w:type="spellStart"/>
-      <w:r>
-        <w:rPr>
-          <w:rFonts w:ascii="Times New Roman" w:hAnsi="Times New Roman" w:cs="Times New Roman"/>
-          <w:sz w:val="24"/>
-          <w:szCs w:val="24"/>
-        </w:rPr>
-        <w:t>exatamante</w:t>
-      </w:r>
-      <w:proofErr w:type="spellEnd"/>
-      <w:r>
-        <w:rPr>
-          <w:rFonts w:ascii="Times New Roman" w:hAnsi="Times New Roman" w:cs="Times New Roman"/>
-          <w:sz w:val="24"/>
-          <w:szCs w:val="24"/>
-        </w:rPr>
-        <w:t xml:space="preserve"> a posição no campo Location.</w:t>
+        <w:t>Ao mudar uma das amostras de cor de posição você definirá o quanto dela estará presente no degradê. O reposicionamento pode ser feito de maneira manual ou você pode indicar exatamante a posição no campo Location.</w:t>
       </w:r>
     </w:p>
     <w:p>
@@ -5593,18 +4939,24 @@
           <w:sz w:val="24"/>
           <w:szCs w:val="24"/>
         </w:rPr>
-        <w:t xml:space="preserve">Colocamos os textos em </w:t>
-      </w:r>
-      <w:proofErr w:type="spellStart"/>
-      <w:r>
-        <w:rPr>
-          <w:rFonts w:ascii="Times New Roman" w:hAnsi="Times New Roman" w:cs="Times New Roman"/>
-          <w:sz w:val="24"/>
-          <w:szCs w:val="24"/>
-        </w:rPr>
-        <w:t>font</w:t>
-      </w:r>
-      <w:proofErr w:type="spellEnd"/>
+        <w:t>Colocamos os textos em font gotham e oraqle para a propaganda. Podemos criar bibliotecas e colocar as cores e tudo mais que usaremos no projeto todo para não ter que ficar digitando toda vez, facilitando a vida.</w:t>
+      </w:r>
+    </w:p>
+    <w:p>
+      <w:pPr>
+        <w:pStyle w:val="PargrafodaLista"/>
+        <w:numPr>
+          <w:ilvl w:val="1"/>
+          <w:numId w:val="1"/>
+        </w:numPr>
+        <w:spacing w:line="360" w:lineRule="auto"/>
+        <w:jc w:val="both"/>
+        <w:rPr>
+          <w:rFonts w:ascii="Times New Roman" w:hAnsi="Times New Roman" w:cs="Times New Roman"/>
+          <w:sz w:val="24"/>
+          <w:szCs w:val="24"/>
+        </w:rPr>
+      </w:pPr>
       <w:r>
         <w:rPr>
           <w:rFonts w:ascii="Times New Roman" w:hAnsi="Times New Roman" w:cs="Times New Roman"/>
@@ -5613,66 +4965,6 @@
         </w:rPr>
         <w:t xml:space="preserve"> </w:t>
       </w:r>
-      <w:proofErr w:type="spellStart"/>
-      <w:r>
-        <w:rPr>
-          <w:rFonts w:ascii="Times New Roman" w:hAnsi="Times New Roman" w:cs="Times New Roman"/>
-          <w:sz w:val="24"/>
-          <w:szCs w:val="24"/>
-        </w:rPr>
-        <w:t>gotham</w:t>
-      </w:r>
-      <w:proofErr w:type="spellEnd"/>
-      <w:r>
-        <w:rPr>
-          <w:rFonts w:ascii="Times New Roman" w:hAnsi="Times New Roman" w:cs="Times New Roman"/>
-          <w:sz w:val="24"/>
-          <w:szCs w:val="24"/>
-        </w:rPr>
-        <w:t xml:space="preserve"> e </w:t>
-      </w:r>
-      <w:proofErr w:type="spellStart"/>
-      <w:r>
-        <w:rPr>
-          <w:rFonts w:ascii="Times New Roman" w:hAnsi="Times New Roman" w:cs="Times New Roman"/>
-          <w:sz w:val="24"/>
-          <w:szCs w:val="24"/>
-        </w:rPr>
-        <w:t>oraqle</w:t>
-      </w:r>
-      <w:proofErr w:type="spellEnd"/>
-      <w:r>
-        <w:rPr>
-          <w:rFonts w:ascii="Times New Roman" w:hAnsi="Times New Roman" w:cs="Times New Roman"/>
-          <w:sz w:val="24"/>
-          <w:szCs w:val="24"/>
-        </w:rPr>
-        <w:t xml:space="preserve"> para a propaganda. Podemos criar bibliotecas e colocar as cores e tudo mais que usaremos no projeto todo para não ter que ficar digitando toda vez, facilitando a vida.</w:t>
-      </w:r>
-    </w:p>
-    <w:p>
-      <w:pPr>
-        <w:pStyle w:val="PargrafodaLista"/>
-        <w:numPr>
-          <w:ilvl w:val="1"/>
-          <w:numId w:val="1"/>
-        </w:numPr>
-        <w:spacing w:line="360" w:lineRule="auto"/>
-        <w:jc w:val="both"/>
-        <w:rPr>
-          <w:rFonts w:ascii="Times New Roman" w:hAnsi="Times New Roman" w:cs="Times New Roman"/>
-          <w:sz w:val="24"/>
-          <w:szCs w:val="24"/>
-        </w:rPr>
-      </w:pPr>
-      <w:r>
-        <w:rPr>
-          <w:rFonts w:ascii="Times New Roman" w:hAnsi="Times New Roman" w:cs="Times New Roman"/>
-          <w:sz w:val="24"/>
-          <w:szCs w:val="24"/>
-        </w:rPr>
-        <w:t xml:space="preserve"> </w:t>
-      </w:r>
       <w:r>
         <w:rPr>
           <w:rFonts w:ascii="Times New Roman" w:hAnsi="Times New Roman" w:cs="Times New Roman"/>
@@ -5743,25 +5035,7 @@
           <w:sz w:val="24"/>
           <w:szCs w:val="24"/>
         </w:rPr>
-        <w:t xml:space="preserve">Podemos usar o polígono para desenhar os triângulos </w:t>
-      </w:r>
-      <w:proofErr w:type="spellStart"/>
-      <w:r>
-        <w:rPr>
-          <w:rFonts w:ascii="Times New Roman" w:hAnsi="Times New Roman" w:cs="Times New Roman"/>
-          <w:sz w:val="24"/>
-          <w:szCs w:val="24"/>
-        </w:rPr>
-        <w:t>tbm</w:t>
-      </w:r>
-      <w:proofErr w:type="spellEnd"/>
-      <w:r>
-        <w:rPr>
-          <w:rFonts w:ascii="Times New Roman" w:hAnsi="Times New Roman" w:cs="Times New Roman"/>
-          <w:sz w:val="24"/>
-          <w:szCs w:val="24"/>
-        </w:rPr>
-        <w:t>, basta selecionar e na barra superior escolher 3 lados:</w:t>
+        <w:t>Podemos usar o polígono para desenhar os triângulos tbm, basta selecionar e na barra superior escolher 3 lados:</w:t>
       </w:r>
     </w:p>
     <w:p>
@@ -6259,61 +5533,7 @@
           <w:sz w:val="24"/>
           <w:szCs w:val="24"/>
         </w:rPr>
-        <w:t xml:space="preserve">Qualquer arquivo do </w:t>
-      </w:r>
-      <w:proofErr w:type="spellStart"/>
-      <w:r>
-        <w:rPr>
-          <w:rFonts w:ascii="Times New Roman" w:hAnsi="Times New Roman" w:cs="Times New Roman"/>
-          <w:sz w:val="24"/>
-          <w:szCs w:val="24"/>
-        </w:rPr>
-        <w:t>illustrator</w:t>
-      </w:r>
-      <w:proofErr w:type="spellEnd"/>
-      <w:r>
-        <w:rPr>
-          <w:rFonts w:ascii="Times New Roman" w:hAnsi="Times New Roman" w:cs="Times New Roman"/>
-          <w:sz w:val="24"/>
-          <w:szCs w:val="24"/>
-        </w:rPr>
-        <w:t xml:space="preserve"> ou em </w:t>
-      </w:r>
-      <w:proofErr w:type="spellStart"/>
-      <w:r>
-        <w:rPr>
-          <w:rFonts w:ascii="Times New Roman" w:hAnsi="Times New Roman" w:cs="Times New Roman"/>
-          <w:sz w:val="24"/>
-          <w:szCs w:val="24"/>
-        </w:rPr>
-        <w:t>pdf</w:t>
-      </w:r>
-      <w:proofErr w:type="spellEnd"/>
-      <w:r>
-        <w:rPr>
-          <w:rFonts w:ascii="Times New Roman" w:hAnsi="Times New Roman" w:cs="Times New Roman"/>
-          <w:sz w:val="24"/>
-          <w:szCs w:val="24"/>
-        </w:rPr>
-        <w:t xml:space="preserve"> podemos abrir no </w:t>
-      </w:r>
-      <w:proofErr w:type="spellStart"/>
-      <w:r>
-        <w:rPr>
-          <w:rFonts w:ascii="Times New Roman" w:hAnsi="Times New Roman" w:cs="Times New Roman"/>
-          <w:sz w:val="24"/>
-          <w:szCs w:val="24"/>
-        </w:rPr>
-        <w:t>photoshop</w:t>
-      </w:r>
-      <w:proofErr w:type="spellEnd"/>
-      <w:r>
-        <w:rPr>
-          <w:rFonts w:ascii="Times New Roman" w:hAnsi="Times New Roman" w:cs="Times New Roman"/>
-          <w:sz w:val="24"/>
-          <w:szCs w:val="24"/>
-        </w:rPr>
-        <w:t xml:space="preserve"> apenas arrastando ele para o arquivo de trabalho que estamos.</w:t>
+        <w:t>Qualquer arquivo do illustrator ou em pdf podemos abrir no photoshop apenas arrastando ele para o arquivo de trabalho que estamos.</w:t>
       </w:r>
     </w:p>
     <w:p>
@@ -6338,79 +5558,7 @@
           <w:szCs w:val="24"/>
         </w:rPr>
         <w:lastRenderedPageBreak/>
-        <w:t xml:space="preserve">O Illustrator tem total </w:t>
-      </w:r>
-      <w:proofErr w:type="spellStart"/>
-      <w:r>
-        <w:rPr>
-          <w:rFonts w:ascii="Times New Roman" w:hAnsi="Times New Roman" w:cs="Times New Roman"/>
-          <w:sz w:val="24"/>
-          <w:szCs w:val="24"/>
-        </w:rPr>
-        <w:t>sync</w:t>
-      </w:r>
-      <w:proofErr w:type="spellEnd"/>
-      <w:r>
-        <w:rPr>
-          <w:rFonts w:ascii="Times New Roman" w:hAnsi="Times New Roman" w:cs="Times New Roman"/>
-          <w:sz w:val="24"/>
-          <w:szCs w:val="24"/>
-        </w:rPr>
-        <w:t xml:space="preserve"> com o </w:t>
-      </w:r>
-      <w:proofErr w:type="spellStart"/>
-      <w:r>
-        <w:rPr>
-          <w:rFonts w:ascii="Times New Roman" w:hAnsi="Times New Roman" w:cs="Times New Roman"/>
-          <w:sz w:val="24"/>
-          <w:szCs w:val="24"/>
-        </w:rPr>
-        <w:t>photoshop</w:t>
-      </w:r>
-      <w:proofErr w:type="spellEnd"/>
-      <w:r>
-        <w:rPr>
-          <w:rFonts w:ascii="Times New Roman" w:hAnsi="Times New Roman" w:cs="Times New Roman"/>
-          <w:sz w:val="24"/>
-          <w:szCs w:val="24"/>
-        </w:rPr>
-        <w:t xml:space="preserve">, portanto, uma vez o arquivo tendo sido incrementado em um projeto do </w:t>
-      </w:r>
-      <w:proofErr w:type="spellStart"/>
-      <w:r>
-        <w:rPr>
-          <w:rFonts w:ascii="Times New Roman" w:hAnsi="Times New Roman" w:cs="Times New Roman"/>
-          <w:sz w:val="24"/>
-          <w:szCs w:val="24"/>
-        </w:rPr>
-        <w:t>photoshop</w:t>
-      </w:r>
-      <w:proofErr w:type="spellEnd"/>
-      <w:r>
-        <w:rPr>
-          <w:rFonts w:ascii="Times New Roman" w:hAnsi="Times New Roman" w:cs="Times New Roman"/>
-          <w:sz w:val="24"/>
-          <w:szCs w:val="24"/>
-        </w:rPr>
-        <w:t xml:space="preserve">, assim que fizermos qualquer alteração no projeto do Illustrator ele será automaticamente modificado no </w:t>
-      </w:r>
-      <w:proofErr w:type="spellStart"/>
-      <w:r>
-        <w:rPr>
-          <w:rFonts w:ascii="Times New Roman" w:hAnsi="Times New Roman" w:cs="Times New Roman"/>
-          <w:sz w:val="24"/>
-          <w:szCs w:val="24"/>
-        </w:rPr>
-        <w:t>photoshop</w:t>
-      </w:r>
-      <w:proofErr w:type="spellEnd"/>
-      <w:r>
-        <w:rPr>
-          <w:rFonts w:ascii="Times New Roman" w:hAnsi="Times New Roman" w:cs="Times New Roman"/>
-          <w:sz w:val="24"/>
-          <w:szCs w:val="24"/>
-        </w:rPr>
-        <w:t xml:space="preserve"> também.</w:t>
+        <w:t>O Illustrator tem total sync com o photoshop, portanto, uma vez o arquivo tendo sido incrementado em um projeto do photoshop, assim que fizermos qualquer alteração no projeto do Illustrator ele será automaticamente modificado no photoshop também.</w:t>
       </w:r>
     </w:p>
     <w:p>
@@ -6639,27 +5787,8 @@
           <w:sz w:val="24"/>
           <w:szCs w:val="24"/>
         </w:rPr>
-        <w:t xml:space="preserve">Como os objetos inteligentes preservam todas as informações originais da imagem e não são diretamente editáveis: as ações sobre eles sempre são do tipo não destrutiva. Não é possível executar operações que alteram dados de pixel, como pintar e apagar diretamente em uma camada de objeto inteligente. Para isso, ela primeiro tem que ser convertida em uma camada regular, por meio da </w:t>
-      </w:r>
-      <w:proofErr w:type="spellStart"/>
-      <w:r>
-        <w:rPr>
-          <w:rFonts w:ascii="Times New Roman" w:hAnsi="Times New Roman" w:cs="Times New Roman"/>
-          <w:sz w:val="24"/>
-          <w:szCs w:val="24"/>
-        </w:rPr>
-        <w:t>rasterização</w:t>
-      </w:r>
-      <w:proofErr w:type="spellEnd"/>
-      <w:r>
-        <w:rPr>
-          <w:rFonts w:ascii="Times New Roman" w:hAnsi="Times New Roman" w:cs="Times New Roman"/>
-          <w:sz w:val="24"/>
-          <w:szCs w:val="24"/>
-        </w:rPr>
-        <w:t xml:space="preserve">. </w:t>
-      </w:r>
-      <w:proofErr w:type="spellStart"/>
+        <w:t xml:space="preserve">Como os objetos inteligentes preservam todas as informações originais da imagem e não são diretamente editáveis: as ações sobre eles sempre são do tipo não destrutiva. Não é possível executar operações que alteram dados de pixel, como pintar e apagar diretamente em uma camada de objeto inteligente. Para isso, ela primeiro tem que ser convertida em uma camada regular, por meio da rasterização. </w:t>
+      </w:r>
       <w:r>
         <w:rPr>
           <w:rFonts w:ascii="Times New Roman" w:hAnsi="Times New Roman" w:cs="Times New Roman"/>
@@ -6667,34 +5796,7 @@
           <w:szCs w:val="24"/>
         </w:rPr>
         <w:lastRenderedPageBreak/>
-        <w:t>Rasterizá-la</w:t>
-      </w:r>
-      <w:proofErr w:type="spellEnd"/>
-      <w:r>
-        <w:rPr>
-          <w:rFonts w:ascii="Times New Roman" w:hAnsi="Times New Roman" w:cs="Times New Roman"/>
-          <w:sz w:val="24"/>
-          <w:szCs w:val="24"/>
-        </w:rPr>
-        <w:t xml:space="preserve"> vai remover suas propriedades de Objeto inteligente e ela agora será uma camada comum, sem vinculação </w:t>
-      </w:r>
-      <w:proofErr w:type="gramStart"/>
-      <w:r>
-        <w:rPr>
-          <w:rFonts w:ascii="Times New Roman" w:hAnsi="Times New Roman" w:cs="Times New Roman"/>
-          <w:sz w:val="24"/>
-          <w:szCs w:val="24"/>
-        </w:rPr>
-        <w:t>à</w:t>
-      </w:r>
-      <w:proofErr w:type="gramEnd"/>
-      <w:r>
-        <w:rPr>
-          <w:rFonts w:ascii="Times New Roman" w:hAnsi="Times New Roman" w:cs="Times New Roman"/>
-          <w:sz w:val="24"/>
-          <w:szCs w:val="24"/>
-        </w:rPr>
-        <w:t xml:space="preserve"> informações de um documento externo.</w:t>
+        <w:t>Rasterizá-la vai remover suas propriedades de Objeto inteligente e ela agora será uma camada comum, sem vinculação à informações de um documento externo.</w:t>
       </w:r>
     </w:p>
     <w:p>
@@ -6782,25 +5884,7 @@
           <w:sz w:val="24"/>
           <w:szCs w:val="24"/>
         </w:rPr>
-        <w:t xml:space="preserve">Trabalhar com dados de vetor (como artes finais criadas em outros softwares). Ao trazer um vetor para dentro do Photoshop como Objeto inteligente não há </w:t>
-      </w:r>
-      <w:proofErr w:type="spellStart"/>
-      <w:r>
-        <w:rPr>
-          <w:rFonts w:ascii="Times New Roman" w:hAnsi="Times New Roman" w:cs="Times New Roman"/>
-          <w:sz w:val="24"/>
-          <w:szCs w:val="24"/>
-        </w:rPr>
-        <w:t>rasterização</w:t>
-      </w:r>
-      <w:proofErr w:type="spellEnd"/>
-      <w:r>
-        <w:rPr>
-          <w:rFonts w:ascii="Times New Roman" w:hAnsi="Times New Roman" w:cs="Times New Roman"/>
-          <w:sz w:val="24"/>
-          <w:szCs w:val="24"/>
-        </w:rPr>
-        <w:t xml:space="preserve"> dos dados vetoriais. Ou seja, o vetor não perde suas propriedades.</w:t>
+        <w:t>Trabalhar com dados de vetor (como artes finais criadas em outros softwares). Ao trazer um vetor para dentro do Photoshop como Objeto inteligente não há rasterização dos dados vetoriais. Ou seja, o vetor não perde suas propriedades.</w:t>
       </w:r>
     </w:p>
     <w:p>
@@ -6865,6 +5949,123 @@
           <w:szCs w:val="24"/>
         </w:rPr>
         <w:t>Atualizar várias camadas automaticamente. Caso o Objeto inteligente se repita pela arte, atualizar o arquivo original fará alterações em todas as suas cópias de uma única vez, sem necessidade de editar uma por uma.</w:t>
+      </w:r>
+    </w:p>
+    <w:p>
+      <w:pPr>
+        <w:pStyle w:val="PargrafodaLista"/>
+        <w:numPr>
+          <w:ilvl w:val="1"/>
+          <w:numId w:val="1"/>
+        </w:numPr>
+        <w:spacing w:line="360" w:lineRule="auto"/>
+        <w:jc w:val="both"/>
+        <w:rPr>
+          <w:rFonts w:ascii="Times New Roman" w:hAnsi="Times New Roman" w:cs="Times New Roman"/>
+          <w:sz w:val="24"/>
+          <w:szCs w:val="24"/>
+        </w:rPr>
+      </w:pPr>
+      <w:r>
+        <w:rPr>
+          <w:rFonts w:ascii="Times New Roman" w:hAnsi="Times New Roman" w:cs="Times New Roman"/>
+          <w:sz w:val="24"/>
+          <w:szCs w:val="24"/>
+        </w:rPr>
+        <w:t xml:space="preserve"> </w:t>
+      </w:r>
+      <w:r>
+        <w:rPr>
+          <w:rFonts w:ascii="Times New Roman" w:hAnsi="Times New Roman" w:cs="Times New Roman"/>
+          <w:sz w:val="24"/>
+          <w:szCs w:val="24"/>
+        </w:rPr>
+        <w:t>Pen Tool: Construindo forma</w:t>
+      </w:r>
+      <w:r>
+        <w:rPr>
+          <w:rFonts w:ascii="Times New Roman" w:hAnsi="Times New Roman" w:cs="Times New Roman"/>
+          <w:sz w:val="24"/>
+          <w:szCs w:val="24"/>
+        </w:rPr>
+        <w:t>:</w:t>
+      </w:r>
+    </w:p>
+    <w:p>
+      <w:pPr>
+        <w:pStyle w:val="PargrafodaLista"/>
+        <w:numPr>
+          <w:ilvl w:val="2"/>
+          <w:numId w:val="1"/>
+        </w:numPr>
+        <w:spacing w:line="360" w:lineRule="auto"/>
+        <w:jc w:val="both"/>
+        <w:rPr>
+          <w:rFonts w:ascii="Times New Roman" w:hAnsi="Times New Roman" w:cs="Times New Roman"/>
+          <w:sz w:val="24"/>
+          <w:szCs w:val="24"/>
+        </w:rPr>
+      </w:pPr>
+      <w:r>
+        <w:rPr>
+          <w:rFonts w:ascii="Times New Roman" w:hAnsi="Times New Roman" w:cs="Times New Roman"/>
+          <w:sz w:val="24"/>
+          <w:szCs w:val="24"/>
+        </w:rPr>
+        <w:t>Podemos utilizar a pen tool (atalho: P) para criar linhas retas com cliques ou onduladas ao clicar e arrastar:</w:t>
+      </w:r>
+    </w:p>
+    <w:p>
+      <w:pPr>
+        <w:spacing w:line="360" w:lineRule="auto"/>
+        <w:jc w:val="center"/>
+        <w:rPr>
+          <w:rFonts w:ascii="Times New Roman" w:hAnsi="Times New Roman" w:cs="Times New Roman"/>
+          <w:sz w:val="24"/>
+          <w:szCs w:val="24"/>
+        </w:rPr>
+      </w:pPr>
+      <w:r>
+        <w:rPr>
+          <w:rFonts w:ascii="Times New Roman" w:hAnsi="Times New Roman" w:cs="Times New Roman"/>
+          <w:sz w:val="24"/>
+          <w:szCs w:val="24"/>
+        </w:rPr>
+        <w:drawing>
+          <wp:inline distT="0" distB="0" distL="0" distR="0" wp14:anchorId="3B68F866" wp14:editId="450E2C5C">
+            <wp:extent cx="2581635" cy="543001"/>
+            <wp:effectExtent l="0" t="0" r="0" b="9525"/>
+            <wp:docPr id="39" name="Imagem 39"/>
+            <wp:cNvGraphicFramePr>
+              <a:graphicFrameLocks xmlns:a="http://schemas.openxmlformats.org/drawingml/2006/main" noChangeAspect="1"/>
+            </wp:cNvGraphicFramePr>
+            <a:graphic xmlns:a="http://schemas.openxmlformats.org/drawingml/2006/main">
+              <a:graphicData uri="http://schemas.openxmlformats.org/drawingml/2006/picture">
+                <pic:pic xmlns:pic="http://schemas.openxmlformats.org/drawingml/2006/picture">
+                  <pic:nvPicPr>
+                    <pic:cNvPr id="1" name=""/>
+                    <pic:cNvPicPr/>
+                  </pic:nvPicPr>
+                  <pic:blipFill>
+                    <a:blip r:embed="rId43"/>
+                    <a:stretch>
+                      <a:fillRect/>
+                    </a:stretch>
+                  </pic:blipFill>
+                  <pic:spPr>
+                    <a:xfrm>
+                      <a:off x="0" y="0"/>
+                      <a:ext cx="2581635" cy="543001"/>
+                    </a:xfrm>
+                    <a:prstGeom prst="rect">
+                      <a:avLst/>
+                    </a:prstGeom>
+                  </pic:spPr>
+                </pic:pic>
+              </a:graphicData>
+            </a:graphic>
+          </wp:inline>
+        </w:drawing>
       </w:r>
     </w:p>
     <w:p>

</xml_diff>

<commit_message>
Edição de pontos pen tool
Esqueci de anotar como editar os pontos
</commit_message>
<xml_diff>
--- a/Formação Produção com Photoshop/Anotações/Anotações - Formação Produção com Photoshop.docx
+++ b/Formação Produção com Photoshop/Anotações/Anotações - Formação Produção com Photoshop.docx
@@ -6083,6 +6083,14 @@
           <w:szCs w:val="24"/>
         </w:rPr>
       </w:pPr>
+      <w:r>
+        <w:rPr>
+          <w:rFonts w:ascii="Times New Roman" w:hAnsi="Times New Roman" w:cs="Times New Roman"/>
+          <w:sz w:val="24"/>
+          <w:szCs w:val="24"/>
+        </w:rPr>
+        <w:t>Podemos editar os pontos utilizando a ferramenta de seleção direta (atalho: A). Ela mostra os pontos e onde está cada limite da ondulação, permitindo que possamos alterar não só a posição do ponto, mas também a ondulação que a linha faz.</w:t>
+      </w:r>
     </w:p>
     <w:sectPr>
       <w:pgSz w:w="11906" w:h="16838"/>

</xml_diff>

<commit_message>
Pen Tool: Construindo caminho
Utilizamos o que já vimos para criar os raios de sol
</commit_message>
<xml_diff>
--- a/Formação Produção com Photoshop/Anotações/Anotações - Formação Produção com Photoshop.docx
+++ b/Formação Produção com Photoshop/Anotações/Anotações - Formação Produção com Photoshop.docx
@@ -6090,6 +6090,70 @@
           <w:szCs w:val="24"/>
         </w:rPr>
         <w:t>Podemos editar os pontos utilizando a ferramenta de seleção direta (atalho: A). Ela mostra os pontos e onde está cada limite da ondulação, permitindo que possamos alterar não só a posição do ponto, mas também a ondulação que a linha faz.</w:t>
+      </w:r>
+    </w:p>
+    <w:p>
+      <w:pPr>
+        <w:pStyle w:val="PargrafodaLista"/>
+        <w:numPr>
+          <w:ilvl w:val="1"/>
+          <w:numId w:val="1"/>
+        </w:numPr>
+        <w:spacing w:line="360" w:lineRule="auto"/>
+        <w:jc w:val="both"/>
+        <w:rPr>
+          <w:rFonts w:ascii="Times New Roman" w:hAnsi="Times New Roman" w:cs="Times New Roman"/>
+          <w:sz w:val="24"/>
+          <w:szCs w:val="24"/>
+        </w:rPr>
+      </w:pPr>
+      <w:r>
+        <w:rPr>
+          <w:rFonts w:ascii="Times New Roman" w:hAnsi="Times New Roman" w:cs="Times New Roman"/>
+          <w:sz w:val="24"/>
+          <w:szCs w:val="24"/>
+        </w:rPr>
+        <w:t xml:space="preserve"> </w:t>
+      </w:r>
+      <w:r>
+        <w:rPr>
+          <w:rFonts w:ascii="Times New Roman" w:hAnsi="Times New Roman" w:cs="Times New Roman"/>
+          <w:sz w:val="24"/>
+          <w:szCs w:val="24"/>
+        </w:rPr>
+        <w:t>Pen Tool: Construindo caminho</w:t>
+      </w:r>
+      <w:r>
+        <w:rPr>
+          <w:rFonts w:ascii="Times New Roman" w:hAnsi="Times New Roman" w:cs="Times New Roman"/>
+          <w:sz w:val="24"/>
+          <w:szCs w:val="24"/>
+        </w:rPr>
+        <w:t>:</w:t>
+      </w:r>
+    </w:p>
+    <w:p>
+      <w:pPr>
+        <w:pStyle w:val="PargrafodaLista"/>
+        <w:numPr>
+          <w:ilvl w:val="2"/>
+          <w:numId w:val="1"/>
+        </w:numPr>
+        <w:spacing w:line="360" w:lineRule="auto"/>
+        <w:jc w:val="both"/>
+        <w:rPr>
+          <w:rFonts w:ascii="Times New Roman" w:hAnsi="Times New Roman" w:cs="Times New Roman"/>
+          <w:sz w:val="24"/>
+          <w:szCs w:val="24"/>
+        </w:rPr>
+      </w:pPr>
+      <w:r>
+        <w:rPr>
+          <w:rFonts w:ascii="Times New Roman" w:hAnsi="Times New Roman" w:cs="Times New Roman"/>
+          <w:sz w:val="24"/>
+          <w:szCs w:val="24"/>
+        </w:rPr>
+        <w:t>Basicamente utilizamos o princípio acima para criar demarcadores e fazer o efeito dos raios de sol em 1 única camada.</w:t>
       </w:r>
     </w:p>
     <w:sectPr>

</xml_diff>

<commit_message>
Alterando a cor dos olhos
Aprendemos a utilizar demarcadores para criar seleções e copiar somente uma parte do que queremos de uma imagem. Também vimos como criar camadas de ajustes e linkar elas a outras camadas específicas para conter as alterações e não modificar permanentemente uma imagem que estamos trabalhando
</commit_message>
<xml_diff>
--- a/Formação Produção com Photoshop/Anotações/Anotações - Formação Produção com Photoshop.docx
+++ b/Formação Produção com Photoshop/Anotações/Anotações - Formação Produção com Photoshop.docx
@@ -240,43 +240,7 @@
           <w:sz w:val="24"/>
           <w:szCs w:val="24"/>
         </w:rPr>
-        <w:t>CTRL+0=</w:t>
-      </w:r>
-      <w:proofErr w:type="spellStart"/>
-      <w:r>
-        <w:rPr>
-          <w:rFonts w:ascii="Times New Roman" w:hAnsi="Times New Roman" w:cs="Times New Roman"/>
-          <w:sz w:val="24"/>
-          <w:szCs w:val="24"/>
-        </w:rPr>
-        <w:t>fit</w:t>
-      </w:r>
-      <w:proofErr w:type="spellEnd"/>
-      <w:r>
-        <w:rPr>
-          <w:rFonts w:ascii="Times New Roman" w:hAnsi="Times New Roman" w:cs="Times New Roman"/>
-          <w:sz w:val="24"/>
-          <w:szCs w:val="24"/>
-        </w:rPr>
-        <w:t xml:space="preserve"> </w:t>
-      </w:r>
-      <w:proofErr w:type="spellStart"/>
-      <w:r>
-        <w:rPr>
-          <w:rFonts w:ascii="Times New Roman" w:hAnsi="Times New Roman" w:cs="Times New Roman"/>
-          <w:sz w:val="24"/>
-          <w:szCs w:val="24"/>
-        </w:rPr>
-        <w:t>screen</w:t>
-      </w:r>
-      <w:proofErr w:type="spellEnd"/>
-      <w:r>
-        <w:rPr>
-          <w:rFonts w:ascii="Times New Roman" w:hAnsi="Times New Roman" w:cs="Times New Roman"/>
-          <w:sz w:val="24"/>
-          <w:szCs w:val="24"/>
-        </w:rPr>
-        <w:t xml:space="preserve"> do zoom, ou seja, fa</w:t>
+        <w:t>CTRL+0=fit screen do zoom, ou seja, fa</w:t>
       </w:r>
       <w:r>
         <w:rPr>
@@ -311,43 +275,7 @@
           <w:sz w:val="24"/>
           <w:szCs w:val="24"/>
         </w:rPr>
-        <w:t>CTRL+1=</w:t>
-      </w:r>
-      <w:proofErr w:type="spellStart"/>
-      <w:r>
-        <w:rPr>
-          <w:rFonts w:ascii="Times New Roman" w:hAnsi="Times New Roman" w:cs="Times New Roman"/>
-          <w:sz w:val="24"/>
-          <w:szCs w:val="24"/>
-        </w:rPr>
-        <w:t>fill</w:t>
-      </w:r>
-      <w:proofErr w:type="spellEnd"/>
-      <w:r>
-        <w:rPr>
-          <w:rFonts w:ascii="Times New Roman" w:hAnsi="Times New Roman" w:cs="Times New Roman"/>
-          <w:sz w:val="24"/>
-          <w:szCs w:val="24"/>
-        </w:rPr>
-        <w:t xml:space="preserve"> </w:t>
-      </w:r>
-      <w:proofErr w:type="spellStart"/>
-      <w:r>
-        <w:rPr>
-          <w:rFonts w:ascii="Times New Roman" w:hAnsi="Times New Roman" w:cs="Times New Roman"/>
-          <w:sz w:val="24"/>
-          <w:szCs w:val="24"/>
-        </w:rPr>
-        <w:t>screen</w:t>
-      </w:r>
-      <w:proofErr w:type="spellEnd"/>
-      <w:r>
-        <w:rPr>
-          <w:rFonts w:ascii="Times New Roman" w:hAnsi="Times New Roman" w:cs="Times New Roman"/>
-          <w:sz w:val="24"/>
-          <w:szCs w:val="24"/>
-        </w:rPr>
-        <w:t>, faz a ima pr</w:t>
+        <w:t>CTRL+1=fill screen, faz a ima pr</w:t>
       </w:r>
       <w:r>
         <w:rPr>
@@ -832,7 +760,6 @@
         </w:rPr>
         <w:t xml:space="preserve">Aula 2 – Preparação dos </w:t>
       </w:r>
-      <w:proofErr w:type="spellStart"/>
       <w:r>
         <w:rPr>
           <w:rFonts w:ascii="Times New Roman" w:hAnsi="Times New Roman" w:cs="Times New Roman"/>
@@ -853,9 +780,8 @@
           <w:szCs w:val="24"/>
           <w:u w:val="single"/>
         </w:rPr>
-        <w:t>ssets</w:t>
-      </w:r>
-      <w:proofErr w:type="spellEnd"/>
+        <w:t xml:space="preserve">ssets e </w:t>
+      </w:r>
       <w:r>
         <w:rPr>
           <w:rFonts w:ascii="Times New Roman" w:hAnsi="Times New Roman" w:cs="Times New Roman"/>
@@ -865,7 +791,7 @@
           <w:szCs w:val="24"/>
           <w:u w:val="single"/>
         </w:rPr>
-        <w:t xml:space="preserve"> e </w:t>
+        <w:t>F</w:t>
       </w:r>
       <w:r>
         <w:rPr>
@@ -876,7 +802,7 @@
           <w:szCs w:val="24"/>
           <w:u w:val="single"/>
         </w:rPr>
-        <w:t>F</w:t>
+        <w:t xml:space="preserve">erramentas de </w:t>
       </w:r>
       <w:r>
         <w:rPr>
@@ -887,7 +813,7 @@
           <w:szCs w:val="24"/>
           <w:u w:val="single"/>
         </w:rPr>
-        <w:t xml:space="preserve">erramentas de </w:t>
+        <w:t>S</w:t>
       </w:r>
       <w:r>
         <w:rPr>
@@ -898,9 +824,18 @@
           <w:szCs w:val="24"/>
           <w:u w:val="single"/>
         </w:rPr>
-        <w:t>S</w:t>
-      </w:r>
-      <w:r>
+        <w:t>eleção:</w:t>
+      </w:r>
+    </w:p>
+    <w:p>
+      <w:pPr>
+        <w:pStyle w:val="PargrafodaLista"/>
+        <w:numPr>
+          <w:ilvl w:val="1"/>
+          <w:numId w:val="1"/>
+        </w:numPr>
+        <w:spacing w:line="360" w:lineRule="auto"/>
+        <w:jc w:val="both"/>
         <w:rPr>
           <w:rFonts w:ascii="Times New Roman" w:hAnsi="Times New Roman" w:cs="Times New Roman"/>
           <w:b/>
@@ -909,14 +844,37 @@
           <w:szCs w:val="24"/>
           <w:u w:val="single"/>
         </w:rPr>
-        <w:t>eleção:</w:t>
-      </w:r>
-    </w:p>
-    <w:p>
-      <w:pPr>
-        <w:pStyle w:val="PargrafodaLista"/>
-        <w:numPr>
-          <w:ilvl w:val="1"/>
+      </w:pPr>
+      <w:r>
+        <w:rPr>
+          <w:rFonts w:ascii="Times New Roman" w:hAnsi="Times New Roman" w:cs="Times New Roman"/>
+          <w:sz w:val="24"/>
+          <w:szCs w:val="24"/>
+        </w:rPr>
+        <w:t xml:space="preserve"> </w:t>
+      </w:r>
+      <w:r>
+        <w:rPr>
+          <w:rFonts w:ascii="Times New Roman" w:hAnsi="Times New Roman" w:cs="Times New Roman"/>
+          <w:sz w:val="24"/>
+          <w:szCs w:val="24"/>
+        </w:rPr>
+        <w:t>Apagando o fundo com a borracha</w:t>
+      </w:r>
+      <w:r>
+        <w:rPr>
+          <w:rFonts w:ascii="Times New Roman" w:hAnsi="Times New Roman" w:cs="Times New Roman"/>
+          <w:sz w:val="24"/>
+          <w:szCs w:val="24"/>
+        </w:rPr>
+        <w:t>:</w:t>
+      </w:r>
+    </w:p>
+    <w:p>
+      <w:pPr>
+        <w:pStyle w:val="PargrafodaLista"/>
+        <w:numPr>
+          <w:ilvl w:val="2"/>
           <w:numId w:val="1"/>
         </w:numPr>
         <w:spacing w:line="360" w:lineRule="auto"/>
@@ -936,23 +894,7 @@
           <w:sz w:val="24"/>
           <w:szCs w:val="24"/>
         </w:rPr>
-        <w:t xml:space="preserve"> </w:t>
-      </w:r>
-      <w:r>
-        <w:rPr>
-          <w:rFonts w:ascii="Times New Roman" w:hAnsi="Times New Roman" w:cs="Times New Roman"/>
-          <w:sz w:val="24"/>
-          <w:szCs w:val="24"/>
-        </w:rPr>
-        <w:t>Apagando o fundo com a borracha</w:t>
-      </w:r>
-      <w:r>
-        <w:rPr>
-          <w:rFonts w:ascii="Times New Roman" w:hAnsi="Times New Roman" w:cs="Times New Roman"/>
-          <w:sz w:val="24"/>
-          <w:szCs w:val="24"/>
-        </w:rPr>
-        <w:t>:</w:t>
+        <w:t>Utilizamos a borracha (Atalho: E) para apagar totalmente o fundo de uma imagem e deixar somente o elemento que desejamos.</w:t>
       </w:r>
     </w:p>
     <w:p>
@@ -979,14 +921,14 @@
           <w:sz w:val="24"/>
           <w:szCs w:val="24"/>
         </w:rPr>
-        <w:t>Utilizamos a borracha (Atalho: E) para apagar totalmente o fundo de uma imagem e deixar somente o elemento que desejamos.</w:t>
-      </w:r>
-    </w:p>
-    <w:p>
-      <w:pPr>
-        <w:pStyle w:val="PargrafodaLista"/>
-        <w:numPr>
-          <w:ilvl w:val="2"/>
+        <w:t>Para ter uma melhor visualização do que está sendo deletado, criamos uma camada abaixo da imagem e pintamos ela inteira, de maneira que facilite a visualização do que está sendo apagado.</w:t>
+      </w:r>
+    </w:p>
+    <w:p>
+      <w:pPr>
+        <w:pStyle w:val="PargrafodaLista"/>
+        <w:numPr>
+          <w:ilvl w:val="1"/>
           <w:numId w:val="1"/>
         </w:numPr>
         <w:spacing w:line="360" w:lineRule="auto"/>
@@ -1006,33 +948,6 @@
           <w:sz w:val="24"/>
           <w:szCs w:val="24"/>
         </w:rPr>
-        <w:t>Para ter uma melhor visualização do que está sendo deletado, criamos uma camada abaixo da imagem e pintamos ela inteira, de maneira que facilite a visualização do que está sendo apagado.</w:t>
-      </w:r>
-    </w:p>
-    <w:p>
-      <w:pPr>
-        <w:pStyle w:val="PargrafodaLista"/>
-        <w:numPr>
-          <w:ilvl w:val="1"/>
-          <w:numId w:val="1"/>
-        </w:numPr>
-        <w:spacing w:line="360" w:lineRule="auto"/>
-        <w:jc w:val="both"/>
-        <w:rPr>
-          <w:rFonts w:ascii="Times New Roman" w:hAnsi="Times New Roman" w:cs="Times New Roman"/>
-          <w:b/>
-          <w:bCs/>
-          <w:sz w:val="24"/>
-          <w:szCs w:val="24"/>
-          <w:u w:val="single"/>
-        </w:rPr>
-      </w:pPr>
-      <w:r>
-        <w:rPr>
-          <w:rFonts w:ascii="Times New Roman" w:hAnsi="Times New Roman" w:cs="Times New Roman"/>
-          <w:sz w:val="24"/>
-          <w:szCs w:val="24"/>
-        </w:rPr>
         <w:t xml:space="preserve"> Resolução e modo de cor:</w:t>
       </w:r>
     </w:p>
@@ -1058,25 +973,7 @@
           <w:szCs w:val="24"/>
         </w:rPr>
         <w:lastRenderedPageBreak/>
-        <w:t xml:space="preserve">Embora no monitor do computador e na tela do smartphone a imagem esteja sendo visualizada sem problemas, quando impressa o resultado pode ser bem diferente. Caso a resolução para impressão não seja respeitada, a imagem pode sair </w:t>
-      </w:r>
-      <w:proofErr w:type="spellStart"/>
-      <w:r>
-        <w:rPr>
-          <w:rFonts w:ascii="Times New Roman" w:hAnsi="Times New Roman" w:cs="Times New Roman"/>
-          <w:sz w:val="24"/>
-          <w:szCs w:val="24"/>
-        </w:rPr>
-        <w:t>pixelada</w:t>
-      </w:r>
-      <w:proofErr w:type="spellEnd"/>
-      <w:r>
-        <w:rPr>
-          <w:rFonts w:ascii="Times New Roman" w:hAnsi="Times New Roman" w:cs="Times New Roman"/>
-          <w:sz w:val="24"/>
-          <w:szCs w:val="24"/>
-        </w:rPr>
-        <w:t xml:space="preserve"> ou reticulada, como a da direita. Mesmo que o seu material não seja impresso, pode haver problemas. É importante saber as dimensões em que o arquivo será utilizado para que não ocorram imprevistos.</w:t>
+        <w:t>Embora no monitor do computador e na tela do smartphone a imagem esteja sendo visualizada sem problemas, quando impressa o resultado pode ser bem diferente. Caso a resolução para impressão não seja respeitada, a imagem pode sair pixelada ou reticulada, como a da direita. Mesmo que o seu material não seja impresso, pode haver problemas. É importante saber as dimensões em que o arquivo será utilizado para que não ocorram imprevistos.</w:t>
       </w:r>
     </w:p>
     <w:p>
@@ -1173,25 +1070,7 @@
           <w:sz w:val="24"/>
           <w:szCs w:val="24"/>
         </w:rPr>
-        <w:t xml:space="preserve">: É a qualidade de uma imagem, ou seja, a sua capacidade de ser ampliada sem perder definição e expor seus pixels ou pontos. A resolução, seja para impressos ou tela, estará sempre atrelada </w:t>
-      </w:r>
-      <w:proofErr w:type="gramStart"/>
-      <w:r>
-        <w:rPr>
-          <w:rFonts w:ascii="Times New Roman" w:hAnsi="Times New Roman" w:cs="Times New Roman"/>
-          <w:sz w:val="24"/>
-          <w:szCs w:val="24"/>
-        </w:rPr>
-        <w:t>à</w:t>
-      </w:r>
-      <w:proofErr w:type="gramEnd"/>
-      <w:r>
-        <w:rPr>
-          <w:rFonts w:ascii="Times New Roman" w:hAnsi="Times New Roman" w:cs="Times New Roman"/>
-          <w:sz w:val="24"/>
-          <w:szCs w:val="24"/>
-        </w:rPr>
-        <w:t xml:space="preserve"> dimensões específicas do arquivo. Portanto, um documento de 250px x 250px com 72 DPI não poderá ser redimensionado para 1000px x 1000px sem perda de qualidade: a resolução cairá para um quarto de 72. </w:t>
+        <w:t xml:space="preserve">: É a qualidade de uma imagem, ou seja, a sua capacidade de ser ampliada sem perder definição e expor seus pixels ou pontos. A resolução, seja para impressos ou tela, estará sempre atrelada à dimensões específicas do arquivo. Portanto, um documento de 250px x 250px com 72 DPI não poderá ser redimensionado para 1000px x 1000px sem perda de qualidade: a resolução cairá para um quarto de 72. </w:t>
       </w:r>
       <w:r>
         <w:rPr>
@@ -1443,25 +1322,7 @@
           <w:sz w:val="24"/>
           <w:szCs w:val="24"/>
         </w:rPr>
-        <w:t xml:space="preserve">Se você redimensionar uma imagem com 250px x 250px e 72 DPI para as dimensões de 1000px x 1000px haverá </w:t>
-      </w:r>
-      <w:proofErr w:type="spellStart"/>
-      <w:r>
-        <w:rPr>
-          <w:rFonts w:ascii="Times New Roman" w:hAnsi="Times New Roman" w:cs="Times New Roman"/>
-          <w:sz w:val="24"/>
-          <w:szCs w:val="24"/>
-        </w:rPr>
-        <w:t>pixelização</w:t>
-      </w:r>
-      <w:proofErr w:type="spellEnd"/>
-      <w:r>
-        <w:rPr>
-          <w:rFonts w:ascii="Times New Roman" w:hAnsi="Times New Roman" w:cs="Times New Roman"/>
-          <w:sz w:val="24"/>
-          <w:szCs w:val="24"/>
-        </w:rPr>
-        <w:t>. Isso aconteceu porque ela não tem a resolução correta para essas dimensões. Para que não haja este tipo de problema, é preciso criar um documento novo com as 1000px x 1000px e 72 DPI.</w:t>
+        <w:t>Se você redimensionar uma imagem com 250px x 250px e 72 DPI para as dimensões de 1000px x 1000px haverá pixelização. Isso aconteceu porque ela não tem a resolução correta para essas dimensões. Para que não haja este tipo de problema, é preciso criar um documento novo com as 1000px x 1000px e 72 DPI.</w:t>
       </w:r>
     </w:p>
     <w:p>
@@ -1519,25 +1380,7 @@
           <w:sz w:val="24"/>
           <w:szCs w:val="24"/>
         </w:rPr>
-        <w:t xml:space="preserve">Para entender como definir o valor, é preciso entender como se dá a impressão de uma imagem. Ela é feita por um processo em que pigmentos (tintas) são sobrepostos uns sobre os outros, gerando uma mistura de cores e o resultado aproximado daquilo que vemos em tela. Esses pigmentos, por sua vez, são impressos sobre o papel (ou outra mídia) em minúsculos pontos, também chamados de retículas. Assim como na resolução para tela, quanto maior o número deles, mais suave será a transição entre as cores e melhor acabada a impressão. A unidade, então, que mede a resolução de impressos se chama DPI - </w:t>
-      </w:r>
-      <w:proofErr w:type="spellStart"/>
-      <w:r>
-        <w:rPr>
-          <w:rFonts w:ascii="Times New Roman" w:hAnsi="Times New Roman" w:cs="Times New Roman"/>
-          <w:sz w:val="24"/>
-          <w:szCs w:val="24"/>
-        </w:rPr>
-        <w:t>Dots</w:t>
-      </w:r>
-      <w:proofErr w:type="spellEnd"/>
-      <w:r>
-        <w:rPr>
-          <w:rFonts w:ascii="Times New Roman" w:hAnsi="Times New Roman" w:cs="Times New Roman"/>
-          <w:sz w:val="24"/>
-          <w:szCs w:val="24"/>
-        </w:rPr>
-        <w:t xml:space="preserve"> Per Inch (pontos por polegada, em inglês). Assim como no caso dos pixels, quanto mais pontos, mais qualidade terá o impresso.</w:t>
+        <w:t>Para entender como definir o valor, é preciso entender como se dá a impressão de uma imagem. Ela é feita por um processo em que pigmentos (tintas) são sobrepostos uns sobre os outros, gerando uma mistura de cores e o resultado aproximado daquilo que vemos em tela. Esses pigmentos, por sua vez, são impressos sobre o papel (ou outra mídia) em minúsculos pontos, também chamados de retículas. Assim como na resolução para tela, quanto maior o número deles, mais suave será a transição entre as cores e melhor acabada a impressão. A unidade, então, que mede a resolução de impressos se chama DPI - Dots Per Inch (pontos por polegada, em inglês). Assim como no caso dos pixels, quanto mais pontos, mais qualidade terá o impresso.</w:t>
       </w:r>
     </w:p>
     <w:p>
@@ -1649,43 +1492,7 @@
           <w:sz w:val="24"/>
           <w:szCs w:val="24"/>
         </w:rPr>
-        <w:t xml:space="preserve">Um valor muito comum de resolução de impressão - e que já vem definido no </w:t>
-      </w:r>
-      <w:proofErr w:type="spellStart"/>
-      <w:r>
-        <w:rPr>
-          <w:rFonts w:ascii="Times New Roman" w:hAnsi="Times New Roman" w:cs="Times New Roman"/>
-          <w:sz w:val="24"/>
-          <w:szCs w:val="24"/>
-        </w:rPr>
-        <w:t>preset</w:t>
-      </w:r>
-      <w:proofErr w:type="spellEnd"/>
-      <w:r>
-        <w:rPr>
-          <w:rFonts w:ascii="Times New Roman" w:hAnsi="Times New Roman" w:cs="Times New Roman"/>
-          <w:sz w:val="24"/>
-          <w:szCs w:val="24"/>
-        </w:rPr>
-        <w:t xml:space="preserve"> Print do </w:t>
-      </w:r>
-      <w:proofErr w:type="spellStart"/>
-      <w:r>
-        <w:rPr>
-          <w:rFonts w:ascii="Times New Roman" w:hAnsi="Times New Roman" w:cs="Times New Roman"/>
-          <w:sz w:val="24"/>
-          <w:szCs w:val="24"/>
-        </w:rPr>
-        <w:t>Photosop</w:t>
-      </w:r>
-      <w:proofErr w:type="spellEnd"/>
-      <w:r>
-        <w:rPr>
-          <w:rFonts w:ascii="Times New Roman" w:hAnsi="Times New Roman" w:cs="Times New Roman"/>
-          <w:sz w:val="24"/>
-          <w:szCs w:val="24"/>
-        </w:rPr>
-        <w:t xml:space="preserve"> - é o de 300 DPI. Materiais que serão visualizados a curta distância - a alguns centímetros, por exemplo - pedem muitos DPI porque a nossa visão conseguirá identificá-los individualmente caso sejam poucos. O mesmo não acontece à longas distâncias: o cérebro humano agrupa os pontos, de </w:t>
+        <w:t xml:space="preserve">Um valor muito comum de resolução de impressão - e que já vem definido no preset Print do Photosop - é o de 300 DPI. Materiais que serão visualizados a curta distância - a alguns centímetros, por exemplo - pedem muitos DPI porque a nossa visão conseguirá identificá-los individualmente caso sejam poucos. O mesmo não acontece à longas distâncias: o cérebro humano agrupa os pontos, de </w:t>
       </w:r>
       <w:r>
         <w:rPr>
@@ -1760,25 +1567,7 @@
           <w:sz w:val="24"/>
           <w:szCs w:val="24"/>
         </w:rPr>
-        <w:t xml:space="preserve">: Monitores, televisões, smartphones e demais aparelhos utilizam este modo para compor todos as cores exibidas em tela. O RGB produz o seu espectro de cores a partir da mistura de três canais de luz: vermelho (R), verde (G) e azul (B). Ele é conhecido como aditivo, já que é preciso se adicionar luz (vermelha, verde ou azul) à mistura para que se tenha a cor desejada. Quanto mais luz, mais clara a cor resultante vai ficando. Não à toa, o branco é a soma dos valores máximos delas e o preto a ausência das três. A intensidade de cada um dos canais pode ser </w:t>
-      </w:r>
-      <w:proofErr w:type="gramStart"/>
-      <w:r>
-        <w:rPr>
-          <w:rFonts w:ascii="Times New Roman" w:hAnsi="Times New Roman" w:cs="Times New Roman"/>
-          <w:sz w:val="24"/>
-          <w:szCs w:val="24"/>
-        </w:rPr>
-        <w:t>definido</w:t>
-      </w:r>
-      <w:proofErr w:type="gramEnd"/>
-      <w:r>
-        <w:rPr>
-          <w:rFonts w:ascii="Times New Roman" w:hAnsi="Times New Roman" w:cs="Times New Roman"/>
-          <w:sz w:val="24"/>
-          <w:szCs w:val="24"/>
-        </w:rPr>
-        <w:t xml:space="preserve"> entre valores que vão de 0 a 255.</w:t>
+        <w:t>: Monitores, televisões, smartphones e demais aparelhos utilizam este modo para compor todos as cores exibidas em tela. O RGB produz o seu espectro de cores a partir da mistura de três canais de luz: vermelho (R), verde (G) e azul (B). Ele é conhecido como aditivo, já que é preciso se adicionar luz (vermelha, verde ou azul) à mistura para que se tenha a cor desejada. Quanto mais luz, mais clara a cor resultante vai ficando. Não à toa, o branco é a soma dos valores máximos delas e o preto a ausência das três. A intensidade de cada um dos canais pode ser definido entre valores que vão de 0 a 255.</w:t>
       </w:r>
     </w:p>
     <w:p>
@@ -2076,25 +1865,7 @@
           <w:sz w:val="24"/>
           <w:szCs w:val="24"/>
         </w:rPr>
-        <w:t xml:space="preserve">: Específico para produção gráfica, o CMYK gera suas cores a partir da combinação dos pigmentos ciano (C), magenta (M), amarelo (Y) e preto (K). Diferentemente do RGB, este modo é </w:t>
-      </w:r>
-      <w:proofErr w:type="spellStart"/>
-      <w:r>
-        <w:rPr>
-          <w:rFonts w:ascii="Times New Roman" w:hAnsi="Times New Roman" w:cs="Times New Roman"/>
-          <w:sz w:val="24"/>
-          <w:szCs w:val="24"/>
-        </w:rPr>
-        <w:t>substrativo</w:t>
-      </w:r>
-      <w:proofErr w:type="spellEnd"/>
-      <w:r>
-        <w:rPr>
-          <w:rFonts w:ascii="Times New Roman" w:hAnsi="Times New Roman" w:cs="Times New Roman"/>
-          <w:sz w:val="24"/>
-          <w:szCs w:val="24"/>
-        </w:rPr>
-        <w:t>, uma vez que ele absorve a luz e quanto mais partes se adiciona de cada pigmento, mais escura a cor resultante vai ficando.</w:t>
+        <w:t>: Específico para produção gráfica, o CMYK gera suas cores a partir da combinação dos pigmentos ciano (C), magenta (M), amarelo (Y) e preto (K). Diferentemente do RGB, este modo é substrativo, uma vez que ele absorve a luz e quanto mais partes se adiciona de cada pigmento, mais escura a cor resultante vai ficando.</w:t>
       </w:r>
     </w:p>
     <w:p>
@@ -2184,44 +1955,15 @@
           <w:u w:val="single"/>
         </w:rPr>
         <w:lastRenderedPageBreak/>
-        <w:t xml:space="preserve">Gama ou </w:t>
-      </w:r>
-      <w:proofErr w:type="spellStart"/>
-      <w:r>
-        <w:rPr>
-          <w:rFonts w:ascii="Times New Roman" w:hAnsi="Times New Roman" w:cs="Times New Roman"/>
-          <w:sz w:val="24"/>
-          <w:szCs w:val="24"/>
-          <w:u w:val="single"/>
-        </w:rPr>
-        <w:t>gamut</w:t>
-      </w:r>
-      <w:proofErr w:type="spellEnd"/>
-      <w:r>
-        <w:rPr>
-          <w:rFonts w:ascii="Times New Roman" w:hAnsi="Times New Roman" w:cs="Times New Roman"/>
-          <w:sz w:val="24"/>
-          <w:szCs w:val="24"/>
-        </w:rPr>
-        <w:t xml:space="preserve">: É espectro de cores máximo que um determinado modo consegue reproduzir. Cores fora do </w:t>
-      </w:r>
-      <w:proofErr w:type="spellStart"/>
-      <w:r>
-        <w:rPr>
-          <w:rFonts w:ascii="Times New Roman" w:hAnsi="Times New Roman" w:cs="Times New Roman"/>
-          <w:sz w:val="24"/>
-          <w:szCs w:val="24"/>
-        </w:rPr>
-        <w:t>gamut</w:t>
-      </w:r>
-      <w:proofErr w:type="spellEnd"/>
-      <w:r>
-        <w:rPr>
-          <w:rFonts w:ascii="Times New Roman" w:hAnsi="Times New Roman" w:cs="Times New Roman"/>
-          <w:sz w:val="24"/>
-          <w:szCs w:val="24"/>
-        </w:rPr>
-        <w:t xml:space="preserve"> não serão exibidas ou impressas.</w:t>
+        <w:t>Gama ou gamut</w:t>
+      </w:r>
+      <w:r>
+        <w:rPr>
+          <w:rFonts w:ascii="Times New Roman" w:hAnsi="Times New Roman" w:cs="Times New Roman"/>
+          <w:sz w:val="24"/>
+          <w:szCs w:val="24"/>
+        </w:rPr>
+        <w:t>: É espectro de cores máximo que um determinado modo consegue reproduzir. Cores fora do gamut não serão exibidas ou impressas.</w:t>
       </w:r>
     </w:p>
     <w:p>
@@ -2397,25 +2139,7 @@
           <w:sz w:val="24"/>
           <w:szCs w:val="24"/>
         </w:rPr>
-        <w:t xml:space="preserve">O Photoshop indica por meio de uma exclamação que a cor escolhida está fora do </w:t>
-      </w:r>
-      <w:proofErr w:type="spellStart"/>
-      <w:r>
-        <w:rPr>
-          <w:rFonts w:ascii="Times New Roman" w:hAnsi="Times New Roman" w:cs="Times New Roman"/>
-          <w:sz w:val="24"/>
-          <w:szCs w:val="24"/>
-        </w:rPr>
-        <w:t>gamut</w:t>
-      </w:r>
-      <w:proofErr w:type="spellEnd"/>
-      <w:r>
-        <w:rPr>
-          <w:rFonts w:ascii="Times New Roman" w:hAnsi="Times New Roman" w:cs="Times New Roman"/>
-          <w:sz w:val="24"/>
-          <w:szCs w:val="24"/>
-        </w:rPr>
-        <w:t xml:space="preserve"> de impressão (que é o espectro atingido pela mistura CMYK). Nesse caso, a impressora não conseguirá reproduzir este matiz específico de vermelho e o trocará por outro. Portanto, fique atento para escolher apenas cores viáveis quando trabalhar com impressos e evite surpresas.</w:t>
+        <w:t>O Photoshop indica por meio de uma exclamação que a cor escolhida está fora do gamut de impressão (que é o espectro atingido pela mistura CMYK). Nesse caso, a impressora não conseguirá reproduzir este matiz específico de vermelho e o trocará por outro. Portanto, fique atento para escolher apenas cores viáveis quando trabalhar com impressos e evite surpresas.</w:t>
       </w:r>
     </w:p>
     <w:p>
@@ -2439,25 +2163,7 @@
           <w:sz w:val="24"/>
           <w:szCs w:val="24"/>
         </w:rPr>
-        <w:t xml:space="preserve"> Seleção com a Ferramenta </w:t>
-      </w:r>
-      <w:proofErr w:type="spellStart"/>
-      <w:r>
-        <w:rPr>
-          <w:rFonts w:ascii="Times New Roman" w:hAnsi="Times New Roman" w:cs="Times New Roman"/>
-          <w:sz w:val="24"/>
-          <w:szCs w:val="24"/>
-        </w:rPr>
-        <w:t>Marqee</w:t>
-      </w:r>
-      <w:proofErr w:type="spellEnd"/>
-      <w:r>
-        <w:rPr>
-          <w:rFonts w:ascii="Times New Roman" w:hAnsi="Times New Roman" w:cs="Times New Roman"/>
-          <w:sz w:val="24"/>
-          <w:szCs w:val="24"/>
-        </w:rPr>
-        <w:t>:</w:t>
+        <w:t xml:space="preserve"> Seleção com a Ferramenta Marqee:</w:t>
       </w:r>
     </w:p>
     <w:p>
@@ -2686,25 +2392,7 @@
           <w:sz w:val="24"/>
           <w:szCs w:val="24"/>
         </w:rPr>
-        <w:t xml:space="preserve">No final criamos um novo arquivo de 1000x1000 com 72 </w:t>
-      </w:r>
-      <w:proofErr w:type="spellStart"/>
-      <w:r>
-        <w:rPr>
-          <w:rFonts w:ascii="Times New Roman" w:hAnsi="Times New Roman" w:cs="Times New Roman"/>
-          <w:sz w:val="24"/>
-          <w:szCs w:val="24"/>
-        </w:rPr>
-        <w:t>ppi</w:t>
-      </w:r>
-      <w:proofErr w:type="spellEnd"/>
-      <w:r>
-        <w:rPr>
-          <w:rFonts w:ascii="Times New Roman" w:hAnsi="Times New Roman" w:cs="Times New Roman"/>
-          <w:sz w:val="24"/>
-          <w:szCs w:val="24"/>
-        </w:rPr>
-        <w:t xml:space="preserve"> e jogamos as duas calabresas para ele.</w:t>
+        <w:t>No final criamos um novo arquivo de 1000x1000 com 72 ppi e jogamos as duas calabresas para ele.</w:t>
       </w:r>
     </w:p>
     <w:p>
@@ -2793,25 +2481,7 @@
           <w:sz w:val="24"/>
           <w:szCs w:val="24"/>
         </w:rPr>
-        <w:t xml:space="preserve">As opções na barra superior que aparecem dessa ferramenta são bem úteis e temos que nos preocupar com a “tolerância”, pois ela indica como o </w:t>
-      </w:r>
-      <w:proofErr w:type="spellStart"/>
-      <w:r>
-        <w:rPr>
-          <w:rFonts w:ascii="Times New Roman" w:hAnsi="Times New Roman" w:cs="Times New Roman"/>
-          <w:sz w:val="24"/>
-          <w:szCs w:val="24"/>
-        </w:rPr>
-        <w:t>photoshop</w:t>
-      </w:r>
-      <w:proofErr w:type="spellEnd"/>
-      <w:r>
-        <w:rPr>
-          <w:rFonts w:ascii="Times New Roman" w:hAnsi="Times New Roman" w:cs="Times New Roman"/>
-          <w:sz w:val="24"/>
-          <w:szCs w:val="24"/>
-        </w:rPr>
-        <w:t xml:space="preserve"> fará a seleção.</w:t>
+        <w:t>As opções na barra superior que aparecem dessa ferramenta são bem úteis e temos que nos preocupar com a “tolerância”, pois ela indica como o photoshop fará a seleção.</w:t>
       </w:r>
     </w:p>
     <w:p>
@@ -3361,25 +3031,7 @@
           <w:sz w:val="24"/>
           <w:szCs w:val="24"/>
         </w:rPr>
-        <w:t xml:space="preserve">Ao clicar na </w:t>
-      </w:r>
-      <w:proofErr w:type="spellStart"/>
-      <w:r>
-        <w:rPr>
-          <w:rFonts w:ascii="Times New Roman" w:hAnsi="Times New Roman" w:cs="Times New Roman"/>
-          <w:sz w:val="24"/>
-          <w:szCs w:val="24"/>
-        </w:rPr>
-        <w:t>thumbnail</w:t>
-      </w:r>
-      <w:proofErr w:type="spellEnd"/>
-      <w:r>
-        <w:rPr>
-          <w:rFonts w:ascii="Times New Roman" w:hAnsi="Times New Roman" w:cs="Times New Roman"/>
-          <w:sz w:val="24"/>
-          <w:szCs w:val="24"/>
-        </w:rPr>
-        <w:t xml:space="preserve"> da camada com o CTRL apertado selecionamos todo o elemento do mesmo modo que antes.</w:t>
+        <w:t>Ao clicar na thumbnail da camada com o CTRL apertado selecionamos todo o elemento do mesmo modo que antes.</w:t>
       </w:r>
     </w:p>
     <w:p>
@@ -3562,25 +3214,7 @@
           <w:sz w:val="24"/>
           <w:szCs w:val="24"/>
         </w:rPr>
-        <w:t xml:space="preserve">Quando a borracha está com a cor </w:t>
-      </w:r>
-      <w:proofErr w:type="spellStart"/>
-      <w:r>
-        <w:rPr>
-          <w:rFonts w:ascii="Times New Roman" w:hAnsi="Times New Roman" w:cs="Times New Roman"/>
-          <w:sz w:val="24"/>
-          <w:szCs w:val="24"/>
-        </w:rPr>
-        <w:t>foreground</w:t>
-      </w:r>
-      <w:proofErr w:type="spellEnd"/>
-      <w:r>
-        <w:rPr>
-          <w:rFonts w:ascii="Times New Roman" w:hAnsi="Times New Roman" w:cs="Times New Roman"/>
-          <w:sz w:val="24"/>
-          <w:szCs w:val="24"/>
-        </w:rPr>
-        <w:t xml:space="preserve"> branca, ocultamos elementos na máscara, quando ela está preta exibimos ele:</w:t>
+        <w:t>Quando a borracha está com a cor foreground branca, ocultamos elementos na máscara, quando ela está preta exibimos ele:</w:t>
       </w:r>
     </w:p>
     <w:p>
@@ -3701,25 +3335,7 @@
           <w:sz w:val="24"/>
           <w:szCs w:val="24"/>
         </w:rPr>
-        <w:t>No caso do pincel/</w:t>
-      </w:r>
-      <w:proofErr w:type="spellStart"/>
-      <w:r>
-        <w:rPr>
-          <w:rFonts w:ascii="Times New Roman" w:hAnsi="Times New Roman" w:cs="Times New Roman"/>
-          <w:sz w:val="24"/>
-          <w:szCs w:val="24"/>
-        </w:rPr>
-        <w:t>brush</w:t>
-      </w:r>
-      <w:proofErr w:type="spellEnd"/>
-      <w:r>
-        <w:rPr>
-          <w:rFonts w:ascii="Times New Roman" w:hAnsi="Times New Roman" w:cs="Times New Roman"/>
-          <w:sz w:val="24"/>
-          <w:szCs w:val="24"/>
-        </w:rPr>
-        <w:t>, a lógica é invertida.</w:t>
+        <w:t>No caso do pincel/brush, a lógica é invertida.</w:t>
       </w:r>
     </w:p>
     <w:p>
@@ -3933,25 +3549,7 @@
           <w:sz w:val="24"/>
           <w:szCs w:val="24"/>
         </w:rPr>
-        <w:t xml:space="preserve">Além dos dois tipos de Lasso que analisamos em aula, há ainda um terceiro: </w:t>
-      </w:r>
-      <w:proofErr w:type="spellStart"/>
-      <w:r>
-        <w:rPr>
-          <w:rFonts w:ascii="Times New Roman" w:hAnsi="Times New Roman" w:cs="Times New Roman"/>
-          <w:sz w:val="24"/>
-          <w:szCs w:val="24"/>
-        </w:rPr>
-        <w:t>Magnetic</w:t>
-      </w:r>
-      <w:proofErr w:type="spellEnd"/>
-      <w:r>
-        <w:rPr>
-          <w:rFonts w:ascii="Times New Roman" w:hAnsi="Times New Roman" w:cs="Times New Roman"/>
-          <w:sz w:val="24"/>
-          <w:szCs w:val="24"/>
-        </w:rPr>
-        <w:t xml:space="preserve"> Lasso. Essa opção é adequada para a rápida seleção </w:t>
+        <w:t xml:space="preserve">Além dos dois tipos de Lasso que analisamos em aula, há ainda um terceiro: Magnetic Lasso. Essa opção é adequada para a rápida seleção </w:t>
       </w:r>
       <w:r>
         <w:rPr>
@@ -3960,25 +3558,7 @@
           <w:szCs w:val="24"/>
         </w:rPr>
         <w:lastRenderedPageBreak/>
-        <w:t xml:space="preserve">de objetos com arestas complexas e bem definidas sobre planos de fundo de alto contraste (ou seja, quando o limite da forma é facilmente perceptível). A seleção vai se ajustando conforme você for conduzindo o mouse. Caso o ponto marcado na imagem (indicado por um quadrado) não seja posicionado onde desejar, ele pode ser apagado com a </w:t>
-      </w:r>
-      <w:proofErr w:type="gramStart"/>
-      <w:r>
-        <w:rPr>
-          <w:rFonts w:ascii="Times New Roman" w:hAnsi="Times New Roman" w:cs="Times New Roman"/>
-          <w:sz w:val="24"/>
-          <w:szCs w:val="24"/>
-        </w:rPr>
-        <w:t>tecla Delete</w:t>
-      </w:r>
-      <w:proofErr w:type="gramEnd"/>
-      <w:r>
-        <w:rPr>
-          <w:rFonts w:ascii="Times New Roman" w:hAnsi="Times New Roman" w:cs="Times New Roman"/>
-          <w:sz w:val="24"/>
-          <w:szCs w:val="24"/>
-        </w:rPr>
-        <w:t>. Para obter a definição exata da posição clique com o mouse.</w:t>
+        <w:t>de objetos com arestas complexas e bem definidas sobre planos de fundo de alto contraste (ou seja, quando o limite da forma é facilmente perceptível). A seleção vai se ajustando conforme você for conduzindo o mouse. Caso o ponto marcado na imagem (indicado por um quadrado) não seja posicionado onde desejar, ele pode ser apagado com a tecla Delete. Para obter a definição exata da posição clique com o mouse.</w:t>
       </w:r>
     </w:p>
     <w:p>
@@ -4090,43 +3670,7 @@
           <w:sz w:val="24"/>
           <w:szCs w:val="24"/>
         </w:rPr>
-        <w:t xml:space="preserve">Enquanto que a </w:t>
-      </w:r>
-      <w:proofErr w:type="spellStart"/>
-      <w:r>
-        <w:rPr>
-          <w:rFonts w:ascii="Times New Roman" w:hAnsi="Times New Roman" w:cs="Times New Roman"/>
-          <w:sz w:val="24"/>
-          <w:szCs w:val="24"/>
-        </w:rPr>
-        <w:t>Polygonal</w:t>
-      </w:r>
-      <w:proofErr w:type="spellEnd"/>
-      <w:r>
-        <w:rPr>
-          <w:rFonts w:ascii="Times New Roman" w:hAnsi="Times New Roman" w:cs="Times New Roman"/>
-          <w:sz w:val="24"/>
-          <w:szCs w:val="24"/>
-        </w:rPr>
-        <w:t xml:space="preserve"> Lasso constrói a seleção acompanhando exatamente o desenho que você fizer, a </w:t>
-      </w:r>
-      <w:proofErr w:type="spellStart"/>
-      <w:r>
-        <w:rPr>
-          <w:rFonts w:ascii="Times New Roman" w:hAnsi="Times New Roman" w:cs="Times New Roman"/>
-          <w:sz w:val="24"/>
-          <w:szCs w:val="24"/>
-        </w:rPr>
-        <w:t>Magnetic</w:t>
-      </w:r>
-      <w:proofErr w:type="spellEnd"/>
-      <w:r>
-        <w:rPr>
-          <w:rFonts w:ascii="Times New Roman" w:hAnsi="Times New Roman" w:cs="Times New Roman"/>
-          <w:sz w:val="24"/>
-          <w:szCs w:val="24"/>
-        </w:rPr>
-        <w:t xml:space="preserve"> reconhece as diferenças entre os tons dos pixels e vai formando o caminho baseando-se justamente nesta diferença e na direção do seu movimento do mouse.</w:t>
+        <w:t>Enquanto que a Polygonal Lasso constrói a seleção acompanhando exatamente o desenho que você fizer, a Magnetic reconhece as diferenças entre os tons dos pixels e vai formando o caminho baseando-se justamente nesta diferença e na direção do seu movimento do mouse.</w:t>
       </w:r>
     </w:p>
     <w:p>
@@ -4302,79 +3846,7 @@
           <w:sz w:val="24"/>
           <w:szCs w:val="24"/>
         </w:rPr>
-        <w:t xml:space="preserve">Ferramentas de seleção </w:t>
-      </w:r>
-      <w:proofErr w:type="spellStart"/>
-      <w:r>
-        <w:rPr>
-          <w:rFonts w:ascii="Times New Roman" w:hAnsi="Times New Roman" w:cs="Times New Roman"/>
-          <w:sz w:val="24"/>
-          <w:szCs w:val="24"/>
-        </w:rPr>
-        <w:t>Marqee</w:t>
-      </w:r>
-      <w:proofErr w:type="spellEnd"/>
-      <w:r>
-        <w:rPr>
-          <w:rFonts w:ascii="Times New Roman" w:hAnsi="Times New Roman" w:cs="Times New Roman"/>
-          <w:sz w:val="24"/>
-          <w:szCs w:val="24"/>
-        </w:rPr>
-        <w:t xml:space="preserve">, Magic </w:t>
-      </w:r>
-      <w:proofErr w:type="spellStart"/>
-      <w:r>
-        <w:rPr>
-          <w:rFonts w:ascii="Times New Roman" w:hAnsi="Times New Roman" w:cs="Times New Roman"/>
-          <w:sz w:val="24"/>
-          <w:szCs w:val="24"/>
-        </w:rPr>
-        <w:t>Wand</w:t>
-      </w:r>
-      <w:proofErr w:type="spellEnd"/>
-      <w:r>
-        <w:rPr>
-          <w:rFonts w:ascii="Times New Roman" w:hAnsi="Times New Roman" w:cs="Times New Roman"/>
-          <w:sz w:val="24"/>
-          <w:szCs w:val="24"/>
-        </w:rPr>
-        <w:t xml:space="preserve">, </w:t>
-      </w:r>
-      <w:proofErr w:type="spellStart"/>
-      <w:r>
-        <w:rPr>
-          <w:rFonts w:ascii="Times New Roman" w:hAnsi="Times New Roman" w:cs="Times New Roman"/>
-          <w:sz w:val="24"/>
-          <w:szCs w:val="24"/>
-        </w:rPr>
-        <w:t>Quick</w:t>
-      </w:r>
-      <w:proofErr w:type="spellEnd"/>
-      <w:r>
-        <w:rPr>
-          <w:rFonts w:ascii="Times New Roman" w:hAnsi="Times New Roman" w:cs="Times New Roman"/>
-          <w:sz w:val="24"/>
-          <w:szCs w:val="24"/>
-        </w:rPr>
-        <w:t xml:space="preserve"> </w:t>
-      </w:r>
-      <w:proofErr w:type="spellStart"/>
-      <w:r>
-        <w:rPr>
-          <w:rFonts w:ascii="Times New Roman" w:hAnsi="Times New Roman" w:cs="Times New Roman"/>
-          <w:sz w:val="24"/>
-          <w:szCs w:val="24"/>
-        </w:rPr>
-        <w:t>Selection</w:t>
-      </w:r>
-      <w:proofErr w:type="spellEnd"/>
-      <w:r>
-        <w:rPr>
-          <w:rFonts w:ascii="Times New Roman" w:hAnsi="Times New Roman" w:cs="Times New Roman"/>
-          <w:sz w:val="24"/>
-          <w:szCs w:val="24"/>
-        </w:rPr>
-        <w:t xml:space="preserve"> e Lasso</w:t>
+        <w:t>Ferramentas de seleção Marqee, Magic Wand, Quick Selection e Lasso</w:t>
       </w:r>
       <w:r>
         <w:rPr>
@@ -4439,25 +3911,7 @@
           <w:szCs w:val="24"/>
         </w:rPr>
         <w:lastRenderedPageBreak/>
-        <w:t xml:space="preserve">O que são </w:t>
-      </w:r>
-      <w:proofErr w:type="spellStart"/>
-      <w:r>
-        <w:rPr>
-          <w:rFonts w:ascii="Times New Roman" w:hAnsi="Times New Roman" w:cs="Times New Roman"/>
-          <w:sz w:val="24"/>
-          <w:szCs w:val="24"/>
-        </w:rPr>
-        <w:t>foreground</w:t>
-      </w:r>
-      <w:proofErr w:type="spellEnd"/>
-      <w:r>
-        <w:rPr>
-          <w:rFonts w:ascii="Times New Roman" w:hAnsi="Times New Roman" w:cs="Times New Roman"/>
-          <w:sz w:val="24"/>
-          <w:szCs w:val="24"/>
-        </w:rPr>
-        <w:t xml:space="preserve"> e background.</w:t>
+        <w:t>O que são foreground e background.</w:t>
       </w:r>
     </w:p>
     <w:p>
@@ -4581,25 +4035,7 @@
           <w:sz w:val="24"/>
           <w:szCs w:val="24"/>
         </w:rPr>
-        <w:t xml:space="preserve">Essa ferramenta tem várias funcionalidades permitindo fazer um gradiente com as cores de </w:t>
-      </w:r>
-      <w:proofErr w:type="spellStart"/>
-      <w:r>
-        <w:rPr>
-          <w:rFonts w:ascii="Times New Roman" w:hAnsi="Times New Roman" w:cs="Times New Roman"/>
-          <w:sz w:val="24"/>
-          <w:szCs w:val="24"/>
-        </w:rPr>
-        <w:t>fore</w:t>
-      </w:r>
-      <w:proofErr w:type="spellEnd"/>
-      <w:r>
-        <w:rPr>
-          <w:rFonts w:ascii="Times New Roman" w:hAnsi="Times New Roman" w:cs="Times New Roman"/>
-          <w:sz w:val="24"/>
-          <w:szCs w:val="24"/>
-        </w:rPr>
-        <w:t xml:space="preserve"> e background (canto inferior esquerdo) de diversas formas, desde linear até totalmente circular.</w:t>
+        <w:t>Essa ferramenta tem várias funcionalidades permitindo fazer um gradiente com as cores de fore e background (canto inferior esquerdo) de diversas formas, desde linear até totalmente circular.</w:t>
       </w:r>
     </w:p>
     <w:p>
@@ -4771,67 +4207,31 @@
           <w:sz w:val="24"/>
           <w:szCs w:val="24"/>
         </w:rPr>
-        <w:t xml:space="preserve">, utilizamos a seleção </w:t>
-      </w:r>
-      <w:proofErr w:type="spellStart"/>
-      <w:r>
-        <w:rPr>
-          <w:rFonts w:ascii="Times New Roman" w:hAnsi="Times New Roman" w:cs="Times New Roman"/>
-          <w:sz w:val="24"/>
-          <w:szCs w:val="24"/>
-        </w:rPr>
-        <w:t>maqee</w:t>
-      </w:r>
-      <w:proofErr w:type="spellEnd"/>
-      <w:r>
-        <w:rPr>
-          <w:rFonts w:ascii="Times New Roman" w:hAnsi="Times New Roman" w:cs="Times New Roman"/>
-          <w:sz w:val="24"/>
-          <w:szCs w:val="24"/>
-        </w:rPr>
-        <w:t xml:space="preserve"> (atalho: M) e selecionamos a partir da régua até o final da imagem.</w:t>
-      </w:r>
-    </w:p>
-    <w:p>
-      <w:pPr>
-        <w:pStyle w:val="PargrafodaLista"/>
-        <w:numPr>
-          <w:ilvl w:val="2"/>
-          <w:numId w:val="1"/>
-        </w:numPr>
-        <w:spacing w:line="360" w:lineRule="auto"/>
-        <w:jc w:val="both"/>
-        <w:rPr>
-          <w:rFonts w:ascii="Times New Roman" w:hAnsi="Times New Roman" w:cs="Times New Roman"/>
-          <w:sz w:val="24"/>
-          <w:szCs w:val="24"/>
-        </w:rPr>
-      </w:pPr>
-      <w:r>
-        <w:rPr>
-          <w:rFonts w:ascii="Times New Roman" w:hAnsi="Times New Roman" w:cs="Times New Roman"/>
-          <w:sz w:val="24"/>
-          <w:szCs w:val="24"/>
-        </w:rPr>
-        <w:t xml:space="preserve">Selecionamos a ferramenta de balde novamente, voltamos a cor </w:t>
-      </w:r>
-      <w:proofErr w:type="spellStart"/>
-      <w:r>
-        <w:rPr>
-          <w:rFonts w:ascii="Times New Roman" w:hAnsi="Times New Roman" w:cs="Times New Roman"/>
-          <w:sz w:val="24"/>
-          <w:szCs w:val="24"/>
-        </w:rPr>
-        <w:t>foreground</w:t>
-      </w:r>
-      <w:proofErr w:type="spellEnd"/>
-      <w:r>
-        <w:rPr>
-          <w:rFonts w:ascii="Times New Roman" w:hAnsi="Times New Roman" w:cs="Times New Roman"/>
-          <w:sz w:val="24"/>
-          <w:szCs w:val="24"/>
-        </w:rPr>
-        <w:t xml:space="preserve"> para branco e pintamos a área selecionada:</w:t>
+        <w:t>, utilizamos a seleção maqee (atalho: M) e selecionamos a partir da régua até o final da imagem.</w:t>
+      </w:r>
+    </w:p>
+    <w:p>
+      <w:pPr>
+        <w:pStyle w:val="PargrafodaLista"/>
+        <w:numPr>
+          <w:ilvl w:val="2"/>
+          <w:numId w:val="1"/>
+        </w:numPr>
+        <w:spacing w:line="360" w:lineRule="auto"/>
+        <w:jc w:val="both"/>
+        <w:rPr>
+          <w:rFonts w:ascii="Times New Roman" w:hAnsi="Times New Roman" w:cs="Times New Roman"/>
+          <w:sz w:val="24"/>
+          <w:szCs w:val="24"/>
+        </w:rPr>
+      </w:pPr>
+      <w:r>
+        <w:rPr>
+          <w:rFonts w:ascii="Times New Roman" w:hAnsi="Times New Roman" w:cs="Times New Roman"/>
+          <w:sz w:val="24"/>
+          <w:szCs w:val="24"/>
+        </w:rPr>
+        <w:t>Selecionamos a ferramenta de balde novamente, voltamos a cor foreground para branco e pintamos a área selecionada:</w:t>
       </w:r>
     </w:p>
     <w:p>
@@ -5045,67 +4445,31 @@
           <w:sz w:val="24"/>
           <w:szCs w:val="24"/>
         </w:rPr>
-        <w:t xml:space="preserve"> Ferramenta </w:t>
-      </w:r>
-      <w:proofErr w:type="spellStart"/>
-      <w:r>
-        <w:rPr>
-          <w:rFonts w:ascii="Times New Roman" w:hAnsi="Times New Roman" w:cs="Times New Roman"/>
-          <w:sz w:val="24"/>
-          <w:szCs w:val="24"/>
-        </w:rPr>
-        <w:t>Gradient</w:t>
-      </w:r>
-      <w:proofErr w:type="spellEnd"/>
-      <w:r>
-        <w:rPr>
-          <w:rFonts w:ascii="Times New Roman" w:hAnsi="Times New Roman" w:cs="Times New Roman"/>
-          <w:sz w:val="24"/>
-          <w:szCs w:val="24"/>
-        </w:rPr>
-        <w:t>:</w:t>
-      </w:r>
-    </w:p>
-    <w:p>
-      <w:pPr>
-        <w:pStyle w:val="PargrafodaLista"/>
-        <w:numPr>
-          <w:ilvl w:val="2"/>
-          <w:numId w:val="1"/>
-        </w:numPr>
-        <w:spacing w:line="360" w:lineRule="auto"/>
-        <w:jc w:val="both"/>
-        <w:rPr>
-          <w:rFonts w:ascii="Times New Roman" w:hAnsi="Times New Roman" w:cs="Times New Roman"/>
-          <w:sz w:val="24"/>
-          <w:szCs w:val="24"/>
-        </w:rPr>
-      </w:pPr>
-      <w:r>
-        <w:rPr>
-          <w:rFonts w:ascii="Times New Roman" w:hAnsi="Times New Roman" w:cs="Times New Roman"/>
-          <w:sz w:val="24"/>
-          <w:szCs w:val="24"/>
-        </w:rPr>
-        <w:t xml:space="preserve">O </w:t>
-      </w:r>
-      <w:proofErr w:type="spellStart"/>
-      <w:r>
-        <w:rPr>
-          <w:rFonts w:ascii="Times New Roman" w:hAnsi="Times New Roman" w:cs="Times New Roman"/>
-          <w:sz w:val="24"/>
-          <w:szCs w:val="24"/>
-        </w:rPr>
-        <w:t>Gradient</w:t>
-      </w:r>
-      <w:proofErr w:type="spellEnd"/>
-      <w:r>
-        <w:rPr>
-          <w:rFonts w:ascii="Times New Roman" w:hAnsi="Times New Roman" w:cs="Times New Roman"/>
-          <w:sz w:val="24"/>
-          <w:szCs w:val="24"/>
-        </w:rPr>
-        <w:t xml:space="preserve"> pode ser usado para preencher camadas com cores em degradê, semelhante ao que fizemos em aula. No caso, do fundo da nossa composição, mudamos apenas o tipo de gradiente: do linear para o radial. Você pode ainda promover outros ajustes, escolhendo mais do que duas cores para compô-lo, bem como determinar o quanto de cada uma delas vai estar presente e como vai se dar a transição entre elas. Vamos considerar o degradê abaixo como base:</w:t>
+        <w:t xml:space="preserve"> Ferramenta Gradient:</w:t>
+      </w:r>
+    </w:p>
+    <w:p>
+      <w:pPr>
+        <w:pStyle w:val="PargrafodaLista"/>
+        <w:numPr>
+          <w:ilvl w:val="2"/>
+          <w:numId w:val="1"/>
+        </w:numPr>
+        <w:spacing w:line="360" w:lineRule="auto"/>
+        <w:jc w:val="both"/>
+        <w:rPr>
+          <w:rFonts w:ascii="Times New Roman" w:hAnsi="Times New Roman" w:cs="Times New Roman"/>
+          <w:sz w:val="24"/>
+          <w:szCs w:val="24"/>
+        </w:rPr>
+      </w:pPr>
+      <w:r>
+        <w:rPr>
+          <w:rFonts w:ascii="Times New Roman" w:hAnsi="Times New Roman" w:cs="Times New Roman"/>
+          <w:sz w:val="24"/>
+          <w:szCs w:val="24"/>
+        </w:rPr>
+        <w:t>O Gradient pode ser usado para preencher camadas com cores em degradê, semelhante ao que fizemos em aula. No caso, do fundo da nossa composição, mudamos apenas o tipo de gradiente: do linear para o radial. Você pode ainda promover outros ajustes, escolhendo mais do que duas cores para compô-lo, bem como determinar o quanto de cada uma delas vai estar presente e como vai se dar a transição entre elas. Vamos considerar o degradê abaixo como base:</w:t>
       </w:r>
     </w:p>
     <w:p>
@@ -5282,25 +4646,7 @@
           <w:sz w:val="24"/>
           <w:szCs w:val="24"/>
         </w:rPr>
-        <w:t xml:space="preserve">Ao mudar uma das amostras de cor de posição você definirá o quanto dela estará presente no degradê. O reposicionamento pode ser feito de maneira manual ou você pode indicar </w:t>
-      </w:r>
-      <w:proofErr w:type="spellStart"/>
-      <w:r>
-        <w:rPr>
-          <w:rFonts w:ascii="Times New Roman" w:hAnsi="Times New Roman" w:cs="Times New Roman"/>
-          <w:sz w:val="24"/>
-          <w:szCs w:val="24"/>
-        </w:rPr>
-        <w:t>exatamante</w:t>
-      </w:r>
-      <w:proofErr w:type="spellEnd"/>
-      <w:r>
-        <w:rPr>
-          <w:rFonts w:ascii="Times New Roman" w:hAnsi="Times New Roman" w:cs="Times New Roman"/>
-          <w:sz w:val="24"/>
-          <w:szCs w:val="24"/>
-        </w:rPr>
-        <w:t xml:space="preserve"> a posição no campo Location.</w:t>
+        <w:t>Ao mudar uma das amostras de cor de posição você definirá o quanto dela estará presente no degradê. O reposicionamento pode ser feito de maneira manual ou você pode indicar exatamante a posição no campo Location.</w:t>
       </w:r>
     </w:p>
     <w:p>
@@ -5598,18 +4944,24 @@
           <w:sz w:val="24"/>
           <w:szCs w:val="24"/>
         </w:rPr>
-        <w:t xml:space="preserve">Colocamos os textos em </w:t>
-      </w:r>
-      <w:proofErr w:type="spellStart"/>
-      <w:r>
-        <w:rPr>
-          <w:rFonts w:ascii="Times New Roman" w:hAnsi="Times New Roman" w:cs="Times New Roman"/>
-          <w:sz w:val="24"/>
-          <w:szCs w:val="24"/>
-        </w:rPr>
-        <w:t>font</w:t>
-      </w:r>
-      <w:proofErr w:type="spellEnd"/>
+        <w:t>Colocamos os textos em font gotham e oraqle para a propaganda. Podemos criar bibliotecas e colocar as cores e tudo mais que usaremos no projeto todo para não ter que ficar digitando toda vez, facilitando a vida.</w:t>
+      </w:r>
+    </w:p>
+    <w:p>
+      <w:pPr>
+        <w:pStyle w:val="PargrafodaLista"/>
+        <w:numPr>
+          <w:ilvl w:val="1"/>
+          <w:numId w:val="1"/>
+        </w:numPr>
+        <w:spacing w:line="360" w:lineRule="auto"/>
+        <w:jc w:val="both"/>
+        <w:rPr>
+          <w:rFonts w:ascii="Times New Roman" w:hAnsi="Times New Roman" w:cs="Times New Roman"/>
+          <w:sz w:val="24"/>
+          <w:szCs w:val="24"/>
+        </w:rPr>
+      </w:pPr>
       <w:r>
         <w:rPr>
           <w:rFonts w:ascii="Times New Roman" w:hAnsi="Times New Roman" w:cs="Times New Roman"/>
@@ -5618,66 +4970,6 @@
         </w:rPr>
         <w:t xml:space="preserve"> </w:t>
       </w:r>
-      <w:proofErr w:type="spellStart"/>
-      <w:r>
-        <w:rPr>
-          <w:rFonts w:ascii="Times New Roman" w:hAnsi="Times New Roman" w:cs="Times New Roman"/>
-          <w:sz w:val="24"/>
-          <w:szCs w:val="24"/>
-        </w:rPr>
-        <w:t>gotham</w:t>
-      </w:r>
-      <w:proofErr w:type="spellEnd"/>
-      <w:r>
-        <w:rPr>
-          <w:rFonts w:ascii="Times New Roman" w:hAnsi="Times New Roman" w:cs="Times New Roman"/>
-          <w:sz w:val="24"/>
-          <w:szCs w:val="24"/>
-        </w:rPr>
-        <w:t xml:space="preserve"> e </w:t>
-      </w:r>
-      <w:proofErr w:type="spellStart"/>
-      <w:r>
-        <w:rPr>
-          <w:rFonts w:ascii="Times New Roman" w:hAnsi="Times New Roman" w:cs="Times New Roman"/>
-          <w:sz w:val="24"/>
-          <w:szCs w:val="24"/>
-        </w:rPr>
-        <w:t>oraqle</w:t>
-      </w:r>
-      <w:proofErr w:type="spellEnd"/>
-      <w:r>
-        <w:rPr>
-          <w:rFonts w:ascii="Times New Roman" w:hAnsi="Times New Roman" w:cs="Times New Roman"/>
-          <w:sz w:val="24"/>
-          <w:szCs w:val="24"/>
-        </w:rPr>
-        <w:t xml:space="preserve"> para a propaganda. Podemos criar bibliotecas e colocar as cores e tudo mais que usaremos no projeto todo para não ter que ficar digitando toda vez, facilitando a vida.</w:t>
-      </w:r>
-    </w:p>
-    <w:p>
-      <w:pPr>
-        <w:pStyle w:val="PargrafodaLista"/>
-        <w:numPr>
-          <w:ilvl w:val="1"/>
-          <w:numId w:val="1"/>
-        </w:numPr>
-        <w:spacing w:line="360" w:lineRule="auto"/>
-        <w:jc w:val="both"/>
-        <w:rPr>
-          <w:rFonts w:ascii="Times New Roman" w:hAnsi="Times New Roman" w:cs="Times New Roman"/>
-          <w:sz w:val="24"/>
-          <w:szCs w:val="24"/>
-        </w:rPr>
-      </w:pPr>
-      <w:r>
-        <w:rPr>
-          <w:rFonts w:ascii="Times New Roman" w:hAnsi="Times New Roman" w:cs="Times New Roman"/>
-          <w:sz w:val="24"/>
-          <w:szCs w:val="24"/>
-        </w:rPr>
-        <w:t xml:space="preserve"> </w:t>
-      </w:r>
       <w:r>
         <w:rPr>
           <w:rFonts w:ascii="Times New Roman" w:hAnsi="Times New Roman" w:cs="Times New Roman"/>
@@ -5748,25 +5040,7 @@
           <w:sz w:val="24"/>
           <w:szCs w:val="24"/>
         </w:rPr>
-        <w:t xml:space="preserve">Podemos usar o polígono para desenhar os triângulos </w:t>
-      </w:r>
-      <w:proofErr w:type="spellStart"/>
-      <w:r>
-        <w:rPr>
-          <w:rFonts w:ascii="Times New Roman" w:hAnsi="Times New Roman" w:cs="Times New Roman"/>
-          <w:sz w:val="24"/>
-          <w:szCs w:val="24"/>
-        </w:rPr>
-        <w:t>tbm</w:t>
-      </w:r>
-      <w:proofErr w:type="spellEnd"/>
-      <w:r>
-        <w:rPr>
-          <w:rFonts w:ascii="Times New Roman" w:hAnsi="Times New Roman" w:cs="Times New Roman"/>
-          <w:sz w:val="24"/>
-          <w:szCs w:val="24"/>
-        </w:rPr>
-        <w:t>, basta selecionar e na barra superior escolher 3 lados:</w:t>
+        <w:t>Podemos usar o polígono para desenhar os triângulos tbm, basta selecionar e na barra superior escolher 3 lados:</w:t>
       </w:r>
     </w:p>
     <w:p>
@@ -6269,61 +5543,7 @@
           <w:sz w:val="24"/>
           <w:szCs w:val="24"/>
         </w:rPr>
-        <w:t xml:space="preserve">Qualquer arquivo do </w:t>
-      </w:r>
-      <w:proofErr w:type="spellStart"/>
-      <w:r>
-        <w:rPr>
-          <w:rFonts w:ascii="Times New Roman" w:hAnsi="Times New Roman" w:cs="Times New Roman"/>
-          <w:sz w:val="24"/>
-          <w:szCs w:val="24"/>
-        </w:rPr>
-        <w:t>illustrator</w:t>
-      </w:r>
-      <w:proofErr w:type="spellEnd"/>
-      <w:r>
-        <w:rPr>
-          <w:rFonts w:ascii="Times New Roman" w:hAnsi="Times New Roman" w:cs="Times New Roman"/>
-          <w:sz w:val="24"/>
-          <w:szCs w:val="24"/>
-        </w:rPr>
-        <w:t xml:space="preserve"> ou em </w:t>
-      </w:r>
-      <w:proofErr w:type="spellStart"/>
-      <w:r>
-        <w:rPr>
-          <w:rFonts w:ascii="Times New Roman" w:hAnsi="Times New Roman" w:cs="Times New Roman"/>
-          <w:sz w:val="24"/>
-          <w:szCs w:val="24"/>
-        </w:rPr>
-        <w:t>pdf</w:t>
-      </w:r>
-      <w:proofErr w:type="spellEnd"/>
-      <w:r>
-        <w:rPr>
-          <w:rFonts w:ascii="Times New Roman" w:hAnsi="Times New Roman" w:cs="Times New Roman"/>
-          <w:sz w:val="24"/>
-          <w:szCs w:val="24"/>
-        </w:rPr>
-        <w:t xml:space="preserve"> podemos abrir no </w:t>
-      </w:r>
-      <w:proofErr w:type="spellStart"/>
-      <w:r>
-        <w:rPr>
-          <w:rFonts w:ascii="Times New Roman" w:hAnsi="Times New Roman" w:cs="Times New Roman"/>
-          <w:sz w:val="24"/>
-          <w:szCs w:val="24"/>
-        </w:rPr>
-        <w:t>photoshop</w:t>
-      </w:r>
-      <w:proofErr w:type="spellEnd"/>
-      <w:r>
-        <w:rPr>
-          <w:rFonts w:ascii="Times New Roman" w:hAnsi="Times New Roman" w:cs="Times New Roman"/>
-          <w:sz w:val="24"/>
-          <w:szCs w:val="24"/>
-        </w:rPr>
-        <w:t xml:space="preserve"> apenas arrastando ele para o arquivo de trabalho que estamos.</w:t>
+        <w:t>Qualquer arquivo do illustrator ou em pdf podemos abrir no photoshop apenas arrastando ele para o arquivo de trabalho que estamos.</w:t>
       </w:r>
     </w:p>
     <w:p>
@@ -6348,79 +5568,7 @@
           <w:szCs w:val="24"/>
         </w:rPr>
         <w:lastRenderedPageBreak/>
-        <w:t xml:space="preserve">O Illustrator tem total </w:t>
-      </w:r>
-      <w:proofErr w:type="spellStart"/>
-      <w:r>
-        <w:rPr>
-          <w:rFonts w:ascii="Times New Roman" w:hAnsi="Times New Roman" w:cs="Times New Roman"/>
-          <w:sz w:val="24"/>
-          <w:szCs w:val="24"/>
-        </w:rPr>
-        <w:t>sync</w:t>
-      </w:r>
-      <w:proofErr w:type="spellEnd"/>
-      <w:r>
-        <w:rPr>
-          <w:rFonts w:ascii="Times New Roman" w:hAnsi="Times New Roman" w:cs="Times New Roman"/>
-          <w:sz w:val="24"/>
-          <w:szCs w:val="24"/>
-        </w:rPr>
-        <w:t xml:space="preserve"> com o </w:t>
-      </w:r>
-      <w:proofErr w:type="spellStart"/>
-      <w:r>
-        <w:rPr>
-          <w:rFonts w:ascii="Times New Roman" w:hAnsi="Times New Roman" w:cs="Times New Roman"/>
-          <w:sz w:val="24"/>
-          <w:szCs w:val="24"/>
-        </w:rPr>
-        <w:t>photoshop</w:t>
-      </w:r>
-      <w:proofErr w:type="spellEnd"/>
-      <w:r>
-        <w:rPr>
-          <w:rFonts w:ascii="Times New Roman" w:hAnsi="Times New Roman" w:cs="Times New Roman"/>
-          <w:sz w:val="24"/>
-          <w:szCs w:val="24"/>
-        </w:rPr>
-        <w:t xml:space="preserve">, portanto, uma vez o arquivo tendo sido incrementado em um projeto do </w:t>
-      </w:r>
-      <w:proofErr w:type="spellStart"/>
-      <w:r>
-        <w:rPr>
-          <w:rFonts w:ascii="Times New Roman" w:hAnsi="Times New Roman" w:cs="Times New Roman"/>
-          <w:sz w:val="24"/>
-          <w:szCs w:val="24"/>
-        </w:rPr>
-        <w:t>photoshop</w:t>
-      </w:r>
-      <w:proofErr w:type="spellEnd"/>
-      <w:r>
-        <w:rPr>
-          <w:rFonts w:ascii="Times New Roman" w:hAnsi="Times New Roman" w:cs="Times New Roman"/>
-          <w:sz w:val="24"/>
-          <w:szCs w:val="24"/>
-        </w:rPr>
-        <w:t xml:space="preserve">, assim que fizermos qualquer alteração no projeto do Illustrator ele será automaticamente modificado no </w:t>
-      </w:r>
-      <w:proofErr w:type="spellStart"/>
-      <w:r>
-        <w:rPr>
-          <w:rFonts w:ascii="Times New Roman" w:hAnsi="Times New Roman" w:cs="Times New Roman"/>
-          <w:sz w:val="24"/>
-          <w:szCs w:val="24"/>
-        </w:rPr>
-        <w:t>photoshop</w:t>
-      </w:r>
-      <w:proofErr w:type="spellEnd"/>
-      <w:r>
-        <w:rPr>
-          <w:rFonts w:ascii="Times New Roman" w:hAnsi="Times New Roman" w:cs="Times New Roman"/>
-          <w:sz w:val="24"/>
-          <w:szCs w:val="24"/>
-        </w:rPr>
-        <w:t xml:space="preserve"> também.</w:t>
+        <w:t>O Illustrator tem total sync com o photoshop, portanto, uma vez o arquivo tendo sido incrementado em um projeto do photoshop, assim que fizermos qualquer alteração no projeto do Illustrator ele será automaticamente modificado no photoshop também.</w:t>
       </w:r>
     </w:p>
     <w:p>
@@ -6650,27 +5798,8 @@
           <w:sz w:val="24"/>
           <w:szCs w:val="24"/>
         </w:rPr>
-        <w:t xml:space="preserve">Como os objetos inteligentes preservam todas as informações originais da imagem e não são diretamente editáveis: as ações sobre eles sempre são do tipo não destrutiva. Não é possível executar operações que alteram dados de pixel, como pintar e apagar diretamente em uma camada de objeto inteligente. Para isso, ela primeiro tem que ser convertida em uma camada regular, por meio da </w:t>
-      </w:r>
-      <w:proofErr w:type="spellStart"/>
-      <w:r>
-        <w:rPr>
-          <w:rFonts w:ascii="Times New Roman" w:hAnsi="Times New Roman" w:cs="Times New Roman"/>
-          <w:sz w:val="24"/>
-          <w:szCs w:val="24"/>
-        </w:rPr>
-        <w:t>rasterização</w:t>
-      </w:r>
-      <w:proofErr w:type="spellEnd"/>
-      <w:r>
-        <w:rPr>
-          <w:rFonts w:ascii="Times New Roman" w:hAnsi="Times New Roman" w:cs="Times New Roman"/>
-          <w:sz w:val="24"/>
-          <w:szCs w:val="24"/>
-        </w:rPr>
-        <w:t xml:space="preserve">. </w:t>
-      </w:r>
-      <w:proofErr w:type="spellStart"/>
+        <w:t xml:space="preserve">Como os objetos inteligentes preservam todas as informações originais da imagem e não são diretamente editáveis: as ações sobre eles sempre são do tipo não destrutiva. Não é possível executar operações que alteram dados de pixel, como pintar e apagar diretamente em uma camada de objeto inteligente. Para isso, ela primeiro tem que ser convertida em uma camada regular, por meio da rasterização. </w:t>
+      </w:r>
       <w:r>
         <w:rPr>
           <w:rFonts w:ascii="Times New Roman" w:hAnsi="Times New Roman" w:cs="Times New Roman"/>
@@ -6678,34 +5807,7 @@
           <w:szCs w:val="24"/>
         </w:rPr>
         <w:lastRenderedPageBreak/>
-        <w:t>Rasterizá-la</w:t>
-      </w:r>
-      <w:proofErr w:type="spellEnd"/>
-      <w:r>
-        <w:rPr>
-          <w:rFonts w:ascii="Times New Roman" w:hAnsi="Times New Roman" w:cs="Times New Roman"/>
-          <w:sz w:val="24"/>
-          <w:szCs w:val="24"/>
-        </w:rPr>
-        <w:t xml:space="preserve"> vai remover suas propriedades de Objeto inteligente e ela agora será uma camada comum, sem vinculação </w:t>
-      </w:r>
-      <w:proofErr w:type="gramStart"/>
-      <w:r>
-        <w:rPr>
-          <w:rFonts w:ascii="Times New Roman" w:hAnsi="Times New Roman" w:cs="Times New Roman"/>
-          <w:sz w:val="24"/>
-          <w:szCs w:val="24"/>
-        </w:rPr>
-        <w:t>à</w:t>
-      </w:r>
-      <w:proofErr w:type="gramEnd"/>
-      <w:r>
-        <w:rPr>
-          <w:rFonts w:ascii="Times New Roman" w:hAnsi="Times New Roman" w:cs="Times New Roman"/>
-          <w:sz w:val="24"/>
-          <w:szCs w:val="24"/>
-        </w:rPr>
-        <w:t xml:space="preserve"> informações de um documento externo.</w:t>
+        <w:t>Rasterizá-la vai remover suas propriedades de Objeto inteligente e ela agora será uma camada comum, sem vinculação à informações de um documento externo.</w:t>
       </w:r>
     </w:p>
     <w:p>
@@ -6793,25 +5895,7 @@
           <w:sz w:val="24"/>
           <w:szCs w:val="24"/>
         </w:rPr>
-        <w:t xml:space="preserve">Trabalhar com dados de vetor (como artes finais criadas em outros softwares). Ao trazer um vetor para dentro do Photoshop como Objeto inteligente não há </w:t>
-      </w:r>
-      <w:proofErr w:type="spellStart"/>
-      <w:r>
-        <w:rPr>
-          <w:rFonts w:ascii="Times New Roman" w:hAnsi="Times New Roman" w:cs="Times New Roman"/>
-          <w:sz w:val="24"/>
-          <w:szCs w:val="24"/>
-        </w:rPr>
-        <w:t>rasterização</w:t>
-      </w:r>
-      <w:proofErr w:type="spellEnd"/>
-      <w:r>
-        <w:rPr>
-          <w:rFonts w:ascii="Times New Roman" w:hAnsi="Times New Roman" w:cs="Times New Roman"/>
-          <w:sz w:val="24"/>
-          <w:szCs w:val="24"/>
-        </w:rPr>
-        <w:t xml:space="preserve"> dos dados vetoriais. Ou seja, o vetor não perde suas propriedades.</w:t>
+        <w:t>Trabalhar com dados de vetor (como artes finais criadas em outros softwares). Ao trazer um vetor para dentro do Photoshop como Objeto inteligente não há rasterização dos dados vetoriais. Ou seja, o vetor não perde suas propriedades.</w:t>
       </w:r>
     </w:p>
     <w:p>
@@ -7258,43 +6342,7 @@
           <w:sz w:val="24"/>
           <w:szCs w:val="24"/>
         </w:rPr>
-        <w:t xml:space="preserve">Usar o recurso de </w:t>
-      </w:r>
-      <w:proofErr w:type="spellStart"/>
-      <w:r>
-        <w:rPr>
-          <w:rFonts w:ascii="Times New Roman" w:hAnsi="Times New Roman" w:cs="Times New Roman"/>
-          <w:sz w:val="24"/>
-          <w:szCs w:val="24"/>
-        </w:rPr>
-        <w:t>Layer</w:t>
-      </w:r>
-      <w:proofErr w:type="spellEnd"/>
-      <w:r>
-        <w:rPr>
-          <w:rFonts w:ascii="Times New Roman" w:hAnsi="Times New Roman" w:cs="Times New Roman"/>
-          <w:sz w:val="24"/>
-          <w:szCs w:val="24"/>
-        </w:rPr>
-        <w:t xml:space="preserve"> </w:t>
-      </w:r>
-      <w:proofErr w:type="spellStart"/>
-      <w:r>
-        <w:rPr>
-          <w:rFonts w:ascii="Times New Roman" w:hAnsi="Times New Roman" w:cs="Times New Roman"/>
-          <w:sz w:val="24"/>
-          <w:szCs w:val="24"/>
-        </w:rPr>
-        <w:t>Styles</w:t>
-      </w:r>
-      <w:proofErr w:type="spellEnd"/>
-      <w:r>
-        <w:rPr>
-          <w:rFonts w:ascii="Times New Roman" w:hAnsi="Times New Roman" w:cs="Times New Roman"/>
-          <w:sz w:val="24"/>
-          <w:szCs w:val="24"/>
-        </w:rPr>
-        <w:t xml:space="preserve"> para editar elementos externos</w:t>
+        <w:t>Usar o recurso de Layer Styles para editar elementos externos</w:t>
       </w:r>
       <w:r>
         <w:rPr>
@@ -7390,6 +6438,1287 @@
         </w:rPr>
         <w:t xml:space="preserve"> </w:t>
       </w:r>
+      <w:r>
+        <w:rPr>
+          <w:rFonts w:ascii="Times New Roman" w:hAnsi="Times New Roman" w:cs="Times New Roman"/>
+          <w:sz w:val="24"/>
+          <w:szCs w:val="24"/>
+        </w:rPr>
+        <w:t>Alterando a cor dos olhos</w:t>
+      </w:r>
+      <w:r>
+        <w:rPr>
+          <w:rFonts w:ascii="Times New Roman" w:hAnsi="Times New Roman" w:cs="Times New Roman"/>
+          <w:sz w:val="24"/>
+          <w:szCs w:val="24"/>
+        </w:rPr>
+        <w:t>:</w:t>
+      </w:r>
+    </w:p>
+    <w:p>
+      <w:pPr>
+        <w:pStyle w:val="PargrafodaLista"/>
+        <w:numPr>
+          <w:ilvl w:val="2"/>
+          <w:numId w:val="1"/>
+        </w:numPr>
+        <w:spacing w:line="360" w:lineRule="auto"/>
+        <w:jc w:val="both"/>
+        <w:rPr>
+          <w:rFonts w:ascii="Times New Roman" w:hAnsi="Times New Roman" w:cs="Times New Roman"/>
+          <w:sz w:val="24"/>
+          <w:szCs w:val="24"/>
+        </w:rPr>
+      </w:pPr>
+      <w:r>
+        <w:rPr>
+          <w:rFonts w:ascii="Times New Roman" w:hAnsi="Times New Roman" w:cs="Times New Roman"/>
+          <w:sz w:val="24"/>
+          <w:szCs w:val="24"/>
+        </w:rPr>
+        <w:t>Photoshop nos permite fazer edições e criar efeitos nas imagens praticamente infinitos, mas temos que tomar cuidado para não fazer isso de maneira destrutiva.</w:t>
+      </w:r>
+    </w:p>
+    <w:p>
+      <w:pPr>
+        <w:pStyle w:val="PargrafodaLista"/>
+        <w:numPr>
+          <w:ilvl w:val="2"/>
+          <w:numId w:val="1"/>
+        </w:numPr>
+        <w:spacing w:line="360" w:lineRule="auto"/>
+        <w:jc w:val="both"/>
+        <w:rPr>
+          <w:rFonts w:ascii="Times New Roman" w:hAnsi="Times New Roman" w:cs="Times New Roman"/>
+          <w:sz w:val="24"/>
+          <w:szCs w:val="24"/>
+        </w:rPr>
+      </w:pPr>
+      <w:r>
+        <w:rPr>
+          <w:rFonts w:ascii="Times New Roman" w:hAnsi="Times New Roman" w:cs="Times New Roman"/>
+          <w:sz w:val="24"/>
+          <w:szCs w:val="24"/>
+        </w:rPr>
+        <w:t xml:space="preserve">Para fazer uma edição permanente na imagem original, isto é, destrutivamente, </w:t>
+      </w:r>
+      <w:r>
+        <w:rPr>
+          <w:rFonts w:ascii="Times New Roman" w:hAnsi="Times New Roman" w:cs="Times New Roman"/>
+          <w:sz w:val="24"/>
+          <w:szCs w:val="24"/>
+        </w:rPr>
+        <w:t xml:space="preserve">selecionamos a camada da imagem que queremos editar, </w:t>
+      </w:r>
+      <w:r>
+        <w:rPr>
+          <w:rFonts w:ascii="Times New Roman" w:hAnsi="Times New Roman" w:cs="Times New Roman"/>
+          <w:sz w:val="24"/>
+          <w:szCs w:val="24"/>
+        </w:rPr>
+        <w:t>vamos em “imagem”, “ajustes” e escolhemos a edição que queremos:</w:t>
+      </w:r>
+    </w:p>
+    <w:p>
+      <w:pPr>
+        <w:spacing w:line="360" w:lineRule="auto"/>
+        <w:jc w:val="center"/>
+        <w:rPr>
+          <w:rFonts w:ascii="Times New Roman" w:hAnsi="Times New Roman" w:cs="Times New Roman"/>
+          <w:sz w:val="24"/>
+          <w:szCs w:val="24"/>
+        </w:rPr>
+      </w:pPr>
+      <w:r>
+        <w:rPr>
+          <w:rFonts w:ascii="Times New Roman" w:hAnsi="Times New Roman" w:cs="Times New Roman"/>
+          <w:sz w:val="24"/>
+          <w:szCs w:val="24"/>
+        </w:rPr>
+        <w:drawing>
+          <wp:inline distT="0" distB="0" distL="0" distR="0" wp14:anchorId="12B4CB30" wp14:editId="2309B7F6">
+            <wp:extent cx="2820012" cy="2925902"/>
+            <wp:effectExtent l="0" t="0" r="0" b="8255"/>
+            <wp:docPr id="40" name="Imagem 40"/>
+            <wp:cNvGraphicFramePr>
+              <a:graphicFrameLocks xmlns:a="http://schemas.openxmlformats.org/drawingml/2006/main" noChangeAspect="1"/>
+            </wp:cNvGraphicFramePr>
+            <a:graphic xmlns:a="http://schemas.openxmlformats.org/drawingml/2006/main">
+              <a:graphicData uri="http://schemas.openxmlformats.org/drawingml/2006/picture">
+                <pic:pic xmlns:pic="http://schemas.openxmlformats.org/drawingml/2006/picture">
+                  <pic:nvPicPr>
+                    <pic:cNvPr id="1" name=""/>
+                    <pic:cNvPicPr/>
+                  </pic:nvPicPr>
+                  <pic:blipFill>
+                    <a:blip r:embed="rId44"/>
+                    <a:stretch>
+                      <a:fillRect/>
+                    </a:stretch>
+                  </pic:blipFill>
+                  <pic:spPr>
+                    <a:xfrm>
+                      <a:off x="0" y="0"/>
+                      <a:ext cx="2826085" cy="2932203"/>
+                    </a:xfrm>
+                    <a:prstGeom prst="rect">
+                      <a:avLst/>
+                    </a:prstGeom>
+                  </pic:spPr>
+                </pic:pic>
+              </a:graphicData>
+            </a:graphic>
+          </wp:inline>
+        </w:drawing>
+      </w:r>
+    </w:p>
+    <w:p>
+      <w:pPr>
+        <w:pStyle w:val="PargrafodaLista"/>
+        <w:numPr>
+          <w:ilvl w:val="2"/>
+          <w:numId w:val="1"/>
+        </w:numPr>
+        <w:spacing w:line="360" w:lineRule="auto"/>
+        <w:jc w:val="both"/>
+        <w:rPr>
+          <w:rFonts w:ascii="Times New Roman" w:hAnsi="Times New Roman" w:cs="Times New Roman"/>
+          <w:sz w:val="24"/>
+          <w:szCs w:val="24"/>
+        </w:rPr>
+      </w:pPr>
+      <w:r>
+        <w:rPr>
+          <w:rFonts w:ascii="Times New Roman" w:hAnsi="Times New Roman" w:cs="Times New Roman"/>
+          <w:sz w:val="24"/>
+          <w:szCs w:val="24"/>
+        </w:rPr>
+        <w:t>Agora, se quiser fazer uma ação não destrutiva, precisamos abrir o painel de ajustes que fica logo acima de camadas (barra lateral direita)</w:t>
+      </w:r>
+      <w:r>
+        <w:rPr>
+          <w:rFonts w:ascii="Times New Roman" w:hAnsi="Times New Roman" w:cs="Times New Roman"/>
+          <w:sz w:val="24"/>
+          <w:szCs w:val="24"/>
+        </w:rPr>
+        <w:t xml:space="preserve"> e selecionamos o tipo de ajuste que desejamos:</w:t>
+      </w:r>
+    </w:p>
+    <w:p>
+      <w:pPr>
+        <w:spacing w:line="360" w:lineRule="auto"/>
+        <w:jc w:val="center"/>
+        <w:rPr>
+          <w:rFonts w:ascii="Times New Roman" w:hAnsi="Times New Roman" w:cs="Times New Roman"/>
+          <w:sz w:val="24"/>
+          <w:szCs w:val="24"/>
+        </w:rPr>
+      </w:pPr>
+      <w:r>
+        <w:rPr>
+          <w:rFonts w:ascii="Times New Roman" w:hAnsi="Times New Roman" w:cs="Times New Roman"/>
+          <w:sz w:val="24"/>
+          <w:szCs w:val="24"/>
+        </w:rPr>
+        <w:lastRenderedPageBreak/>
+        <w:drawing>
+          <wp:inline distT="0" distB="0" distL="0" distR="0" wp14:anchorId="02278B76" wp14:editId="34891282">
+            <wp:extent cx="2114348" cy="1752600"/>
+            <wp:effectExtent l="0" t="0" r="635" b="0"/>
+            <wp:docPr id="41" name="Imagem 41"/>
+            <wp:cNvGraphicFramePr>
+              <a:graphicFrameLocks xmlns:a="http://schemas.openxmlformats.org/drawingml/2006/main" noChangeAspect="1"/>
+            </wp:cNvGraphicFramePr>
+            <a:graphic xmlns:a="http://schemas.openxmlformats.org/drawingml/2006/main">
+              <a:graphicData uri="http://schemas.openxmlformats.org/drawingml/2006/picture">
+                <pic:pic xmlns:pic="http://schemas.openxmlformats.org/drawingml/2006/picture">
+                  <pic:nvPicPr>
+                    <pic:cNvPr id="1" name=""/>
+                    <pic:cNvPicPr/>
+                  </pic:nvPicPr>
+                  <pic:blipFill rotWithShape="1">
+                    <a:blip r:embed="rId45"/>
+                    <a:srcRect b="54168"/>
+                    <a:stretch/>
+                  </pic:blipFill>
+                  <pic:spPr bwMode="auto">
+                    <a:xfrm>
+                      <a:off x="0" y="0"/>
+                      <a:ext cx="2121131" cy="1758222"/>
+                    </a:xfrm>
+                    <a:prstGeom prst="rect">
+                      <a:avLst/>
+                    </a:prstGeom>
+                    <a:ln>
+                      <a:noFill/>
+                    </a:ln>
+                    <a:extLst>
+                      <a:ext uri="{53640926-AAD7-44D8-BBD7-CCE9431645EC}">
+                        <a14:shadowObscured xmlns:a14="http://schemas.microsoft.com/office/drawing/2010/main"/>
+                      </a:ext>
+                    </a:extLst>
+                  </pic:spPr>
+                </pic:pic>
+              </a:graphicData>
+            </a:graphic>
+          </wp:inline>
+        </w:drawing>
+      </w:r>
+    </w:p>
+    <w:p>
+      <w:pPr>
+        <w:pStyle w:val="PargrafodaLista"/>
+        <w:numPr>
+          <w:ilvl w:val="2"/>
+          <w:numId w:val="1"/>
+        </w:numPr>
+        <w:spacing w:line="360" w:lineRule="auto"/>
+        <w:jc w:val="both"/>
+        <w:rPr>
+          <w:rFonts w:ascii="Times New Roman" w:hAnsi="Times New Roman" w:cs="Times New Roman"/>
+          <w:sz w:val="24"/>
+          <w:szCs w:val="24"/>
+        </w:rPr>
+      </w:pPr>
+      <w:r>
+        <w:rPr>
+          <w:rFonts w:ascii="Times New Roman" w:hAnsi="Times New Roman" w:cs="Times New Roman"/>
+          <w:sz w:val="24"/>
+          <w:szCs w:val="24"/>
+        </w:rPr>
+        <w:t>Ao selecionar o ajuste ele irá criar uma nova camada com o efeito desejado e aplicará o ajuste a todas as camadas que estiverem abaixo da camada de ajuste</w:t>
+      </w:r>
+      <w:r>
+        <w:rPr>
+          <w:rFonts w:ascii="Times New Roman" w:hAnsi="Times New Roman" w:cs="Times New Roman"/>
+          <w:sz w:val="24"/>
+          <w:szCs w:val="24"/>
+        </w:rPr>
+        <w:t>. Como queremos alterar a cor dos olhos do personagem selecionamos o ajuste matriz/saturação</w:t>
+      </w:r>
+      <w:r>
+        <w:rPr>
+          <w:rFonts w:ascii="Times New Roman" w:hAnsi="Times New Roman" w:cs="Times New Roman"/>
+          <w:sz w:val="24"/>
+          <w:szCs w:val="24"/>
+        </w:rPr>
+        <w:t>:</w:t>
+      </w:r>
+    </w:p>
+    <w:p>
+      <w:pPr>
+        <w:spacing w:line="360" w:lineRule="auto"/>
+        <w:jc w:val="center"/>
+        <w:rPr>
+          <w:rFonts w:ascii="Times New Roman" w:hAnsi="Times New Roman" w:cs="Times New Roman"/>
+          <w:sz w:val="24"/>
+          <w:szCs w:val="24"/>
+        </w:rPr>
+      </w:pPr>
+      <w:r>
+        <w:rPr>
+          <w:rFonts w:ascii="Times New Roman" w:hAnsi="Times New Roman" w:cs="Times New Roman"/>
+          <w:sz w:val="24"/>
+          <w:szCs w:val="24"/>
+        </w:rPr>
+        <w:drawing>
+          <wp:inline distT="0" distB="0" distL="0" distR="0" wp14:anchorId="68AF26CB" wp14:editId="22701F47">
+            <wp:extent cx="2029108" cy="1228896"/>
+            <wp:effectExtent l="0" t="0" r="9525" b="9525"/>
+            <wp:docPr id="42" name="Imagem 42"/>
+            <wp:cNvGraphicFramePr>
+              <a:graphicFrameLocks xmlns:a="http://schemas.openxmlformats.org/drawingml/2006/main" noChangeAspect="1"/>
+            </wp:cNvGraphicFramePr>
+            <a:graphic xmlns:a="http://schemas.openxmlformats.org/drawingml/2006/main">
+              <a:graphicData uri="http://schemas.openxmlformats.org/drawingml/2006/picture">
+                <pic:pic xmlns:pic="http://schemas.openxmlformats.org/drawingml/2006/picture">
+                  <pic:nvPicPr>
+                    <pic:cNvPr id="1" name=""/>
+                    <pic:cNvPicPr/>
+                  </pic:nvPicPr>
+                  <pic:blipFill>
+                    <a:blip r:embed="rId46"/>
+                    <a:stretch>
+                      <a:fillRect/>
+                    </a:stretch>
+                  </pic:blipFill>
+                  <pic:spPr>
+                    <a:xfrm>
+                      <a:off x="0" y="0"/>
+                      <a:ext cx="2029108" cy="1228896"/>
+                    </a:xfrm>
+                    <a:prstGeom prst="rect">
+                      <a:avLst/>
+                    </a:prstGeom>
+                  </pic:spPr>
+                </pic:pic>
+              </a:graphicData>
+            </a:graphic>
+          </wp:inline>
+        </w:drawing>
+      </w:r>
+    </w:p>
+    <w:p>
+      <w:pPr>
+        <w:spacing w:line="360" w:lineRule="auto"/>
+        <w:jc w:val="center"/>
+        <w:rPr>
+          <w:rFonts w:ascii="Times New Roman" w:hAnsi="Times New Roman" w:cs="Times New Roman"/>
+          <w:sz w:val="24"/>
+          <w:szCs w:val="24"/>
+        </w:rPr>
+      </w:pPr>
+      <w:r>
+        <w:rPr>
+          <w:rFonts w:ascii="Times New Roman" w:hAnsi="Times New Roman" w:cs="Times New Roman"/>
+          <w:sz w:val="24"/>
+          <w:szCs w:val="24"/>
+        </w:rPr>
+        <w:drawing>
+          <wp:inline distT="0" distB="0" distL="0" distR="0" wp14:anchorId="433EB744" wp14:editId="58098517">
+            <wp:extent cx="2848373" cy="3019846"/>
+            <wp:effectExtent l="0" t="0" r="9525" b="0"/>
+            <wp:docPr id="43" name="Imagem 43"/>
+            <wp:cNvGraphicFramePr>
+              <a:graphicFrameLocks xmlns:a="http://schemas.openxmlformats.org/drawingml/2006/main" noChangeAspect="1"/>
+            </wp:cNvGraphicFramePr>
+            <a:graphic xmlns:a="http://schemas.openxmlformats.org/drawingml/2006/main">
+              <a:graphicData uri="http://schemas.openxmlformats.org/drawingml/2006/picture">
+                <pic:pic xmlns:pic="http://schemas.openxmlformats.org/drawingml/2006/picture">
+                  <pic:nvPicPr>
+                    <pic:cNvPr id="1" name=""/>
+                    <pic:cNvPicPr/>
+                  </pic:nvPicPr>
+                  <pic:blipFill>
+                    <a:blip r:embed="rId47"/>
+                    <a:stretch>
+                      <a:fillRect/>
+                    </a:stretch>
+                  </pic:blipFill>
+                  <pic:spPr>
+                    <a:xfrm>
+                      <a:off x="0" y="0"/>
+                      <a:ext cx="2848373" cy="3019846"/>
+                    </a:xfrm>
+                    <a:prstGeom prst="rect">
+                      <a:avLst/>
+                    </a:prstGeom>
+                  </pic:spPr>
+                </pic:pic>
+              </a:graphicData>
+            </a:graphic>
+          </wp:inline>
+        </w:drawing>
+      </w:r>
+    </w:p>
+    <w:p>
+      <w:pPr>
+        <w:pStyle w:val="PargrafodaLista"/>
+        <w:numPr>
+          <w:ilvl w:val="2"/>
+          <w:numId w:val="1"/>
+        </w:numPr>
+        <w:spacing w:line="360" w:lineRule="auto"/>
+        <w:jc w:val="both"/>
+        <w:rPr>
+          <w:rFonts w:ascii="Times New Roman" w:hAnsi="Times New Roman" w:cs="Times New Roman"/>
+          <w:sz w:val="24"/>
+          <w:szCs w:val="24"/>
+        </w:rPr>
+      </w:pPr>
+      <w:r>
+        <w:rPr>
+          <w:rFonts w:ascii="Times New Roman" w:hAnsi="Times New Roman" w:cs="Times New Roman"/>
+          <w:sz w:val="24"/>
+          <w:szCs w:val="24"/>
+        </w:rPr>
+        <w:t>Em propriedades, ao lado da janela de ajustes, podemos fazer as alterações do ajuste escolhido:</w:t>
+      </w:r>
+    </w:p>
+    <w:p>
+      <w:pPr>
+        <w:spacing w:line="360" w:lineRule="auto"/>
+        <w:jc w:val="center"/>
+        <w:rPr>
+          <w:rFonts w:ascii="Times New Roman" w:hAnsi="Times New Roman" w:cs="Times New Roman"/>
+          <w:sz w:val="24"/>
+          <w:szCs w:val="24"/>
+        </w:rPr>
+      </w:pPr>
+      <w:r>
+        <w:rPr>
+          <w:rFonts w:ascii="Times New Roman" w:hAnsi="Times New Roman" w:cs="Times New Roman"/>
+          <w:sz w:val="24"/>
+          <w:szCs w:val="24"/>
+        </w:rPr>
+        <w:lastRenderedPageBreak/>
+        <w:drawing>
+          <wp:inline distT="0" distB="0" distL="0" distR="0" wp14:anchorId="6E38C679" wp14:editId="2EBDA1D8">
+            <wp:extent cx="1971675" cy="2255227"/>
+            <wp:effectExtent l="0" t="0" r="0" b="0"/>
+            <wp:docPr id="44" name="Imagem 44"/>
+            <wp:cNvGraphicFramePr>
+              <a:graphicFrameLocks xmlns:a="http://schemas.openxmlformats.org/drawingml/2006/main" noChangeAspect="1"/>
+            </wp:cNvGraphicFramePr>
+            <a:graphic xmlns:a="http://schemas.openxmlformats.org/drawingml/2006/main">
+              <a:graphicData uri="http://schemas.openxmlformats.org/drawingml/2006/picture">
+                <pic:pic xmlns:pic="http://schemas.openxmlformats.org/drawingml/2006/picture">
+                  <pic:nvPicPr>
+                    <pic:cNvPr id="1" name=""/>
+                    <pic:cNvPicPr/>
+                  </pic:nvPicPr>
+                  <pic:blipFill>
+                    <a:blip r:embed="rId48"/>
+                    <a:stretch>
+                      <a:fillRect/>
+                    </a:stretch>
+                  </pic:blipFill>
+                  <pic:spPr>
+                    <a:xfrm>
+                      <a:off x="0" y="0"/>
+                      <a:ext cx="1973701" cy="2257544"/>
+                    </a:xfrm>
+                    <a:prstGeom prst="rect">
+                      <a:avLst/>
+                    </a:prstGeom>
+                  </pic:spPr>
+                </pic:pic>
+              </a:graphicData>
+            </a:graphic>
+          </wp:inline>
+        </w:drawing>
+      </w:r>
+    </w:p>
+    <w:p>
+      <w:pPr>
+        <w:pStyle w:val="PargrafodaLista"/>
+        <w:numPr>
+          <w:ilvl w:val="2"/>
+          <w:numId w:val="1"/>
+        </w:numPr>
+        <w:spacing w:line="360" w:lineRule="auto"/>
+        <w:jc w:val="both"/>
+        <w:rPr>
+          <w:rFonts w:ascii="Times New Roman" w:hAnsi="Times New Roman" w:cs="Times New Roman"/>
+          <w:sz w:val="24"/>
+          <w:szCs w:val="24"/>
+        </w:rPr>
+      </w:pPr>
+      <w:r>
+        <w:rPr>
+          <w:rFonts w:ascii="Times New Roman" w:hAnsi="Times New Roman" w:cs="Times New Roman"/>
+          <w:sz w:val="24"/>
+          <w:szCs w:val="24"/>
+        </w:rPr>
+        <w:t>Entretanto, note que ao mover o slide da matiz para o verde, tudo o que está abaixo da camada de ajuste será alterado para verde e não somente o personagem:</w:t>
+      </w:r>
+    </w:p>
+    <w:p>
+      <w:pPr>
+        <w:spacing w:line="360" w:lineRule="auto"/>
+        <w:jc w:val="center"/>
+        <w:rPr>
+          <w:rFonts w:ascii="Times New Roman" w:hAnsi="Times New Roman" w:cs="Times New Roman"/>
+          <w:sz w:val="24"/>
+          <w:szCs w:val="24"/>
+        </w:rPr>
+      </w:pPr>
+      <w:r>
+        <w:rPr>
+          <w:rFonts w:ascii="Times New Roman" w:hAnsi="Times New Roman" w:cs="Times New Roman"/>
+          <w:sz w:val="24"/>
+          <w:szCs w:val="24"/>
+        </w:rPr>
+        <w:drawing>
+          <wp:inline distT="0" distB="0" distL="0" distR="0" wp14:anchorId="4CDB637D" wp14:editId="5C0438EA">
+            <wp:extent cx="5314950" cy="2759075"/>
+            <wp:effectExtent l="0" t="0" r="0" b="3175"/>
+            <wp:docPr id="45" name="Imagem 45"/>
+            <wp:cNvGraphicFramePr>
+              <a:graphicFrameLocks xmlns:a="http://schemas.openxmlformats.org/drawingml/2006/main" noChangeAspect="1"/>
+            </wp:cNvGraphicFramePr>
+            <a:graphic xmlns:a="http://schemas.openxmlformats.org/drawingml/2006/main">
+              <a:graphicData uri="http://schemas.openxmlformats.org/drawingml/2006/picture">
+                <pic:pic xmlns:pic="http://schemas.openxmlformats.org/drawingml/2006/picture">
+                  <pic:nvPicPr>
+                    <pic:cNvPr id="1" name=""/>
+                    <pic:cNvPicPr/>
+                  </pic:nvPicPr>
+                  <pic:blipFill rotWithShape="1">
+                    <a:blip r:embed="rId49"/>
+                    <a:srcRect r="1575"/>
+                    <a:stretch/>
+                  </pic:blipFill>
+                  <pic:spPr bwMode="auto">
+                    <a:xfrm>
+                      <a:off x="0" y="0"/>
+                      <a:ext cx="5314950" cy="2759075"/>
+                    </a:xfrm>
+                    <a:prstGeom prst="rect">
+                      <a:avLst/>
+                    </a:prstGeom>
+                    <a:ln>
+                      <a:noFill/>
+                    </a:ln>
+                    <a:extLst>
+                      <a:ext uri="{53640926-AAD7-44D8-BBD7-CCE9431645EC}">
+                        <a14:shadowObscured xmlns:a14="http://schemas.microsoft.com/office/drawing/2010/main"/>
+                      </a:ext>
+                    </a:extLst>
+                  </pic:spPr>
+                </pic:pic>
+              </a:graphicData>
+            </a:graphic>
+          </wp:inline>
+        </w:drawing>
+      </w:r>
+    </w:p>
+    <w:p>
+      <w:pPr>
+        <w:pStyle w:val="PargrafodaLista"/>
+        <w:numPr>
+          <w:ilvl w:val="2"/>
+          <w:numId w:val="1"/>
+        </w:numPr>
+        <w:spacing w:line="360" w:lineRule="auto"/>
+        <w:jc w:val="both"/>
+        <w:rPr>
+          <w:rFonts w:ascii="Times New Roman" w:hAnsi="Times New Roman" w:cs="Times New Roman"/>
+          <w:sz w:val="24"/>
+          <w:szCs w:val="24"/>
+        </w:rPr>
+      </w:pPr>
+      <w:r>
+        <w:rPr>
+          <w:rFonts w:ascii="Times New Roman" w:hAnsi="Times New Roman" w:cs="Times New Roman"/>
+          <w:sz w:val="24"/>
+          <w:szCs w:val="24"/>
+        </w:rPr>
+        <w:t>Para corrigir isso clicamos no primeiro botão no fim da janela de propriedades. Ele irá linkar todos os ajustes feitos nessa camada apenas à camada imediatamente abaixo dela, portanto, se queremos fazer esses ajustes no personagem, devemos colocar a camada de ajustes acima da camada do personagem antes de clicar no botão de link:</w:t>
+      </w:r>
+    </w:p>
+    <w:p>
+      <w:pPr>
+        <w:spacing w:line="360" w:lineRule="auto"/>
+        <w:jc w:val="center"/>
+        <w:rPr>
+          <w:rFonts w:ascii="Times New Roman" w:hAnsi="Times New Roman" w:cs="Times New Roman"/>
+          <w:sz w:val="24"/>
+          <w:szCs w:val="24"/>
+        </w:rPr>
+      </w:pPr>
+      <w:r>
+        <w:rPr>
+          <w:rFonts w:ascii="Times New Roman" w:hAnsi="Times New Roman" w:cs="Times New Roman"/>
+          <w:sz w:val="24"/>
+          <w:szCs w:val="24"/>
+        </w:rPr>
+        <w:lastRenderedPageBreak/>
+        <w:drawing>
+          <wp:inline distT="0" distB="0" distL="0" distR="0" wp14:anchorId="6C18725B" wp14:editId="44C0809F">
+            <wp:extent cx="1700345" cy="1771650"/>
+            <wp:effectExtent l="0" t="0" r="0" b="0"/>
+            <wp:docPr id="46" name="Imagem 46"/>
+            <wp:cNvGraphicFramePr>
+              <a:graphicFrameLocks xmlns:a="http://schemas.openxmlformats.org/drawingml/2006/main" noChangeAspect="1"/>
+            </wp:cNvGraphicFramePr>
+            <a:graphic xmlns:a="http://schemas.openxmlformats.org/drawingml/2006/main">
+              <a:graphicData uri="http://schemas.openxmlformats.org/drawingml/2006/picture">
+                <pic:pic xmlns:pic="http://schemas.openxmlformats.org/drawingml/2006/picture">
+                  <pic:nvPicPr>
+                    <pic:cNvPr id="1" name=""/>
+                    <pic:cNvPicPr/>
+                  </pic:nvPicPr>
+                  <pic:blipFill>
+                    <a:blip r:embed="rId50"/>
+                    <a:stretch>
+                      <a:fillRect/>
+                    </a:stretch>
+                  </pic:blipFill>
+                  <pic:spPr>
+                    <a:xfrm>
+                      <a:off x="0" y="0"/>
+                      <a:ext cx="1702300" cy="1773686"/>
+                    </a:xfrm>
+                    <a:prstGeom prst="rect">
+                      <a:avLst/>
+                    </a:prstGeom>
+                  </pic:spPr>
+                </pic:pic>
+              </a:graphicData>
+            </a:graphic>
+          </wp:inline>
+        </w:drawing>
+      </w:r>
+    </w:p>
+    <w:p>
+      <w:pPr>
+        <w:spacing w:line="360" w:lineRule="auto"/>
+        <w:jc w:val="center"/>
+        <w:rPr>
+          <w:rFonts w:ascii="Times New Roman" w:hAnsi="Times New Roman" w:cs="Times New Roman"/>
+          <w:sz w:val="24"/>
+          <w:szCs w:val="24"/>
+        </w:rPr>
+      </w:pPr>
+      <w:r>
+        <w:rPr>
+          <w:rFonts w:ascii="Times New Roman" w:hAnsi="Times New Roman" w:cs="Times New Roman"/>
+          <w:sz w:val="24"/>
+          <w:szCs w:val="24"/>
+        </w:rPr>
+        <w:drawing>
+          <wp:inline distT="0" distB="0" distL="0" distR="0" wp14:anchorId="086DB6DF" wp14:editId="785E733A">
+            <wp:extent cx="1847850" cy="1523558"/>
+            <wp:effectExtent l="0" t="0" r="0" b="635"/>
+            <wp:docPr id="47" name="Imagem 47"/>
+            <wp:cNvGraphicFramePr>
+              <a:graphicFrameLocks xmlns:a="http://schemas.openxmlformats.org/drawingml/2006/main" noChangeAspect="1"/>
+            </wp:cNvGraphicFramePr>
+            <a:graphic xmlns:a="http://schemas.openxmlformats.org/drawingml/2006/main">
+              <a:graphicData uri="http://schemas.openxmlformats.org/drawingml/2006/picture">
+                <pic:pic xmlns:pic="http://schemas.openxmlformats.org/drawingml/2006/picture">
+                  <pic:nvPicPr>
+                    <pic:cNvPr id="1" name=""/>
+                    <pic:cNvPicPr/>
+                  </pic:nvPicPr>
+                  <pic:blipFill>
+                    <a:blip r:embed="rId51"/>
+                    <a:stretch>
+                      <a:fillRect/>
+                    </a:stretch>
+                  </pic:blipFill>
+                  <pic:spPr>
+                    <a:xfrm>
+                      <a:off x="0" y="0"/>
+                      <a:ext cx="1851362" cy="1526453"/>
+                    </a:xfrm>
+                    <a:prstGeom prst="rect">
+                      <a:avLst/>
+                    </a:prstGeom>
+                  </pic:spPr>
+                </pic:pic>
+              </a:graphicData>
+            </a:graphic>
+          </wp:inline>
+        </w:drawing>
+      </w:r>
+    </w:p>
+    <w:p>
+      <w:pPr>
+        <w:pStyle w:val="PargrafodaLista"/>
+        <w:numPr>
+          <w:ilvl w:val="2"/>
+          <w:numId w:val="1"/>
+        </w:numPr>
+        <w:spacing w:line="360" w:lineRule="auto"/>
+        <w:jc w:val="both"/>
+        <w:rPr>
+          <w:rFonts w:ascii="Times New Roman" w:hAnsi="Times New Roman" w:cs="Times New Roman"/>
+          <w:sz w:val="24"/>
+          <w:szCs w:val="24"/>
+        </w:rPr>
+      </w:pPr>
+      <w:r>
+        <w:rPr>
+          <w:rFonts w:ascii="Times New Roman" w:hAnsi="Times New Roman" w:cs="Times New Roman"/>
+          <w:sz w:val="24"/>
+          <w:szCs w:val="24"/>
+        </w:rPr>
+        <w:t>Porém</w:t>
+      </w:r>
+      <w:r>
+        <w:rPr>
+          <w:rFonts w:ascii="Times New Roman" w:hAnsi="Times New Roman" w:cs="Times New Roman"/>
+          <w:sz w:val="24"/>
+          <w:szCs w:val="24"/>
+        </w:rPr>
+        <w:t xml:space="preserve">, queremos mudar somente a cor dos olhos do personagem, e não ele inteiro. Para fazer isso utilizamos a ferramenta de caneta </w:t>
+      </w:r>
+      <w:r>
+        <w:rPr>
+          <w:rFonts w:ascii="Times New Roman" w:hAnsi="Times New Roman" w:cs="Times New Roman"/>
+          <w:sz w:val="24"/>
+          <w:szCs w:val="24"/>
+        </w:rPr>
+        <w:t>(atalho: P)</w:t>
+      </w:r>
+      <w:r>
+        <w:rPr>
+          <w:rFonts w:ascii="Times New Roman" w:hAnsi="Times New Roman" w:cs="Times New Roman"/>
+          <w:sz w:val="24"/>
+          <w:szCs w:val="24"/>
+        </w:rPr>
+        <w:t>, que vimos na aula passada para desenhar as linhas onduladas, e desenhamos o contorno dos olhos fazendo pontos curvos.</w:t>
+      </w:r>
+    </w:p>
+    <w:p>
+      <w:pPr>
+        <w:pStyle w:val="PargrafodaLista"/>
+        <w:numPr>
+          <w:ilvl w:val="2"/>
+          <w:numId w:val="1"/>
+        </w:numPr>
+        <w:spacing w:line="360" w:lineRule="auto"/>
+        <w:jc w:val="both"/>
+        <w:rPr>
+          <w:rFonts w:ascii="Times New Roman" w:hAnsi="Times New Roman" w:cs="Times New Roman"/>
+          <w:sz w:val="24"/>
+          <w:szCs w:val="24"/>
+        </w:rPr>
+      </w:pPr>
+      <w:r>
+        <w:rPr>
+          <w:rFonts w:ascii="Times New Roman" w:hAnsi="Times New Roman" w:cs="Times New Roman"/>
+          <w:sz w:val="24"/>
+          <w:szCs w:val="24"/>
+        </w:rPr>
+        <w:t>Contudo, como queremos criar um demarcador e não uma forma, assim que selecionarmos a ferramenta precisamos fazer essa alteração de forma para demarcador nas opções da barra superior:</w:t>
+      </w:r>
+    </w:p>
+    <w:p>
+      <w:pPr>
+        <w:spacing w:line="360" w:lineRule="auto"/>
+        <w:jc w:val="center"/>
+        <w:rPr>
+          <w:rFonts w:ascii="Times New Roman" w:hAnsi="Times New Roman" w:cs="Times New Roman"/>
+          <w:sz w:val="24"/>
+          <w:szCs w:val="24"/>
+        </w:rPr>
+      </w:pPr>
+      <w:r>
+        <w:rPr>
+          <w:rFonts w:ascii="Times New Roman" w:hAnsi="Times New Roman" w:cs="Times New Roman"/>
+          <w:sz w:val="24"/>
+          <w:szCs w:val="24"/>
+        </w:rPr>
+        <w:drawing>
+          <wp:inline distT="0" distB="0" distL="0" distR="0" wp14:anchorId="3FB26768" wp14:editId="3A35C4F7">
+            <wp:extent cx="2114845" cy="743054"/>
+            <wp:effectExtent l="0" t="0" r="0" b="0"/>
+            <wp:docPr id="48" name="Imagem 48"/>
+            <wp:cNvGraphicFramePr>
+              <a:graphicFrameLocks xmlns:a="http://schemas.openxmlformats.org/drawingml/2006/main" noChangeAspect="1"/>
+            </wp:cNvGraphicFramePr>
+            <a:graphic xmlns:a="http://schemas.openxmlformats.org/drawingml/2006/main">
+              <a:graphicData uri="http://schemas.openxmlformats.org/drawingml/2006/picture">
+                <pic:pic xmlns:pic="http://schemas.openxmlformats.org/drawingml/2006/picture">
+                  <pic:nvPicPr>
+                    <pic:cNvPr id="1" name=""/>
+                    <pic:cNvPicPr/>
+                  </pic:nvPicPr>
+                  <pic:blipFill>
+                    <a:blip r:embed="rId52"/>
+                    <a:stretch>
+                      <a:fillRect/>
+                    </a:stretch>
+                  </pic:blipFill>
+                  <pic:spPr>
+                    <a:xfrm>
+                      <a:off x="0" y="0"/>
+                      <a:ext cx="2114845" cy="743054"/>
+                    </a:xfrm>
+                    <a:prstGeom prst="rect">
+                      <a:avLst/>
+                    </a:prstGeom>
+                  </pic:spPr>
+                </pic:pic>
+              </a:graphicData>
+            </a:graphic>
+          </wp:inline>
+        </w:drawing>
+      </w:r>
+    </w:p>
+    <w:p>
+      <w:pPr>
+        <w:pStyle w:val="PargrafodaLista"/>
+        <w:numPr>
+          <w:ilvl w:val="3"/>
+          <w:numId w:val="1"/>
+        </w:numPr>
+        <w:spacing w:line="360" w:lineRule="auto"/>
+        <w:jc w:val="both"/>
+        <w:rPr>
+          <w:rFonts w:ascii="Times New Roman" w:hAnsi="Times New Roman" w:cs="Times New Roman"/>
+          <w:sz w:val="24"/>
+          <w:szCs w:val="24"/>
+        </w:rPr>
+      </w:pPr>
+      <w:r>
+        <w:rPr>
+          <w:rFonts w:ascii="Times New Roman" w:hAnsi="Times New Roman" w:cs="Times New Roman"/>
+          <w:sz w:val="24"/>
+          <w:szCs w:val="24"/>
+        </w:rPr>
+        <w:t xml:space="preserve"> </w:t>
+      </w:r>
+      <w:r>
+        <w:rPr>
+          <w:rFonts w:ascii="Times New Roman" w:hAnsi="Times New Roman" w:cs="Times New Roman"/>
+          <w:sz w:val="24"/>
+          <w:szCs w:val="24"/>
+        </w:rPr>
+        <w:t>O mesmo princípio utilizado para fazer os raios de sol da aula anterior.</w:t>
+      </w:r>
+    </w:p>
+    <w:p>
+      <w:pPr>
+        <w:pStyle w:val="PargrafodaLista"/>
+        <w:numPr>
+          <w:ilvl w:val="2"/>
+          <w:numId w:val="1"/>
+        </w:numPr>
+        <w:spacing w:line="360" w:lineRule="auto"/>
+        <w:jc w:val="both"/>
+        <w:rPr>
+          <w:rFonts w:ascii="Times New Roman" w:hAnsi="Times New Roman" w:cs="Times New Roman"/>
+          <w:sz w:val="24"/>
+          <w:szCs w:val="24"/>
+        </w:rPr>
+      </w:pPr>
+      <w:r>
+        <w:rPr>
+          <w:rFonts w:ascii="Times New Roman" w:hAnsi="Times New Roman" w:cs="Times New Roman"/>
+          <w:sz w:val="24"/>
+          <w:szCs w:val="24"/>
+        </w:rPr>
+        <w:t>Ao criar os demarcadores dos olhos, eles ficarão disponíveis na janela de demarcadores, ao lado da janela de camadas:</w:t>
+      </w:r>
+    </w:p>
+    <w:p>
+      <w:pPr>
+        <w:spacing w:line="360" w:lineRule="auto"/>
+        <w:jc w:val="center"/>
+        <w:rPr>
+          <w:rFonts w:ascii="Times New Roman" w:hAnsi="Times New Roman" w:cs="Times New Roman"/>
+          <w:sz w:val="24"/>
+          <w:szCs w:val="24"/>
+        </w:rPr>
+      </w:pPr>
+      <w:r>
+        <w:rPr>
+          <w:rFonts w:ascii="Times New Roman" w:hAnsi="Times New Roman" w:cs="Times New Roman"/>
+          <w:sz w:val="24"/>
+          <w:szCs w:val="24"/>
+        </w:rPr>
+        <w:lastRenderedPageBreak/>
+        <w:drawing>
+          <wp:inline distT="0" distB="0" distL="0" distR="0" wp14:anchorId="3C678780" wp14:editId="0C811660">
+            <wp:extent cx="1704975" cy="1778612"/>
+            <wp:effectExtent l="0" t="0" r="0" b="0"/>
+            <wp:docPr id="49" name="Imagem 49"/>
+            <wp:cNvGraphicFramePr>
+              <a:graphicFrameLocks xmlns:a="http://schemas.openxmlformats.org/drawingml/2006/main" noChangeAspect="1"/>
+            </wp:cNvGraphicFramePr>
+            <a:graphic xmlns:a="http://schemas.openxmlformats.org/drawingml/2006/main">
+              <a:graphicData uri="http://schemas.openxmlformats.org/drawingml/2006/picture">
+                <pic:pic xmlns:pic="http://schemas.openxmlformats.org/drawingml/2006/picture">
+                  <pic:nvPicPr>
+                    <pic:cNvPr id="1" name=""/>
+                    <pic:cNvPicPr/>
+                  </pic:nvPicPr>
+                  <pic:blipFill>
+                    <a:blip r:embed="rId53"/>
+                    <a:stretch>
+                      <a:fillRect/>
+                    </a:stretch>
+                  </pic:blipFill>
+                  <pic:spPr>
+                    <a:xfrm>
+                      <a:off x="0" y="0"/>
+                      <a:ext cx="1710056" cy="1783913"/>
+                    </a:xfrm>
+                    <a:prstGeom prst="rect">
+                      <a:avLst/>
+                    </a:prstGeom>
+                  </pic:spPr>
+                </pic:pic>
+              </a:graphicData>
+            </a:graphic>
+          </wp:inline>
+        </w:drawing>
+      </w:r>
+    </w:p>
+    <w:p>
+      <w:pPr>
+        <w:pStyle w:val="PargrafodaLista"/>
+        <w:numPr>
+          <w:ilvl w:val="2"/>
+          <w:numId w:val="1"/>
+        </w:numPr>
+        <w:spacing w:line="360" w:lineRule="auto"/>
+        <w:jc w:val="both"/>
+        <w:rPr>
+          <w:rFonts w:ascii="Times New Roman" w:hAnsi="Times New Roman" w:cs="Times New Roman"/>
+          <w:sz w:val="24"/>
+          <w:szCs w:val="24"/>
+        </w:rPr>
+      </w:pPr>
+      <w:r>
+        <w:rPr>
+          <w:rFonts w:ascii="Times New Roman" w:hAnsi="Times New Roman" w:cs="Times New Roman"/>
+          <w:sz w:val="24"/>
+          <w:szCs w:val="24"/>
+        </w:rPr>
+        <w:t>Podemos notar</w:t>
+      </w:r>
+      <w:r>
+        <w:rPr>
+          <w:rFonts w:ascii="Times New Roman" w:hAnsi="Times New Roman" w:cs="Times New Roman"/>
+          <w:sz w:val="24"/>
+          <w:szCs w:val="24"/>
+        </w:rPr>
+        <w:t xml:space="preserve"> que na parte inferior dessa janela existem algumas opções. A primeira preenche a demarcação com a cor do foreground atual. A segunda cria o contorno que foi demarcado com a cor do foreground atual. A terceira cria uma seleção com a demarcação que fizemos, sendo essa a opção que desejamos.</w:t>
+      </w:r>
+    </w:p>
+    <w:p>
+      <w:pPr>
+        <w:pStyle w:val="PargrafodaLista"/>
+        <w:numPr>
+          <w:ilvl w:val="2"/>
+          <w:numId w:val="1"/>
+        </w:numPr>
+        <w:spacing w:line="360" w:lineRule="auto"/>
+        <w:jc w:val="both"/>
+        <w:rPr>
+          <w:rFonts w:ascii="Times New Roman" w:hAnsi="Times New Roman" w:cs="Times New Roman"/>
+          <w:sz w:val="24"/>
+          <w:szCs w:val="24"/>
+        </w:rPr>
+      </w:pPr>
+      <w:r>
+        <w:rPr>
+          <w:rFonts w:ascii="Times New Roman" w:hAnsi="Times New Roman" w:cs="Times New Roman"/>
+          <w:sz w:val="24"/>
+          <w:szCs w:val="24"/>
+        </w:rPr>
+        <w:t>Ao clicar nessa opção as demarcações agirão como seleções:</w:t>
+      </w:r>
+    </w:p>
+    <w:p>
+      <w:pPr>
+        <w:spacing w:line="360" w:lineRule="auto"/>
+        <w:jc w:val="center"/>
+        <w:rPr>
+          <w:rFonts w:ascii="Times New Roman" w:hAnsi="Times New Roman" w:cs="Times New Roman"/>
+          <w:sz w:val="24"/>
+          <w:szCs w:val="24"/>
+        </w:rPr>
+      </w:pPr>
+      <w:r>
+        <w:rPr>
+          <w:rFonts w:ascii="Times New Roman" w:hAnsi="Times New Roman" w:cs="Times New Roman"/>
+          <w:sz w:val="24"/>
+          <w:szCs w:val="24"/>
+        </w:rPr>
+        <w:drawing>
+          <wp:inline distT="0" distB="0" distL="0" distR="0" wp14:anchorId="5EB0EE55" wp14:editId="39BFDFE2">
+            <wp:extent cx="3438524" cy="1218718"/>
+            <wp:effectExtent l="0" t="0" r="0" b="635"/>
+            <wp:docPr id="50" name="Imagem 50"/>
+            <wp:cNvGraphicFramePr>
+              <a:graphicFrameLocks xmlns:a="http://schemas.openxmlformats.org/drawingml/2006/main" noChangeAspect="1"/>
+            </wp:cNvGraphicFramePr>
+            <a:graphic xmlns:a="http://schemas.openxmlformats.org/drawingml/2006/main">
+              <a:graphicData uri="http://schemas.openxmlformats.org/drawingml/2006/picture">
+                <pic:pic xmlns:pic="http://schemas.openxmlformats.org/drawingml/2006/picture">
+                  <pic:nvPicPr>
+                    <pic:cNvPr id="1" name=""/>
+                    <pic:cNvPicPr/>
+                  </pic:nvPicPr>
+                  <pic:blipFill>
+                    <a:blip r:embed="rId54"/>
+                    <a:stretch>
+                      <a:fillRect/>
+                    </a:stretch>
+                  </pic:blipFill>
+                  <pic:spPr>
+                    <a:xfrm>
+                      <a:off x="0" y="0"/>
+                      <a:ext cx="3451087" cy="1223171"/>
+                    </a:xfrm>
+                    <a:prstGeom prst="rect">
+                      <a:avLst/>
+                    </a:prstGeom>
+                  </pic:spPr>
+                </pic:pic>
+              </a:graphicData>
+            </a:graphic>
+          </wp:inline>
+        </w:drawing>
+      </w:r>
+    </w:p>
+    <w:p>
+      <w:pPr>
+        <w:pStyle w:val="PargrafodaLista"/>
+        <w:numPr>
+          <w:ilvl w:val="2"/>
+          <w:numId w:val="1"/>
+        </w:numPr>
+        <w:spacing w:line="360" w:lineRule="auto"/>
+        <w:jc w:val="both"/>
+        <w:rPr>
+          <w:rFonts w:ascii="Times New Roman" w:hAnsi="Times New Roman" w:cs="Times New Roman"/>
+          <w:sz w:val="24"/>
+          <w:szCs w:val="24"/>
+        </w:rPr>
+      </w:pPr>
+      <w:r>
+        <w:rPr>
+          <w:rFonts w:ascii="Times New Roman" w:hAnsi="Times New Roman" w:cs="Times New Roman"/>
+          <w:sz w:val="24"/>
+          <w:szCs w:val="24"/>
+        </w:rPr>
+        <w:t>A partir de agora podemos apertar o atalho CTRL+J para criar uma nova camada com a cópia somente do que está dentro da seleção feita:</w:t>
+      </w:r>
+    </w:p>
+    <w:p>
+      <w:pPr>
+        <w:spacing w:line="360" w:lineRule="auto"/>
+        <w:jc w:val="center"/>
+        <w:rPr>
+          <w:rFonts w:ascii="Times New Roman" w:hAnsi="Times New Roman" w:cs="Times New Roman"/>
+          <w:sz w:val="24"/>
+          <w:szCs w:val="24"/>
+        </w:rPr>
+      </w:pPr>
+      <w:r>
+        <w:rPr>
+          <w:rFonts w:ascii="Times New Roman" w:hAnsi="Times New Roman" w:cs="Times New Roman"/>
+          <w:sz w:val="24"/>
+          <w:szCs w:val="24"/>
+        </w:rPr>
+        <w:drawing>
+          <wp:inline distT="0" distB="0" distL="0" distR="0" wp14:anchorId="3EF71AC5" wp14:editId="777FBC72">
+            <wp:extent cx="1939421" cy="2047875"/>
+            <wp:effectExtent l="0" t="0" r="3810" b="0"/>
+            <wp:docPr id="51" name="Imagem 51"/>
+            <wp:cNvGraphicFramePr>
+              <a:graphicFrameLocks xmlns:a="http://schemas.openxmlformats.org/drawingml/2006/main" noChangeAspect="1"/>
+            </wp:cNvGraphicFramePr>
+            <a:graphic xmlns:a="http://schemas.openxmlformats.org/drawingml/2006/main">
+              <a:graphicData uri="http://schemas.openxmlformats.org/drawingml/2006/picture">
+                <pic:pic xmlns:pic="http://schemas.openxmlformats.org/drawingml/2006/picture">
+                  <pic:nvPicPr>
+                    <pic:cNvPr id="1" name=""/>
+                    <pic:cNvPicPr/>
+                  </pic:nvPicPr>
+                  <pic:blipFill>
+                    <a:blip r:embed="rId55"/>
+                    <a:stretch>
+                      <a:fillRect/>
+                    </a:stretch>
+                  </pic:blipFill>
+                  <pic:spPr>
+                    <a:xfrm>
+                      <a:off x="0" y="0"/>
+                      <a:ext cx="1941404" cy="2049969"/>
+                    </a:xfrm>
+                    <a:prstGeom prst="rect">
+                      <a:avLst/>
+                    </a:prstGeom>
+                  </pic:spPr>
+                </pic:pic>
+              </a:graphicData>
+            </a:graphic>
+          </wp:inline>
+        </w:drawing>
+      </w:r>
+    </w:p>
+    <w:p>
+      <w:pPr>
+        <w:pStyle w:val="PargrafodaLista"/>
+        <w:numPr>
+          <w:ilvl w:val="2"/>
+          <w:numId w:val="1"/>
+        </w:numPr>
+        <w:spacing w:line="360" w:lineRule="auto"/>
+        <w:jc w:val="both"/>
+        <w:rPr>
+          <w:rFonts w:ascii="Times New Roman" w:hAnsi="Times New Roman" w:cs="Times New Roman"/>
+          <w:sz w:val="24"/>
+          <w:szCs w:val="24"/>
+        </w:rPr>
+      </w:pPr>
+      <w:r>
+        <w:rPr>
+          <w:rFonts w:ascii="Times New Roman" w:hAnsi="Times New Roman" w:cs="Times New Roman"/>
+          <w:sz w:val="24"/>
+          <w:szCs w:val="24"/>
+        </w:rPr>
+        <w:t>Criamos então a camada de ajuste acima da camada dos olhos, linkamos ela a camada de baixo e fizemos a alteração do slide da matiz até que os olhos ficassem verdes. Então alteramos a opacidade para 80% no</w:t>
+      </w:r>
+      <w:r>
+        <w:rPr>
+          <w:rFonts w:ascii="Times New Roman" w:hAnsi="Times New Roman" w:cs="Times New Roman"/>
+          <w:sz w:val="24"/>
+          <w:szCs w:val="24"/>
+        </w:rPr>
+        <w:t xml:space="preserve"> blend</w:t>
+      </w:r>
+      <w:r>
+        <w:rPr>
+          <w:rFonts w:ascii="Times New Roman" w:hAnsi="Times New Roman" w:cs="Times New Roman"/>
+          <w:sz w:val="24"/>
+          <w:szCs w:val="24"/>
+        </w:rPr>
+        <w:t xml:space="preserve"> mod</w:t>
+      </w:r>
+      <w:r>
+        <w:rPr>
+          <w:rFonts w:ascii="Times New Roman" w:hAnsi="Times New Roman" w:cs="Times New Roman"/>
+          <w:sz w:val="24"/>
+          <w:szCs w:val="24"/>
+        </w:rPr>
+        <w:t>e</w:t>
+      </w:r>
+      <w:r>
+        <w:rPr>
+          <w:rFonts w:ascii="Times New Roman" w:hAnsi="Times New Roman" w:cs="Times New Roman"/>
+          <w:sz w:val="24"/>
+          <w:szCs w:val="24"/>
+        </w:rPr>
+        <w:t xml:space="preserve"> </w:t>
+      </w:r>
+      <w:r>
+        <w:rPr>
+          <w:rFonts w:ascii="Times New Roman" w:hAnsi="Times New Roman" w:cs="Times New Roman"/>
+          <w:sz w:val="24"/>
+          <w:szCs w:val="24"/>
+        </w:rPr>
+        <w:t xml:space="preserve">de </w:t>
+      </w:r>
+      <w:r>
+        <w:rPr>
+          <w:rFonts w:ascii="Times New Roman" w:hAnsi="Times New Roman" w:cs="Times New Roman"/>
+          <w:sz w:val="24"/>
+          <w:szCs w:val="24"/>
+        </w:rPr>
+        <w:t>cor para dar uma maior naturalidade:</w:t>
+      </w:r>
+    </w:p>
+    <w:p>
+      <w:pPr>
+        <w:spacing w:line="360" w:lineRule="auto"/>
+        <w:jc w:val="center"/>
+        <w:rPr>
+          <w:rFonts w:ascii="Times New Roman" w:hAnsi="Times New Roman" w:cs="Times New Roman"/>
+          <w:sz w:val="24"/>
+          <w:szCs w:val="24"/>
+        </w:rPr>
+      </w:pPr>
+      <w:r>
+        <w:rPr>
+          <w:rFonts w:ascii="Times New Roman" w:hAnsi="Times New Roman" w:cs="Times New Roman"/>
+          <w:sz w:val="24"/>
+          <w:szCs w:val="24"/>
+        </w:rPr>
+        <w:lastRenderedPageBreak/>
+        <w:drawing>
+          <wp:inline distT="0" distB="0" distL="0" distR="0" wp14:anchorId="3F8B76C1" wp14:editId="4082415F">
+            <wp:extent cx="1533525" cy="2904557"/>
+            <wp:effectExtent l="0" t="0" r="0" b="0"/>
+            <wp:docPr id="52" name="Imagem 52"/>
+            <wp:cNvGraphicFramePr>
+              <a:graphicFrameLocks xmlns:a="http://schemas.openxmlformats.org/drawingml/2006/main" noChangeAspect="1"/>
+            </wp:cNvGraphicFramePr>
+            <a:graphic xmlns:a="http://schemas.openxmlformats.org/drawingml/2006/main">
+              <a:graphicData uri="http://schemas.openxmlformats.org/drawingml/2006/picture">
+                <pic:pic xmlns:pic="http://schemas.openxmlformats.org/drawingml/2006/picture">
+                  <pic:nvPicPr>
+                    <pic:cNvPr id="1" name=""/>
+                    <pic:cNvPicPr/>
+                  </pic:nvPicPr>
+                  <pic:blipFill>
+                    <a:blip r:embed="rId56"/>
+                    <a:stretch>
+                      <a:fillRect/>
+                    </a:stretch>
+                  </pic:blipFill>
+                  <pic:spPr>
+                    <a:xfrm>
+                      <a:off x="0" y="0"/>
+                      <a:ext cx="1538516" cy="2914009"/>
+                    </a:xfrm>
+                    <a:prstGeom prst="rect">
+                      <a:avLst/>
+                    </a:prstGeom>
+                  </pic:spPr>
+                </pic:pic>
+              </a:graphicData>
+            </a:graphic>
+          </wp:inline>
+        </w:drawing>
+      </w:r>
+    </w:p>
+    <w:p>
+      <w:pPr>
+        <w:spacing w:line="360" w:lineRule="auto"/>
+        <w:jc w:val="center"/>
+        <w:rPr>
+          <w:rFonts w:ascii="Times New Roman" w:hAnsi="Times New Roman" w:cs="Times New Roman"/>
+          <w:sz w:val="24"/>
+          <w:szCs w:val="24"/>
+        </w:rPr>
+      </w:pPr>
+      <w:r>
+        <w:rPr>
+          <w:rFonts w:ascii="Times New Roman" w:hAnsi="Times New Roman" w:cs="Times New Roman"/>
+          <w:sz w:val="24"/>
+          <w:szCs w:val="24"/>
+        </w:rPr>
+        <w:drawing>
+          <wp:inline distT="0" distB="0" distL="0" distR="0" wp14:anchorId="18F68A48" wp14:editId="6954FE23">
+            <wp:extent cx="3618865" cy="1388139"/>
+            <wp:effectExtent l="0" t="0" r="635" b="2540"/>
+            <wp:docPr id="53" name="Imagem 53"/>
+            <wp:cNvGraphicFramePr>
+              <a:graphicFrameLocks xmlns:a="http://schemas.openxmlformats.org/drawingml/2006/main" noChangeAspect="1"/>
+            </wp:cNvGraphicFramePr>
+            <a:graphic xmlns:a="http://schemas.openxmlformats.org/drawingml/2006/main">
+              <a:graphicData uri="http://schemas.openxmlformats.org/drawingml/2006/picture">
+                <pic:pic xmlns:pic="http://schemas.openxmlformats.org/drawingml/2006/picture">
+                  <pic:nvPicPr>
+                    <pic:cNvPr id="1" name=""/>
+                    <pic:cNvPicPr/>
+                  </pic:nvPicPr>
+                  <pic:blipFill>
+                    <a:blip r:embed="rId57"/>
+                    <a:stretch>
+                      <a:fillRect/>
+                    </a:stretch>
+                  </pic:blipFill>
+                  <pic:spPr>
+                    <a:xfrm>
+                      <a:off x="0" y="0"/>
+                      <a:ext cx="3628764" cy="1391936"/>
+                    </a:xfrm>
+                    <a:prstGeom prst="rect">
+                      <a:avLst/>
+                    </a:prstGeom>
+                  </pic:spPr>
+                </pic:pic>
+              </a:graphicData>
+            </a:graphic>
+          </wp:inline>
+        </w:drawing>
+      </w:r>
+    </w:p>
+    <w:p>
+      <w:pPr>
+        <w:pStyle w:val="PargrafodaLista"/>
+        <w:numPr>
+          <w:ilvl w:val="2"/>
+          <w:numId w:val="1"/>
+        </w:numPr>
+        <w:spacing w:line="360" w:lineRule="auto"/>
+        <w:jc w:val="both"/>
+        <w:rPr>
+          <w:rFonts w:ascii="Times New Roman" w:hAnsi="Times New Roman" w:cs="Times New Roman"/>
+          <w:sz w:val="24"/>
+          <w:szCs w:val="24"/>
+        </w:rPr>
+      </w:pPr>
     </w:p>
     <w:sectPr>
       <w:pgSz w:w="11906" w:h="16838"/>

</xml_diff>